<commit_message>
update convention type1 and 2 display following options choosen
</commit_message>
<xml_diff>
--- a/documents/Type1-template.docx
+++ b/documents/Type1-template.docx
@@ -267,49 +267,7 @@
         <w:rPr>
           <w:rFonts w:ascii="TimesNewRomanPSMT" w:hAnsi="TimesNewRomanPSMT" w:cs="TimesNewRomanPSMT"/>
         </w:rPr>
-        <w:t>Convention type conclue entre l'ETAT et {{ bailleur.nom|</w:t>
-      </w:r>
-      <w:proofErr w:type="spellStart"/>
-      <w:r>
-        <w:rPr>
-          <w:rFonts w:ascii="TimesNewRomanPSMT" w:hAnsi="TimesNewRomanPSMT" w:cs="TimesNewRomanPSMT"/>
-        </w:rPr>
-        <w:t>upper</w:t>
-      </w:r>
-      <w:proofErr w:type="spellEnd"/>
-      <w:r>
-        <w:rPr>
-          <w:rFonts w:ascii="TimesNewRomanPSMT" w:hAnsi="TimesNewRomanPSMT" w:cs="TimesNewRomanPSMT"/>
-        </w:rPr>
-        <w:t xml:space="preserve"> }} (1) en application des articles L. 353-1 et L. 831-1 (3°) du code de la construction et de l'habitation pour l'opération {{ programme.nom }}, de {{ lot.nb_logements }} logement{{</w:t>
-      </w:r>
-      <w:proofErr w:type="spellStart"/>
-      <w:r>
-        <w:rPr>
-          <w:rFonts w:ascii="TimesNewRomanPSMT" w:hAnsi="TimesNewRomanPSMT" w:cs="TimesNewRomanPSMT"/>
-        </w:rPr>
-        <w:t>lot.nb_logements|pl</w:t>
-      </w:r>
-      <w:proofErr w:type="spellEnd"/>
-      <w:r>
-        <w:rPr>
-          <w:rFonts w:ascii="TimesNewRomanPSMT" w:hAnsi="TimesNewRomanPSMT" w:cs="TimesNewRomanPSMT"/>
-        </w:rPr>
-        <w:t>}} {{ lot.financement }}, {{ programme.adresse|</w:t>
-      </w:r>
-      <w:proofErr w:type="spellStart"/>
-      <w:r>
-        <w:rPr>
-          <w:rFonts w:ascii="TimesNewRomanPSMT" w:hAnsi="TimesNewRomanPSMT" w:cs="TimesNewRomanPSMT"/>
-        </w:rPr>
-        <w:t>inline_text_multiline</w:t>
-      </w:r>
-      <w:proofErr w:type="spellEnd"/>
-      <w:r>
-        <w:rPr>
-          <w:rFonts w:ascii="TimesNewRomanPSMT" w:hAnsi="TimesNewRomanPSMT" w:cs="TimesNewRomanPSMT"/>
-        </w:rPr>
-        <w:t xml:space="preserve"> }} à {{ programme.code_postal }}, {{ programme.ville }} (2).</w:t>
+        <w:t>Convention type conclue entre l'ETAT et {{ bailleur.nom|upper }} (1) en application des articles L. 353-1 et L. 831-1 (3°) du code de la construction et de l'habitation pour l'opération {{ programme.nom }}, de {{ lot.nb_logements }} logement{{lot.nb_logements|pl}} {{ lot.financement }}, {{ programme.adresse|inline_text_multiline }} à {{ programme.code_postal }}, {{ programme.ville }} (2).</w:t>
       </w:r>
     </w:p>
     <w:p>
@@ -389,21 +347,34 @@
         <w:rPr>
           <w:rFonts w:ascii="TimesNewRomanPSMT" w:hAnsi="TimesNewRomanPSMT" w:cs="TimesNewRomanPSMT"/>
         </w:rPr>
-        <w:t>et {{ bailleur.nom|</w:t>
-      </w:r>
-      <w:proofErr w:type="spellStart"/>
-      <w:r>
-        <w:rPr>
-          <w:rFonts w:ascii="TimesNewRomanPSMT" w:hAnsi="TimesNewRomanPSMT" w:cs="TimesNewRomanPSMT"/>
-        </w:rPr>
-        <w:t>upper</w:t>
-      </w:r>
-      <w:proofErr w:type="spellEnd"/>
-      <w:r>
-        <w:rPr>
-          <w:rFonts w:ascii="TimesNewRomanPSMT" w:hAnsi="TimesNewRomanPSMT" w:cs="TimesNewRomanPSMT"/>
-        </w:rPr>
-        <w:t xml:space="preserve"> }} (1), représenté (e) par {{ bailleur.signataire_nom }}, {{ bailleur.signataire_fonction }} (3) agissant en vertu de la délibération du Conseil d’Administration en date du {{ bailleur.signataire_date_deliberation|d }}, inscrit sous le numéro {{ bailleur.siret }}{% if bailleur.capital_social %}, au capital de {{ bailleur.capital_social|f }} € {% endif %} dont le siège est {{ bailleur.adresse }}, {{ bailleur.code_postal }} {{ bailleur.ville }} dénommé (e) ci-après, le bailleur,</w:t>
+        <w:t>et {{ bailleur.nom|upper }} (1)</w:t>
+      </w:r>
+      <w:r>
+        <w:rPr>
+          <w:rFonts w:ascii="TimesNewRomanPSMT" w:hAnsi="TimesNewRomanPSMT" w:cs="TimesNewRomanPSMT"/>
+          <w:lang w:val="fr-FR"/>
+        </w:rPr>
+        <w:t>, ou</w:t>
+      </w:r>
+      <w:r>
+        <w:rPr>
+          <w:rFonts w:ascii="TimesNewRomanPSMT" w:hAnsi="TimesNewRomanPSMT" w:cs="TimesNewRomanPSMT"/>
+          <w:lang w:val="fr-FR"/>
+        </w:rPr>
+        <w:t xml:space="preserve"> et</w:t>
+      </w:r>
+      <w:r>
+        <w:rPr>
+          <w:rFonts w:ascii="TimesNewRomanPSMT" w:hAnsi="TimesNewRomanPSMT" w:cs="TimesNewRomanPSMT"/>
+          <w:lang w:val="fr-FR"/>
+        </w:rPr>
+        <w:t xml:space="preserve"> …</w:t>
+      </w:r>
+      <w:r>
+        <w:rPr>
+          <w:rFonts w:ascii="TimesNewRomanPSMT" w:hAnsi="TimesNewRomanPSMT" w:cs="TimesNewRomanPSMT"/>
+        </w:rPr>
+        <w:t xml:space="preserve"> représenté (e) par {{ bailleur.signataire_nom }}, {{ bailleur.signataire_fonction }} (3) agissant en vertu de la délibération du Conseil d’Administration en date du {{ bailleur.signataire_date_deliberation|d }}, inscrit sous le numéro {{ bailleur.siret }}{% if bailleur.capital_social %}, au capital de {{ bailleur.capital_social|f }} € {% endif %} dont le siège est {{ bailleur.adresse }}, {{ bailleur.code_postal }} {{ bailleur.ville }} dénommé (e) ci-après, le bailleur,</w:t>
       </w:r>
     </w:p>
     <w:p>
@@ -663,14 +634,14 @@
         <w:rPr>
           <w:rFonts w:ascii="TimesNewRomanPSMT" w:hAnsi="TimesNewRomanPSMT" w:cs="TimesNewRomanPSMT"/>
         </w:rPr>
-        <w:t xml:space="preserve">La présente convention est conclue à l'occasion de l'acquisition d'un ou plusieurs logements construits dans les conditions de l'alinéa ci-dessus et dont la vente est soumise à la T.V.A. dans les conditions du 3 du I de l'article 278 sexies du code général des impôts. Elle reprend les droits et obligations fixés dans la convention n°................................................ signée le ........................ et publiée le ........................ entre ........................ et ........................ pour le programme {{ programme.nom }} de </w:t>
+        <w:t xml:space="preserve">La présente convention est conclue à l'occasion de l'acquisition d'un ou plusieurs logements construits dans les conditions de l'alinéa ci-dessus et dont la vente est soumise à la T.V.A. dans les conditions du 3 du I de l'article 278 sexies du code général des impôts. Elle reprend les droits et obligations fixés dans la convention n°... signée le ... et publiée le ... entre ... et ... pour le programme {{ programme.nom }} de {{ lot.nb_logements }} logement{{lot.nb_logements|pl }} {{ lot.financement }} à {{ </w:t>
       </w:r>
       <w:r>
         <w:rPr>
           <w:rFonts w:ascii="TimesNewRomanPSMT" w:hAnsi="TimesNewRomanPSMT" w:cs="TimesNewRomanPSMT"/>
         </w:rPr>
         <w:lastRenderedPageBreak/>
-        <w:t>{{ lot.nb_logements }} logement{{lot.nb_logements|pl }} {{ lot.financement }} à {{ programme.adresse|inline_text_multiline }} à {{ programme.code_postal }}, {{ programme.ville }}.</w:t>
+        <w:t>programme.adresse|inline_text_multiline }} à {{ programme.code_postal }}, {{ programme.ville }}.</w:t>
       </w:r>
     </w:p>
     <w:p>
@@ -3825,7 +3796,20 @@
                               <w:rPr>
                                 <w:rFonts w:ascii="TimesNewRomanPSMT" w:hAnsi="TimesNewRomanPSMT" w:cs="TimesNewRomanPSMT"/>
                               </w:rPr>
-                              <w:t>Le bailleur (6),</w:t>
+                              <w:t>Le bailleur (</w:t>
+                            </w:r>
+                            <w:r>
+                              <w:rPr>
+                                <w:rFonts w:ascii="TimesNewRomanPSMT" w:hAnsi="TimesNewRomanPSMT" w:cs="TimesNewRomanPSMT"/>
+                                <w:lang w:val="fr-FR"/>
+                              </w:rPr>
+                              <w:t>4</w:t>
+                            </w:r>
+                            <w:r>
+                              <w:rPr>
+                                <w:rFonts w:ascii="TimesNewRomanPSMT" w:hAnsi="TimesNewRomanPSMT" w:cs="TimesNewRomanPSMT"/>
+                              </w:rPr>
+                              <w:t>),</w:t>
                             </w:r>
                           </w:p>
                           <w:p>
@@ -3978,7 +3962,20 @@
                         <w:rPr>
                           <w:rFonts w:ascii="TimesNewRomanPSMT" w:hAnsi="TimesNewRomanPSMT" w:cs="TimesNewRomanPSMT"/>
                         </w:rPr>
-                        <w:t>Le bailleur (6),</w:t>
+                        <w:t>Le bailleur (</w:t>
+                      </w:r>
+                      <w:r>
+                        <w:rPr>
+                          <w:rFonts w:ascii="TimesNewRomanPSMT" w:hAnsi="TimesNewRomanPSMT" w:cs="TimesNewRomanPSMT"/>
+                          <w:lang w:val="fr-FR"/>
+                        </w:rPr>
+                        <w:t>4</w:t>
+                      </w:r>
+                      <w:r>
+                        <w:rPr>
+                          <w:rFonts w:ascii="TimesNewRomanPSMT" w:hAnsi="TimesNewRomanPSMT" w:cs="TimesNewRomanPSMT"/>
+                        </w:rPr>
+                        <w:t>),</w:t>
                       </w:r>
                     </w:p>
                     <w:p>
@@ -4076,7 +4073,7 @@
         <w:rPr>
           <w:rFonts w:ascii="TimesNewRomanPSMT" w:hAnsi="TimesNewRomanPSMT" w:cs="TimesNewRomanPSMT"/>
         </w:rPr>
-        <w:t xml:space="preserve">Description de l'opération </w:t>
+        <w:t>Description d</w:t>
       </w:r>
       <w:bookmarkStart w:id="14" w:name="NomProgramme3"/>
       <w:bookmarkEnd w:id="14"/>
@@ -4084,6 +4081,12 @@
         <w:rPr>
           <w:rFonts w:ascii="TimesNewRomanPSMT" w:hAnsi="TimesNewRomanPSMT" w:cs="TimesNewRomanPSMT"/>
         </w:rPr>
+        <w:t xml:space="preserve">u programme </w:t>
+      </w:r>
+      <w:r>
+        <w:rPr>
+          <w:rFonts w:ascii="TimesNewRomanPSMT" w:hAnsi="TimesNewRomanPSMT" w:cs="TimesNewRomanPSMT"/>
+        </w:rPr>
         <w:t>{{ programme.nom }}</w:t>
       </w:r>
       <w:r>
@@ -4248,7 +4251,20 @@
         <w:rPr>
           <w:rFonts w:ascii="TimesNewRomanPSMT" w:hAnsi="TimesNewRomanPSMT" w:cs="TimesNewRomanPSMT"/>
         </w:rPr>
-        <w:t>1° Désignation du ou des immeubles (7).</w:t>
+        <w:t>1° Désignation du ou des immeubles (</w:t>
+      </w:r>
+      <w:r>
+        <w:rPr>
+          <w:rFonts w:ascii="TimesNewRomanPSMT" w:hAnsi="TimesNewRomanPSMT" w:cs="TimesNewRomanPSMT"/>
+          <w:lang w:val="fr-FR"/>
+        </w:rPr>
+        <w:t>5</w:t>
+      </w:r>
+      <w:r>
+        <w:rPr>
+          <w:rFonts w:ascii="TimesNewRomanPSMT" w:hAnsi="TimesNewRomanPSMT" w:cs="TimesNewRomanPSMT"/>
+        </w:rPr>
+        <w:t>).</w:t>
       </w:r>
     </w:p>
     <w:p>
@@ -12444,7 +12460,7 @@
         <w:jc w:val="both"/>
         <w:rPr>
           <w:rFonts w:ascii="TimesNewRomanPSMT" w:hAnsi="TimesNewRomanPSMT" w:cs="TimesNewRomanPSMT"/>
-          <w:lang w:val="en-US"/>
+          <w:lang w:val="fr-FR"/>
         </w:rPr>
       </w:pPr>
       <w:r>
@@ -12453,28 +12469,12 @@
         </w:rPr>
         <w:t>{% if prets_cdc.count() %}</w:t>
       </w:r>
-      <w:proofErr w:type="spellStart"/>
-      <w:r>
-        <w:rPr>
-          <w:rFonts w:ascii="TimesNewRomanPSMT" w:hAnsi="TimesNewRomanPSMT" w:cs="TimesNewRomanPSMT"/>
-          <w:lang w:val="en-US"/>
-        </w:rPr>
-        <w:t>Financement</w:t>
-      </w:r>
-      <w:proofErr w:type="spellEnd"/>
-      <w:r>
-        <w:rPr>
-          <w:rFonts w:ascii="TimesNewRomanPSMT" w:hAnsi="TimesNewRomanPSMT" w:cs="TimesNewRomanPSMT"/>
-          <w:lang w:val="en-US"/>
-        </w:rPr>
-        <w:t xml:space="preserve"> principal</w:t>
-      </w:r>
-      <w:r>
-        <w:rPr>
-          <w:rFonts w:ascii="TimesNewRomanPSMT" w:hAnsi="TimesNewRomanPSMT" w:cs="TimesNewRomanPSMT"/>
-          <w:lang w:val="en-US"/>
-        </w:rPr>
-        <w:t> :</w:t>
+      <w:r>
+        <w:rPr>
+          <w:rFonts w:ascii="TimesNewRomanPSMT" w:hAnsi="TimesNewRomanPSMT" w:cs="TimesNewRomanPSMT"/>
+          <w:lang w:val="fr-FR"/>
+        </w:rPr>
+        <w:t>Financement principal :</w:t>
       </w:r>
     </w:p>
     <w:p>
@@ -13620,7 +13620,20 @@
                               <w:rPr>
                                 <w:rFonts w:ascii="TimesNewRomanPSMT" w:hAnsi="TimesNewRomanPSMT" w:cs="TimesNewRomanPSMT"/>
                               </w:rPr>
-                              <w:t>Le bailleur (6),</w:t>
+                              <w:t>Le bailleur (</w:t>
+                            </w:r>
+                            <w:r>
+                              <w:rPr>
+                                <w:rFonts w:ascii="TimesNewRomanPSMT" w:hAnsi="TimesNewRomanPSMT" w:cs="TimesNewRomanPSMT"/>
+                                <w:lang w:val="fr-FR"/>
+                              </w:rPr>
+                              <w:t>4</w:t>
+                            </w:r>
+                            <w:r>
+                              <w:rPr>
+                                <w:rFonts w:ascii="TimesNewRomanPSMT" w:hAnsi="TimesNewRomanPSMT" w:cs="TimesNewRomanPSMT"/>
+                              </w:rPr>
+                              <w:t>),</w:t>
                             </w:r>
                           </w:p>
                           <w:p>
@@ -13763,7 +13776,20 @@
                         <w:rPr>
                           <w:rFonts w:ascii="TimesNewRomanPSMT" w:hAnsi="TimesNewRomanPSMT" w:cs="TimesNewRomanPSMT"/>
                         </w:rPr>
-                        <w:t>Le bailleur (6),</w:t>
+                        <w:t>Le bailleur (</w:t>
+                      </w:r>
+                      <w:r>
+                        <w:rPr>
+                          <w:rFonts w:ascii="TimesNewRomanPSMT" w:hAnsi="TimesNewRomanPSMT" w:cs="TimesNewRomanPSMT"/>
+                          <w:lang w:val="fr-FR"/>
+                        </w:rPr>
+                        <w:t>4</w:t>
+                      </w:r>
+                      <w:r>
+                        <w:rPr>
+                          <w:rFonts w:ascii="TimesNewRomanPSMT" w:hAnsi="TimesNewRomanPSMT" w:cs="TimesNewRomanPSMT"/>
+                        </w:rPr>
+                        <w:t>),</w:t>
                       </w:r>
                     </w:p>
                     <w:p>
@@ -13832,131 +13858,151 @@
     </w:p>
     <w:p/>
     <w:p>
-      <w:r>
-        <w:rPr>
-          <w:rFonts w:ascii="TimesNewRomanPSMT" w:hAnsi="TimesNewRomanPSMT" w:cs="TimesNewRomanPSMT"/>
-          <w:sz w:val="16"/>
-          <w:szCs w:val="16"/>
-        </w:rPr>
-        <w:t>(1) Nom de la personne morale identifiée conformément aux dispositions de l’article 6 du décret n° 55-22 du 4 janvier 1955 modifié portant réforme de la publicité foncière.</w:t>
-      </w:r>
-    </w:p>
-    <w:p>
-      <w:pPr>
-        <w:rPr>
-          <w:rFonts w:ascii="TimesNewRomanPSMT" w:hAnsi="TimesNewRomanPSMT" w:cs="TimesNewRomanPSMT"/>
-          <w:sz w:val="16"/>
-          <w:szCs w:val="16"/>
-        </w:rPr>
-      </w:pPr>
-    </w:p>
-    <w:p>
-      <w:r>
-        <w:rPr>
-          <w:rFonts w:ascii="TimesNewRomanPSMT" w:hAnsi="TimesNewRomanPSMT" w:cs="TimesNewRomanPSMT"/>
-          <w:sz w:val="16"/>
-          <w:szCs w:val="16"/>
-        </w:rPr>
-        <w:t>(2) Si la présente convention est passée pour une résidence universitaire définie à l’article L. 631-12 du code de la construction et de l’habitation, faire précéder le nom de l’opération de la mention « Résidence universitaire ».</w:t>
-      </w:r>
-    </w:p>
-    <w:p>
-      <w:pPr>
-        <w:rPr>
-          <w:rFonts w:ascii="TimesNewRomanPSMT" w:hAnsi="TimesNewRomanPSMT" w:cs="TimesNewRomanPSMT"/>
-          <w:sz w:val="16"/>
-          <w:szCs w:val="16"/>
-        </w:rPr>
-      </w:pPr>
-    </w:p>
-    <w:p>
-      <w:r>
-        <w:rPr>
-          <w:rFonts w:ascii="TimesNewRomanPSMT" w:hAnsi="TimesNewRomanPSMT" w:cs="TimesNewRomanPSMT"/>
-          <w:sz w:val="16"/>
-          <w:szCs w:val="16"/>
-        </w:rPr>
-        <w:t>(3) Indiquer le nom de son représentant.</w:t>
-      </w:r>
-    </w:p>
-    <w:p>
-      <w:pPr>
-        <w:rPr>
-          <w:rFonts w:ascii="TimesNewRomanPSMT" w:hAnsi="TimesNewRomanPSMT" w:cs="TimesNewRomanPSMT"/>
-          <w:sz w:val="16"/>
-          <w:szCs w:val="16"/>
-        </w:rPr>
-      </w:pPr>
-    </w:p>
-    <w:p>
-      <w:r>
-        <w:rPr>
-          <w:rFonts w:ascii="TimesNewRomanPSMT" w:hAnsi="TimesNewRomanPSMT" w:cs="TimesNewRomanPSMT"/>
-          <w:sz w:val="16"/>
-          <w:szCs w:val="16"/>
-        </w:rPr>
-        <w:t>(4) Indiquer le plus petit nombre entier per mettant de respecter l'engagement de 30 %.</w:t>
-      </w:r>
-    </w:p>
-    <w:p>
-      <w:pPr>
-        <w:rPr>
-          <w:rFonts w:ascii="TimesNewRomanPSMT" w:hAnsi="TimesNewRomanPSMT" w:cs="TimesNewRomanPSMT"/>
-          <w:sz w:val="16"/>
-          <w:szCs w:val="16"/>
-        </w:rPr>
-      </w:pPr>
-    </w:p>
-    <w:p>
-      <w:r>
-        <w:rPr>
-          <w:rFonts w:ascii="TimesNewRomanPSMT" w:hAnsi="TimesNewRomanPSMT" w:cs="TimesNewRomanPSMT"/>
-          <w:sz w:val="16"/>
-          <w:szCs w:val="16"/>
-        </w:rPr>
-        <w:t>(5) Indiquer un nombre.</w:t>
-      </w:r>
-    </w:p>
-    <w:p>
-      <w:pPr>
-        <w:rPr>
-          <w:rFonts w:ascii="TimesNewRomanPSMT" w:hAnsi="TimesNewRomanPSMT" w:cs="TimesNewRomanPSMT"/>
-          <w:sz w:val="16"/>
-          <w:szCs w:val="16"/>
-        </w:rPr>
-      </w:pPr>
-    </w:p>
-    <w:p>
-      <w:r>
-        <w:rPr>
-          <w:rFonts w:ascii="TimesNewRomanPSMT" w:hAnsi="TimesNewRomanPSMT" w:cs="TimesNewRomanPSMT"/>
-          <w:sz w:val="16"/>
-          <w:szCs w:val="16"/>
-        </w:rPr>
-        <w:t>(6) Le bailleur doit avoir, préalablement à sa signature, paraphé chacune des pages.</w:t>
-      </w:r>
-    </w:p>
-    <w:p>
-      <w:pPr>
-        <w:rPr>
-          <w:rFonts w:ascii="TimesNewRomanPSMT" w:hAnsi="TimesNewRomanPSMT" w:cs="TimesNewRomanPSMT"/>
-          <w:sz w:val="16"/>
-          <w:szCs w:val="16"/>
-        </w:rPr>
-      </w:pPr>
-    </w:p>
-    <w:p>
-      <w:pPr>
-        <w:ind w:right="283"/>
-      </w:pPr>
-      <w:r>
-        <w:rPr>
-          <w:rFonts w:ascii="TimesNewRomanPSMT" w:hAnsi="TimesNewRomanPSMT" w:cs="TimesNewRomanPSMT"/>
-          <w:color w:val="000000"/>
-          <w:sz w:val="16"/>
-          <w:szCs w:val="16"/>
-        </w:rPr>
-        <w:t>(7) Etablie conformément à l'article 7 du décret n° 55-22 du 4 janvier 1955 modifié portant réforme de la publicité foncière.</w:t>
+      <w:pPr>
+        <w:rPr>
+          <w:rFonts w:ascii="TimesNewRomanPSMT" w:hAnsi="TimesNewRomanPSMT" w:cs="TimesNewRomanPSMT"/>
+          <w:sz w:val="16"/>
+          <w:szCs w:val="16"/>
+        </w:rPr>
+      </w:pPr>
+      <w:r>
+        <w:rPr>
+          <w:rFonts w:ascii="TimesNewRomanPSMT" w:hAnsi="TimesNewRomanPSMT" w:cs="TimesNewRomanPSMT"/>
+          <w:sz w:val="16"/>
+          <w:szCs w:val="16"/>
+          <w:lang w:val="fr-FR"/>
+        </w:rPr>
+        <w:t>(1</w:t>
+      </w:r>
+      <w:r>
+        <w:rPr>
+          <w:rFonts w:ascii="TimesNewRomanPSMT" w:hAnsi="TimesNewRomanPSMT" w:cs="TimesNewRomanPSMT"/>
+          <w:sz w:val="16"/>
+          <w:szCs w:val="16"/>
+        </w:rPr>
+        <w:t xml:space="preserve">) Nom de la personne physique ou morale identifiée conformément aux dispositions, selon le </w:t>
+      </w:r>
+      <w:proofErr w:type="gramStart"/>
+      <w:r>
+        <w:rPr>
+          <w:rFonts w:ascii="TimesNewRomanPSMT" w:hAnsi="TimesNewRomanPSMT" w:cs="TimesNewRomanPSMT"/>
+          <w:sz w:val="16"/>
+          <w:szCs w:val="16"/>
+        </w:rPr>
+        <w:t>cas,des</w:t>
+      </w:r>
+      <w:proofErr w:type="gramEnd"/>
+      <w:r>
+        <w:rPr>
+          <w:rFonts w:ascii="TimesNewRomanPSMT" w:hAnsi="TimesNewRomanPSMT" w:cs="TimesNewRomanPSMT"/>
+          <w:sz w:val="16"/>
+          <w:szCs w:val="16"/>
+        </w:rPr>
+        <w:t xml:space="preserve"> articles 5 ou 6 du décret n° 55-22 du 4 janvier 1955 modifié portant réforme de la publicité foncière.</w:t>
+      </w:r>
+    </w:p>
+    <w:p>
+      <w:pPr>
+        <w:rPr>
+          <w:rFonts w:ascii="TimesNewRomanPSMT" w:hAnsi="TimesNewRomanPSMT" w:cs="TimesNewRomanPSMT"/>
+          <w:sz w:val="16"/>
+          <w:szCs w:val="16"/>
+        </w:rPr>
+      </w:pPr>
+    </w:p>
+    <w:p>
+      <w:pPr>
+        <w:rPr>
+          <w:rFonts w:ascii="TimesNewRomanPSMT" w:hAnsi="TimesNewRomanPSMT" w:cs="TimesNewRomanPSMT"/>
+          <w:sz w:val="16"/>
+          <w:szCs w:val="16"/>
+        </w:rPr>
+      </w:pPr>
+      <w:r>
+        <w:rPr>
+          <w:rFonts w:ascii="TimesNewRomanPSMT" w:hAnsi="TimesNewRomanPSMT" w:cs="TimesNewRomanPSMT"/>
+          <w:sz w:val="16"/>
+          <w:szCs w:val="16"/>
+        </w:rPr>
+        <w:t>(2) Si la présente convention est passée pour une résidence universitaire définie à l’article L. 631-12 du code de la construction et de l’habitation, faire précéder le nom du programme de la mention « Résidence universitaire ».</w:t>
+      </w:r>
+    </w:p>
+    <w:p>
+      <w:pPr>
+        <w:rPr>
+          <w:rFonts w:ascii="TimesNewRomanPSMT" w:hAnsi="TimesNewRomanPSMT" w:cs="TimesNewRomanPSMT"/>
+          <w:sz w:val="16"/>
+          <w:szCs w:val="16"/>
+        </w:rPr>
+      </w:pPr>
+    </w:p>
+    <w:p>
+      <w:pPr>
+        <w:rPr>
+          <w:rFonts w:ascii="TimesNewRomanPSMT" w:hAnsi="TimesNewRomanPSMT" w:cs="TimesNewRomanPSMT"/>
+          <w:sz w:val="16"/>
+          <w:szCs w:val="16"/>
+        </w:rPr>
+      </w:pPr>
+      <w:r>
+        <w:rPr>
+          <w:rFonts w:ascii="TimesNewRomanPSMT" w:hAnsi="TimesNewRomanPSMT" w:cs="TimesNewRomanPSMT"/>
+          <w:sz w:val="16"/>
+          <w:szCs w:val="16"/>
+        </w:rPr>
+        <w:t>(3) Si le propriétaire est une personne morale, indiquer le nom de son représentant.</w:t>
+      </w:r>
+    </w:p>
+    <w:p>
+      <w:pPr>
+        <w:rPr>
+          <w:rFonts w:ascii="TimesNewRomanPSMT" w:hAnsi="TimesNewRomanPSMT" w:cs="TimesNewRomanPSMT"/>
+          <w:sz w:val="16"/>
+          <w:szCs w:val="16"/>
+        </w:rPr>
+      </w:pPr>
+    </w:p>
+    <w:p>
+      <w:pPr>
+        <w:rPr>
+          <w:rFonts w:ascii="TimesNewRomanPSMT" w:hAnsi="TimesNewRomanPSMT" w:cs="TimesNewRomanPSMT"/>
+          <w:sz w:val="16"/>
+          <w:szCs w:val="16"/>
+        </w:rPr>
+      </w:pPr>
+      <w:r>
+        <w:rPr>
+          <w:rFonts w:ascii="TimesNewRomanPSMT" w:hAnsi="TimesNewRomanPSMT" w:cs="TimesNewRomanPSMT"/>
+          <w:sz w:val="16"/>
+          <w:szCs w:val="16"/>
+        </w:rPr>
+        <w:t>(4) Le bailleur doit avoir, préalablement à sa signature, paraphé chacune des pages.</w:t>
+      </w:r>
+    </w:p>
+    <w:p>
+      <w:pPr>
+        <w:rPr>
+          <w:rFonts w:ascii="TimesNewRomanPSMT" w:hAnsi="TimesNewRomanPSMT" w:cs="TimesNewRomanPSMT"/>
+          <w:sz w:val="16"/>
+          <w:szCs w:val="16"/>
+        </w:rPr>
+      </w:pPr>
+    </w:p>
+    <w:p>
+      <w:pPr>
+        <w:rPr>
+          <w:rFonts w:ascii="TimesNewRomanPSMT" w:hAnsi="TimesNewRomanPSMT" w:cs="TimesNewRomanPSMT"/>
+          <w:sz w:val="16"/>
+          <w:szCs w:val="16"/>
+        </w:rPr>
+      </w:pPr>
+      <w:r>
+        <w:rPr>
+          <w:rFonts w:ascii="TimesNewRomanPSMT" w:hAnsi="TimesNewRomanPSMT" w:cs="TimesNewRomanPSMT"/>
+          <w:sz w:val="16"/>
+          <w:szCs w:val="16"/>
+        </w:rPr>
+        <w:t>(5) Etablie conformément à l'article 7 du décret n° 55-22 du 4 janvier 1955 modifié portant réformede la publicité foncière.</w:t>
       </w:r>
     </w:p>
     <w:p>
@@ -15611,7 +15657,7 @@
                             <w:rPr>
                               <w:noProof/>
                             </w:rPr>
-                            <w:object w:dxaOrig="773" w:dyaOrig="520" w14:anchorId="11833DF5">
+                            <w:object w:dxaOrig="773" w:dyaOrig="520" w14:anchorId="0DDC3622">
                               <v:shapetype id="_x0000_t75" coordsize="21600,21600" o:spt="75" o:preferrelative="t" path="m@4@5l@4@11@9@11@9@5xe" filled="f" stroked="f">
                                 <v:stroke joinstyle="miter"/>
                                 <v:formulas>
@@ -15635,7 +15681,7 @@
                                 <v:fill color2="black"/>
                                 <v:imagedata r:id="rId2" o:title="" croptop="-22f" cropbottom="-22f" cropleft="-25f" cropright="-25f"/>
                               </v:shape>
-                              <o:OLEObject Type="Embed" ProgID="Word.Picture.8" ShapeID="_x0000_i1025" DrawAspect="Content" ObjectID="_1711806946" r:id="rId3"/>
+                              <o:OLEObject Type="Embed" ProgID="Word.Picture.8" ShapeID="_x0000_i1025" DrawAspect="Content" ObjectID="_1712810112" r:id="rId3"/>
                             </w:object>
                           </w:r>
                         </w:p>
@@ -15681,7 +15727,11 @@
         </mc:Choice>
         <mc:Fallback>
           <w:pict>
-            <v:shape w14:anchorId="20DB70F0" id="Text Box 17" o:spid="_x0000_s1031" type="#_x0000_t202" style="position:absolute;left:0;text-align:left;margin-left:37.35pt;margin-top:21.2pt;width:78.5pt;height:49.7pt;z-index:251663360;visibility:visible;mso-wrap-style:square;mso-width-percent:0;mso-height-percent:0;mso-wrap-distance-left:9.05pt;mso-wrap-distance-top:0;mso-wrap-distance-right:9.05pt;mso-wrap-distance-bottom:0;mso-position-horizontal:absolute;mso-position-horizontal-relative:page;mso-position-vertical:absolute;mso-position-vertical-relative:page;mso-width-percent:0;mso-height-percent:0;mso-width-relative:page;mso-height-relative:page;v-text-anchor:top" o:gfxdata="UEsDBBQABgAIAAAAIQC2gziS/gAAAOEBAAATAAAAW0NvbnRlbnRfVHlwZXNdLnhtbJSRQU7DMBBF&#13;&#10;90jcwfIWJU67QAgl6YK0S0CoHGBkTxKLZGx5TGhvj5O2G0SRWNoz/78nu9wcxkFMGNg6quQqL6RA&#13;&#10;0s5Y6ir5vt9lD1JwBDIwOMJKHpHlpr69KfdHjyxSmriSfYz+USnWPY7AufNIadK6MEJMx9ApD/oD&#13;&#10;OlTrorhX2lFEilmcO2RdNtjC5xDF9pCuTyYBB5bi6bQ4syoJ3g9WQ0ymaiLzg5KdCXlKLjvcW893&#13;&#10;SUOqXwnz5DrgnHtJTxOsQfEKIT7DmDSUCaxw7Rqn8787ZsmRM9e2VmPeBN4uqYvTtW7jvijg9N/y&#13;&#10;JsXecLq0q+WD6m8AAAD//wMAUEsDBBQABgAIAAAAIQA4/SH/1gAAAJQBAAALAAAAX3JlbHMvLnJl&#13;&#10;bHOkkMFqwzAMhu+DvYPRfXGawxijTi+j0GvpHsDYimMaW0Yy2fr2M4PBMnrbUb/Q94l/f/hMi1qR&#13;&#10;JVI2sOt6UJgd+ZiDgffL8ekFlFSbvV0oo4EbChzGx4f9GRdb25HMsYhqlCwG5lrLq9biZkxWOiqY&#13;&#10;22YiTra2kYMu1l1tQD30/bPm3wwYN0x18gb45AdQl1tp5j/sFB2T0FQ7R0nTNEV3j6o9feQzro1i&#13;&#10;OWA14Fm+Q8a1a8+Bvu/d/dMb2JY5uiPbhG/ktn4cqGU/er3pcvwCAAD//wMAUEsDBBQABgAIAAAA&#13;&#10;IQAFJTfW7gEAANIDAAAOAAAAZHJzL2Uyb0RvYy54bWysU22P0zAM/o7Ef4jynXW70war1p3gTkNI&#13;&#10;x4t08AOyNF0j0jjY2drx63HSbTfgG6IfIsd2Hvt57K7uhs6Jg0Gy4Cs5m0ylMF5Dbf2ukt++bl69&#13;&#10;kYKi8rVy4E0lj4bk3frli1UfSnMDLbjaoGAQT2UfKtnGGMqiIN2aTtEEgvEcbAA7FfmKu6JG1TN6&#13;&#10;54qb6XRR9IB1QNCGiL0PY1CuM37TGB0/Nw2ZKFwlubeYT8znNp3FeqXKHarQWn1qQ/1DF52ynote&#13;&#10;oB5UVGKP9i+ozmoEgiZONHQFNI3VJnNgNrPpH2yeWhVM5sLiULjIRP8PVn86PIUvKOLwDgYeYCZB&#13;&#10;4RH0d2Jtij5QecpJmlJJKXvbf4Sap6n2EfKLocEu0WdCgmFY6eNFXTNEodm5XC6Wc45oDi1uZ7Nl&#13;&#10;Vr9Q5flxQIrvDXQiGZVEHl4GV4dHiqkZVZ5TUi0CZ+uNdS5fcLe9dygOige9yd/41oVWjd5zORpT&#13;&#10;M95vGM4nJA8JcyyXPFmCxHrkH4ftIGxdydu0O0mRLdRH1gRhXC7+GdhoAX9K0fNiVZJ+7BUaKdwH&#13;&#10;z5Obv57NeRGvbLyyt1e28pphKhmlGM37OG7uPqDdtVxlHJeHtzyHxmaNnjs6tc6Lk6meljxt5vU9&#13;&#10;Zz3/iutfAAAA//8DAFBLAwQUAAYACAAAACEAGOWIKOQAAAAOAQAADwAAAGRycy9kb3ducmV2Lnht&#13;&#10;bExPS0vDQBC+C/6HZQQvYjeJwZY0m1J8gFYvfVDwts1Ok5B9hOw2if/e8aSXgZnvm++Rryaj2YC9&#13;&#10;b5wVEM8iYGhLpxpbCTjsX+8XwHyQVkntLAr4Rg+r4voql5lyo93isAsVIxHrMymgDqHLOPdljUb6&#13;&#10;mevQEnZ2vZGB1r7iqpcjiRvNkyh65EY2lhxq2eFTjWW7uxgBm7f3uD1vP44b3b589nxYf+3vRiFu&#13;&#10;b6bnJY31EljAKfx9wG8Hyg8FBTu5i1WeaQHzdE5MAWmSAiM8eYjpcCJiGi+AFzn/X6P4AQAA//8D&#13;&#10;AFBLAQItABQABgAIAAAAIQC2gziS/gAAAOEBAAATAAAAAAAAAAAAAAAAAAAAAABbQ29udGVudF9U&#13;&#10;eXBlc10ueG1sUEsBAi0AFAAGAAgAAAAhADj9If/WAAAAlAEAAAsAAAAAAAAAAAAAAAAALwEAAF9y&#13;&#10;ZWxzLy5yZWxzUEsBAi0AFAAGAAgAAAAhAAUlN9buAQAA0gMAAA4AAAAAAAAAAAAAAAAALgIAAGRy&#13;&#10;cy9lMm9Eb2MueG1sUEsBAi0AFAAGAAgAAAAhABjliCjkAAAADgEAAA8AAAAAAAAAAAAAAAAASAQA&#13;&#10;AGRycy9kb3ducmV2LnhtbFBLBQYAAAAABAAEAPMAAABZBQAAAAA=&#13;&#10;" stroked="f">
+            <v:shapetype w14:anchorId="20DB70F0" id="_x0000_t202" coordsize="21600,21600" o:spt="202" path="m,l,21600r21600,l21600,xe">
+              <v:stroke joinstyle="miter"/>
+              <v:path gradientshapeok="t" o:connecttype="rect"/>
+            </v:shapetype>
+            <v:shape id="Text Box 17" o:spid="_x0000_s1031" type="#_x0000_t202" style="position:absolute;left:0;text-align:left;margin-left:37.35pt;margin-top:21.2pt;width:78.5pt;height:49.7pt;z-index:251663360;visibility:visible;mso-wrap-style:square;mso-width-percent:0;mso-height-percent:0;mso-wrap-distance-left:9.05pt;mso-wrap-distance-top:0;mso-wrap-distance-right:9.05pt;mso-wrap-distance-bottom:0;mso-position-horizontal:absolute;mso-position-horizontal-relative:page;mso-position-vertical:absolute;mso-position-vertical-relative:page;mso-width-percent:0;mso-height-percent:0;mso-width-relative:page;mso-height-relative:page;v-text-anchor:top" o:gfxdata="UEsDBBQABgAIAAAAIQC2gziS/gAAAOEBAAATAAAAW0NvbnRlbnRfVHlwZXNdLnhtbJSRQU7DMBBF&#13;&#10;90jcwfIWJU67QAgl6YK0S0CoHGBkTxKLZGx5TGhvj5O2G0SRWNoz/78nu9wcxkFMGNg6quQqL6RA&#13;&#10;0s5Y6ir5vt9lD1JwBDIwOMJKHpHlpr69KfdHjyxSmriSfYz+USnWPY7AufNIadK6MEJMx9ApD/oD&#13;&#10;OlTrorhX2lFEilmcO2RdNtjC5xDF9pCuTyYBB5bi6bQ4syoJ3g9WQ0ymaiLzg5KdCXlKLjvcW893&#13;&#10;SUOqXwnz5DrgnHtJTxOsQfEKIT7DmDSUCaxw7Rqn8787ZsmRM9e2VmPeBN4uqYvTtW7jvijg9N/y&#13;&#10;JsXecLq0q+WD6m8AAAD//wMAUEsDBBQABgAIAAAAIQA4/SH/1gAAAJQBAAALAAAAX3JlbHMvLnJl&#13;&#10;bHOkkMFqwzAMhu+DvYPRfXGawxijTi+j0GvpHsDYimMaW0Yy2fr2M4PBMnrbUb/Q94l/f/hMi1qR&#13;&#10;JVI2sOt6UJgd+ZiDgffL8ekFlFSbvV0oo4EbChzGx4f9GRdb25HMsYhqlCwG5lrLq9biZkxWOiqY&#13;&#10;22YiTra2kYMu1l1tQD30/bPm3wwYN0x18gb45AdQl1tp5j/sFB2T0FQ7R0nTNEV3j6o9feQzro1i&#13;&#10;OWA14Fm+Q8a1a8+Bvu/d/dMb2JY5uiPbhG/ktn4cqGU/er3pcvwCAAD//wMAUEsDBBQABgAIAAAA&#13;&#10;IQAFJTfW7gEAANIDAAAOAAAAZHJzL2Uyb0RvYy54bWysU22P0zAM/o7Ef4jynXW70war1p3gTkNI&#13;&#10;x4t08AOyNF0j0jjY2drx63HSbTfgG6IfIsd2Hvt57K7uhs6Jg0Gy4Cs5m0ylMF5Dbf2ukt++bl69&#13;&#10;kYKi8rVy4E0lj4bk3frli1UfSnMDLbjaoGAQT2UfKtnGGMqiIN2aTtEEgvEcbAA7FfmKu6JG1TN6&#13;&#10;54qb6XRR9IB1QNCGiL0PY1CuM37TGB0/Nw2ZKFwlubeYT8znNp3FeqXKHarQWn1qQ/1DF52ynote&#13;&#10;oB5UVGKP9i+ozmoEgiZONHQFNI3VJnNgNrPpH2yeWhVM5sLiULjIRP8PVn86PIUvKOLwDgYeYCZB&#13;&#10;4RH0d2Jtij5QecpJmlJJKXvbf4Sap6n2EfKLocEu0WdCgmFY6eNFXTNEodm5XC6Wc45oDi1uZ7Nl&#13;&#10;Vr9Q5flxQIrvDXQiGZVEHl4GV4dHiqkZVZ5TUi0CZ+uNdS5fcLe9dygOige9yd/41oVWjd5zORpT&#13;&#10;M95vGM4nJA8JcyyXPFmCxHrkH4ftIGxdydu0O0mRLdRH1gRhXC7+GdhoAX9K0fNiVZJ+7BUaKdwH&#13;&#10;z5Obv57NeRGvbLyyt1e28pphKhmlGM37OG7uPqDdtVxlHJeHtzyHxmaNnjs6tc6Lk6meljxt5vU9&#13;&#10;Zz3/iutfAAAA//8DAFBLAwQUAAYACAAAACEAGOWIKOQAAAAOAQAADwAAAGRycy9kb3ducmV2Lnht&#13;&#10;bExPS0vDQBC+C/6HZQQvYjeJwZY0m1J8gFYvfVDwts1Ok5B9hOw2if/e8aSXgZnvm++Rryaj2YC9&#13;&#10;b5wVEM8iYGhLpxpbCTjsX+8XwHyQVkntLAr4Rg+r4voql5lyo93isAsVIxHrMymgDqHLOPdljUb6&#13;&#10;mevQEnZ2vZGB1r7iqpcjiRvNkyh65EY2lhxq2eFTjWW7uxgBm7f3uD1vP44b3b589nxYf+3vRiFu&#13;&#10;b6bnJY31EljAKfx9wG8Hyg8FBTu5i1WeaQHzdE5MAWmSAiM8eYjpcCJiGi+AFzn/X6P4AQAA//8D&#13;&#10;AFBLAQItABQABgAIAAAAIQC2gziS/gAAAOEBAAATAAAAAAAAAAAAAAAAAAAAAABbQ29udGVudF9U&#13;&#10;eXBlc10ueG1sUEsBAi0AFAAGAAgAAAAhADj9If/WAAAAlAEAAAsAAAAAAAAAAAAAAAAALwEAAF9y&#13;&#10;ZWxzLy5yZWxzUEsBAi0AFAAGAAgAAAAhAAUlN9buAQAA0gMAAA4AAAAAAAAAAAAAAAAALgIAAGRy&#13;&#10;cy9lMm9Eb2MueG1sUEsBAi0AFAAGAAgAAAAhABjliCjkAAAADgEAAA8AAAAAAAAAAAAAAAAASAQA&#13;&#10;AGRycy9kb3ducmV2LnhtbFBLBQYAAAAABAAEAPMAAABZBQAAAAA=&#13;&#10;" stroked="f">
               <v:fill opacity="0"/>
               <v:path arrowok="t"/>
               <v:textbox inset=".45pt,.45pt,.45pt,.45pt">
@@ -15706,12 +15756,12 @@
                       <w:rPr>
                         <w:noProof/>
                       </w:rPr>
-                      <w:object w:dxaOrig="773" w:dyaOrig="520" w14:anchorId="11833DF5">
+                      <w:object w:dxaOrig="773" w:dyaOrig="520" w14:anchorId="0DDC3622">
                         <v:shape id="_x0000_i1025" type="#_x0000_t75" alt="" style="width:38.65pt;height:26pt;mso-width-percent:0;mso-height-percent:0;mso-width-percent:0;mso-height-percent:0" filled="t">
                           <v:fill color2="black"/>
                           <v:imagedata r:id="rId2" o:title="" croptop="-22f" cropbottom="-22f" cropleft="-25f" cropright="-25f"/>
                         </v:shape>
-                        <o:OLEObject Type="Embed" ProgID="Word.Picture.8" ShapeID="_x0000_i1025" DrawAspect="Content" ObjectID="_1711806946" r:id="rId4"/>
+                        <o:OLEObject Type="Embed" ProgID="Word.Picture.8" ShapeID="_x0000_i1025" DrawAspect="Content" ObjectID="_1712810112" r:id="rId4"/>
                       </w:object>
                     </w:r>
                   </w:p>

</xml_diff>

<commit_message>
fix titre annexe convention type 1 et 2
</commit_message>
<xml_diff>
--- a/documents/Type1-template.docx
+++ b/documents/Type1-template.docx
@@ -3843,7 +3843,7 @@
                 <v:stroke joinstyle="miter"/>
                 <v:path gradientshapeok="t" o:connecttype="rect"/>
               </v:shapetype>
-              <v:shape id="Text Box 25" o:spid="_x0000_s1026" type="#_x0000_t202" style="width:411.95pt;height:213.85pt;visibility:visible;mso-wrap-style:square;mso-left-percent:-10001;mso-top-percent:-10001;mso-position-horizontal:absolute;mso-position-horizontal-relative:char;mso-position-vertical:absolute;mso-position-vertical-relative:line;mso-left-percent:-10001;mso-top-percent:-10001;v-text-anchor:top" o:gfxdata="UEsDBBQABgAIAAAAIQC2gziS/gAAAOEBAAATAAAAW0NvbnRlbnRfVHlwZXNdLnhtbJSRQU7DMBBF&#10;90jcwfIWJU67QAgl6YK0S0CoHGBkTxKLZGx5TGhvj5O2G0SRWNoz/78nu9wcxkFMGNg6quQqL6RA&#10;0s5Y6ir5vt9lD1JwBDIwOMJKHpHlpr69KfdHjyxSmriSfYz+USnWPY7AufNIadK6MEJMx9ApD/oD&#10;OlTrorhX2lFEilmcO2RdNtjC5xDF9pCuTyYBB5bi6bQ4syoJ3g9WQ0ymaiLzg5KdCXlKLjvcW893&#10;SUOqXwnz5DrgnHtJTxOsQfEKIT7DmDSUCaxw7Rqn8787ZsmRM9e2VmPeBN4uqYvTtW7jvijg9N/y&#10;JsXecLq0q+WD6m8AAAD//wMAUEsDBBQABgAIAAAAIQA4/SH/1gAAAJQBAAALAAAAX3JlbHMvLnJl&#10;bHOkkMFqwzAMhu+DvYPRfXGawxijTi+j0GvpHsDYimMaW0Yy2fr2M4PBMnrbUb/Q94l/f/hMi1qR&#10;JVI2sOt6UJgd+ZiDgffL8ekFlFSbvV0oo4EbChzGx4f9GRdb25HMsYhqlCwG5lrLq9biZkxWOiqY&#10;22YiTra2kYMu1l1tQD30/bPm3wwYN0x18gb45AdQl1tp5j/sFB2T0FQ7R0nTNEV3j6o9feQzro1i&#10;OWA14Fm+Q8a1a8+Bvu/d/dMb2JY5uiPbhG/ktn4cqGU/er3pcvwCAAD//wMAUEsDBBQABgAIAAAA&#10;IQCiLe6IJAIAAEUEAAAOAAAAZHJzL2Uyb0RvYy54bWysU1GP2jAMfp+0/xDlfbSAYLuKcmKcmCah&#10;u5O46Z5DmtJKaZw5gZb9+jkphe22p2kvqRs7n+3Pnxf3XaPZSaGrweR8PEo5U0ZCUZtDzr+9bD58&#10;4sx5YQqhwaicn5Xj98v37xatzdQEKtCFQkYgxmWtzXnlvc2SxMlKNcKNwCpDzhKwEZ5+8ZAUKFpC&#10;b3QySdN50gIWFkEq5+j2oXfyZcQvSyX9U1k65ZnOOdXm44nx3IczWS5EdkBhq1peyhD/UEUjakNJ&#10;r1APwgt2xPoPqKaWCA5KP5LQJFCWtVSxB+pmnL7pZlcJq2IvRI6zV5rc/4OVj6edfUbmu8/Q0QAD&#10;Ia11maPL0E9XYhO+VCkjP1F4vtKmOs8kXc4m0/HddM6ZJN/k43h2l84CTnJ7btH5LwoaFoycI80l&#10;0iVOW+f70CEkZHOg62JTax1/ghbUWiM7CZqi9rFIAv8tShvW5nw+naUR2EB43iNrQ7XcmgqW7/bd&#10;pdM9FGciAKHXhrNyU1ORW+H8s0ASA/VMAvdPdJQaKAlcLM4qwB9/uw/xNCPyctaSuHLuvh8FKs70&#10;V0PTC0ocDByM/WCYY7MG6nRMq2NlNOkBej2YJULzSrpfhSzkEkZSrpz7wVz7XuK0N1KtVjGI9GaF&#10;35qdlQE6MBsof+leBdrLXDyN9BEG2YnszXj62PDSwOrooazj7AKhPYsXnkmrcfqXvQrL8Ot/jLpt&#10;//InAAAA//8DAFBLAwQUAAYACAAAACEAO93BeOIAAAAKAQAADwAAAGRycy9kb3ducmV2LnhtbEyP&#10;zU7DMBCE70i8g7VIXBB1CFUT0jgVP+KABEIU1PM2XpJQex1it015egwXuIy0Gs3sfOVitEbsaPCd&#10;YwUXkwQEce10x42Ct9f78xyED8gajWNScCAPi+r4qMRCuz2/0G4ZGhFL2BeooA2hL6T0dUsW/cT1&#10;xNF7d4PFEM+hkXrAfSy3RqZJMpMWO44fWuzptqV6s9xaBflh+nS2mmWrD/P8cNN+NZ/8uEGlTk/G&#10;u3mU6zmIQGP4S8APQ9wPVRy2dlvWXhgFkSb8avTy9PIKxFrBNM0ykFUp/yNU3wAAAP//AwBQSwEC&#10;LQAUAAYACAAAACEAtoM4kv4AAADhAQAAEwAAAAAAAAAAAAAAAAAAAAAAW0NvbnRlbnRfVHlwZXNd&#10;LnhtbFBLAQItABQABgAIAAAAIQA4/SH/1gAAAJQBAAALAAAAAAAAAAAAAAAAAC8BAABfcmVscy8u&#10;cmVsc1BLAQItABQABgAIAAAAIQCiLe6IJAIAAEUEAAAOAAAAAAAAAAAAAAAAAC4CAABkcnMvZTJv&#10;RG9jLnhtbFBLAQItABQABgAIAAAAIQA73cF44gAAAAoBAAAPAAAAAAAAAAAAAAAAAH4EAABkcnMv&#10;ZG93bnJldi54bWxQSwUGAAAAAAQABADzAAAAjQUAAAAA&#10;" fillcolor="white [3201]" stroked="f" strokeweight=".5pt">
+              <v:shape id="Text Box 25" o:spid="_x0000_s1026" type="#_x0000_t202" style="width:411.95pt;height:213.85pt;visibility:visible;mso-wrap-style:square;mso-left-percent:-10001;mso-top-percent:-10001;mso-position-horizontal:absolute;mso-position-horizontal-relative:char;mso-position-vertical:absolute;mso-position-vertical-relative:line;mso-left-percent:-10001;mso-top-percent:-10001;v-text-anchor:top" o:gfxdata="UEsDBBQABgAIAAAAIQC2gziS/gAAAOEBAAATAAAAW0NvbnRlbnRfVHlwZXNdLnhtbJSRQU7DMBBF&#10;90jcwfIWJU67QAgl6YK0S0CoHGBkTxKLZGx5TGhvj5O2G0SRWNoz/78nu9wcxkFMGNg6quQqL6RA&#10;0s5Y6ir5vt9lD1JwBDIwOMJKHpHlpr69KfdHjyxSmriSfYz+USnWPY7AufNIadK6MEJMx9ApD/oD&#10;OlTrorhX2lFEilmcO2RdNtjC5xDF9pCuTyYBB5bi6bQ4syoJ3g9WQ0ymaiLzg5KdCXlKLjvcW893&#10;SUOqXwnz5DrgnHtJTxOsQfEKIT7DmDSUCaxw7Rqn8787ZsmRM9e2VmPeBN4uqYvTtW7jvijg9N/y&#10;JsXecLq0q+WD6m8AAAD//wMAUEsDBBQABgAIAAAAIQA4/SH/1gAAAJQBAAALAAAAX3JlbHMvLnJl&#10;bHOkkMFqwzAMhu+DvYPRfXGawxijTi+j0GvpHsDYimMaW0Yy2fr2M4PBMnrbUb/Q94l/f/hMi1qR&#10;JVI2sOt6UJgd+ZiDgffL8ekFlFSbvV0oo4EbChzGx4f9GRdb25HMsYhqlCwG5lrLq9biZkxWOiqY&#10;22YiTra2kYMu1l1tQD30/bPm3wwYN0x18gb45AdQl1tp5j/sFB2T0FQ7R0nTNEV3j6o9feQzro1i&#10;OWA14Fm+Q8a1a8+Bvu/d/dMb2JY5uiPbhG/ktn4cqGU/er3pcvwCAAD//wMAUEsDBBQABgAIAAAA&#10;IQCiLe6IJAIAAEUEAAAOAAAAZHJzL2Uyb0RvYy54bWysU1GP2jAMfp+0/xDlfbSAYLuKcmKcmCah&#10;u5O46Z5DmtJKaZw5gZb9+jkphe22p2kvqRs7n+3Pnxf3XaPZSaGrweR8PEo5U0ZCUZtDzr+9bD58&#10;4sx5YQqhwaicn5Xj98v37xatzdQEKtCFQkYgxmWtzXnlvc2SxMlKNcKNwCpDzhKwEZ5+8ZAUKFpC&#10;b3QySdN50gIWFkEq5+j2oXfyZcQvSyX9U1k65ZnOOdXm44nx3IczWS5EdkBhq1peyhD/UEUjakNJ&#10;r1APwgt2xPoPqKaWCA5KP5LQJFCWtVSxB+pmnL7pZlcJq2IvRI6zV5rc/4OVj6edfUbmu8/Q0QAD&#10;Ia11maPL0E9XYhO+VCkjP1F4vtKmOs8kXc4m0/HddM6ZJN/k43h2l84CTnJ7btH5LwoaFoycI80l&#10;0iVOW+f70CEkZHOg62JTax1/ghbUWiM7CZqi9rFIAv8tShvW5nw+naUR2EB43iNrQ7XcmgqW7/bd&#10;pdM9FGciAKHXhrNyU1ORW+H8s0ASA/VMAvdPdJQaKAlcLM4qwB9/uw/xNCPyctaSuHLuvh8FKs70&#10;V0PTC0ocDByM/WCYY7MG6nRMq2NlNOkBej2YJULzSrpfhSzkEkZSrpz7wVz7XuK0N1KtVjGI9GaF&#10;35qdlQE6MBsof+leBdrLXDyN9BEG2YnszXj62PDSwOrooazj7AKhPYsXnkmrcfqXvQrL8Ot/jLpt&#10;//InAAAA//8DAFBLAwQUAAYACAAAACEAJV1NQ94AAAAFAQAADwAAAGRycy9kb3ducmV2LnhtbEyP&#10;QUvDQBCF74L/YRnBi9iNsTQxZlNU8CAoYlt6nmbHJHZ3Nma3beqvd/Wil4HHe7z3TTkfrRF7Gnzn&#10;WMHVJAFBXDvdcaNgtXy8zEH4gKzROCYFR/Iwr05PSiy0O/Ab7RehEbGEfYEK2hD6Qkpft2TRT1xP&#10;HL13N1gMUQ6N1AMeYrk1Mk2SmbTYcVxosaeHlurtYmcV5Mfpy8V6lq0/zOvTffvVfPLzFpU6Pxvv&#10;bkEEGsNfGH7wIzpUkWnjdqy9MAriI+H3Ri9Pr29AbBRM0ywDWZXyP331DQAA//8DAFBLAQItABQA&#10;BgAIAAAAIQC2gziS/gAAAOEBAAATAAAAAAAAAAAAAAAAAAAAAABbQ29udGVudF9UeXBlc10ueG1s&#10;UEsBAi0AFAAGAAgAAAAhADj9If/WAAAAlAEAAAsAAAAAAAAAAAAAAAAALwEAAF9yZWxzLy5yZWxz&#10;UEsBAi0AFAAGAAgAAAAhAKIt7ogkAgAARQQAAA4AAAAAAAAAAAAAAAAALgIAAGRycy9lMm9Eb2Mu&#10;eG1sUEsBAi0AFAAGAAgAAAAhACVdTUPeAAAABQEAAA8AAAAAAAAAAAAAAAAAfgQAAGRycy9kb3du&#10;cmV2LnhtbFBLBQYAAAAABAAEAPMAAACJBQAAAAA=&#10;" fillcolor="white [3201]" stroked="f" strokeweight=".5pt">
                 <v:textbox inset="0,0,0,0">
                   <w:txbxContent>
                     <w:p>
@@ -4064,7 +4064,28 @@
           <w:b/>
         </w:rPr>
         <w:lastRenderedPageBreak/>
-        <w:t>Document prévu par l'article 1er des annexes I et II à l'article D. 353-1 du code de la construction et de l’habitation lorsque le loyer maximum des logements est exprimé en surface utile.</w:t>
+        <w:t>Document prévu par l'article 1er des annexes I et II à l'article D. 353-</w:t>
+      </w:r>
+      <w:r>
+        <w:rPr>
+          <w:rFonts w:ascii="TimesNewRomanPS-BoldMT" w:hAnsi="TimesNewRomanPS-BoldMT" w:cs="TimesNewRomanPS-BoldMT"/>
+          <w:b/>
+        </w:rPr>
+        <w:t>90</w:t>
+      </w:r>
+      <w:r>
+        <w:rPr>
+          <w:rFonts w:ascii="TimesNewRomanPS-BoldMT" w:hAnsi="TimesNewRomanPS-BoldMT" w:cs="TimesNewRomanPS-BoldMT"/>
+          <w:b/>
+        </w:rPr>
+        <w:t xml:space="preserve"> </w:t>
+      </w:r>
+      <w:r>
+        <w:rPr>
+          <w:rFonts w:ascii="TimesNewRomanPS-BoldMT" w:hAnsi="TimesNewRomanPS-BoldMT" w:cs="TimesNewRomanPS-BoldMT"/>
+          <w:b/>
+        </w:rPr>
+        <w:t>du code de la construction et de l’habitation lorsque le loyer maximum des logements est exprimé en surface utile.</w:t>
       </w:r>
     </w:p>
     <w:p>
@@ -11691,7 +11712,7 @@
           </mc:Choice>
           <mc:Fallback>
             <w:pict>
-              <v:shape w14:anchorId="146E7DB9" id="Text Box 51" o:spid="_x0000_s1027" type="#_x0000_t202" style="width:411.95pt;height:213.85pt;visibility:visible;mso-wrap-style:square;mso-left-percent:-10001;mso-top-percent:-10001;mso-position-horizontal:absolute;mso-position-horizontal-relative:char;mso-position-vertical:absolute;mso-position-vertical-relative:line;mso-left-percent:-10001;mso-top-percent:-10001;v-text-anchor:top" o:gfxdata="UEsDBBQABgAIAAAAIQC2gziS/gAAAOEBAAATAAAAW0NvbnRlbnRfVHlwZXNdLnhtbJSRQU7DMBBF&#10;90jcwfIWJU67QAgl6YK0S0CoHGBkTxKLZGx5TGhvj5O2G0SRWNoz/78nu9wcxkFMGNg6quQqL6RA&#10;0s5Y6ir5vt9lD1JwBDIwOMJKHpHlpr69KfdHjyxSmriSfYz+USnWPY7AufNIadK6MEJMx9ApD/oD&#10;OlTrorhX2lFEilmcO2RdNtjC5xDF9pCuTyYBB5bi6bQ4syoJ3g9WQ0ymaiLzg5KdCXlKLjvcW893&#10;SUOqXwnz5DrgnHtJTxOsQfEKIT7DmDSUCaxw7Rqn8787ZsmRM9e2VmPeBN4uqYvTtW7jvijg9N/y&#10;JsXecLq0q+WD6m8AAAD//wMAUEsDBBQABgAIAAAAIQA4/SH/1gAAAJQBAAALAAAAX3JlbHMvLnJl&#10;bHOkkMFqwzAMhu+DvYPRfXGawxijTi+j0GvpHsDYimMaW0Yy2fr2M4PBMnrbUb/Q94l/f/hMi1qR&#10;JVI2sOt6UJgd+ZiDgffL8ekFlFSbvV0oo4EbChzGx4f9GRdb25HMsYhqlCwG5lrLq9biZkxWOiqY&#10;22YiTra2kYMu1l1tQD30/bPm3wwYN0x18gb45AdQl1tp5j/sFB2T0FQ7R0nTNEV3j6o9feQzro1i&#10;OWA14Fm+Q8a1a8+Bvu/d/dMb2JY5uiPbhG/ktn4cqGU/er3pcvwCAAD//wMAUEsDBBQABgAIAAAA&#10;IQC6ZqpFJwIAAEwEAAAOAAAAZHJzL2Uyb0RvYy54bWysVFFv2yAQfp+0/4B4X+wkSrZacaosVaZJ&#10;UVspnfpMMMRImGNAYme/fgeOm7bb07QXfHDHd3fffXhx2zWanITzCkxJx6OcEmE4VMocSvrjafPp&#10;CyU+MFMxDUaU9Cw8vV1+/LBobSEmUIOuhCMIYnzR2pLWIdgiyzyvRcP8CKww6JTgGhZw6w5Z5ViL&#10;6I3OJnk+z1pwlXXAhfd4etc76TLhSyl4eJDSi0B0SbG2kFaX1n1cs+WCFQfHbK34pQz2D1U0TBlM&#10;+gJ1xwIjR6f+gGoUd+BBhhGHJgMpFRepB+xmnL/rZlczK1IvSI63LzT5/wfL7087++hI6L5ChwOM&#10;hLTWFx4PYz+ddE38YqUE/Ujh+YU20QXC8XA2mY5vpnNKOPomn8ezm3wWcbLrdet8+CagIdEoqcO5&#10;JLrYaetDHzqExGwetKo2Suu0iVoQa+3IieEUdUhFIvibKG1IW9L5dJYnYAPxeo+sDdZybSpaodt3&#10;RFWvGt5DdUYeHPQS8ZZvFNa6ZT48MoeawNZR5+EBF6kBc8HFoqQG9+tv5zEeR4VeSlrUWEn9zyNz&#10;ghL93eAQoyAHww3GfjDMsVkDNjzGF2R5MvGCC3owpYPmGeW/ilnQxQzHXCUNg7kOvdLx+XCxWqUg&#10;lJ1lYWt2lkfoSHBk/ql7Zs5exhNwsvcwqI8V76bUx8abBlbHAFKlEUZeexYvdKNkkwguzyu+idf7&#10;FHX9CSx/AwAA//8DAFBLAwQUAAYACAAAACEAO93BeOIAAAAKAQAADwAAAGRycy9kb3ducmV2Lnht&#10;bEyPzU7DMBCE70i8g7VIXBB1CFUT0jgVP+KABEIU1PM2XpJQex1it015egwXuIy0Gs3sfOVitEbs&#10;aPCdYwUXkwQEce10x42Ct9f78xyED8gajWNScCAPi+r4qMRCuz2/0G4ZGhFL2BeooA2hL6T0dUsW&#10;/cT1xNF7d4PFEM+hkXrAfSy3RqZJMpMWO44fWuzptqV6s9xaBflh+nS2mmWrD/P8cNN+NZ/8uEGl&#10;Tk/Gu3mU6zmIQGP4S8APQ9wPVRy2dlvWXhgFkSb8avTy9PIKxFrBNM0ykFUp/yNU3wAAAP//AwBQ&#10;SwECLQAUAAYACAAAACEAtoM4kv4AAADhAQAAEwAAAAAAAAAAAAAAAAAAAAAAW0NvbnRlbnRfVHlw&#10;ZXNdLnhtbFBLAQItABQABgAIAAAAIQA4/SH/1gAAAJQBAAALAAAAAAAAAAAAAAAAAC8BAABfcmVs&#10;cy8ucmVsc1BLAQItABQABgAIAAAAIQC6ZqpFJwIAAEwEAAAOAAAAAAAAAAAAAAAAAC4CAABkcnMv&#10;ZTJvRG9jLnhtbFBLAQItABQABgAIAAAAIQA73cF44gAAAAoBAAAPAAAAAAAAAAAAAAAAAIEEAABk&#10;cnMvZG93bnJldi54bWxQSwUGAAAAAAQABADzAAAAkAUAAAAA&#10;" fillcolor="white [3201]" stroked="f" strokeweight=".5pt">
+              <v:shape w14:anchorId="146E7DB9" id="Text Box 51" o:spid="_x0000_s1027" type="#_x0000_t202" style="width:411.95pt;height:213.85pt;visibility:visible;mso-wrap-style:square;mso-left-percent:-10001;mso-top-percent:-10001;mso-position-horizontal:absolute;mso-position-horizontal-relative:char;mso-position-vertical:absolute;mso-position-vertical-relative:line;mso-left-percent:-10001;mso-top-percent:-10001;v-text-anchor:top" o:gfxdata="UEsDBBQABgAIAAAAIQC2gziS/gAAAOEBAAATAAAAW0NvbnRlbnRfVHlwZXNdLnhtbJSRQU7DMBBF&#10;90jcwfIWJU67QAgl6YK0S0CoHGBkTxKLZGx5TGhvj5O2G0SRWNoz/78nu9wcxkFMGNg6quQqL6RA&#10;0s5Y6ir5vt9lD1JwBDIwOMJKHpHlpr69KfdHjyxSmriSfYz+USnWPY7AufNIadK6MEJMx9ApD/oD&#10;OlTrorhX2lFEilmcO2RdNtjC5xDF9pCuTyYBB5bi6bQ4syoJ3g9WQ0ymaiLzg5KdCXlKLjvcW893&#10;SUOqXwnz5DrgnHtJTxOsQfEKIT7DmDSUCaxw7Rqn8787ZsmRM9e2VmPeBN4uqYvTtW7jvijg9N/y&#10;JsXecLq0q+WD6m8AAAD//wMAUEsDBBQABgAIAAAAIQA4/SH/1gAAAJQBAAALAAAAX3JlbHMvLnJl&#10;bHOkkMFqwzAMhu+DvYPRfXGawxijTi+j0GvpHsDYimMaW0Yy2fr2M4PBMnrbUb/Q94l/f/hMi1qR&#10;JVI2sOt6UJgd+ZiDgffL8ekFlFSbvV0oo4EbChzGx4f9GRdb25HMsYhqlCwG5lrLq9biZkxWOiqY&#10;22YiTra2kYMu1l1tQD30/bPm3wwYN0x18gb45AdQl1tp5j/sFB2T0FQ7R0nTNEV3j6o9feQzro1i&#10;OWA14Fm+Q8a1a8+Bvu/d/dMb2JY5uiPbhG/ktn4cqGU/er3pcvwCAAD//wMAUEsDBBQABgAIAAAA&#10;IQC6ZqpFJwIAAEwEAAAOAAAAZHJzL2Uyb0RvYy54bWysVFFv2yAQfp+0/4B4X+wkSrZacaosVaZJ&#10;UVspnfpMMMRImGNAYme/fgeOm7bb07QXfHDHd3fffXhx2zWanITzCkxJx6OcEmE4VMocSvrjafPp&#10;CyU+MFMxDUaU9Cw8vV1+/LBobSEmUIOuhCMIYnzR2pLWIdgiyzyvRcP8CKww6JTgGhZw6w5Z5ViL&#10;6I3OJnk+z1pwlXXAhfd4etc76TLhSyl4eJDSi0B0SbG2kFaX1n1cs+WCFQfHbK34pQz2D1U0TBlM&#10;+gJ1xwIjR6f+gGoUd+BBhhGHJgMpFRepB+xmnL/rZlczK1IvSI63LzT5/wfL7087++hI6L5ChwOM&#10;hLTWFx4PYz+ddE38YqUE/Ujh+YU20QXC8XA2mY5vpnNKOPomn8ezm3wWcbLrdet8+CagIdEoqcO5&#10;JLrYaetDHzqExGwetKo2Suu0iVoQa+3IieEUdUhFIvibKG1IW9L5dJYnYAPxeo+sDdZybSpaodt3&#10;RFWvGt5DdUYeHPQS8ZZvFNa6ZT48MoeawNZR5+EBF6kBc8HFoqQG9+tv5zEeR4VeSlrUWEn9zyNz&#10;ghL93eAQoyAHww3GfjDMsVkDNjzGF2R5MvGCC3owpYPmGeW/ilnQxQzHXCUNg7kOvdLx+XCxWqUg&#10;lJ1lYWt2lkfoSHBk/ql7Zs5exhNwsvcwqI8V76bUx8abBlbHAFKlEUZeexYvdKNkkwguzyu+idf7&#10;FHX9CSx/AwAA//8DAFBLAwQUAAYACAAAACEAJV1NQ94AAAAFAQAADwAAAGRycy9kb3ducmV2Lnht&#10;bEyPQUvDQBCF74L/YRnBi9iNsTQxZlNU8CAoYlt6nmbHJHZ3Nma3beqvd/Wil4HHe7z3TTkfrRF7&#10;GnznWMHVJAFBXDvdcaNgtXy8zEH4gKzROCYFR/Iwr05PSiy0O/Ab7RehEbGEfYEK2hD6Qkpft2TR&#10;T1xPHL13N1gMUQ6N1AMeYrk1Mk2SmbTYcVxosaeHlurtYmcV5Mfpy8V6lq0/zOvTffvVfPLzFpU6&#10;PxvvbkEEGsNfGH7wIzpUkWnjdqy9MAriI+H3Ri9Pr29AbBRM0ywDWZXyP331DQAA//8DAFBLAQIt&#10;ABQABgAIAAAAIQC2gziS/gAAAOEBAAATAAAAAAAAAAAAAAAAAAAAAABbQ29udGVudF9UeXBlc10u&#10;eG1sUEsBAi0AFAAGAAgAAAAhADj9If/WAAAAlAEAAAsAAAAAAAAAAAAAAAAALwEAAF9yZWxzLy5y&#10;ZWxzUEsBAi0AFAAGAAgAAAAhALpmqkUnAgAATAQAAA4AAAAAAAAAAAAAAAAALgIAAGRycy9lMm9E&#10;b2MueG1sUEsBAi0AFAAGAAgAAAAhACVdTUPeAAAABQEAAA8AAAAAAAAAAAAAAAAAgQQAAGRycy9k&#10;b3ducmV2LnhtbFBLBQYAAAAABAAEAPMAAACMBQAAAAA=&#10;" fillcolor="white [3201]" stroked="f" strokeweight=".5pt">
                 <v:textbox inset="0,0,0,0">
                   <w:txbxContent>
                     <w:p>
@@ -12677,7 +12698,7 @@
               <v:stroke joinstyle="miter"/>
               <v:path gradientshapeok="t" o:connecttype="rect"/>
             </v:shapetype>
-            <v:shape id="Text Box 2" o:spid="_x0000_s1028" type="#_x0000_t202" style="position:absolute;left:0;text-align:left;margin-left:425.9pt;margin-top:19.85pt;width:20.8pt;height:12.85pt;z-index:251665408;visibility:visible;mso-wrap-style:square;mso-width-percent:0;mso-height-percent:0;mso-wrap-distance-left:0;mso-wrap-distance-top:0;mso-wrap-distance-right:0;mso-wrap-distance-bottom:0;mso-position-horizontal:absolute;mso-position-horizontal-relative:page;mso-position-vertical:absolute;mso-position-vertical-relative:page;mso-width-percent:0;mso-height-percent:0;mso-width-relative:page;mso-height-relative:page;v-text-anchor:top" o:gfxdata="UEsDBBQABgAIAAAAIQC2gziS/gAAAOEBAAATAAAAW0NvbnRlbnRfVHlwZXNdLnhtbJSRQU7DMBBF&#10;90jcwfIWJU67QAgl6YK0S0CoHGBkTxKLZGx5TGhvj5O2G0SRWNoz/78nu9wcxkFMGNg6quQqL6RA&#10;0s5Y6ir5vt9lD1JwBDIwOMJKHpHlpr69KfdHjyxSmriSfYz+USnWPY7AufNIadK6MEJMx9ApD/oD&#10;OlTrorhX2lFEilmcO2RdNtjC5xDF9pCuTyYBB5bi6bQ4syoJ3g9WQ0ymaiLzg5KdCXlKLjvcW893&#10;SUOqXwnz5DrgnHtJTxOsQfEKIT7DmDSUCaxw7Rqn8787ZsmRM9e2VmPeBN4uqYvTtW7jvijg9N/y&#10;JsXecLq0q+WD6m8AAAD//wMAUEsDBBQABgAIAAAAIQA4/SH/1gAAAJQBAAALAAAAX3JlbHMvLnJl&#10;bHOkkMFqwzAMhu+DvYPRfXGawxijTi+j0GvpHsDYimMaW0Yy2fr2M4PBMnrbUb/Q94l/f/hMi1qR&#10;JVI2sOt6UJgd+ZiDgffL8ekFlFSbvV0oo4EbChzGx4f9GRdb25HMsYhqlCwG5lrLq9biZkxWOiqY&#10;22YiTra2kYMu1l1tQD30/bPm3wwYN0x18gb45AdQl1tp5j/sFB2T0FQ7R0nTNEV3j6o9feQzro1i&#10;OWA14Fm+Q8a1a8+Bvu/d/dMb2JY5uiPbhG/ktn4cqGU/er3pcvwCAAD//wMAUEsDBBQABgAIAAAA&#10;IQB+sRkB6QEAAMsDAAAOAAAAZHJzL2Uyb0RvYy54bWysU1GP0zAMfkfiP0R5Z10HG1CtO8GdhpCO&#10;A+mOH5Cm6RqRxiHO1o5fj5PsdoN7Q/Qhcmzns7/P7vpqGgw7KI8abM3L2ZwzZSW02u5q/v1h++od&#10;ZxiEbYUBq2p+VMivNi9frEdXqQX0YFrlGYFYrEZX8z4EVxUFyl4NAmfglKVgB34Qga5+V7RejIQ+&#10;mGIxn6+KEXzrPEiFSN6bHOSbhN91SoavXYcqMFNz6i2k06eziWexWYtq54XrtTy1If6hi0FoS0XP&#10;UDciCLb3+hnUoKUHhC7MJAwFdJ2WKnEgNuX8Lzb3vXAqcSFx0J1lwv8HK+8O9+6bZ2H6CBMNMJFA&#10;dwvyB5I2xeiwOuVETbHCmN2MX6ClaYp9gPRi6vwQ6RMhRjCk9PGsrpoCk+RcrN6UK4pICpWr1+X7&#10;ZVS/ENXjY+cxfFIwsGjU3NPwErg43GLIqY8psRaC0e1WG5MuftdcG88Ogga9TV9+a1wvsjcNm8ph&#10;Tk2l/8AwNiJZiJi5XPQkCSLrzD9MzUTBKEUD7ZHE8JC3iv4CMnrwvzgbaaNqjj/3wivOzGdLI1u+&#10;LZe0gRe2v7CbC1tYSTA1D5xl8zrkld07r3c9VclzsvCBBtDpJM5TR6eeaWMSx9N2x5W8vKesp39w&#10;8xsAAP//AwBQSwMEFAAGAAgAAAAhAPSTeLDoAAAADgEAAA8AAABkcnMvZG93bnJldi54bWxMj0tP&#10;wzAQhO9I/Adrkbgg6oQ+SNM4VcVDgsKlLULi5sZuEsVeR7GbhH/PcoLLSqPdnfkmW4/WsF53vnYo&#10;IJ5EwDQWTtVYCvg4PN8mwHyQqKRxqAV8aw/r/PIik6lyA+50vw8lIxP0qRRQhdCmnPui0lb6iWs1&#10;0u7kOisDya7kqpMDmVvD76Jowa2skRIq2eqHShfN/mwFbF9e4+a0e/vcmubpveP95utwMwhxfTU+&#10;rmhsVsCCHsPfB/x2IH7ICezozqg8MwKSeUz8QcB0eQ+MDpLldAbsKGAxnwHPM/6/Rv4DAAD//wMA&#10;UEsBAi0AFAAGAAgAAAAhALaDOJL+AAAA4QEAABMAAAAAAAAAAAAAAAAAAAAAAFtDb250ZW50X1R5&#10;cGVzXS54bWxQSwECLQAUAAYACAAAACEAOP0h/9YAAACUAQAACwAAAAAAAAAAAAAAAAAvAQAAX3Jl&#10;bHMvLnJlbHNQSwECLQAUAAYACAAAACEAfrEZAekBAADLAwAADgAAAAAAAAAAAAAAAAAuAgAAZHJz&#10;L2Uyb0RvYy54bWxQSwECLQAUAAYACAAAACEA9JN4sOgAAAAOAQAADwAAAAAAAAAAAAAAAABDBAAA&#10;ZHJzL2Rvd25yZXYueG1sUEsFBgAAAAAEAAQA8wAAAFgFAAAAAA==&#10;" stroked="f">
+            <v:shape id="Text Box 2" o:spid="_x0000_s1028" type="#_x0000_t202" style="position:absolute;left:0;text-align:left;margin-left:425.9pt;margin-top:19.85pt;width:20.8pt;height:12.85pt;z-index:251665408;visibility:visible;mso-wrap-style:square;mso-width-percent:0;mso-height-percent:0;mso-wrap-distance-left:0;mso-wrap-distance-top:0;mso-wrap-distance-right:0;mso-wrap-distance-bottom:0;mso-position-horizontal:absolute;mso-position-horizontal-relative:page;mso-position-vertical:absolute;mso-position-vertical-relative:page;mso-width-percent:0;mso-height-percent:0;mso-width-relative:page;mso-height-relative:page;v-text-anchor:top" o:gfxdata="UEsDBBQABgAIAAAAIQC2gziS/gAAAOEBAAATAAAAW0NvbnRlbnRfVHlwZXNdLnhtbJSRQU7DMBBF&#10;90jcwfIWJU67QAgl6YK0S0CoHGBkTxKLZGx5TGhvj5O2G0SRWNoz/78nu9wcxkFMGNg6quQqL6RA&#10;0s5Y6ir5vt9lD1JwBDIwOMJKHpHlpr69KfdHjyxSmriSfYz+USnWPY7AufNIadK6MEJMx9ApD/oD&#10;OlTrorhX2lFEilmcO2RdNtjC5xDF9pCuTyYBB5bi6bQ4syoJ3g9WQ0ymaiLzg5KdCXlKLjvcW893&#10;SUOqXwnz5DrgnHtJTxOsQfEKIT7DmDSUCaxw7Rqn8787ZsmRM9e2VmPeBN4uqYvTtW7jvijg9N/y&#10;JsXecLq0q+WD6m8AAAD//wMAUEsDBBQABgAIAAAAIQA4/SH/1gAAAJQBAAALAAAAX3JlbHMvLnJl&#10;bHOkkMFqwzAMhu+DvYPRfXGawxijTi+j0GvpHsDYimMaW0Yy2fr2M4PBMnrbUb/Q94l/f/hMi1qR&#10;JVI2sOt6UJgd+ZiDgffL8ekFlFSbvV0oo4EbChzGx4f9GRdb25HMsYhqlCwG5lrLq9biZkxWOiqY&#10;22YiTra2kYMu1l1tQD30/bPm3wwYN0x18gb45AdQl1tp5j/sFB2T0FQ7R0nTNEV3j6o9feQzro1i&#10;OWA14Fm+Q8a1a8+Bvu/d/dMb2JY5uiPbhG/ktn4cqGU/er3pcvwCAAD//wMAUEsDBBQABgAIAAAA&#10;IQB+sRkB6QEAAMsDAAAOAAAAZHJzL2Uyb0RvYy54bWysU1GP0zAMfkfiP0R5Z10HG1CtO8GdhpCO&#10;A+mOH5Cm6RqRxiHO1o5fj5PsdoN7Q/Qhcmzns7/P7vpqGgw7KI8abM3L2ZwzZSW02u5q/v1h++od&#10;ZxiEbYUBq2p+VMivNi9frEdXqQX0YFrlGYFYrEZX8z4EVxUFyl4NAmfglKVgB34Qga5+V7RejIQ+&#10;mGIxn6+KEXzrPEiFSN6bHOSbhN91SoavXYcqMFNz6i2k06eziWexWYtq54XrtTy1If6hi0FoS0XP&#10;UDciCLb3+hnUoKUHhC7MJAwFdJ2WKnEgNuX8Lzb3vXAqcSFx0J1lwv8HK+8O9+6bZ2H6CBMNMJFA&#10;dwvyB5I2xeiwOuVETbHCmN2MX6ClaYp9gPRi6vwQ6RMhRjCk9PGsrpoCk+RcrN6UK4pICpWr1+X7&#10;ZVS/ENXjY+cxfFIwsGjU3NPwErg43GLIqY8psRaC0e1WG5MuftdcG88Ogga9TV9+a1wvsjcNm8ph&#10;Tk2l/8AwNiJZiJi5XPQkCSLrzD9MzUTBKEUD7ZHE8JC3iv4CMnrwvzgbaaNqjj/3wivOzGdLI1u+&#10;LZe0gRe2v7CbC1tYSTA1D5xl8zrkld07r3c9VclzsvCBBtDpJM5TR6eeaWMSx9N2x5W8vKesp39w&#10;8xsAAP//AwBQSwMEFAAGAAgAAAAhAEYNbdniAAAACQEAAA8AAABkcnMvZG93bnJldi54bWxMj01L&#10;w0AYhO+C/2F5BS/SbmK/0pg3pYiCVi9tRfC2zb5NQvYjZLdJ/PeuJz0OM8w8k21GrVhPnautQYin&#10;ETAyhZW1KRE+js+TBJjzwkihrCGEb3Kwya+vMpFKO5g99QdfslBiXCoQKu/blHNXVKSFm9qWTPDO&#10;ttPCB9mVXHZiCOVa8fsoWnItahMWKtHSY0VFc7hohN3La9yc92+fO9U8vXe8334d7wbE25tx+wDM&#10;0+j/wvCLH9AhD0wnezHSMYWQLOKA7hFm6xWwEEjWszmwE8JyMQeeZ/z/g/wHAAD//wMAUEsBAi0A&#10;FAAGAAgAAAAhALaDOJL+AAAA4QEAABMAAAAAAAAAAAAAAAAAAAAAAFtDb250ZW50X1R5cGVzXS54&#10;bWxQSwECLQAUAAYACAAAACEAOP0h/9YAAACUAQAACwAAAAAAAAAAAAAAAAAvAQAAX3JlbHMvLnJl&#10;bHNQSwECLQAUAAYACAAAACEAfrEZAekBAADLAwAADgAAAAAAAAAAAAAAAAAuAgAAZHJzL2Uyb0Rv&#10;Yy54bWxQSwECLQAUAAYACAAAACEARg1t2eIAAAAJAQAADwAAAAAAAAAAAAAAAABDBAAAZHJzL2Rv&#10;d25yZXYueG1sUEsFBgAAAAAEAAQA8wAAAFIFAAAAAA==&#10;" stroked="f">
               <v:fill opacity="0"/>
               <v:path arrowok="t"/>
               <v:textbox inset=".45pt,.45pt,.45pt,.45pt">
@@ -12685,7 +12706,7 @@
                   <w:p>
                     <w:r>
                       <w:rPr>
-                        <w:rStyle w:val="PageNumber"/>
+                        <w:rStyle w:val="Numrodepage"/>
                         <w:sz w:val="22"/>
                         <w:szCs w:val="22"/>
                       </w:rPr>
@@ -12693,7 +12714,7 @@
                     </w:r>
                     <w:r>
                       <w:rPr>
-                        <w:rStyle w:val="PageNumber"/>
+                        <w:rStyle w:val="Numrodepage"/>
                         <w:sz w:val="22"/>
                         <w:szCs w:val="22"/>
                       </w:rPr>
@@ -12701,7 +12722,7 @@
                     </w:r>
                     <w:r>
                       <w:rPr>
-                        <w:rStyle w:val="PageNumber"/>
+                        <w:rStyle w:val="Numrodepage"/>
                         <w:sz w:val="22"/>
                         <w:szCs w:val="22"/>
                       </w:rPr>
@@ -12709,7 +12730,7 @@
                     </w:r>
                     <w:r>
                       <w:rPr>
-                        <w:rStyle w:val="PageNumber"/>
+                        <w:rStyle w:val="Numrodepage"/>
                         <w:sz w:val="22"/>
                         <w:szCs w:val="22"/>
                       </w:rPr>
@@ -12717,7 +12738,7 @@
                     </w:r>
                     <w:r>
                       <w:rPr>
-                        <w:rStyle w:val="PageNumber"/>
+                        <w:rStyle w:val="Numrodepage"/>
                         <w:noProof/>
                         <w:sz w:val="22"/>
                         <w:szCs w:val="22"/>
@@ -12726,7 +12747,7 @@
                     </w:r>
                     <w:r>
                       <w:rPr>
-                        <w:rStyle w:val="PageNumber"/>
+                        <w:rStyle w:val="Numrodepage"/>
                         <w:sz w:val="22"/>
                         <w:szCs w:val="22"/>
                       </w:rPr>
@@ -12734,45 +12755,45 @@
                     </w:r>
                     <w:r>
                       <w:rPr>
-                        <w:rStyle w:val="PageNumber"/>
+                        <w:rStyle w:val="Numrodepage"/>
                       </w:rPr>
                       <w:tab/>
                       <w:t xml:space="preserve">- </w:t>
                     </w:r>
                     <w:r>
                       <w:rPr>
-                        <w:rStyle w:val="PageNumber"/>
+                        <w:rStyle w:val="Numrodepage"/>
                       </w:rPr>
                       <w:fldChar w:fldCharType="begin"/>
                     </w:r>
                     <w:r>
                       <w:rPr>
-                        <w:rStyle w:val="PageNumber"/>
+                        <w:rStyle w:val="Numrodepage"/>
                       </w:rPr>
                       <w:instrText xml:space="preserve"> PAGE </w:instrText>
                     </w:r>
                     <w:r>
                       <w:rPr>
-                        <w:rStyle w:val="PageNumber"/>
+                        <w:rStyle w:val="Numrodepage"/>
                       </w:rPr>
                       <w:fldChar w:fldCharType="separate"/>
                     </w:r>
                     <w:r>
                       <w:rPr>
-                        <w:rStyle w:val="PageNumber"/>
+                        <w:rStyle w:val="Numrodepage"/>
                         <w:noProof/>
                       </w:rPr>
                       <w:t>16</w:t>
                     </w:r>
                     <w:r>
                       <w:rPr>
-                        <w:rStyle w:val="PageNumber"/>
+                        <w:rStyle w:val="Numrodepage"/>
                       </w:rPr>
                       <w:fldChar w:fldCharType="end"/>
                     </w:r>
                     <w:r>
                       <w:rPr>
-                        <w:rStyle w:val="PageNumber"/>
+                        <w:rStyle w:val="Numrodepage"/>
                       </w:rPr>
                       <w:t xml:space="preserve"> -101010 878</w:t>
                     </w:r>
@@ -13043,7 +13064,7 @@
               <v:stroke joinstyle="miter"/>
               <v:path gradientshapeok="t" o:connecttype="rect"/>
             </v:shapetype>
-            <v:shape id="_x0000_s1029" type="#_x0000_t202" style="position:absolute;left:0;text-align:left;margin-left:538.7pt;margin-top:19.8pt;width:20.8pt;height:12.85pt;z-index:251650048;visibility:visible;mso-wrap-style:square;mso-width-percent:0;mso-height-percent:0;mso-wrap-distance-left:0;mso-wrap-distance-top:0;mso-wrap-distance-right:0;mso-wrap-distance-bottom:0;mso-position-horizontal:absolute;mso-position-horizontal-relative:page;mso-position-vertical:absolute;mso-position-vertical-relative:page;mso-width-percent:0;mso-height-percent:0;mso-width-relative:page;mso-height-relative:page;v-text-anchor:top" o:gfxdata="UEsDBBQABgAIAAAAIQC2gziS/gAAAOEBAAATAAAAW0NvbnRlbnRfVHlwZXNdLnhtbJSRQU7DMBBF&#10;90jcwfIWJU67QAgl6YK0S0CoHGBkTxKLZGx5TGhvj5O2G0SRWNoz/78nu9wcxkFMGNg6quQqL6RA&#10;0s5Y6ir5vt9lD1JwBDIwOMJKHpHlpr69KfdHjyxSmriSfYz+USnWPY7AufNIadK6MEJMx9ApD/oD&#10;OlTrorhX2lFEilmcO2RdNtjC5xDF9pCuTyYBB5bi6bQ4syoJ3g9WQ0ymaiLzg5KdCXlKLjvcW893&#10;SUOqXwnz5DrgnHtJTxOsQfEKIT7DmDSUCaxw7Rqn8787ZsmRM9e2VmPeBN4uqYvTtW7jvijg9N/y&#10;JsXecLq0q+WD6m8AAAD//wMAUEsDBBQABgAIAAAAIQA4/SH/1gAAAJQBAAALAAAAX3JlbHMvLnJl&#10;bHOkkMFqwzAMhu+DvYPRfXGawxijTi+j0GvpHsDYimMaW0Yy2fr2M4PBMnrbUb/Q94l/f/hMi1qR&#10;JVI2sOt6UJgd+ZiDgffL8ekFlFSbvV0oo4EbChzGx4f9GRdb25HMsYhqlCwG5lrLq9biZkxWOiqY&#10;22YiTra2kYMu1l1tQD30/bPm3wwYN0x18gb45AdQl1tp5j/sFB2T0FQ7R0nTNEV3j6o9feQzro1i&#10;OWA14Fm+Q8a1a8+Bvu/d/dMb2JY5uiPbhG/ktn4cqGU/er3pcvwCAAD//wMAUEsDBBQABgAIAAAA&#10;IQA8we1F7wEAANIDAAAOAAAAZHJzL2Uyb0RvYy54bWysU9tu2zAMfR+wfxD0vjhOl2wz4hRbiwwD&#10;ugvQ9QNkWY6FyaJGKbGzrx8lpWm2vg3zg0CR1CHPIb2+ngbDDgq9BlvzcjbnTFkJrba7mj983756&#10;y5kPwrbCgFU1PyrPrzcvX6xHV6kF9GBahYxArK9GV/M+BFcVhZe9GoSfgVOWgh3gIAJdcVe0KEZC&#10;H0yxmM9XxQjYOgSpvCfvbQ7yTcLvOiXD167zKjBTc+otpBPT2cSz2KxFtUPhei1PbYh/6GIQ2lLR&#10;M9StCILtUT+DGrRE8NCFmYShgK7TUiUOxKac/8XmvhdOJS4kjndnmfz/g5VfDvfuG7IwfYCJBphI&#10;eHcH8ocnbYrR+eqUEzX1lY/ZzfgZWpqm2AdIL6YOh0ifCDGCIaWPZ3XVFJgk52L1ulxRRFKoXF2V&#10;75ZR/UJUj48d+vBRwcCiUXOk4SVwcbjzIac+psRaHoxut9qYdMFdc2OQHQQNepu+/Na4XmRvGjaV&#10;8zk1lf4Dw9iIZCFi5nLRkySIrDP/MDUT023Nr2L3UZEG2iNpgpCXi34GMnrAX5yNtFg19z/3AhVn&#10;5pOlyS3flEtaxAsbL+zmwhZWEkzNA2fZvAl5c/cO9a6nKnlcFt7THDqdNHrq6NQ6LU6ielryuJmX&#10;95T19CtufgMAAP//AwBQSwMEFAAGAAgAAAAhACGHOZDoAAAAEAEAAA8AAABkcnMvZG93bnJldi54&#10;bWxMj81OwzAQhO9IvIO1SFwQdUIhpWmcquJHKoVLW4TEzY3dJIq9jmI3CW/P9gSXlUY7Oztfthyt&#10;Yb3ufO1QQDyJgGksnKqxFPC5f719BOaDRCWNQy3gR3tY5pcXmUyVG3Cr+10oGYWgT6WAKoQ25dwX&#10;lbbST1yrkXZH11kZSHYlV50cKNwafhdFCbeyRvpQyVY/VbpodicrYLN+i5vj9v1rY5qXj473q+/9&#10;zSDE9dX4vKCxWgALegx/F3BmoP6QU7GDO6HyzJCOZrN78gqYzhNgZ0ccz4nxICB5mALPM/4fJP8F&#10;AAD//wMAUEsBAi0AFAAGAAgAAAAhALaDOJL+AAAA4QEAABMAAAAAAAAAAAAAAAAAAAAAAFtDb250&#10;ZW50X1R5cGVzXS54bWxQSwECLQAUAAYACAAAACEAOP0h/9YAAACUAQAACwAAAAAAAAAAAAAAAAAv&#10;AQAAX3JlbHMvLnJlbHNQSwECLQAUAAYACAAAACEAPMHtRe8BAADSAwAADgAAAAAAAAAAAAAAAAAu&#10;AgAAZHJzL2Uyb0RvYy54bWxQSwECLQAUAAYACAAAACEAIYc5kOgAAAAQAQAADwAAAAAAAAAAAAAA&#10;AABJBAAAZHJzL2Rvd25yZXYueG1sUEsFBgAAAAAEAAQA8wAAAF4FAAAAAA==&#10;" stroked="f">
+            <v:shape id="_x0000_s1029" type="#_x0000_t202" style="position:absolute;left:0;text-align:left;margin-left:538.7pt;margin-top:19.8pt;width:20.8pt;height:12.85pt;z-index:251650048;visibility:visible;mso-wrap-style:square;mso-width-percent:0;mso-height-percent:0;mso-wrap-distance-left:0;mso-wrap-distance-top:0;mso-wrap-distance-right:0;mso-wrap-distance-bottom:0;mso-position-horizontal:absolute;mso-position-horizontal-relative:page;mso-position-vertical:absolute;mso-position-vertical-relative:page;mso-width-percent:0;mso-height-percent:0;mso-width-relative:page;mso-height-relative:page;v-text-anchor:top" o:gfxdata="UEsDBBQABgAIAAAAIQC2gziS/gAAAOEBAAATAAAAW0NvbnRlbnRfVHlwZXNdLnhtbJSRQU7DMBBF&#10;90jcwfIWJU67QAgl6YK0S0CoHGBkTxKLZGx5TGhvj5O2G0SRWNoz/78nu9wcxkFMGNg6quQqL6RA&#10;0s5Y6ir5vt9lD1JwBDIwOMJKHpHlpr69KfdHjyxSmriSfYz+USnWPY7AufNIadK6MEJMx9ApD/oD&#10;OlTrorhX2lFEilmcO2RdNtjC5xDF9pCuTyYBB5bi6bQ4syoJ3g9WQ0ymaiLzg5KdCXlKLjvcW893&#10;SUOqXwnz5DrgnHtJTxOsQfEKIT7DmDSUCaxw7Rqn8787ZsmRM9e2VmPeBN4uqYvTtW7jvijg9N/y&#10;JsXecLq0q+WD6m8AAAD//wMAUEsDBBQABgAIAAAAIQA4/SH/1gAAAJQBAAALAAAAX3JlbHMvLnJl&#10;bHOkkMFqwzAMhu+DvYPRfXGawxijTi+j0GvpHsDYimMaW0Yy2fr2M4PBMnrbUb/Q94l/f/hMi1qR&#10;JVI2sOt6UJgd+ZiDgffL8ekFlFSbvV0oo4EbChzGx4f9GRdb25HMsYhqlCwG5lrLq9biZkxWOiqY&#10;22YiTra2kYMu1l1tQD30/bPm3wwYN0x18gb45AdQl1tp5j/sFB2T0FQ7R0nTNEV3j6o9feQzro1i&#10;OWA14Fm+Q8a1a8+Bvu/d/dMb2JY5uiPbhG/ktn4cqGU/er3pcvwCAAD//wMAUEsDBBQABgAIAAAA&#10;IQAMVizt7QEAANIDAAAOAAAAZHJzL2Uyb0RvYy54bWysU1GP0zAMfkfiP0R5Z10HG1CtO8GdhpCO&#10;A+mOH5Cm6RqRxiHO1o5fj5PsdoN7Q/Qhcmzns7/P7vpqGgw7KI8abM3L2ZwzZSW02u5q/v1h++od&#10;ZxiEbYUBq2p+VMivNi9frEdXqQX0YFrlGYFYrEZX8z4EVxUFyl4NAmfglKVgB34Qga5+V7RejIQ+&#10;mGIxn6+KEXzrPEiFSN6bHOSbhN91SoavXYcqMFNz6i2k06eziWexWYtq54XrtTy1If6hi0FoS0XP&#10;UDciCLb3+hnUoKUHhC7MJAwFdJ2WKnEgNuX8Lzb3vXAqcSFx0J1lwv8HK+8O9+6bZ2H6CBMNMJFA&#10;dwvyB5I2xeiwOuVETbHCmN2MX6ClaYp9gPRi6vwQ6RMhRjCk9PGsrpoCk+RcrN6UK4pICpWr1+X7&#10;ZVS/ENXjY+cxfFIwsGjU3NPwErg43GLIqY8psRaC0e1WG5MuftdcG88Ogga9TV9+a1wvsjcNm8ph&#10;Tk2l/8AwNiJZiJi5XPQkCSLrzD9MzcR0G6WinKhIA+2RNPGQl4t+BjJ68L84G2mxao4/98Irzsxn&#10;S5Nbvi2XtIgXtr+wmwtbWEkwNQ+cZfM65M3dO693PVXJ47LwgebQ6aTRU0en1mlxEtXTksfNvLyn&#10;rKdfcfMbAAD//wMAUEsDBBQABgAIAAAAIQBNnH1R4wAAAAsBAAAPAAAAZHJzL2Rvd25yZXYueG1s&#10;TI9LS8NAFIX3gv9huIIbsZNYTduYSSmiYKubPhDcTTO3Scg8QmaaxH/v7UqXh/tx7ney5Wg067Hz&#10;tbMC4kkEDG3hVG1LAYf92/0cmA/SKqmdRQE/6GGZX19lMlVusFvsd6FkVGJ9KgVUIbQp576o0Eg/&#10;cS1aup1cZ2Sg2JVcdXKgcqP5QxQl3Mja0odKtvhSYdHszkbA5n0dN6ftx9dGN6+fHe9X3/u7QYjb&#10;m3H1DCzgGP5guOiTOuTkdHRnqzzTlKPZ7JFYAdNFAuxCxPGC5h0FJE9T4HnG/2/IfwEAAP//AwBQ&#10;SwECLQAUAAYACAAAACEAtoM4kv4AAADhAQAAEwAAAAAAAAAAAAAAAAAAAAAAW0NvbnRlbnRfVHlw&#10;ZXNdLnhtbFBLAQItABQABgAIAAAAIQA4/SH/1gAAAJQBAAALAAAAAAAAAAAAAAAAAC8BAABfcmVs&#10;cy8ucmVsc1BLAQItABQABgAIAAAAIQAMVizt7QEAANIDAAAOAAAAAAAAAAAAAAAAAC4CAABkcnMv&#10;ZTJvRG9jLnhtbFBLAQItABQABgAIAAAAIQBNnH1R4wAAAAsBAAAPAAAAAAAAAAAAAAAAAEcEAABk&#10;cnMvZG93bnJldi54bWxQSwUGAAAAAAQABADzAAAAVwUAAAAA&#10;" stroked="f">
               <v:fill opacity="0"/>
               <v:path arrowok="t"/>
               <v:textbox inset=".45pt,.45pt,.45pt,.45pt">
@@ -13051,7 +13072,7 @@
                   <w:p>
                     <w:r>
                       <w:rPr>
-                        <w:rStyle w:val="PageNumber"/>
+                        <w:rStyle w:val="Numrodepage"/>
                         <w:sz w:val="22"/>
                         <w:szCs w:val="22"/>
                       </w:rPr>
@@ -13059,7 +13080,7 @@
                     </w:r>
                     <w:r>
                       <w:rPr>
-                        <w:rStyle w:val="PageNumber"/>
+                        <w:rStyle w:val="Numrodepage"/>
                         <w:sz w:val="22"/>
                         <w:szCs w:val="22"/>
                       </w:rPr>
@@ -13067,7 +13088,7 @@
                     </w:r>
                     <w:r>
                       <w:rPr>
-                        <w:rStyle w:val="PageNumber"/>
+                        <w:rStyle w:val="Numrodepage"/>
                         <w:sz w:val="22"/>
                         <w:szCs w:val="22"/>
                       </w:rPr>
@@ -13075,7 +13096,7 @@
                     </w:r>
                     <w:r>
                       <w:rPr>
-                        <w:rStyle w:val="PageNumber"/>
+                        <w:rStyle w:val="Numrodepage"/>
                         <w:sz w:val="22"/>
                         <w:szCs w:val="22"/>
                       </w:rPr>
@@ -13083,7 +13104,7 @@
                     </w:r>
                     <w:r>
                       <w:rPr>
-                        <w:rStyle w:val="PageNumber"/>
+                        <w:rStyle w:val="Numrodepage"/>
                         <w:noProof/>
                         <w:sz w:val="22"/>
                         <w:szCs w:val="22"/>
@@ -13092,7 +13113,7 @@
                     </w:r>
                     <w:r>
                       <w:rPr>
-                        <w:rStyle w:val="PageNumber"/>
+                        <w:rStyle w:val="Numrodepage"/>
                         <w:sz w:val="22"/>
                         <w:szCs w:val="22"/>
                       </w:rPr>
@@ -13100,45 +13121,45 @@
                     </w:r>
                     <w:r>
                       <w:rPr>
-                        <w:rStyle w:val="PageNumber"/>
+                        <w:rStyle w:val="Numrodepage"/>
                       </w:rPr>
                       <w:tab/>
                       <w:t xml:space="preserve">- </w:t>
                     </w:r>
                     <w:r>
                       <w:rPr>
-                        <w:rStyle w:val="PageNumber"/>
+                        <w:rStyle w:val="Numrodepage"/>
                       </w:rPr>
                       <w:fldChar w:fldCharType="begin"/>
                     </w:r>
                     <w:r>
                       <w:rPr>
-                        <w:rStyle w:val="PageNumber"/>
+                        <w:rStyle w:val="Numrodepage"/>
                       </w:rPr>
                       <w:instrText xml:space="preserve"> PAGE </w:instrText>
                     </w:r>
                     <w:r>
                       <w:rPr>
-                        <w:rStyle w:val="PageNumber"/>
+                        <w:rStyle w:val="Numrodepage"/>
                       </w:rPr>
                       <w:fldChar w:fldCharType="separate"/>
                     </w:r>
                     <w:r>
                       <w:rPr>
-                        <w:rStyle w:val="PageNumber"/>
+                        <w:rStyle w:val="Numrodepage"/>
                         <w:noProof/>
                       </w:rPr>
                       <w:t>16</w:t>
                     </w:r>
                     <w:r>
                       <w:rPr>
-                        <w:rStyle w:val="PageNumber"/>
+                        <w:rStyle w:val="Numrodepage"/>
                       </w:rPr>
                       <w:fldChar w:fldCharType="end"/>
                     </w:r>
                     <w:r>
                       <w:rPr>
-                        <w:rStyle w:val="PageNumber"/>
+                        <w:rStyle w:val="Numrodepage"/>
                       </w:rPr>
                       <w:t xml:space="preserve"> -101010 878</w:t>
                     </w:r>
@@ -13321,7 +13342,7 @@
                     <v:stroke joinstyle="miter"/>
                     <v:path gradientshapeok="t" o:connecttype="rect"/>
                   </v:shapetype>
-                  <v:shape id="Text Box 18" o:spid="_x0000_s1030" type="#_x0000_t202" style="position:absolute;left:0;text-align:left;margin-left:322.25pt;margin-top:14.6pt;width:62.9pt;height:24.15pt;z-index:251659264;visibility:visible;mso-wrap-style:square;mso-width-percent:0;mso-height-percent:0;mso-wrap-distance-left:9.05pt;mso-wrap-distance-top:0;mso-wrap-distance-right:9.05pt;mso-wrap-distance-bottom:0;mso-position-horizontal:absolute;mso-position-horizontal-relative:page;mso-position-vertical:absolute;mso-position-vertical-relative:page;mso-width-percent:0;mso-height-percent:0;mso-width-relative:page;mso-height-relative:page;v-text-anchor:top" o:gfxdata="UEsDBBQABgAIAAAAIQC2gziS/gAAAOEBAAATAAAAW0NvbnRlbnRfVHlwZXNdLnhtbJSRQU7DMBBF&#10;90jcwfIWJU67QAgl6YK0S0CoHGBkTxKLZGx5TGhvj5O2G0SRWNoz/78nu9wcxkFMGNg6quQqL6RA&#10;0s5Y6ir5vt9lD1JwBDIwOMJKHpHlpr69KfdHjyxSmriSfYz+USnWPY7AufNIadK6MEJMx9ApD/oD&#10;OlTrorhX2lFEilmcO2RdNtjC5xDF9pCuTyYBB5bi6bQ4syoJ3g9WQ0ymaiLzg5KdCXlKLjvcW893&#10;SUOqXwnz5DrgnHtJTxOsQfEKIT7DmDSUCaxw7Rqn8787ZsmRM9e2VmPeBN4uqYvTtW7jvijg9N/y&#10;JsXecLq0q+WD6m8AAAD//wMAUEsDBBQABgAIAAAAIQA4/SH/1gAAAJQBAAALAAAAX3JlbHMvLnJl&#10;bHOkkMFqwzAMhu+DvYPRfXGawxijTi+j0GvpHsDYimMaW0Yy2fr2M4PBMnrbUb/Q94l/f/hMi1qR&#10;JVI2sOt6UJgd+ZiDgffL8ekFlFSbvV0oo4EbChzGx4f9GRdb25HMsYhqlCwG5lrLq9biZkxWOiqY&#10;22YiTra2kYMu1l1tQD30/bPm3wwYN0x18gb45AdQl1tp5j/sFB2T0FQ7R0nTNEV3j6o9feQzro1i&#10;OWA14Fm+Q8a1a8+Bvu/d/dMb2JY5uiPbhG/ktn4cqGU/er3pcvwCAAD//wMAUEsDBBQABgAIAAAA&#10;IQDy18m47wEAANIDAAAOAAAAZHJzL2Uyb0RvYy54bWysU9tu2zAMfR+wfxD0vthplyYz4hRbiwwD&#10;ugvQ7QNkWY6FyaJGKbGzrx8lpWm2vQ3zg0CR1CHPIb2+nQbDDgq9Blvz+azkTFkJrba7mn/7un21&#10;4swHYVthwKqaH5Xnt5uXL9ajq9QV9GBahYxArK9GV/M+BFcVhZe9GoSfgVOWgh3gIAJdcVe0KEZC&#10;H0xxVZY3xQjYOgSpvCfvfQ7yTcLvOiXD567zKjBTc+otpBPT2cSz2KxFtUPhei1PbYh/6GIQ2lLR&#10;M9S9CILtUf8FNWiJ4KELMwlDAV2npUociM28/IPNYy+cSlxIHO/OMvn/Bys/HR7dF2RhegcTDTCR&#10;8O4B5HdP2hSj89UpJ2rqKx+zm/EjtDRNsQ+QXkwdDpE+EWIEQ0ofz+qqKTBJzuWb1eqaIpJC1+XN&#10;slxE9QtRPT126MN7BQOLRs2RhpfAxeHBh5z6lBJreTC63Wpj0gV3zZ1BdhA06G368lvjepG9adhU&#10;zufUVPo3DGMjkoWImctFT5Igss78w9RMTLc1fx27j4o00B5JE4S8XPQzkNED/uRspMWquf+xF6g4&#10;Mx8sTW6xnC9oES9svLCbC1tYSTA1D5xl8y7kzd071LuequRxWXhLc+h00ui5o1PrtDiJ6mnJ42Ze&#10;3lPW86+4+QUAAP//AwBQSwMEFAAGAAgAAAAhAN8apRblAAAADgEAAA8AAABkcnMvZG93bnJldi54&#10;bWxMT8lOwzAQvSPxD9YgcUGt09AF0jhVxSJB6aUtQuLmxtMkipcodpPw90xPcBnN6L15S7oajGYd&#10;tr5yVsBkHAFDmztV2ULA5+F19ADMB2mV1M6igB/0sMqur1KZKNfbHXb7UDASsT6RAsoQmoRzn5do&#10;pB+7Bi1hJ9caGehsC65a2ZO40TyOojk3srLkUMoGn0rM6/3ZCNi8vU/q0+7ja6Prl23Lu/X34a4X&#10;4vZmeF7SWC+BBRzC3wdcOlB+yCjY0Z2t8kwLmE+nM6IKiB9jYERYLKJ7YMfLMgOepfx/jewXAAD/&#10;/wMAUEsBAi0AFAAGAAgAAAAhALaDOJL+AAAA4QEAABMAAAAAAAAAAAAAAAAAAAAAAFtDb250ZW50&#10;X1R5cGVzXS54bWxQSwECLQAUAAYACAAAACEAOP0h/9YAAACUAQAACwAAAAAAAAAAAAAAAAAvAQAA&#10;X3JlbHMvLnJlbHNQSwECLQAUAAYACAAAACEA8tfJuO8BAADSAwAADgAAAAAAAAAAAAAAAAAuAgAA&#10;ZHJzL2Uyb0RvYy54bWxQSwECLQAUAAYACAAAACEA3xqlFuUAAAAOAQAADwAAAAAAAAAAAAAAAABJ&#10;BAAAZHJzL2Rvd25yZXYueG1sUEsFBgAAAAAEAAQA8wAAAFsFAAAAAA==&#10;" stroked="f">
+                  <v:shape id="Text Box 18" o:spid="_x0000_s1030" type="#_x0000_t202" style="position:absolute;left:0;text-align:left;margin-left:322.25pt;margin-top:14.6pt;width:62.9pt;height:24.15pt;z-index:251659264;visibility:visible;mso-wrap-style:square;mso-width-percent:0;mso-height-percent:0;mso-wrap-distance-left:9.05pt;mso-wrap-distance-top:0;mso-wrap-distance-right:9.05pt;mso-wrap-distance-bottom:0;mso-position-horizontal:absolute;mso-position-horizontal-relative:page;mso-position-vertical:absolute;mso-position-vertical-relative:page;mso-width-percent:0;mso-height-percent:0;mso-width-relative:page;mso-height-relative:page;v-text-anchor:top" o:gfxdata="UEsDBBQABgAIAAAAIQC2gziS/gAAAOEBAAATAAAAW0NvbnRlbnRfVHlwZXNdLnhtbJSRQU7DMBBF&#10;90jcwfIWJU67QAgl6YK0S0CoHGBkTxKLZGx5TGhvj5O2G0SRWNoz/78nu9wcxkFMGNg6quQqL6RA&#10;0s5Y6ir5vt9lD1JwBDIwOMJKHpHlpr69KfdHjyxSmriSfYz+USnWPY7AufNIadK6MEJMx9ApD/oD&#10;OlTrorhX2lFEilmcO2RdNtjC5xDF9pCuTyYBB5bi6bQ4syoJ3g9WQ0ymaiLzg5KdCXlKLjvcW893&#10;SUOqXwnz5DrgnHtJTxOsQfEKIT7DmDSUCaxw7Rqn8787ZsmRM9e2VmPeBN4uqYvTtW7jvijg9N/y&#10;JsXecLq0q+WD6m8AAAD//wMAUEsDBBQABgAIAAAAIQA4/SH/1gAAAJQBAAALAAAAX3JlbHMvLnJl&#10;bHOkkMFqwzAMhu+DvYPRfXGawxijTi+j0GvpHsDYimMaW0Yy2fr2M4PBMnrbUb/Q94l/f/hMi1qR&#10;JVI2sOt6UJgd+ZiDgffL8ekFlFSbvV0oo4EbChzGx4f9GRdb25HMsYhqlCwG5lrLq9biZkxWOiqY&#10;22YiTra2kYMu1l1tQD30/bPm3wwYN0x18gb45AdQl1tp5j/sFB2T0FQ7R0nTNEV3j6o9feQzro1i&#10;OWA14Fm+Q8a1a8+Bvu/d/dMb2JY5uiPbhG/ktn4cqGU/er3pcvwCAAD//wMAUEsDBBQABgAIAAAA&#10;IQDjaPqa7wEAANIDAAAOAAAAZHJzL2Uyb0RvYy54bWysU1Fv0zAQfkfiP1h+p0k7dR1R0wk2FSEN&#10;hjT4AY7jNBaOz/jcJuXXc7a7rsAbIg/W+e783X3fXda302DYQXnUYGs+n5WcKSuh1XZX829ft29u&#10;OMMgbCsMWFXzo0J+u3n9aj26Si2gB9MqzwjEYjW6mvchuKooUPZqEDgDpywFO/CDCHT1u6L1YiT0&#10;wRSLsrwuRvCt8yAVInnvc5BvEn7XKRkeuw5VYKbm1FtIp09nE89isxbVzgvXa3lqQ/xDF4PQloqe&#10;oe5FEGzv9V9Qg5YeELowkzAU0HVaqsSB2MzLP9g89cKpxIXEQXeWCf8frPx8eHJfPAvTe5hogIkE&#10;ugeQ35G0KUaH1SknaooVxuxm/AQtTVPsA6QXU+eHSJ8IMYIhpY9nddUUmCTn6u3NzRVFJIWuyutV&#10;uYzqF6J6fuw8hg8KBhaNmnsaXgIXhwcMOfU5JdZCMLrdamPSxe+aO+PZQdCgt+nLb43rRfamYVM5&#10;zKmp9G8YxkYkCxEzl4ueJEFknfmHqZmYbmu+iN1HRRpoj6SJh7xc9DOQ0YP/ydlIi1Vz/LEXXnFm&#10;Plqa3HI1X9IiXtj+wm4ubGElwdQ8cJbNu5A3d++83vVUJY/LwjuaQ6eTRi8dnVqnxUlUT0seN/Py&#10;nrJefsXNLwAAAP//AwBQSwMEFAAGAAgAAAAhAG2EsH/iAAAACQEAAA8AAABkcnMvZG93bnJldi54&#10;bWxMj8tOwzAQRfdI/IM1SGwQdRr6gBCnqhBIUNi0RUjs3HiaRLHHke0m4e9xV7Cb0RzdOTdfjUaz&#10;Hp1vLAmYThJgSKVVDVUCPvcvt/fAfJCkpLaEAn7Qw6q4vMhlpuxAW+x3oWIxhHwmBdQhdBnnvqzR&#10;SD+xHVK8Ha0zMsTVVVw5OcRwo3maJAtuZEPxQy07fKqxbHcnI2Dz+jZtj9v3r41unz8c79ff+5tB&#10;iOurcf0ILOAY/mA460d1KKLTwZ5IeaYFLGazeUQFpA8psAgsl8kdsMN5mAMvcv6/QfELAAD//wMA&#10;UEsBAi0AFAAGAAgAAAAhALaDOJL+AAAA4QEAABMAAAAAAAAAAAAAAAAAAAAAAFtDb250ZW50X1R5&#10;cGVzXS54bWxQSwECLQAUAAYACAAAACEAOP0h/9YAAACUAQAACwAAAAAAAAAAAAAAAAAvAQAAX3Jl&#10;bHMvLnJlbHNQSwECLQAUAAYACAAAACEA42j6mu8BAADSAwAADgAAAAAAAAAAAAAAAAAuAgAAZHJz&#10;L2Uyb0RvYy54bWxQSwECLQAUAAYACAAAACEAbYSwf+IAAAAJAQAADwAAAAAAAAAAAAAAAABJBAAA&#10;ZHJzL2Rvd25yZXYueG1sUEsFBgAAAAAEAAQA8wAAAFgFAAAAAA==&#10;" stroked="f">
                     <v:fill opacity="0"/>
                     <v:path arrowok="t"/>
                     <v:textbox inset=".45pt,.45pt,.45pt,.45pt">
@@ -13832,7 +13853,7 @@
                                 <v:fill color2="black"/>
                                 <v:imagedata r:id="rId2" o:title="" croptop="-22f" cropbottom="-22f" cropleft="-25f" cropright="-25f"/>
                               </v:shape>
-                              <o:OLEObject Type="Embed" ProgID="Word.Picture.8" ShapeID="_x0000_i1026" DrawAspect="Content" ObjectID="_1751977341" r:id="rId3"/>
+                              <o:OLEObject Type="Embed" ProgID="Word.Picture.8" ShapeID="_x0000_i1026" DrawAspect="Content" ObjectID="_1751980502" r:id="rId3"/>
                             </w:object>
                           </w:r>
                         </w:p>
@@ -13878,11 +13899,7 @@
         </mc:Choice>
         <mc:Fallback>
           <w:pict>
-            <v:shapetype w14:anchorId="20DB70F0" id="_x0000_t202" coordsize="21600,21600" o:spt="202" path="m,l,21600r21600,l21600,xe">
-              <v:stroke joinstyle="miter"/>
-              <v:path gradientshapeok="t" o:connecttype="rect"/>
-            </v:shapetype>
-            <v:shape id="Text Box 17" o:spid="_x0000_s1031" type="#_x0000_t202" style="position:absolute;left:0;text-align:left;margin-left:37.35pt;margin-top:21.2pt;width:78.5pt;height:49.7pt;z-index:251663360;visibility:visible;mso-wrap-style:square;mso-width-percent:0;mso-height-percent:0;mso-wrap-distance-left:9.05pt;mso-wrap-distance-top:0;mso-wrap-distance-right:9.05pt;mso-wrap-distance-bottom:0;mso-position-horizontal:absolute;mso-position-horizontal-relative:page;mso-position-vertical:absolute;mso-position-vertical-relative:page;mso-width-percent:0;mso-height-percent:0;mso-width-relative:page;mso-height-relative:page;v-text-anchor:top" o:gfxdata="UEsDBBQABgAIAAAAIQC2gziS/gAAAOEBAAATAAAAW0NvbnRlbnRfVHlwZXNdLnhtbJSRQU7DMBBF&#10;90jcwfIWJU67QAgl6YK0S0CoHGBkTxKLZGx5TGhvj5O2G0SRWNoz/78nu9wcxkFMGNg6quQqL6RA&#10;0s5Y6ir5vt9lD1JwBDIwOMJKHpHlpr69KfdHjyxSmriSfYz+USnWPY7AufNIadK6MEJMx9ApD/oD&#10;OlTrorhX2lFEilmcO2RdNtjC5xDF9pCuTyYBB5bi6bQ4syoJ3g9WQ0ymaiLzg5KdCXlKLjvcW893&#10;SUOqXwnz5DrgnHtJTxOsQfEKIT7DmDSUCaxw7Rqn8787ZsmRM9e2VmPeBN4uqYvTtW7jvijg9N/y&#10;JsXecLq0q+WD6m8AAAD//wMAUEsDBBQABgAIAAAAIQA4/SH/1gAAAJQBAAALAAAAX3JlbHMvLnJl&#10;bHOkkMFqwzAMhu+DvYPRfXGawxijTi+j0GvpHsDYimMaW0Yy2fr2M4PBMnrbUb/Q94l/f/hMi1qR&#10;JVI2sOt6UJgd+ZiDgffL8ekFlFSbvV0oo4EbChzGx4f9GRdb25HMsYhqlCwG5lrLq9biZkxWOiqY&#10;22YiTra2kYMu1l1tQD30/bPm3wwYN0x18gb45AdQl1tp5j/sFB2T0FQ7R0nTNEV3j6o9feQzro1i&#10;OWA14Fm+Q8a1a8+Bvu/d/dMb2JY5uiPbhG/ktn4cqGU/er3pcvwCAAD//wMAUEsDBBQABgAIAAAA&#10;IQC8xqUI7AEAANIDAAAOAAAAZHJzL2Uyb0RvYy54bWysU1GP0zAMfkfiP0R5Z90ObbBq3QnuNIR0&#10;cEgHPyBL0zUijYOdrR2/HifddgPeEH2IHNv57O+zu7odOicOBsmCr+RsMpXCeA219btKfvu6efVW&#10;CorK18qBN5U8GpK365cvVn0ozQ204GqDgkE8lX2oZBtjKIuCdGs6RRMIxnOwAexU5CvuihpVz+id&#10;K26m00XRA9YBQRsi9t6PQbnO+E1jdHxsGjJRuEpybzGfmM9tOov1SpU7VKG1+tSG+ocuOmU9F71A&#10;3auoxB7tX1Cd1QgETZxo6ApoGqtN5sBsZtM/2Dy1KpjMhcWhcJGJ/h+s/nx4Cl9QxOE9DDzATILC&#10;A+jvxNoUfaDylJM0pZJS9rb/BDVPU+0j5BdDg12iz4QEw7DSx4u6ZohCs3O5XCznHNEcWryezZZZ&#10;/UKV58cBKX4w0IlkVBJ5eBlcHR4opmZUeU5JtQicrTfWuXzB3fbOoTgoHvQmf+NbF1o1es/laEzN&#10;eL9hOJ+QPCTMsVzyZAkS65F/HLaDsDVTSLuTFNlCfWRNEMbl4p+BjRbwpxQ9L1Yl6cdeoZHCffQ8&#10;ufmb2ZwX8crGK3t7ZSuvGaaSUYrRvIvj5u4D2l3LVcZxeXjHc2hs1ui5o1PrvDiZ6mnJ02Ze33PW&#10;86+4/gUAAP//AwBQSwMEFAAGAAgAAAAhABjliCjkAAAADgEAAA8AAABkcnMvZG93bnJldi54bWxM&#10;T0tLw0AQvgv+h2UEL2I3icGWNJtSfIBWL31Q8LbNTpOQfYTsNon/3vGkl4GZ75vvka8mo9mAvW+c&#10;FRDPImBoS6caWwk47F/vF8B8kFZJ7SwK+EYPq+L6KpeZcqPd4rALFSMR6zMpoA6hyzj3ZY1G+pnr&#10;0BJ2dr2Rgda+4qqXI4kbzZMoeuRGNpYcatnhU41lu7sYAZu397g9bz+OG92+fPZ8WH/t70Yhbm+m&#10;5yWN9RJYwCn8fcBvB8oPBQU7uYtVnmkB83ROTAFpkgIjPHmI6XAiYhovgBc5/1+j+AEAAP//AwBQ&#10;SwECLQAUAAYACAAAACEAtoM4kv4AAADhAQAAEwAAAAAAAAAAAAAAAAAAAAAAW0NvbnRlbnRfVHlw&#10;ZXNdLnhtbFBLAQItABQABgAIAAAAIQA4/SH/1gAAAJQBAAALAAAAAAAAAAAAAAAAAC8BAABfcmVs&#10;cy8ucmVsc1BLAQItABQABgAIAAAAIQC8xqUI7AEAANIDAAAOAAAAAAAAAAAAAAAAAC4CAABkcnMv&#10;ZTJvRG9jLnhtbFBLAQItABQABgAIAAAAIQAY5Ygo5AAAAA4BAAAPAAAAAAAAAAAAAAAAAEYEAABk&#10;cnMvZG93bnJldi54bWxQSwUGAAAAAAQABADzAAAAVwUAAAAA&#10;" stroked="f">
+            <v:shape w14:anchorId="20DB70F0" id="Text Box 17" o:spid="_x0000_s1031" type="#_x0000_t202" style="position:absolute;left:0;text-align:left;margin-left:37.35pt;margin-top:21.2pt;width:78.5pt;height:49.7pt;z-index:251663360;visibility:visible;mso-wrap-style:square;mso-width-percent:0;mso-height-percent:0;mso-wrap-distance-left:9.05pt;mso-wrap-distance-top:0;mso-wrap-distance-right:9.05pt;mso-wrap-distance-bottom:0;mso-position-horizontal:absolute;mso-position-horizontal-relative:page;mso-position-vertical:absolute;mso-position-vertical-relative:page;mso-width-percent:0;mso-height-percent:0;mso-width-relative:page;mso-height-relative:page;v-text-anchor:top" o:gfxdata="UEsDBBQABgAIAAAAIQC2gziS/gAAAOEBAAATAAAAW0NvbnRlbnRfVHlwZXNdLnhtbJSRQU7DMBBF&#10;90jcwfIWJU67QAgl6YK0S0CoHGBkTxKLZGx5TGhvj5O2G0SRWNoz/78nu9wcxkFMGNg6quQqL6RA&#10;0s5Y6ir5vt9lD1JwBDIwOMJKHpHlpr69KfdHjyxSmriSfYz+USnWPY7AufNIadK6MEJMx9ApD/oD&#10;OlTrorhX2lFEilmcO2RdNtjC5xDF9pCuTyYBB5bi6bQ4syoJ3g9WQ0ymaiLzg5KdCXlKLjvcW893&#10;SUOqXwnz5DrgnHtJTxOsQfEKIT7DmDSUCaxw7Rqn8787ZsmRM9e2VmPeBN4uqYvTtW7jvijg9N/y&#10;JsXecLq0q+WD6m8AAAD//wMAUEsDBBQABgAIAAAAIQA4/SH/1gAAAJQBAAALAAAAX3JlbHMvLnJl&#10;bHOkkMFqwzAMhu+DvYPRfXGawxijTi+j0GvpHsDYimMaW0Yy2fr2M4PBMnrbUb/Q94l/f/hMi1qR&#10;JVI2sOt6UJgd+ZiDgffL8ekFlFSbvV0oo4EbChzGx4f9GRdb25HMsYhqlCwG5lrLq9biZkxWOiqY&#10;22YiTra2kYMu1l1tQD30/bPm3wwYN0x18gb45AdQl1tp5j/sFB2T0FQ7R0nTNEV3j6o9feQzro1i&#10;OWA14Fm+Q8a1a8+Bvu/d/dMb2JY5uiPbhG/ktn4cqGU/er3pcvwCAAD//wMAUEsDBBQABgAIAAAA&#10;IQAFJTfW7gEAANIDAAAOAAAAZHJzL2Uyb0RvYy54bWysU22P0zAM/o7Ef4jynXW70war1p3gTkNI&#10;x4t08AOyNF0j0jjY2drx63HSbTfgG6IfIsd2Hvt57K7uhs6Jg0Gy4Cs5m0ylMF5Dbf2ukt++bl69&#10;kYKi8rVy4E0lj4bk3frli1UfSnMDLbjaoGAQT2UfKtnGGMqiIN2aTtEEgvEcbAA7FfmKu6JG1TN6&#10;54qb6XRR9IB1QNCGiL0PY1CuM37TGB0/Nw2ZKFwlubeYT8znNp3FeqXKHarQWn1qQ/1DF52ynote&#10;oB5UVGKP9i+ozmoEgiZONHQFNI3VJnNgNrPpH2yeWhVM5sLiULjIRP8PVn86PIUvKOLwDgYeYCZB&#10;4RH0d2Jtij5QecpJmlJJKXvbf4Sap6n2EfKLocEu0WdCgmFY6eNFXTNEodm5XC6Wc45oDi1uZ7Nl&#10;Vr9Q5flxQIrvDXQiGZVEHl4GV4dHiqkZVZ5TUi0CZ+uNdS5fcLe9dygOige9yd/41oVWjd5zORpT&#10;M95vGM4nJA8JcyyXPFmCxHrkH4ftIGxdydu0O0mRLdRH1gRhXC7+GdhoAX9K0fNiVZJ+7BUaKdwH&#10;z5Obv57NeRGvbLyyt1e28pphKhmlGM37OG7uPqDdtVxlHJeHtzyHxmaNnjs6tc6Lk6meljxt5vU9&#10;Zz3/iutfAAAA//8DAFBLAwQUAAYACAAAACEAqnudQeEAAAAJAQAADwAAAGRycy9kb3ducmV2Lnht&#10;bEyPwU7DMAyG70i8Q2QkLoilLRWbStNpQiDB4LINIXHLmqytmjhVkrXl7TEnONr/p9+fy/VsDRu1&#10;D51DAekiAaaxdqrDRsDH4fl2BSxEiUoah1rAtw6wri4vSlkoN+FOj/vYMCrBUEgBbYxDwXmoW21l&#10;WLhBI2Un562MNPqGKy8nKreGZ0lyz63skC60ctCPra77/dkK2L68pv1p9/a5Nf3Tu+fj5utwMwlx&#10;fTVvHoBFPcc/GH71SR0qcjq6M6rAjIBlviRSQJ7lwCjP7lJaHAnM0xXwquT/P6h+AAAA//8DAFBL&#10;AQItABQABgAIAAAAIQC2gziS/gAAAOEBAAATAAAAAAAAAAAAAAAAAAAAAABbQ29udGVudF9UeXBl&#10;c10ueG1sUEsBAi0AFAAGAAgAAAAhADj9If/WAAAAlAEAAAsAAAAAAAAAAAAAAAAALwEAAF9yZWxz&#10;Ly5yZWxzUEsBAi0AFAAGAAgAAAAhAAUlN9buAQAA0gMAAA4AAAAAAAAAAAAAAAAALgIAAGRycy9l&#10;Mm9Eb2MueG1sUEsBAi0AFAAGAAgAAAAhAKp7nUHhAAAACQEAAA8AAAAAAAAAAAAAAAAASAQAAGRy&#10;cy9kb3ducmV2LnhtbFBLBQYAAAAABAAEAPMAAABWBQAAAAA=&#10;" stroked="f">
               <v:fill opacity="0"/>
               <v:path arrowok="t"/>
               <v:textbox inset=".45pt,.45pt,.45pt,.45pt">
@@ -13907,12 +13924,12 @@
                       <w:rPr>
                         <w:noProof/>
                       </w:rPr>
-                      <w:object w:dxaOrig="720" w:dyaOrig="573" w14:anchorId="0DDC3622">
-                        <v:shape id="_x0000_i1025" type="#_x0000_t75" alt="" style="width:36pt;height:28.65pt;mso-width-percent:0;mso-height-percent:0;mso-width-percent:0;mso-height-percent:0" filled="t">
+                      <w:object w:dxaOrig="720" w:dyaOrig="570" w14:anchorId="0DDC3622">
+                        <v:shape id="_x0000_i1026" type="#_x0000_t75" alt="" style="width:36pt;height:28.5pt;mso-width-percent:0;mso-height-percent:0;mso-width-percent:0;mso-height-percent:0" filled="t">
                           <v:fill color2="black"/>
-                          <v:imagedata r:id="rId4" o:title="" croptop="-22f" cropbottom="-22f" cropleft="-25f" cropright="-25f"/>
+                          <v:imagedata r:id="rId2" o:title="" croptop="-22f" cropbottom="-22f" cropleft="-25f" cropright="-25f"/>
                         </v:shape>
-                        <o:OLEObject Type="Embed" ProgID="Word.Picture.8" ShapeID="_x0000_i1025" DrawAspect="Content" ObjectID="_1737612671" r:id="rId5"/>
+                        <o:OLEObject Type="Embed" ProgID="Word.Picture.8" ShapeID="_x0000_i1026" DrawAspect="Content" ObjectID="_1751980502" r:id="rId4"/>
                       </w:object>
                     </w:r>
                   </w:p>
@@ -14120,11 +14137,11 @@
         </mc:Choice>
         <mc:Fallback>
           <w:pict>
-            <v:group w14:anchorId="0664A23D" id="Group 14" o:spid="_x0000_s1032" style="position:absolute;left:0;text-align:left;margin-left:542.05pt;margin-top:15.45pt;width:21.4pt;height:14.2pt;z-index:251661312;mso-wrap-distance-left:0;mso-wrap-distance-right:0;mso-position-horizontal-relative:page;mso-position-vertical-relative:page" coordorigin="10800,432" coordsize="428,284" o:gfxdata="UEsDBBQABgAIAAAAIQC2gziS/gAAAOEBAAATAAAAW0NvbnRlbnRfVHlwZXNdLnhtbJSRQU7DMBBF&#10;90jcwfIWJU67QAgl6YK0S0CoHGBkTxKLZGx5TGhvj5O2G0SRWNoz/78nu9wcxkFMGNg6quQqL6RA&#10;0s5Y6ir5vt9lD1JwBDIwOMJKHpHlpr69KfdHjyxSmriSfYz+USnWPY7AufNIadK6MEJMx9ApD/oD&#10;OlTrorhX2lFEilmcO2RdNtjC5xDF9pCuTyYBB5bi6bQ4syoJ3g9WQ0ymaiLzg5KdCXlKLjvcW893&#10;SUOqXwnz5DrgnHtJTxOsQfEKIT7DmDSUCaxw7Rqn8787ZsmRM9e2VmPeBN4uqYvTtW7jvijg9N/y&#10;JsXecLq0q+WD6m8AAAD//wMAUEsDBBQABgAIAAAAIQA4/SH/1gAAAJQBAAALAAAAX3JlbHMvLnJl&#10;bHOkkMFqwzAMhu+DvYPRfXGawxijTi+j0GvpHsDYimMaW0Yy2fr2M4PBMnrbUb/Q94l/f/hMi1qR&#10;JVI2sOt6UJgd+ZiDgffL8ekFlFSbvV0oo4EbChzGx4f9GRdb25HMsYhqlCwG5lrLq9biZkxWOiqY&#10;22YiTra2kYMu1l1tQD30/bPm3wwYN0x18gb45AdQl1tp5j/sFB2T0FQ7R0nTNEV3j6o9feQzro1i&#10;OWA14Fm+Q8a1a8+Bvu/d/dMb2JY5uiPbhG/ktn4cqGU/er3pcvwCAAD//wMAUEsDBBQABgAIAAAA&#10;IQC8kk70sQIAAD0HAAAOAAAAZHJzL2Uyb0RvYy54bWy8lW1v0zAQx98j8R0sv2d5WNZ20dIJGJuQ&#10;BkxsfADXcR4gsY3tNhmfnvNDu3QIVSoTb6Kczznf/e5/zsXl2Hdow5RuBS9wchJjxDgVZcvrAn97&#10;uH6zwEgbwkvSCc4K/Mg0vly+fnUxyJylohFdyRSCIFzngyxwY4zMo0jThvVEnwjJODgroXpiwFR1&#10;VCoyQPS+i9I4nkWDUKVUgjKtYfXKO/HSxa8qRs2XqtLMoK7AkJtxT+WeK/uMlhckrxWRTUtDGuSI&#10;LHrScjh0F+qKGILWqv0jVN9SJbSozAkVfSSqqqXM1QDVJPGzam6UWEtXS50PtdxhArTPOB0dln7e&#10;3Ch5L++Uzx5ebwX9oYFLNMg6n/qtXfvNaDV8EiX0k6yNcIWPleptCCgJjY7v444vGw2isJjOk/kC&#10;ukDBlSzi0yzwpw00yX6VxIsY/ODOTlPfG9p8CF9nKWjJfpouMuuLSO4PdYmGxGzjQUn6CZb+N1j3&#10;DZHM9UBbGHcKtSUkeo4RJz0AeAsA3B6UnNms7PGwb0tUT3FOPHabBuoHQVok84Dk3CPZ4szSwDKd&#10;z/aAkFwqbW6Y6JF9KTDoiJdfYRhcq8jmVhvX7jIUQcrvGFV9B9LfkA4ls9lsHiKGzQB7G9N+ycV1&#10;23VueDq+twAb/Qpz0wcneSn5cj2flSgfoXQl/DjC9QEvjVC/MBpgFAvM4a7AqPvIoXnnSQY6QcYZ&#10;2dncFq2mntXUQziFQAWmRmHkjffGz/taqrZu4KTEUeDCtq5qd/n5rJzunYL+k5RsPV5KD7ax78QI&#10;/J8pCZkR1reZv4im4NTpmB2hqT05+Xl8OYmYcTW6SXM6tNNyUDT655qonWySdGavEi+bYHjZBMPL&#10;Jhh/l40X90GpuDsI7mh3LYX/if0JTG0nrae/3vI3AAAA//8DAFBLAwQUAAYACAAAACEAH30abuQA&#10;AAAQAQAADwAAAGRycy9kb3ducmV2LnhtbExPy27CMBC8V+o/WFupt2KbFAQhDkL0cUKVCpWq3ky8&#10;JBGxHcUmCX/f5dReVjva2Xlk69E2rMcu1N4pkBMBDF3hTe1KBV+Ht6cFsBC1M7rxDhVcMcA6v7/L&#10;dGr84D6x38eSkYgLqVZQxdimnIeiQqvDxLfo6HbyndWRYFdy0+mBxG3Dp0LMudW1I4dKt7itsDjv&#10;L1bB+6CHTSJf+935tL3+HGYf3zuJSj0+jC8rGpsVsIhj/PuAWwfKDzkFO/qLM4E1hMXiWRJXQSKW&#10;wG4MOZ3TdlQwWybA84z/L5L/AgAA//8DAFBLAQItABQABgAIAAAAIQC2gziS/gAAAOEBAAATAAAA&#10;AAAAAAAAAAAAAAAAAABbQ29udGVudF9UeXBlc10ueG1sUEsBAi0AFAAGAAgAAAAhADj9If/WAAAA&#10;lAEAAAsAAAAAAAAAAAAAAAAALwEAAF9yZWxzLy5yZWxzUEsBAi0AFAAGAAgAAAAhALySTvSxAgAA&#10;PQcAAA4AAAAAAAAAAAAAAAAALgIAAGRycy9lMm9Eb2MueG1sUEsBAi0AFAAGAAgAAAAhAB99Gm7k&#10;AAAAEAEAAA8AAAAAAAAAAAAAAAAACwUAAGRycy9kb3ducmV2LnhtbFBLBQYAAAAABAAEAPMAAAAc&#10;BgAAAAA=&#10;">
-              <v:roundrect id="AutoShape 15" o:spid="_x0000_s1033" style="position:absolute;left:10807;top:439;width:420;height:276;visibility:visible;mso-wrap-style:none;v-text-anchor:middle" arcsize="10923f" o:gfxdata="UEsDBBQABgAIAAAAIQDb4fbL7gAAAIUBAAATAAAAW0NvbnRlbnRfVHlwZXNdLnhtbHyQz07DMAyH&#10;70i8Q+QralM4IITa7kDhCAiNB7ASt43WOlEcyvb2pNu4IODoPz9/n1xv9vOkForiPDdwXVagiI23&#10;jocG3rdPxR0oScgWJ8/UwIEENu3lRb09BBKV0ywNjCmFe63FjDSjlD4Q50nv44wpl3HQAc0OB9I3&#10;VXWrjedEnIq03oC27qjHjympx31un0wiTQLq4bS4shrAECZnMGVTvbD9QSnOhDInjzsyuiBXWQP0&#10;r4R18jfgnHvJr4nOknrFmJ5xzhraRtHWf3Kkpfz/yGo5S+H73hkquyhdjr3R8m2lj09svwAAAP//&#10;AwBQSwMEFAAGAAgAAAAhAFr0LFu/AAAAFQEAAAsAAABfcmVscy8ucmVsc2zPwWrDMAwG4Ptg72B0&#10;X5TuUMaI01uh19I+gLGVxCy2jGSy9e1nemrHjpL4P0nD4SetZiPRyNnCruvBUPYcYp4tXC/Htw8w&#10;Wl0ObuVMFm6kcBhfX4Yzra62kC6xqGlKVgtLreUTUf1CyWnHhXKbTCzJ1VbKjMX5LzcTvvf9HuXR&#10;gPHJNKdgQU5hB+ZyK23zHztFL6w81c5zQp6m6P9TMfB3PtPWFCczVQtB9N4U2rp2HOA44NMz4y8A&#10;AAD//wMAUEsDBBQABgAIAAAAIQADYVz4yAAAAOAAAAAPAAAAZHJzL2Rvd25yZXYueG1sRI/BasJA&#10;EIbvBd9hGaGXopv2IDW6iigFJaeqiN7G7JgNZmdDdo1pn75bELwMM/z83/BN552tREuNLx0reB8m&#10;IIhzp0suFOx3X4NPED4ga6wck4If8jCf9V6mmGp3529qt6EQEcI+RQUmhDqV0ueGLPqhq4ljdnGN&#10;xRDPppC6wXuE20p+JMlIWiw5fjBY09JQft3erALfHn5HZ3PCTb077nWWnd8240yp1363msSxmIAI&#10;1IVn44FY6+gwhn+huICc/QEAAP//AwBQSwECLQAUAAYACAAAACEA2+H2y+4AAACFAQAAEwAAAAAA&#10;AAAAAAAAAAAAAAAAW0NvbnRlbnRfVHlwZXNdLnhtbFBLAQItABQABgAIAAAAIQBa9CxbvwAAABUB&#10;AAALAAAAAAAAAAAAAAAAAB8BAABfcmVscy8ucmVsc1BLAQItABQABgAIAAAAIQADYVz4yAAAAOAA&#10;AAAPAAAAAAAAAAAAAAAAAAcCAABkcnMvZG93bnJldi54bWxQSwUGAAAAAAMAAwC3AAAA/AIAAAAA&#10;" filled="f" stroked="f" strokecolor="#3465a4">
+            <v:group w14:anchorId="0664A23D" id="Group 14" o:spid="_x0000_s1032" style="position:absolute;left:0;text-align:left;margin-left:542.05pt;margin-top:15.45pt;width:21.4pt;height:14.2pt;z-index:251661312;mso-wrap-distance-left:0;mso-wrap-distance-right:0;mso-position-horizontal-relative:page;mso-position-vertical-relative:page" coordorigin="10800,432" coordsize="428,284" o:gfxdata="UEsDBBQABgAIAAAAIQC2gziS/gAAAOEBAAATAAAAW0NvbnRlbnRfVHlwZXNdLnhtbJSRQU7DMBBF&#10;90jcwfIWJU67QAgl6YK0S0CoHGBkTxKLZGx5TGhvj5O2G0SRWNoz/78nu9wcxkFMGNg6quQqL6RA&#10;0s5Y6ir5vt9lD1JwBDIwOMJKHpHlpr69KfdHjyxSmriSfYz+USnWPY7AufNIadK6MEJMx9ApD/oD&#10;OlTrorhX2lFEilmcO2RdNtjC5xDF9pCuTyYBB5bi6bQ4syoJ3g9WQ0ymaiLzg5KdCXlKLjvcW893&#10;SUOqXwnz5DrgnHtJTxOsQfEKIT7DmDSUCaxw7Rqn8787ZsmRM9e2VmPeBN4uqYvTtW7jvijg9N/y&#10;JsXecLq0q+WD6m8AAAD//wMAUEsDBBQABgAIAAAAIQA4/SH/1gAAAJQBAAALAAAAX3JlbHMvLnJl&#10;bHOkkMFqwzAMhu+DvYPRfXGawxijTi+j0GvpHsDYimMaW0Yy2fr2M4PBMnrbUb/Q94l/f/hMi1qR&#10;JVI2sOt6UJgd+ZiDgffL8ekFlFSbvV0oo4EbChzGx4f9GRdb25HMsYhqlCwG5lrLq9biZkxWOiqY&#10;22YiTra2kYMu1l1tQD30/bPm3wwYN0x18gb45AdQl1tp5j/sFB2T0FQ7R0nTNEV3j6o9feQzro1i&#10;OWA14Fm+Q8a1a8+Bvu/d/dMb2JY5uiPbhG/ktn4cqGU/er3pcvwCAAD//wMAUEsDBBQABgAIAAAA&#10;IQAdRyAasQIAAD0HAAAOAAAAZHJzL2Uyb0RvYy54bWy8lW1v0zAQx98j8R0sv2d5WNZ20dIJGJuQ&#10;BkxsfADXcR4gsY3tNhmfnvNDu3QIVSoTb6Kczznf/e5/zsXl2Hdow5RuBS9wchJjxDgVZcvrAn97&#10;uH6zwEgbwkvSCc4K/Mg0vly+fnUxyJylohFdyRSCIFzngyxwY4zMo0jThvVEnwjJODgroXpiwFR1&#10;VCoyQPS+i9I4nkWDUKVUgjKtYfXKO/HSxa8qRs2XqtLMoK7AkJtxT+WeK/uMlhckrxWRTUtDGuSI&#10;LHrScjh0F+qKGILWqv0jVN9SJbSozAkVfSSqqqXM1QDVJPGzam6UWEtXS50PtdxhArTPOB0dln7e&#10;3Ch5L++Uzx5ebwX9oYFLNMg6n/qtXfvNaDV8EiX0k6yNcIWPleptCCgJjY7v444vGw2isJjOk/kC&#10;ukDBlSzi0yzwpw00yX6VxIsY/ODOTlPfG9p8CF9nKWjJfpouMuuLSO4PdYmGxGzjQUn6CZb+N1j3&#10;DZHM9UBbGHcKtSUkeo4RJz0AeAsA3B6UnNms7PGwb0tUT3FOPHabBuoHQVok84Dk3CPZ4szSwDKd&#10;z/aAkFwqbW6Y6JF9KTDoiJdfYRhcq8jmVhvX7jIUQcrvGFV9B9LfkA4ls9lsHiKGzQB7G9N+ycV1&#10;23VueDq+twAb/Qpz0wcneSn5cj2flSgfoXQl/DjC9QEvjVC/MBpgFAvM4a7AqPvIoXnnSQY6QcYZ&#10;2dncFq2mntXUQziFQAWmRmHkjffGz/taqrZu4KTEUeDCtq5qd/n5rJzunYL+k5RsPV5KD7ax78QI&#10;/J8pCZkR1reZv4im4NTpmB2hqT05+Xl8OYmYcTW6SXOjbqfloGj0zzVRO9kk6cxeJV42wfCyCYaX&#10;TTD+Lhsv7oNScXcQ3NHuWgr/E/sTmNpOWk9/veVvAAAA//8DAFBLAwQUAAYACAAAACEAbyOuN+EA&#10;AAALAQAADwAAAGRycy9kb3ducmV2LnhtbEyPwW7CMAyG75P2DpEn7TaS0IGgNEUIbTuhSYNJE7fQ&#10;mLaiSaomtOXtZ07bzb/86ffnbD3ahvXYhdo7BXIigKErvKldqeD78P6yABaidkY33qGCGwZY548P&#10;mU6NH9wX9vtYMipxIdUKqhjblPNQVGh1mPgWHe3OvrM6UuxKbjo9ULlt+FSIObe6dnSh0i1uKywu&#10;+6tV8DHoYZPIt353OW9vx8Ps82cnUannp3GzAhZxjH8w3PVJHXJyOvmrM4E1lMXiVRKrIBFLYHdC&#10;Tuc0nRTMlgnwPOP/f8h/AQAA//8DAFBLAQItABQABgAIAAAAIQC2gziS/gAAAOEBAAATAAAAAAAA&#10;AAAAAAAAAAAAAABbQ29udGVudF9UeXBlc10ueG1sUEsBAi0AFAAGAAgAAAAhADj9If/WAAAAlAEA&#10;AAsAAAAAAAAAAAAAAAAALwEAAF9yZWxzLy5yZWxzUEsBAi0AFAAGAAgAAAAhAB1HIBqxAgAAPQcA&#10;AA4AAAAAAAAAAAAAAAAALgIAAGRycy9lMm9Eb2MueG1sUEsBAi0AFAAGAAgAAAAhAG8jrjfhAAAA&#10;CwEAAA8AAAAAAAAAAAAAAAAACwUAAGRycy9kb3ducmV2LnhtbFBLBQYAAAAABAAEAPMAAAAZBgAA&#10;AAA=&#10;">
+              <v:roundrect id="AutoShape 15" o:spid="_x0000_s1033" style="position:absolute;left:10807;top:439;width:420;height:276;visibility:visible;mso-wrap-style:none;v-text-anchor:middle" arcsize="10923f" o:gfxdata="UEsDBBQABgAIAAAAIQDb4fbL7gAAAIUBAAATAAAAW0NvbnRlbnRfVHlwZXNdLnhtbHyQz07DMAyH&#10;70i8Q+QralM4IITa7kDhCAiNB7ASt43WOlEcyvb2pNu4IODoPz9/n1xv9vOkForiPDdwXVagiI23&#10;jocG3rdPxR0oScgWJ8/UwIEENu3lRb09BBKV0ywNjCmFe63FjDSjlD4Q50nv44wpl3HQAc0OB9I3&#10;VXWrjedEnIq03oC27qjHjympx31un0wiTQLq4bS4shrAECZnMGVTvbD9QSnOhDInjzsyuiBXWQP0&#10;r4R18jfgnHvJr4nOknrFmJ5xzhraRtHWf3Kkpfz/yGo5S+H73hkquyhdjr3R8m2lj09svwAAAP//&#10;AwBQSwMEFAAGAAgAAAAhAFr0LFu/AAAAFQEAAAsAAABfcmVscy8ucmVsc2zPwWrDMAwG4Ptg72B0&#10;X5TuUMaI01uh19I+gLGVxCy2jGSy9e1nemrHjpL4P0nD4SetZiPRyNnCruvBUPYcYp4tXC/Htw8w&#10;Wl0ObuVMFm6kcBhfX4Yzra62kC6xqGlKVgtLreUTUf1CyWnHhXKbTCzJ1VbKjMX5LzcTvvf9HuXR&#10;gPHJNKdgQU5hB+ZyK23zHztFL6w81c5zQp6m6P9TMfB3PtPWFCczVQtB9N4U2rp2HOA44NMz4y8A&#10;AAD//wMAUEsDBBQABgAIAAAAIQArcXoowwAAANsAAAAPAAAAZHJzL2Rvd25yZXYueG1sRE9La8JA&#10;EL4L/odlhF6kbtqDaJqNSKFQyckHYm9jdpoNZmdDdhtTf323IHibj+852Wqwjeip87VjBS+zBARx&#10;6XTNlYLD/uN5AcIHZI2NY1LwSx5W+XiUYardlbfU70IlYgj7FBWYENpUSl8asuhnriWO3LfrLIYI&#10;u0rqDq8x3DbyNUnm0mLNscFgS++Gysvuxyrw/fE2P5sv3LT700EXxXm6WRZKPU2G9RuIQEN4iO/u&#10;Tx3nL+H/l3iAzP8AAAD//wMAUEsBAi0AFAAGAAgAAAAhANvh9svuAAAAhQEAABMAAAAAAAAAAAAA&#10;AAAAAAAAAFtDb250ZW50X1R5cGVzXS54bWxQSwECLQAUAAYACAAAACEAWvQsW78AAAAVAQAACwAA&#10;AAAAAAAAAAAAAAAfAQAAX3JlbHMvLnJlbHNQSwECLQAUAAYACAAAACEAK3F6KMMAAADbAAAADwAA&#10;AAAAAAAAAAAAAAAHAgAAZHJzL2Rvd25yZXYueG1sUEsFBgAAAAADAAMAtwAAAPcCAAAAAA==&#10;" filled="f" stroked="f" strokecolor="#3465a4">
                 <v:path arrowok="t"/>
               </v:roundrect>
-              <v:shape id="Text Box 16" o:spid="_x0000_s1034" type="#_x0000_t202" style="position:absolute;left:10800;top:432;width:420;height:276;visibility:visible;mso-wrap-style:square;v-text-anchor:middle" o:gfxdata="UEsDBBQABgAIAAAAIQDb4fbL7gAAAIUBAAATAAAAW0NvbnRlbnRfVHlwZXNdLnhtbHyQz07DMAyH&#10;70i8Q+QralM4IITa7kDhCAiNB7ASt43WOlEcyvb2pNu4IODoPz9/n1xv9vOkForiPDdwXVagiI23&#10;jocG3rdPxR0oScgWJ8/UwIEENu3lRb09BBKV0ywNjCmFe63FjDSjlD4Q50nv44wpl3HQAc0OB9I3&#10;VXWrjedEnIq03oC27qjHjympx31un0wiTQLq4bS4shrAECZnMGVTvbD9QSnOhDInjzsyuiBXWQP0&#10;r4R18jfgnHvJr4nOknrFmJ5xzhraRtHWf3Kkpfz/yGo5S+H73hkquyhdjr3R8m2lj09svwAAAP//&#10;AwBQSwMEFAAGAAgAAAAhAFr0LFu/AAAAFQEAAAsAAABfcmVscy8ucmVsc2zPwWrDMAwG4Ptg72B0&#10;X5TuUMaI01uh19I+gLGVxCy2jGSy9e1nemrHjpL4P0nD4SetZiPRyNnCruvBUPYcYp4tXC/Htw8w&#10;Wl0ObuVMFm6kcBhfX4Yzra62kC6xqGlKVgtLreUTUf1CyWnHhXKbTCzJ1VbKjMX5LzcTvvf9HuXR&#10;gPHJNKdgQU5hB+ZyK23zHztFL6w81c5zQp6m6P9TMfB3PtPWFCczVQtB9N4U2rp2HOA44NMz4y8A&#10;AAD//wMAUEsDBBQABgAIAAAAIQA/sTWJyAAAAOAAAAAPAAAAZHJzL2Rvd25yZXYueG1sRI/LasMw&#10;EEX3hf6DmEI3pZHjQglOlBDygHTXxoF2OVhTycQaGUtNnL/vLArdDFyGey5nsRpDpy40pDaygemk&#10;AEXcRNuyM3Cq988zUCkjW+wik4EbJVgt7+8WWNl45Q+6HLNTAuFUoQGfc19pnRpPAdMk9sTy+45D&#10;wCxxcNoOeBV46HRZFK86YMuy4LGnjafmfPwJBva+/pzZnXt7edoW7fpr817WZ2fM48O4nctZz0Fl&#10;GvN/4w9xsAZKURAhkQG9/AUAAP//AwBQSwECLQAUAAYACAAAACEA2+H2y+4AAACFAQAAEwAAAAAA&#10;AAAAAAAAAAAAAAAAW0NvbnRlbnRfVHlwZXNdLnhtbFBLAQItABQABgAIAAAAIQBa9CxbvwAAABUB&#10;AAALAAAAAAAAAAAAAAAAAB8BAABfcmVscy8ucmVsc1BLAQItABQABgAIAAAAIQA/sTWJyAAAAOAA&#10;AAAPAAAAAAAAAAAAAAAAAAcCAABkcnMvZG93bnJldi54bWxQSwUGAAAAAAMAAwC3AAAA/AIAAAAA&#10;" filled="f" stroked="f" strokecolor="#3465a4">
+              <v:shape id="Text Box 16" o:spid="_x0000_s1034" type="#_x0000_t202" style="position:absolute;left:10800;top:432;width:420;height:276;visibility:visible;mso-wrap-style:square;v-text-anchor:middle" o:gfxdata="UEsDBBQABgAIAAAAIQDb4fbL7gAAAIUBAAATAAAAW0NvbnRlbnRfVHlwZXNdLnhtbHyQz07DMAyH&#10;70i8Q+QralM4IITa7kDhCAiNB7ASt43WOlEcyvb2pNu4IODoPz9/n1xv9vOkForiPDdwXVagiI23&#10;jocG3rdPxR0oScgWJ8/UwIEENu3lRb09BBKV0ywNjCmFe63FjDSjlD4Q50nv44wpl3HQAc0OB9I3&#10;VXWrjedEnIq03oC27qjHjympx31un0wiTQLq4bS4shrAECZnMGVTvbD9QSnOhDInjzsyuiBXWQP0&#10;r4R18jfgnHvJr4nOknrFmJ5xzhraRtHWf3Kkpfz/yGo5S+H73hkquyhdjr3R8m2lj09svwAAAP//&#10;AwBQSwMEFAAGAAgAAAAhAFr0LFu/AAAAFQEAAAsAAABfcmVscy8ucmVsc2zPwWrDMAwG4Ptg72B0&#10;X5TuUMaI01uh19I+gLGVxCy2jGSy9e1nemrHjpL4P0nD4SetZiPRyNnCruvBUPYcYp4tXC/Htw8w&#10;Wl0ObuVMFm6kcBhfX4Yzra62kC6xqGlKVgtLreUTUf1CyWnHhXKbTCzJ1VbKjMX5LzcTvvf9HuXR&#10;gPHJNKdgQU5hB+ZyK23zHztFL6w81c5zQp6m6P9TMfB3PtPWFCczVQtB9N4U2rp2HOA44NMz4y8A&#10;AAD//wMAUEsDBBQABgAIAAAAIQAURDnnwAAAANsAAAAPAAAAZHJzL2Rvd25yZXYueG1sRE/Pa8Iw&#10;FL4P/B/CE7wMTVdhSDWK6AR326ygx0fzTIrNS2mi1v9+OQg7fny/F6veNeJOXag9K/iYZCCIK69r&#10;NgqO5W48AxEissbGMyl4UoDVcvC2wEL7B//S/RCNSCEcClRgY2wLKUNlyWGY+JY4cRffOYwJdkbq&#10;Dh8p3DUyz7JP6bDm1GCxpY2l6nq4OQU7W55m+st8T9+3Wb0+b37y8mqUGg379RxEpD7+i1/uvVaQ&#10;p/XpS/oBcvkHAAD//wMAUEsBAi0AFAAGAAgAAAAhANvh9svuAAAAhQEAABMAAAAAAAAAAAAAAAAA&#10;AAAAAFtDb250ZW50X1R5cGVzXS54bWxQSwECLQAUAAYACAAAACEAWvQsW78AAAAVAQAACwAAAAAA&#10;AAAAAAAAAAAfAQAAX3JlbHMvLnJlbHNQSwECLQAUAAYACAAAACEAFEQ558AAAADbAAAADwAAAAAA&#10;AAAAAAAAAAAHAgAAZHJzL2Rvd25yZXYueG1sUEsFBgAAAAADAAMAtwAAAPQCAAAAAA==&#10;" filled="f" stroked="f" strokecolor="#3465a4">
                 <v:stroke joinstyle="round"/>
                 <v:path arrowok="t"/>
                 <v:textbox inset=".35mm,.35mm,.35mm,.35mm">

</xml_diff>

<commit_message>
fix titre annexe convention type 1 et 2 (#897)
</commit_message>
<xml_diff>
--- a/documents/Type1-template.docx
+++ b/documents/Type1-template.docx
@@ -3843,7 +3843,7 @@
                 <v:stroke joinstyle="miter"/>
                 <v:path gradientshapeok="t" o:connecttype="rect"/>
               </v:shapetype>
-              <v:shape id="Text Box 25" o:spid="_x0000_s1026" type="#_x0000_t202" style="width:411.95pt;height:213.85pt;visibility:visible;mso-wrap-style:square;mso-left-percent:-10001;mso-top-percent:-10001;mso-position-horizontal:absolute;mso-position-horizontal-relative:char;mso-position-vertical:absolute;mso-position-vertical-relative:line;mso-left-percent:-10001;mso-top-percent:-10001;v-text-anchor:top" o:gfxdata="UEsDBBQABgAIAAAAIQC2gziS/gAAAOEBAAATAAAAW0NvbnRlbnRfVHlwZXNdLnhtbJSRQU7DMBBF&#10;90jcwfIWJU67QAgl6YK0S0CoHGBkTxKLZGx5TGhvj5O2G0SRWNoz/78nu9wcxkFMGNg6quQqL6RA&#10;0s5Y6ir5vt9lD1JwBDIwOMJKHpHlpr69KfdHjyxSmriSfYz+USnWPY7AufNIadK6MEJMx9ApD/oD&#10;OlTrorhX2lFEilmcO2RdNtjC5xDF9pCuTyYBB5bi6bQ4syoJ3g9WQ0ymaiLzg5KdCXlKLjvcW893&#10;SUOqXwnz5DrgnHtJTxOsQfEKIT7DmDSUCaxw7Rqn8787ZsmRM9e2VmPeBN4uqYvTtW7jvijg9N/y&#10;JsXecLq0q+WD6m8AAAD//wMAUEsDBBQABgAIAAAAIQA4/SH/1gAAAJQBAAALAAAAX3JlbHMvLnJl&#10;bHOkkMFqwzAMhu+DvYPRfXGawxijTi+j0GvpHsDYimMaW0Yy2fr2M4PBMnrbUb/Q94l/f/hMi1qR&#10;JVI2sOt6UJgd+ZiDgffL8ekFlFSbvV0oo4EbChzGx4f9GRdb25HMsYhqlCwG5lrLq9biZkxWOiqY&#10;22YiTra2kYMu1l1tQD30/bPm3wwYN0x18gb45AdQl1tp5j/sFB2T0FQ7R0nTNEV3j6o9feQzro1i&#10;OWA14Fm+Q8a1a8+Bvu/d/dMb2JY5uiPbhG/ktn4cqGU/er3pcvwCAAD//wMAUEsDBBQABgAIAAAA&#10;IQCiLe6IJAIAAEUEAAAOAAAAZHJzL2Uyb0RvYy54bWysU1GP2jAMfp+0/xDlfbSAYLuKcmKcmCah&#10;u5O46Z5DmtJKaZw5gZb9+jkphe22p2kvqRs7n+3Pnxf3XaPZSaGrweR8PEo5U0ZCUZtDzr+9bD58&#10;4sx5YQqhwaicn5Xj98v37xatzdQEKtCFQkYgxmWtzXnlvc2SxMlKNcKNwCpDzhKwEZ5+8ZAUKFpC&#10;b3QySdN50gIWFkEq5+j2oXfyZcQvSyX9U1k65ZnOOdXm44nx3IczWS5EdkBhq1peyhD/UEUjakNJ&#10;r1APwgt2xPoPqKaWCA5KP5LQJFCWtVSxB+pmnL7pZlcJq2IvRI6zV5rc/4OVj6edfUbmu8/Q0QAD&#10;Ia11maPL0E9XYhO+VCkjP1F4vtKmOs8kXc4m0/HddM6ZJN/k43h2l84CTnJ7btH5LwoaFoycI80l&#10;0iVOW+f70CEkZHOg62JTax1/ghbUWiM7CZqi9rFIAv8tShvW5nw+naUR2EB43iNrQ7XcmgqW7/bd&#10;pdM9FGciAKHXhrNyU1ORW+H8s0ASA/VMAvdPdJQaKAlcLM4qwB9/uw/xNCPyctaSuHLuvh8FKs70&#10;V0PTC0ocDByM/WCYY7MG6nRMq2NlNOkBej2YJULzSrpfhSzkEkZSrpz7wVz7XuK0N1KtVjGI9GaF&#10;35qdlQE6MBsof+leBdrLXDyN9BEG2YnszXj62PDSwOrooazj7AKhPYsXnkmrcfqXvQrL8Ot/jLpt&#10;//InAAAA//8DAFBLAwQUAAYACAAAACEAO93BeOIAAAAKAQAADwAAAGRycy9kb3ducmV2LnhtbEyP&#10;zU7DMBCE70i8g7VIXBB1CFUT0jgVP+KABEIU1PM2XpJQex1it015egwXuIy0Gs3sfOVitEbsaPCd&#10;YwUXkwQEce10x42Ct9f78xyED8gajWNScCAPi+r4qMRCuz2/0G4ZGhFL2BeooA2hL6T0dUsW/cT1&#10;xNF7d4PFEM+hkXrAfSy3RqZJMpMWO44fWuzptqV6s9xaBflh+nS2mmWrD/P8cNN+NZ/8uEGlTk/G&#10;u3mU6zmIQGP4S8APQ9wPVRy2dlvWXhgFkSb8avTy9PIKxFrBNM0ykFUp/yNU3wAAAP//AwBQSwEC&#10;LQAUAAYACAAAACEAtoM4kv4AAADhAQAAEwAAAAAAAAAAAAAAAAAAAAAAW0NvbnRlbnRfVHlwZXNd&#10;LnhtbFBLAQItABQABgAIAAAAIQA4/SH/1gAAAJQBAAALAAAAAAAAAAAAAAAAAC8BAABfcmVscy8u&#10;cmVsc1BLAQItABQABgAIAAAAIQCiLe6IJAIAAEUEAAAOAAAAAAAAAAAAAAAAAC4CAABkcnMvZTJv&#10;RG9jLnhtbFBLAQItABQABgAIAAAAIQA73cF44gAAAAoBAAAPAAAAAAAAAAAAAAAAAH4EAABkcnMv&#10;ZG93bnJldi54bWxQSwUGAAAAAAQABADzAAAAjQUAAAAA&#10;" fillcolor="white [3201]" stroked="f" strokeweight=".5pt">
+              <v:shape id="Text Box 25" o:spid="_x0000_s1026" type="#_x0000_t202" style="width:411.95pt;height:213.85pt;visibility:visible;mso-wrap-style:square;mso-left-percent:-10001;mso-top-percent:-10001;mso-position-horizontal:absolute;mso-position-horizontal-relative:char;mso-position-vertical:absolute;mso-position-vertical-relative:line;mso-left-percent:-10001;mso-top-percent:-10001;v-text-anchor:top" o:gfxdata="UEsDBBQABgAIAAAAIQC2gziS/gAAAOEBAAATAAAAW0NvbnRlbnRfVHlwZXNdLnhtbJSRQU7DMBBF&#10;90jcwfIWJU67QAgl6YK0S0CoHGBkTxKLZGx5TGhvj5O2G0SRWNoz/78nu9wcxkFMGNg6quQqL6RA&#10;0s5Y6ir5vt9lD1JwBDIwOMJKHpHlpr69KfdHjyxSmriSfYz+USnWPY7AufNIadK6MEJMx9ApD/oD&#10;OlTrorhX2lFEilmcO2RdNtjC5xDF9pCuTyYBB5bi6bQ4syoJ3g9WQ0ymaiLzg5KdCXlKLjvcW893&#10;SUOqXwnz5DrgnHtJTxOsQfEKIT7DmDSUCaxw7Rqn8787ZsmRM9e2VmPeBN4uqYvTtW7jvijg9N/y&#10;JsXecLq0q+WD6m8AAAD//wMAUEsDBBQABgAIAAAAIQA4/SH/1gAAAJQBAAALAAAAX3JlbHMvLnJl&#10;bHOkkMFqwzAMhu+DvYPRfXGawxijTi+j0GvpHsDYimMaW0Yy2fr2M4PBMnrbUb/Q94l/f/hMi1qR&#10;JVI2sOt6UJgd+ZiDgffL8ekFlFSbvV0oo4EbChzGx4f9GRdb25HMsYhqlCwG5lrLq9biZkxWOiqY&#10;22YiTra2kYMu1l1tQD30/bPm3wwYN0x18gb45AdQl1tp5j/sFB2T0FQ7R0nTNEV3j6o9feQzro1i&#10;OWA14Fm+Q8a1a8+Bvu/d/dMb2JY5uiPbhG/ktn4cqGU/er3pcvwCAAD//wMAUEsDBBQABgAIAAAA&#10;IQCiLe6IJAIAAEUEAAAOAAAAZHJzL2Uyb0RvYy54bWysU1GP2jAMfp+0/xDlfbSAYLuKcmKcmCah&#10;u5O46Z5DmtJKaZw5gZb9+jkphe22p2kvqRs7n+3Pnxf3XaPZSaGrweR8PEo5U0ZCUZtDzr+9bD58&#10;4sx5YQqhwaicn5Xj98v37xatzdQEKtCFQkYgxmWtzXnlvc2SxMlKNcKNwCpDzhKwEZ5+8ZAUKFpC&#10;b3QySdN50gIWFkEq5+j2oXfyZcQvSyX9U1k65ZnOOdXm44nx3IczWS5EdkBhq1peyhD/UEUjakNJ&#10;r1APwgt2xPoPqKaWCA5KP5LQJFCWtVSxB+pmnL7pZlcJq2IvRI6zV5rc/4OVj6edfUbmu8/Q0QAD&#10;Ia11maPL0E9XYhO+VCkjP1F4vtKmOs8kXc4m0/HddM6ZJN/k43h2l84CTnJ7btH5LwoaFoycI80l&#10;0iVOW+f70CEkZHOg62JTax1/ghbUWiM7CZqi9rFIAv8tShvW5nw+naUR2EB43iNrQ7XcmgqW7/bd&#10;pdM9FGciAKHXhrNyU1ORW+H8s0ASA/VMAvdPdJQaKAlcLM4qwB9/uw/xNCPyctaSuHLuvh8FKs70&#10;V0PTC0ocDByM/WCYY7MG6nRMq2NlNOkBej2YJULzSrpfhSzkEkZSrpz7wVz7XuK0N1KtVjGI9GaF&#10;35qdlQE6MBsof+leBdrLXDyN9BEG2YnszXj62PDSwOrooazj7AKhPYsXnkmrcfqXvQrL8Ot/jLpt&#10;//InAAAA//8DAFBLAwQUAAYACAAAACEAJV1NQ94AAAAFAQAADwAAAGRycy9kb3ducmV2LnhtbEyP&#10;QUvDQBCF74L/YRnBi9iNsTQxZlNU8CAoYlt6nmbHJHZ3Nma3beqvd/Wil4HHe7z3TTkfrRF7Gnzn&#10;WMHVJAFBXDvdcaNgtXy8zEH4gKzROCYFR/Iwr05PSiy0O/Ab7RehEbGEfYEK2hD6Qkpft2TRT1xP&#10;HL13N1gMUQ6N1AMeYrk1Mk2SmbTYcVxosaeHlurtYmcV5Mfpy8V6lq0/zOvTffvVfPLzFpU6Pxvv&#10;bkEEGsNfGH7wIzpUkWnjdqy9MAriI+H3Ri9Pr29AbBRM0ywDWZXyP331DQAA//8DAFBLAQItABQA&#10;BgAIAAAAIQC2gziS/gAAAOEBAAATAAAAAAAAAAAAAAAAAAAAAABbQ29udGVudF9UeXBlc10ueG1s&#10;UEsBAi0AFAAGAAgAAAAhADj9If/WAAAAlAEAAAsAAAAAAAAAAAAAAAAALwEAAF9yZWxzLy5yZWxz&#10;UEsBAi0AFAAGAAgAAAAhAKIt7ogkAgAARQQAAA4AAAAAAAAAAAAAAAAALgIAAGRycy9lMm9Eb2Mu&#10;eG1sUEsBAi0AFAAGAAgAAAAhACVdTUPeAAAABQEAAA8AAAAAAAAAAAAAAAAAfgQAAGRycy9kb3du&#10;cmV2LnhtbFBLBQYAAAAABAAEAPMAAACJBQAAAAA=&#10;" fillcolor="white [3201]" stroked="f" strokeweight=".5pt">
                 <v:textbox inset="0,0,0,0">
                   <w:txbxContent>
                     <w:p>
@@ -4064,7 +4064,28 @@
           <w:b/>
         </w:rPr>
         <w:lastRenderedPageBreak/>
-        <w:t>Document prévu par l'article 1er des annexes I et II à l'article D. 353-1 du code de la construction et de l’habitation lorsque le loyer maximum des logements est exprimé en surface utile.</w:t>
+        <w:t>Document prévu par l'article 1er des annexes I et II à l'article D. 353-</w:t>
+      </w:r>
+      <w:r>
+        <w:rPr>
+          <w:rFonts w:ascii="TimesNewRomanPS-BoldMT" w:hAnsi="TimesNewRomanPS-BoldMT" w:cs="TimesNewRomanPS-BoldMT"/>
+          <w:b/>
+        </w:rPr>
+        <w:t>90</w:t>
+      </w:r>
+      <w:r>
+        <w:rPr>
+          <w:rFonts w:ascii="TimesNewRomanPS-BoldMT" w:hAnsi="TimesNewRomanPS-BoldMT" w:cs="TimesNewRomanPS-BoldMT"/>
+          <w:b/>
+        </w:rPr>
+        <w:t xml:space="preserve"> </w:t>
+      </w:r>
+      <w:r>
+        <w:rPr>
+          <w:rFonts w:ascii="TimesNewRomanPS-BoldMT" w:hAnsi="TimesNewRomanPS-BoldMT" w:cs="TimesNewRomanPS-BoldMT"/>
+          <w:b/>
+        </w:rPr>
+        <w:t>du code de la construction et de l’habitation lorsque le loyer maximum des logements est exprimé en surface utile.</w:t>
       </w:r>
     </w:p>
     <w:p>
@@ -11691,7 +11712,7 @@
           </mc:Choice>
           <mc:Fallback>
             <w:pict>
-              <v:shape w14:anchorId="146E7DB9" id="Text Box 51" o:spid="_x0000_s1027" type="#_x0000_t202" style="width:411.95pt;height:213.85pt;visibility:visible;mso-wrap-style:square;mso-left-percent:-10001;mso-top-percent:-10001;mso-position-horizontal:absolute;mso-position-horizontal-relative:char;mso-position-vertical:absolute;mso-position-vertical-relative:line;mso-left-percent:-10001;mso-top-percent:-10001;v-text-anchor:top" o:gfxdata="UEsDBBQABgAIAAAAIQC2gziS/gAAAOEBAAATAAAAW0NvbnRlbnRfVHlwZXNdLnhtbJSRQU7DMBBF&#10;90jcwfIWJU67QAgl6YK0S0CoHGBkTxKLZGx5TGhvj5O2G0SRWNoz/78nu9wcxkFMGNg6quQqL6RA&#10;0s5Y6ir5vt9lD1JwBDIwOMJKHpHlpr69KfdHjyxSmriSfYz+USnWPY7AufNIadK6MEJMx9ApD/oD&#10;OlTrorhX2lFEilmcO2RdNtjC5xDF9pCuTyYBB5bi6bQ4syoJ3g9WQ0ymaiLzg5KdCXlKLjvcW893&#10;SUOqXwnz5DrgnHtJTxOsQfEKIT7DmDSUCaxw7Rqn8787ZsmRM9e2VmPeBN4uqYvTtW7jvijg9N/y&#10;JsXecLq0q+WD6m8AAAD//wMAUEsDBBQABgAIAAAAIQA4/SH/1gAAAJQBAAALAAAAX3JlbHMvLnJl&#10;bHOkkMFqwzAMhu+DvYPRfXGawxijTi+j0GvpHsDYimMaW0Yy2fr2M4PBMnrbUb/Q94l/f/hMi1qR&#10;JVI2sOt6UJgd+ZiDgffL8ekFlFSbvV0oo4EbChzGx4f9GRdb25HMsYhqlCwG5lrLq9biZkxWOiqY&#10;22YiTra2kYMu1l1tQD30/bPm3wwYN0x18gb45AdQl1tp5j/sFB2T0FQ7R0nTNEV3j6o9feQzro1i&#10;OWA14Fm+Q8a1a8+Bvu/d/dMb2JY5uiPbhG/ktn4cqGU/er3pcvwCAAD//wMAUEsDBBQABgAIAAAA&#10;IQC6ZqpFJwIAAEwEAAAOAAAAZHJzL2Uyb0RvYy54bWysVFFv2yAQfp+0/4B4X+wkSrZacaosVaZJ&#10;UVspnfpMMMRImGNAYme/fgeOm7bb07QXfHDHd3fffXhx2zWanITzCkxJx6OcEmE4VMocSvrjafPp&#10;CyU+MFMxDUaU9Cw8vV1+/LBobSEmUIOuhCMIYnzR2pLWIdgiyzyvRcP8CKww6JTgGhZw6w5Z5ViL&#10;6I3OJnk+z1pwlXXAhfd4etc76TLhSyl4eJDSi0B0SbG2kFaX1n1cs+WCFQfHbK34pQz2D1U0TBlM&#10;+gJ1xwIjR6f+gGoUd+BBhhGHJgMpFRepB+xmnL/rZlczK1IvSI63LzT5/wfL7087++hI6L5ChwOM&#10;hLTWFx4PYz+ddE38YqUE/Ujh+YU20QXC8XA2mY5vpnNKOPomn8ezm3wWcbLrdet8+CagIdEoqcO5&#10;JLrYaetDHzqExGwetKo2Suu0iVoQa+3IieEUdUhFIvibKG1IW9L5dJYnYAPxeo+sDdZybSpaodt3&#10;RFWvGt5DdUYeHPQS8ZZvFNa6ZT48MoeawNZR5+EBF6kBc8HFoqQG9+tv5zEeR4VeSlrUWEn9zyNz&#10;ghL93eAQoyAHww3GfjDMsVkDNjzGF2R5MvGCC3owpYPmGeW/ilnQxQzHXCUNg7kOvdLx+XCxWqUg&#10;lJ1lYWt2lkfoSHBk/ql7Zs5exhNwsvcwqI8V76bUx8abBlbHAFKlEUZeexYvdKNkkwguzyu+idf7&#10;FHX9CSx/AwAA//8DAFBLAwQUAAYACAAAACEAO93BeOIAAAAKAQAADwAAAGRycy9kb3ducmV2Lnht&#10;bEyPzU7DMBCE70i8g7VIXBB1CFUT0jgVP+KABEIU1PM2XpJQex1it015egwXuIy0Gs3sfOVitEbs&#10;aPCdYwUXkwQEce10x42Ct9f78xyED8gajWNScCAPi+r4qMRCuz2/0G4ZGhFL2BeooA2hL6T0dUsW&#10;/cT1xNF7d4PFEM+hkXrAfSy3RqZJMpMWO44fWuzptqV6s9xaBflh+nS2mmWrD/P8cNN+NZ/8uEGl&#10;Tk/Gu3mU6zmIQGP4S8APQ9wPVRy2dlvWXhgFkSb8avTy9PIKxFrBNM0ykFUp/yNU3wAAAP//AwBQ&#10;SwECLQAUAAYACAAAACEAtoM4kv4AAADhAQAAEwAAAAAAAAAAAAAAAAAAAAAAW0NvbnRlbnRfVHlw&#10;ZXNdLnhtbFBLAQItABQABgAIAAAAIQA4/SH/1gAAAJQBAAALAAAAAAAAAAAAAAAAAC8BAABfcmVs&#10;cy8ucmVsc1BLAQItABQABgAIAAAAIQC6ZqpFJwIAAEwEAAAOAAAAAAAAAAAAAAAAAC4CAABkcnMv&#10;ZTJvRG9jLnhtbFBLAQItABQABgAIAAAAIQA73cF44gAAAAoBAAAPAAAAAAAAAAAAAAAAAIEEAABk&#10;cnMvZG93bnJldi54bWxQSwUGAAAAAAQABADzAAAAkAUAAAAA&#10;" fillcolor="white [3201]" stroked="f" strokeweight=".5pt">
+              <v:shape w14:anchorId="146E7DB9" id="Text Box 51" o:spid="_x0000_s1027" type="#_x0000_t202" style="width:411.95pt;height:213.85pt;visibility:visible;mso-wrap-style:square;mso-left-percent:-10001;mso-top-percent:-10001;mso-position-horizontal:absolute;mso-position-horizontal-relative:char;mso-position-vertical:absolute;mso-position-vertical-relative:line;mso-left-percent:-10001;mso-top-percent:-10001;v-text-anchor:top" o:gfxdata="UEsDBBQABgAIAAAAIQC2gziS/gAAAOEBAAATAAAAW0NvbnRlbnRfVHlwZXNdLnhtbJSRQU7DMBBF&#10;90jcwfIWJU67QAgl6YK0S0CoHGBkTxKLZGx5TGhvj5O2G0SRWNoz/78nu9wcxkFMGNg6quQqL6RA&#10;0s5Y6ir5vt9lD1JwBDIwOMJKHpHlpr69KfdHjyxSmriSfYz+USnWPY7AufNIadK6MEJMx9ApD/oD&#10;OlTrorhX2lFEilmcO2RdNtjC5xDF9pCuTyYBB5bi6bQ4syoJ3g9WQ0ymaiLzg5KdCXlKLjvcW893&#10;SUOqXwnz5DrgnHtJTxOsQfEKIT7DmDSUCaxw7Rqn8787ZsmRM9e2VmPeBN4uqYvTtW7jvijg9N/y&#10;JsXecLq0q+WD6m8AAAD//wMAUEsDBBQABgAIAAAAIQA4/SH/1gAAAJQBAAALAAAAX3JlbHMvLnJl&#10;bHOkkMFqwzAMhu+DvYPRfXGawxijTi+j0GvpHsDYimMaW0Yy2fr2M4PBMnrbUb/Q94l/f/hMi1qR&#10;JVI2sOt6UJgd+ZiDgffL8ekFlFSbvV0oo4EbChzGx4f9GRdb25HMsYhqlCwG5lrLq9biZkxWOiqY&#10;22YiTra2kYMu1l1tQD30/bPm3wwYN0x18gb45AdQl1tp5j/sFB2T0FQ7R0nTNEV3j6o9feQzro1i&#10;OWA14Fm+Q8a1a8+Bvu/d/dMb2JY5uiPbhG/ktn4cqGU/er3pcvwCAAD//wMAUEsDBBQABgAIAAAA&#10;IQC6ZqpFJwIAAEwEAAAOAAAAZHJzL2Uyb0RvYy54bWysVFFv2yAQfp+0/4B4X+wkSrZacaosVaZJ&#10;UVspnfpMMMRImGNAYme/fgeOm7bb07QXfHDHd3fffXhx2zWanITzCkxJx6OcEmE4VMocSvrjafPp&#10;CyU+MFMxDUaU9Cw8vV1+/LBobSEmUIOuhCMIYnzR2pLWIdgiyzyvRcP8CKww6JTgGhZw6w5Z5ViL&#10;6I3OJnk+z1pwlXXAhfd4etc76TLhSyl4eJDSi0B0SbG2kFaX1n1cs+WCFQfHbK34pQz2D1U0TBlM&#10;+gJ1xwIjR6f+gGoUd+BBhhGHJgMpFRepB+xmnL/rZlczK1IvSI63LzT5/wfL7087++hI6L5ChwOM&#10;hLTWFx4PYz+ddE38YqUE/Ujh+YU20QXC8XA2mY5vpnNKOPomn8ezm3wWcbLrdet8+CagIdEoqcO5&#10;JLrYaetDHzqExGwetKo2Suu0iVoQa+3IieEUdUhFIvibKG1IW9L5dJYnYAPxeo+sDdZybSpaodt3&#10;RFWvGt5DdUYeHPQS8ZZvFNa6ZT48MoeawNZR5+EBF6kBc8HFoqQG9+tv5zEeR4VeSlrUWEn9zyNz&#10;ghL93eAQoyAHww3GfjDMsVkDNjzGF2R5MvGCC3owpYPmGeW/ilnQxQzHXCUNg7kOvdLx+XCxWqUg&#10;lJ1lYWt2lkfoSHBk/ql7Zs5exhNwsvcwqI8V76bUx8abBlbHAFKlEUZeexYvdKNkkwguzyu+idf7&#10;FHX9CSx/AwAA//8DAFBLAwQUAAYACAAAACEAJV1NQ94AAAAFAQAADwAAAGRycy9kb3ducmV2Lnht&#10;bEyPQUvDQBCF74L/YRnBi9iNsTQxZlNU8CAoYlt6nmbHJHZ3Nma3beqvd/Wil4HHe7z3TTkfrRF7&#10;GnznWMHVJAFBXDvdcaNgtXy8zEH4gKzROCYFR/Iwr05PSiy0O/Ab7RehEbGEfYEK2hD6Qkpft2TR&#10;T1xPHL13N1gMUQ6N1AMeYrk1Mk2SmbTYcVxosaeHlurtYmcV5Mfpy8V6lq0/zOvTffvVfPLzFpU6&#10;PxvvbkEEGsNfGH7wIzpUkWnjdqy9MAriI+H3Ri9Pr29AbBRM0ywDWZXyP331DQAA//8DAFBLAQIt&#10;ABQABgAIAAAAIQC2gziS/gAAAOEBAAATAAAAAAAAAAAAAAAAAAAAAABbQ29udGVudF9UeXBlc10u&#10;eG1sUEsBAi0AFAAGAAgAAAAhADj9If/WAAAAlAEAAAsAAAAAAAAAAAAAAAAALwEAAF9yZWxzLy5y&#10;ZWxzUEsBAi0AFAAGAAgAAAAhALpmqkUnAgAATAQAAA4AAAAAAAAAAAAAAAAALgIAAGRycy9lMm9E&#10;b2MueG1sUEsBAi0AFAAGAAgAAAAhACVdTUPeAAAABQEAAA8AAAAAAAAAAAAAAAAAgQQAAGRycy9k&#10;b3ducmV2LnhtbFBLBQYAAAAABAAEAPMAAACMBQAAAAA=&#10;" fillcolor="white [3201]" stroked="f" strokeweight=".5pt">
                 <v:textbox inset="0,0,0,0">
                   <w:txbxContent>
                     <w:p>
@@ -12677,7 +12698,7 @@
               <v:stroke joinstyle="miter"/>
               <v:path gradientshapeok="t" o:connecttype="rect"/>
             </v:shapetype>
-            <v:shape id="Text Box 2" o:spid="_x0000_s1028" type="#_x0000_t202" style="position:absolute;left:0;text-align:left;margin-left:425.9pt;margin-top:19.85pt;width:20.8pt;height:12.85pt;z-index:251665408;visibility:visible;mso-wrap-style:square;mso-width-percent:0;mso-height-percent:0;mso-wrap-distance-left:0;mso-wrap-distance-top:0;mso-wrap-distance-right:0;mso-wrap-distance-bottom:0;mso-position-horizontal:absolute;mso-position-horizontal-relative:page;mso-position-vertical:absolute;mso-position-vertical-relative:page;mso-width-percent:0;mso-height-percent:0;mso-width-relative:page;mso-height-relative:page;v-text-anchor:top" o:gfxdata="UEsDBBQABgAIAAAAIQC2gziS/gAAAOEBAAATAAAAW0NvbnRlbnRfVHlwZXNdLnhtbJSRQU7DMBBF&#10;90jcwfIWJU67QAgl6YK0S0CoHGBkTxKLZGx5TGhvj5O2G0SRWNoz/78nu9wcxkFMGNg6quQqL6RA&#10;0s5Y6ir5vt9lD1JwBDIwOMJKHpHlpr69KfdHjyxSmriSfYz+USnWPY7AufNIadK6MEJMx9ApD/oD&#10;OlTrorhX2lFEilmcO2RdNtjC5xDF9pCuTyYBB5bi6bQ4syoJ3g9WQ0ymaiLzg5KdCXlKLjvcW893&#10;SUOqXwnz5DrgnHtJTxOsQfEKIT7DmDSUCaxw7Rqn8787ZsmRM9e2VmPeBN4uqYvTtW7jvijg9N/y&#10;JsXecLq0q+WD6m8AAAD//wMAUEsDBBQABgAIAAAAIQA4/SH/1gAAAJQBAAALAAAAX3JlbHMvLnJl&#10;bHOkkMFqwzAMhu+DvYPRfXGawxijTi+j0GvpHsDYimMaW0Yy2fr2M4PBMnrbUb/Q94l/f/hMi1qR&#10;JVI2sOt6UJgd+ZiDgffL8ekFlFSbvV0oo4EbChzGx4f9GRdb25HMsYhqlCwG5lrLq9biZkxWOiqY&#10;22YiTra2kYMu1l1tQD30/bPm3wwYN0x18gb45AdQl1tp5j/sFB2T0FQ7R0nTNEV3j6o9feQzro1i&#10;OWA14Fm+Q8a1a8+Bvu/d/dMb2JY5uiPbhG/ktn4cqGU/er3pcvwCAAD//wMAUEsDBBQABgAIAAAA&#10;IQB+sRkB6QEAAMsDAAAOAAAAZHJzL2Uyb0RvYy54bWysU1GP0zAMfkfiP0R5Z10HG1CtO8GdhpCO&#10;A+mOH5Cm6RqRxiHO1o5fj5PsdoN7Q/Qhcmzns7/P7vpqGgw7KI8abM3L2ZwzZSW02u5q/v1h++od&#10;ZxiEbYUBq2p+VMivNi9frEdXqQX0YFrlGYFYrEZX8z4EVxUFyl4NAmfglKVgB34Qga5+V7RejIQ+&#10;mGIxn6+KEXzrPEiFSN6bHOSbhN91SoavXYcqMFNz6i2k06eziWexWYtq54XrtTy1If6hi0FoS0XP&#10;UDciCLb3+hnUoKUHhC7MJAwFdJ2WKnEgNuX8Lzb3vXAqcSFx0J1lwv8HK+8O9+6bZ2H6CBMNMJFA&#10;dwvyB5I2xeiwOuVETbHCmN2MX6ClaYp9gPRi6vwQ6RMhRjCk9PGsrpoCk+RcrN6UK4pICpWr1+X7&#10;ZVS/ENXjY+cxfFIwsGjU3NPwErg43GLIqY8psRaC0e1WG5MuftdcG88Ogga9TV9+a1wvsjcNm8ph&#10;Tk2l/8AwNiJZiJi5XPQkCSLrzD9MzUTBKEUD7ZHE8JC3iv4CMnrwvzgbaaNqjj/3wivOzGdLI1u+&#10;LZe0gRe2v7CbC1tYSTA1D5xl8zrkld07r3c9VclzsvCBBtDpJM5TR6eeaWMSx9N2x5W8vKesp39w&#10;8xsAAP//AwBQSwMEFAAGAAgAAAAhAPSTeLDoAAAADgEAAA8AAABkcnMvZG93bnJldi54bWxMj0tP&#10;wzAQhO9I/Adrkbgg6oQ+SNM4VcVDgsKlLULi5sZuEsVeR7GbhH/PcoLLSqPdnfkmW4/WsF53vnYo&#10;IJ5EwDQWTtVYCvg4PN8mwHyQqKRxqAV8aw/r/PIik6lyA+50vw8lIxP0qRRQhdCmnPui0lb6iWs1&#10;0u7kOisDya7kqpMDmVvD76Jowa2skRIq2eqHShfN/mwFbF9e4+a0e/vcmubpveP95utwMwhxfTU+&#10;rmhsVsCCHsPfB/x2IH7ICezozqg8MwKSeUz8QcB0eQ+MDpLldAbsKGAxnwHPM/6/Rv4DAAD//wMA&#10;UEsBAi0AFAAGAAgAAAAhALaDOJL+AAAA4QEAABMAAAAAAAAAAAAAAAAAAAAAAFtDb250ZW50X1R5&#10;cGVzXS54bWxQSwECLQAUAAYACAAAACEAOP0h/9YAAACUAQAACwAAAAAAAAAAAAAAAAAvAQAAX3Jl&#10;bHMvLnJlbHNQSwECLQAUAAYACAAAACEAfrEZAekBAADLAwAADgAAAAAAAAAAAAAAAAAuAgAAZHJz&#10;L2Uyb0RvYy54bWxQSwECLQAUAAYACAAAACEA9JN4sOgAAAAOAQAADwAAAAAAAAAAAAAAAABDBAAA&#10;ZHJzL2Rvd25yZXYueG1sUEsFBgAAAAAEAAQA8wAAAFgFAAAAAA==&#10;" stroked="f">
+            <v:shape id="Text Box 2" o:spid="_x0000_s1028" type="#_x0000_t202" style="position:absolute;left:0;text-align:left;margin-left:425.9pt;margin-top:19.85pt;width:20.8pt;height:12.85pt;z-index:251665408;visibility:visible;mso-wrap-style:square;mso-width-percent:0;mso-height-percent:0;mso-wrap-distance-left:0;mso-wrap-distance-top:0;mso-wrap-distance-right:0;mso-wrap-distance-bottom:0;mso-position-horizontal:absolute;mso-position-horizontal-relative:page;mso-position-vertical:absolute;mso-position-vertical-relative:page;mso-width-percent:0;mso-height-percent:0;mso-width-relative:page;mso-height-relative:page;v-text-anchor:top" o:gfxdata="UEsDBBQABgAIAAAAIQC2gziS/gAAAOEBAAATAAAAW0NvbnRlbnRfVHlwZXNdLnhtbJSRQU7DMBBF&#10;90jcwfIWJU67QAgl6YK0S0CoHGBkTxKLZGx5TGhvj5O2G0SRWNoz/78nu9wcxkFMGNg6quQqL6RA&#10;0s5Y6ir5vt9lD1JwBDIwOMJKHpHlpr69KfdHjyxSmriSfYz+USnWPY7AufNIadK6MEJMx9ApD/oD&#10;OlTrorhX2lFEilmcO2RdNtjC5xDF9pCuTyYBB5bi6bQ4syoJ3g9WQ0ymaiLzg5KdCXlKLjvcW893&#10;SUOqXwnz5DrgnHtJTxOsQfEKIT7DmDSUCaxw7Rqn8787ZsmRM9e2VmPeBN4uqYvTtW7jvijg9N/y&#10;JsXecLq0q+WD6m8AAAD//wMAUEsDBBQABgAIAAAAIQA4/SH/1gAAAJQBAAALAAAAX3JlbHMvLnJl&#10;bHOkkMFqwzAMhu+DvYPRfXGawxijTi+j0GvpHsDYimMaW0Yy2fr2M4PBMnrbUb/Q94l/f/hMi1qR&#10;JVI2sOt6UJgd+ZiDgffL8ekFlFSbvV0oo4EbChzGx4f9GRdb25HMsYhqlCwG5lrLq9biZkxWOiqY&#10;22YiTra2kYMu1l1tQD30/bPm3wwYN0x18gb45AdQl1tp5j/sFB2T0FQ7R0nTNEV3j6o9feQzro1i&#10;OWA14Fm+Q8a1a8+Bvu/d/dMb2JY5uiPbhG/ktn4cqGU/er3pcvwCAAD//wMAUEsDBBQABgAIAAAA&#10;IQB+sRkB6QEAAMsDAAAOAAAAZHJzL2Uyb0RvYy54bWysU1GP0zAMfkfiP0R5Z10HG1CtO8GdhpCO&#10;A+mOH5Cm6RqRxiHO1o5fj5PsdoN7Q/Qhcmzns7/P7vpqGgw7KI8abM3L2ZwzZSW02u5q/v1h++od&#10;ZxiEbYUBq2p+VMivNi9frEdXqQX0YFrlGYFYrEZX8z4EVxUFyl4NAmfglKVgB34Qga5+V7RejIQ+&#10;mGIxn6+KEXzrPEiFSN6bHOSbhN91SoavXYcqMFNz6i2k06eziWexWYtq54XrtTy1If6hi0FoS0XP&#10;UDciCLb3+hnUoKUHhC7MJAwFdJ2WKnEgNuX8Lzb3vXAqcSFx0J1lwv8HK+8O9+6bZ2H6CBMNMJFA&#10;dwvyB5I2xeiwOuVETbHCmN2MX6ClaYp9gPRi6vwQ6RMhRjCk9PGsrpoCk+RcrN6UK4pICpWr1+X7&#10;ZVS/ENXjY+cxfFIwsGjU3NPwErg43GLIqY8psRaC0e1WG5MuftdcG88Ogga9TV9+a1wvsjcNm8ph&#10;Tk2l/8AwNiJZiJi5XPQkCSLrzD9MzUTBKEUD7ZHE8JC3iv4CMnrwvzgbaaNqjj/3wivOzGdLI1u+&#10;LZe0gRe2v7CbC1tYSTA1D5xl8zrkld07r3c9VclzsvCBBtDpJM5TR6eeaWMSx9N2x5W8vKesp39w&#10;8xsAAP//AwBQSwMEFAAGAAgAAAAhAEYNbdniAAAACQEAAA8AAABkcnMvZG93bnJldi54bWxMj01L&#10;w0AYhO+C/2F5BS/SbmK/0pg3pYiCVi9tRfC2zb5NQvYjZLdJ/PeuJz0OM8w8k21GrVhPnautQYin&#10;ETAyhZW1KRE+js+TBJjzwkihrCGEb3Kwya+vMpFKO5g99QdfslBiXCoQKu/blHNXVKSFm9qWTPDO&#10;ttPCB9mVXHZiCOVa8fsoWnItahMWKtHSY0VFc7hohN3La9yc92+fO9U8vXe8334d7wbE25tx+wDM&#10;0+j/wvCLH9AhD0wnezHSMYWQLOKA7hFm6xWwEEjWszmwE8JyMQeeZ/z/g/wHAAD//wMAUEsBAi0A&#10;FAAGAAgAAAAhALaDOJL+AAAA4QEAABMAAAAAAAAAAAAAAAAAAAAAAFtDb250ZW50X1R5cGVzXS54&#10;bWxQSwECLQAUAAYACAAAACEAOP0h/9YAAACUAQAACwAAAAAAAAAAAAAAAAAvAQAAX3JlbHMvLnJl&#10;bHNQSwECLQAUAAYACAAAACEAfrEZAekBAADLAwAADgAAAAAAAAAAAAAAAAAuAgAAZHJzL2Uyb0Rv&#10;Yy54bWxQSwECLQAUAAYACAAAACEARg1t2eIAAAAJAQAADwAAAAAAAAAAAAAAAABDBAAAZHJzL2Rv&#10;d25yZXYueG1sUEsFBgAAAAAEAAQA8wAAAFIFAAAAAA==&#10;" stroked="f">
               <v:fill opacity="0"/>
               <v:path arrowok="t"/>
               <v:textbox inset=".45pt,.45pt,.45pt,.45pt">
@@ -12685,7 +12706,7 @@
                   <w:p>
                     <w:r>
                       <w:rPr>
-                        <w:rStyle w:val="PageNumber"/>
+                        <w:rStyle w:val="Numrodepage"/>
                         <w:sz w:val="22"/>
                         <w:szCs w:val="22"/>
                       </w:rPr>
@@ -12693,7 +12714,7 @@
                     </w:r>
                     <w:r>
                       <w:rPr>
-                        <w:rStyle w:val="PageNumber"/>
+                        <w:rStyle w:val="Numrodepage"/>
                         <w:sz w:val="22"/>
                         <w:szCs w:val="22"/>
                       </w:rPr>
@@ -12701,7 +12722,7 @@
                     </w:r>
                     <w:r>
                       <w:rPr>
-                        <w:rStyle w:val="PageNumber"/>
+                        <w:rStyle w:val="Numrodepage"/>
                         <w:sz w:val="22"/>
                         <w:szCs w:val="22"/>
                       </w:rPr>
@@ -12709,7 +12730,7 @@
                     </w:r>
                     <w:r>
                       <w:rPr>
-                        <w:rStyle w:val="PageNumber"/>
+                        <w:rStyle w:val="Numrodepage"/>
                         <w:sz w:val="22"/>
                         <w:szCs w:val="22"/>
                       </w:rPr>
@@ -12717,7 +12738,7 @@
                     </w:r>
                     <w:r>
                       <w:rPr>
-                        <w:rStyle w:val="PageNumber"/>
+                        <w:rStyle w:val="Numrodepage"/>
                         <w:noProof/>
                         <w:sz w:val="22"/>
                         <w:szCs w:val="22"/>
@@ -12726,7 +12747,7 @@
                     </w:r>
                     <w:r>
                       <w:rPr>
-                        <w:rStyle w:val="PageNumber"/>
+                        <w:rStyle w:val="Numrodepage"/>
                         <w:sz w:val="22"/>
                         <w:szCs w:val="22"/>
                       </w:rPr>
@@ -12734,45 +12755,45 @@
                     </w:r>
                     <w:r>
                       <w:rPr>
-                        <w:rStyle w:val="PageNumber"/>
+                        <w:rStyle w:val="Numrodepage"/>
                       </w:rPr>
                       <w:tab/>
                       <w:t xml:space="preserve">- </w:t>
                     </w:r>
                     <w:r>
                       <w:rPr>
-                        <w:rStyle w:val="PageNumber"/>
+                        <w:rStyle w:val="Numrodepage"/>
                       </w:rPr>
                       <w:fldChar w:fldCharType="begin"/>
                     </w:r>
                     <w:r>
                       <w:rPr>
-                        <w:rStyle w:val="PageNumber"/>
+                        <w:rStyle w:val="Numrodepage"/>
                       </w:rPr>
                       <w:instrText xml:space="preserve"> PAGE </w:instrText>
                     </w:r>
                     <w:r>
                       <w:rPr>
-                        <w:rStyle w:val="PageNumber"/>
+                        <w:rStyle w:val="Numrodepage"/>
                       </w:rPr>
                       <w:fldChar w:fldCharType="separate"/>
                     </w:r>
                     <w:r>
                       <w:rPr>
-                        <w:rStyle w:val="PageNumber"/>
+                        <w:rStyle w:val="Numrodepage"/>
                         <w:noProof/>
                       </w:rPr>
                       <w:t>16</w:t>
                     </w:r>
                     <w:r>
                       <w:rPr>
-                        <w:rStyle w:val="PageNumber"/>
+                        <w:rStyle w:val="Numrodepage"/>
                       </w:rPr>
                       <w:fldChar w:fldCharType="end"/>
                     </w:r>
                     <w:r>
                       <w:rPr>
-                        <w:rStyle w:val="PageNumber"/>
+                        <w:rStyle w:val="Numrodepage"/>
                       </w:rPr>
                       <w:t xml:space="preserve"> -101010 878</w:t>
                     </w:r>
@@ -13043,7 +13064,7 @@
               <v:stroke joinstyle="miter"/>
               <v:path gradientshapeok="t" o:connecttype="rect"/>
             </v:shapetype>
-            <v:shape id="_x0000_s1029" type="#_x0000_t202" style="position:absolute;left:0;text-align:left;margin-left:538.7pt;margin-top:19.8pt;width:20.8pt;height:12.85pt;z-index:251650048;visibility:visible;mso-wrap-style:square;mso-width-percent:0;mso-height-percent:0;mso-wrap-distance-left:0;mso-wrap-distance-top:0;mso-wrap-distance-right:0;mso-wrap-distance-bottom:0;mso-position-horizontal:absolute;mso-position-horizontal-relative:page;mso-position-vertical:absolute;mso-position-vertical-relative:page;mso-width-percent:0;mso-height-percent:0;mso-width-relative:page;mso-height-relative:page;v-text-anchor:top" o:gfxdata="UEsDBBQABgAIAAAAIQC2gziS/gAAAOEBAAATAAAAW0NvbnRlbnRfVHlwZXNdLnhtbJSRQU7DMBBF&#10;90jcwfIWJU67QAgl6YK0S0CoHGBkTxKLZGx5TGhvj5O2G0SRWNoz/78nu9wcxkFMGNg6quQqL6RA&#10;0s5Y6ir5vt9lD1JwBDIwOMJKHpHlpr69KfdHjyxSmriSfYz+USnWPY7AufNIadK6MEJMx9ApD/oD&#10;OlTrorhX2lFEilmcO2RdNtjC5xDF9pCuTyYBB5bi6bQ4syoJ3g9WQ0ymaiLzg5KdCXlKLjvcW893&#10;SUOqXwnz5DrgnHtJTxOsQfEKIT7DmDSUCaxw7Rqn8787ZsmRM9e2VmPeBN4uqYvTtW7jvijg9N/y&#10;JsXecLq0q+WD6m8AAAD//wMAUEsDBBQABgAIAAAAIQA4/SH/1gAAAJQBAAALAAAAX3JlbHMvLnJl&#10;bHOkkMFqwzAMhu+DvYPRfXGawxijTi+j0GvpHsDYimMaW0Yy2fr2M4PBMnrbUb/Q94l/f/hMi1qR&#10;JVI2sOt6UJgd+ZiDgffL8ekFlFSbvV0oo4EbChzGx4f9GRdb25HMsYhqlCwG5lrLq9biZkxWOiqY&#10;22YiTra2kYMu1l1tQD30/bPm3wwYN0x18gb45AdQl1tp5j/sFB2T0FQ7R0nTNEV3j6o9feQzro1i&#10;OWA14Fm+Q8a1a8+Bvu/d/dMb2JY5uiPbhG/ktn4cqGU/er3pcvwCAAD//wMAUEsDBBQABgAIAAAA&#10;IQA8we1F7wEAANIDAAAOAAAAZHJzL2Uyb0RvYy54bWysU9tu2zAMfR+wfxD0vjhOl2wz4hRbiwwD&#10;ugvQ9QNkWY6FyaJGKbGzrx8lpWm2vg3zg0CR1CHPIb2+ngbDDgq9BlvzcjbnTFkJrba7mj983756&#10;y5kPwrbCgFU1PyrPrzcvX6xHV6kF9GBahYxArK9GV/M+BFcVhZe9GoSfgVOWgh3gIAJdcVe0KEZC&#10;H0yxmM9XxQjYOgSpvCfvbQ7yTcLvOiXD167zKjBTc+otpBPT2cSz2KxFtUPhei1PbYh/6GIQ2lLR&#10;M9StCILtUT+DGrRE8NCFmYShgK7TUiUOxKac/8XmvhdOJS4kjndnmfz/g5VfDvfuG7IwfYCJBphI&#10;eHcH8ocnbYrR+eqUEzX1lY/ZzfgZWpqm2AdIL6YOh0ifCDGCIaWPZ3XVFJgk52L1ulxRRFKoXF2V&#10;75ZR/UJUj48d+vBRwcCiUXOk4SVwcbjzIac+psRaHoxut9qYdMFdc2OQHQQNepu+/Na4XmRvGjaV&#10;8zk1lf4Dw9iIZCFi5nLRkySIrDP/MDUT023Nr2L3UZEG2iNpgpCXi34GMnrAX5yNtFg19z/3AhVn&#10;5pOlyS3flEtaxAsbL+zmwhZWEkzNA2fZvAl5c/cO9a6nKnlcFt7THDqdNHrq6NQ6LU6ielryuJmX&#10;95T19CtufgMAAP//AwBQSwMEFAAGAAgAAAAhACGHOZDoAAAAEAEAAA8AAABkcnMvZG93bnJldi54&#10;bWxMj81OwzAQhO9IvIO1SFwQdUIhpWmcquJHKoVLW4TEzY3dJIq9jmI3CW/P9gSXlUY7Oztfthyt&#10;Yb3ufO1QQDyJgGksnKqxFPC5f719BOaDRCWNQy3gR3tY5pcXmUyVG3Cr+10oGYWgT6WAKoQ25dwX&#10;lbbST1yrkXZH11kZSHYlV50cKNwafhdFCbeyRvpQyVY/VbpodicrYLN+i5vj9v1rY5qXj473q+/9&#10;zSDE9dX4vKCxWgALegx/F3BmoP6QU7GDO6HyzJCOZrN78gqYzhNgZ0ccz4nxICB5mALPM/4fJP8F&#10;AAD//wMAUEsBAi0AFAAGAAgAAAAhALaDOJL+AAAA4QEAABMAAAAAAAAAAAAAAAAAAAAAAFtDb250&#10;ZW50X1R5cGVzXS54bWxQSwECLQAUAAYACAAAACEAOP0h/9YAAACUAQAACwAAAAAAAAAAAAAAAAAv&#10;AQAAX3JlbHMvLnJlbHNQSwECLQAUAAYACAAAACEAPMHtRe8BAADSAwAADgAAAAAAAAAAAAAAAAAu&#10;AgAAZHJzL2Uyb0RvYy54bWxQSwECLQAUAAYACAAAACEAIYc5kOgAAAAQAQAADwAAAAAAAAAAAAAA&#10;AABJBAAAZHJzL2Rvd25yZXYueG1sUEsFBgAAAAAEAAQA8wAAAF4FAAAAAA==&#10;" stroked="f">
+            <v:shape id="_x0000_s1029" type="#_x0000_t202" style="position:absolute;left:0;text-align:left;margin-left:538.7pt;margin-top:19.8pt;width:20.8pt;height:12.85pt;z-index:251650048;visibility:visible;mso-wrap-style:square;mso-width-percent:0;mso-height-percent:0;mso-wrap-distance-left:0;mso-wrap-distance-top:0;mso-wrap-distance-right:0;mso-wrap-distance-bottom:0;mso-position-horizontal:absolute;mso-position-horizontal-relative:page;mso-position-vertical:absolute;mso-position-vertical-relative:page;mso-width-percent:0;mso-height-percent:0;mso-width-relative:page;mso-height-relative:page;v-text-anchor:top" o:gfxdata="UEsDBBQABgAIAAAAIQC2gziS/gAAAOEBAAATAAAAW0NvbnRlbnRfVHlwZXNdLnhtbJSRQU7DMBBF&#10;90jcwfIWJU67QAgl6YK0S0CoHGBkTxKLZGx5TGhvj5O2G0SRWNoz/78nu9wcxkFMGNg6quQqL6RA&#10;0s5Y6ir5vt9lD1JwBDIwOMJKHpHlpr69KfdHjyxSmriSfYz+USnWPY7AufNIadK6MEJMx9ApD/oD&#10;OlTrorhX2lFEilmcO2RdNtjC5xDF9pCuTyYBB5bi6bQ4syoJ3g9WQ0ymaiLzg5KdCXlKLjvcW893&#10;SUOqXwnz5DrgnHtJTxOsQfEKIT7DmDSUCaxw7Rqn8787ZsmRM9e2VmPeBN4uqYvTtW7jvijg9N/y&#10;JsXecLq0q+WD6m8AAAD//wMAUEsDBBQABgAIAAAAIQA4/SH/1gAAAJQBAAALAAAAX3JlbHMvLnJl&#10;bHOkkMFqwzAMhu+DvYPRfXGawxijTi+j0GvpHsDYimMaW0Yy2fr2M4PBMnrbUb/Q94l/f/hMi1qR&#10;JVI2sOt6UJgd+ZiDgffL8ekFlFSbvV0oo4EbChzGx4f9GRdb25HMsYhqlCwG5lrLq9biZkxWOiqY&#10;22YiTra2kYMu1l1tQD30/bPm3wwYN0x18gb45AdQl1tp5j/sFB2T0FQ7R0nTNEV3j6o9feQzro1i&#10;OWA14Fm+Q8a1a8+Bvu/d/dMb2JY5uiPbhG/ktn4cqGU/er3pcvwCAAD//wMAUEsDBBQABgAIAAAA&#10;IQAMVizt7QEAANIDAAAOAAAAZHJzL2Uyb0RvYy54bWysU1GP0zAMfkfiP0R5Z10HG1CtO8GdhpCO&#10;A+mOH5Cm6RqRxiHO1o5fj5PsdoN7Q/Qhcmzns7/P7vpqGgw7KI8abM3L2ZwzZSW02u5q/v1h++od&#10;ZxiEbYUBq2p+VMivNi9frEdXqQX0YFrlGYFYrEZX8z4EVxUFyl4NAmfglKVgB34Qga5+V7RejIQ+&#10;mGIxn6+KEXzrPEiFSN6bHOSbhN91SoavXYcqMFNz6i2k06eziWexWYtq54XrtTy1If6hi0FoS0XP&#10;UDciCLb3+hnUoKUHhC7MJAwFdJ2WKnEgNuX8Lzb3vXAqcSFx0J1lwv8HK+8O9+6bZ2H6CBMNMJFA&#10;dwvyB5I2xeiwOuVETbHCmN2MX6ClaYp9gPRi6vwQ6RMhRjCk9PGsrpoCk+RcrN6UK4pICpWr1+X7&#10;ZVS/ENXjY+cxfFIwsGjU3NPwErg43GLIqY8psRaC0e1WG5MuftdcG88Ogga9TV9+a1wvsjcNm8ph&#10;Tk2l/8AwNiJZiJi5XPQkCSLrzD9MzcR0G6WinKhIA+2RNPGQl4t+BjJ68L84G2mxao4/98Irzsxn&#10;S5Nbvi2XtIgXtr+wmwtbWEkwNQ+cZfM65M3dO693PVXJ47LwgebQ6aTRU0en1mlxEtXTksfNvLyn&#10;rKdfcfMbAAD//wMAUEsDBBQABgAIAAAAIQBNnH1R4wAAAAsBAAAPAAAAZHJzL2Rvd25yZXYueG1s&#10;TI9LS8NAFIX3gv9huIIbsZNYTduYSSmiYKubPhDcTTO3Scg8QmaaxH/v7UqXh/tx7ney5Wg067Hz&#10;tbMC4kkEDG3hVG1LAYf92/0cmA/SKqmdRQE/6GGZX19lMlVusFvsd6FkVGJ9KgVUIbQp576o0Eg/&#10;cS1aup1cZ2Sg2JVcdXKgcqP5QxQl3Mja0odKtvhSYdHszkbA5n0dN6ftx9dGN6+fHe9X3/u7QYjb&#10;m3H1DCzgGP5guOiTOuTkdHRnqzzTlKPZ7JFYAdNFAuxCxPGC5h0FJE9T4HnG/2/IfwEAAP//AwBQ&#10;SwECLQAUAAYACAAAACEAtoM4kv4AAADhAQAAEwAAAAAAAAAAAAAAAAAAAAAAW0NvbnRlbnRfVHlw&#10;ZXNdLnhtbFBLAQItABQABgAIAAAAIQA4/SH/1gAAAJQBAAALAAAAAAAAAAAAAAAAAC8BAABfcmVs&#10;cy8ucmVsc1BLAQItABQABgAIAAAAIQAMVizt7QEAANIDAAAOAAAAAAAAAAAAAAAAAC4CAABkcnMv&#10;ZTJvRG9jLnhtbFBLAQItABQABgAIAAAAIQBNnH1R4wAAAAsBAAAPAAAAAAAAAAAAAAAAAEcEAABk&#10;cnMvZG93bnJldi54bWxQSwUGAAAAAAQABADzAAAAVwUAAAAA&#10;" stroked="f">
               <v:fill opacity="0"/>
               <v:path arrowok="t"/>
               <v:textbox inset=".45pt,.45pt,.45pt,.45pt">
@@ -13051,7 +13072,7 @@
                   <w:p>
                     <w:r>
                       <w:rPr>
-                        <w:rStyle w:val="PageNumber"/>
+                        <w:rStyle w:val="Numrodepage"/>
                         <w:sz w:val="22"/>
                         <w:szCs w:val="22"/>
                       </w:rPr>
@@ -13059,7 +13080,7 @@
                     </w:r>
                     <w:r>
                       <w:rPr>
-                        <w:rStyle w:val="PageNumber"/>
+                        <w:rStyle w:val="Numrodepage"/>
                         <w:sz w:val="22"/>
                         <w:szCs w:val="22"/>
                       </w:rPr>
@@ -13067,7 +13088,7 @@
                     </w:r>
                     <w:r>
                       <w:rPr>
-                        <w:rStyle w:val="PageNumber"/>
+                        <w:rStyle w:val="Numrodepage"/>
                         <w:sz w:val="22"/>
                         <w:szCs w:val="22"/>
                       </w:rPr>
@@ -13075,7 +13096,7 @@
                     </w:r>
                     <w:r>
                       <w:rPr>
-                        <w:rStyle w:val="PageNumber"/>
+                        <w:rStyle w:val="Numrodepage"/>
                         <w:sz w:val="22"/>
                         <w:szCs w:val="22"/>
                       </w:rPr>
@@ -13083,7 +13104,7 @@
                     </w:r>
                     <w:r>
                       <w:rPr>
-                        <w:rStyle w:val="PageNumber"/>
+                        <w:rStyle w:val="Numrodepage"/>
                         <w:noProof/>
                         <w:sz w:val="22"/>
                         <w:szCs w:val="22"/>
@@ -13092,7 +13113,7 @@
                     </w:r>
                     <w:r>
                       <w:rPr>
-                        <w:rStyle w:val="PageNumber"/>
+                        <w:rStyle w:val="Numrodepage"/>
                         <w:sz w:val="22"/>
                         <w:szCs w:val="22"/>
                       </w:rPr>
@@ -13100,45 +13121,45 @@
                     </w:r>
                     <w:r>
                       <w:rPr>
-                        <w:rStyle w:val="PageNumber"/>
+                        <w:rStyle w:val="Numrodepage"/>
                       </w:rPr>
                       <w:tab/>
                       <w:t xml:space="preserve">- </w:t>
                     </w:r>
                     <w:r>
                       <w:rPr>
-                        <w:rStyle w:val="PageNumber"/>
+                        <w:rStyle w:val="Numrodepage"/>
                       </w:rPr>
                       <w:fldChar w:fldCharType="begin"/>
                     </w:r>
                     <w:r>
                       <w:rPr>
-                        <w:rStyle w:val="PageNumber"/>
+                        <w:rStyle w:val="Numrodepage"/>
                       </w:rPr>
                       <w:instrText xml:space="preserve"> PAGE </w:instrText>
                     </w:r>
                     <w:r>
                       <w:rPr>
-                        <w:rStyle w:val="PageNumber"/>
+                        <w:rStyle w:val="Numrodepage"/>
                       </w:rPr>
                       <w:fldChar w:fldCharType="separate"/>
                     </w:r>
                     <w:r>
                       <w:rPr>
-                        <w:rStyle w:val="PageNumber"/>
+                        <w:rStyle w:val="Numrodepage"/>
                         <w:noProof/>
                       </w:rPr>
                       <w:t>16</w:t>
                     </w:r>
                     <w:r>
                       <w:rPr>
-                        <w:rStyle w:val="PageNumber"/>
+                        <w:rStyle w:val="Numrodepage"/>
                       </w:rPr>
                       <w:fldChar w:fldCharType="end"/>
                     </w:r>
                     <w:r>
                       <w:rPr>
-                        <w:rStyle w:val="PageNumber"/>
+                        <w:rStyle w:val="Numrodepage"/>
                       </w:rPr>
                       <w:t xml:space="preserve"> -101010 878</w:t>
                     </w:r>
@@ -13321,7 +13342,7 @@
                     <v:stroke joinstyle="miter"/>
                     <v:path gradientshapeok="t" o:connecttype="rect"/>
                   </v:shapetype>
-                  <v:shape id="Text Box 18" o:spid="_x0000_s1030" type="#_x0000_t202" style="position:absolute;left:0;text-align:left;margin-left:322.25pt;margin-top:14.6pt;width:62.9pt;height:24.15pt;z-index:251659264;visibility:visible;mso-wrap-style:square;mso-width-percent:0;mso-height-percent:0;mso-wrap-distance-left:9.05pt;mso-wrap-distance-top:0;mso-wrap-distance-right:9.05pt;mso-wrap-distance-bottom:0;mso-position-horizontal:absolute;mso-position-horizontal-relative:page;mso-position-vertical:absolute;mso-position-vertical-relative:page;mso-width-percent:0;mso-height-percent:0;mso-width-relative:page;mso-height-relative:page;v-text-anchor:top" o:gfxdata="UEsDBBQABgAIAAAAIQC2gziS/gAAAOEBAAATAAAAW0NvbnRlbnRfVHlwZXNdLnhtbJSRQU7DMBBF&#10;90jcwfIWJU67QAgl6YK0S0CoHGBkTxKLZGx5TGhvj5O2G0SRWNoz/78nu9wcxkFMGNg6quQqL6RA&#10;0s5Y6ir5vt9lD1JwBDIwOMJKHpHlpr69KfdHjyxSmriSfYz+USnWPY7AufNIadK6MEJMx9ApD/oD&#10;OlTrorhX2lFEilmcO2RdNtjC5xDF9pCuTyYBB5bi6bQ4syoJ3g9WQ0ymaiLzg5KdCXlKLjvcW893&#10;SUOqXwnz5DrgnHtJTxOsQfEKIT7DmDSUCaxw7Rqn8787ZsmRM9e2VmPeBN4uqYvTtW7jvijg9N/y&#10;JsXecLq0q+WD6m8AAAD//wMAUEsDBBQABgAIAAAAIQA4/SH/1gAAAJQBAAALAAAAX3JlbHMvLnJl&#10;bHOkkMFqwzAMhu+DvYPRfXGawxijTi+j0GvpHsDYimMaW0Yy2fr2M4PBMnrbUb/Q94l/f/hMi1qR&#10;JVI2sOt6UJgd+ZiDgffL8ekFlFSbvV0oo4EbChzGx4f9GRdb25HMsYhqlCwG5lrLq9biZkxWOiqY&#10;22YiTra2kYMu1l1tQD30/bPm3wwYN0x18gb45AdQl1tp5j/sFB2T0FQ7R0nTNEV3j6o9feQzro1i&#10;OWA14Fm+Q8a1a8+Bvu/d/dMb2JY5uiPbhG/ktn4cqGU/er3pcvwCAAD//wMAUEsDBBQABgAIAAAA&#10;IQDy18m47wEAANIDAAAOAAAAZHJzL2Uyb0RvYy54bWysU9tu2zAMfR+wfxD0vthplyYz4hRbiwwD&#10;ugvQ7QNkWY6FyaJGKbGzrx8lpWm2vQ3zg0CR1CHPIb2+nQbDDgq9Blvz+azkTFkJrba7mn/7un21&#10;4swHYVthwKqaH5Xnt5uXL9ajq9QV9GBahYxArK9GV/M+BFcVhZe9GoSfgVOWgh3gIAJdcVe0KEZC&#10;H0xxVZY3xQjYOgSpvCfvfQ7yTcLvOiXD567zKjBTc+otpBPT2cSz2KxFtUPhei1PbYh/6GIQ2lLR&#10;M9S9CILtUf8FNWiJ4KELMwlDAV2npUociM28/IPNYy+cSlxIHO/OMvn/Bys/HR7dF2RhegcTDTCR&#10;8O4B5HdP2hSj89UpJ2rqKx+zm/EjtDRNsQ+QXkwdDpE+EWIEQ0ofz+qqKTBJzuWb1eqaIpJC1+XN&#10;slxE9QtRPT126MN7BQOLRs2RhpfAxeHBh5z6lBJreTC63Wpj0gV3zZ1BdhA06G368lvjepG9adhU&#10;zufUVPo3DGMjkoWImctFT5Igss78w9RMTLc1fx27j4o00B5JE4S8XPQzkNED/uRspMWquf+xF6g4&#10;Mx8sTW6xnC9oES9svLCbC1tYSTA1D5xl8y7kzd071LuequRxWXhLc+h00ui5o1PrtDiJ6mnJ42Ze&#10;3lPW86+4+QUAAP//AwBQSwMEFAAGAAgAAAAhAN8apRblAAAADgEAAA8AAABkcnMvZG93bnJldi54&#10;bWxMT8lOwzAQvSPxD9YgcUGt09AF0jhVxSJB6aUtQuLmxtMkipcodpPw90xPcBnN6L15S7oajGYd&#10;tr5yVsBkHAFDmztV2ULA5+F19ADMB2mV1M6igB/0sMqur1KZKNfbHXb7UDASsT6RAsoQmoRzn5do&#10;pB+7Bi1hJ9caGehsC65a2ZO40TyOojk3srLkUMoGn0rM6/3ZCNi8vU/q0+7ja6Prl23Lu/X34a4X&#10;4vZmeF7SWC+BBRzC3wdcOlB+yCjY0Z2t8kwLmE+nM6IKiB9jYERYLKJ7YMfLMgOepfx/jewXAAD/&#10;/wMAUEsBAi0AFAAGAAgAAAAhALaDOJL+AAAA4QEAABMAAAAAAAAAAAAAAAAAAAAAAFtDb250ZW50&#10;X1R5cGVzXS54bWxQSwECLQAUAAYACAAAACEAOP0h/9YAAACUAQAACwAAAAAAAAAAAAAAAAAvAQAA&#10;X3JlbHMvLnJlbHNQSwECLQAUAAYACAAAACEA8tfJuO8BAADSAwAADgAAAAAAAAAAAAAAAAAuAgAA&#10;ZHJzL2Uyb0RvYy54bWxQSwECLQAUAAYACAAAACEA3xqlFuUAAAAOAQAADwAAAAAAAAAAAAAAAABJ&#10;BAAAZHJzL2Rvd25yZXYueG1sUEsFBgAAAAAEAAQA8wAAAFsFAAAAAA==&#10;" stroked="f">
+                  <v:shape id="Text Box 18" o:spid="_x0000_s1030" type="#_x0000_t202" style="position:absolute;left:0;text-align:left;margin-left:322.25pt;margin-top:14.6pt;width:62.9pt;height:24.15pt;z-index:251659264;visibility:visible;mso-wrap-style:square;mso-width-percent:0;mso-height-percent:0;mso-wrap-distance-left:9.05pt;mso-wrap-distance-top:0;mso-wrap-distance-right:9.05pt;mso-wrap-distance-bottom:0;mso-position-horizontal:absolute;mso-position-horizontal-relative:page;mso-position-vertical:absolute;mso-position-vertical-relative:page;mso-width-percent:0;mso-height-percent:0;mso-width-relative:page;mso-height-relative:page;v-text-anchor:top" o:gfxdata="UEsDBBQABgAIAAAAIQC2gziS/gAAAOEBAAATAAAAW0NvbnRlbnRfVHlwZXNdLnhtbJSRQU7DMBBF&#10;90jcwfIWJU67QAgl6YK0S0CoHGBkTxKLZGx5TGhvj5O2G0SRWNoz/78nu9wcxkFMGNg6quQqL6RA&#10;0s5Y6ir5vt9lD1JwBDIwOMJKHpHlpr69KfdHjyxSmriSfYz+USnWPY7AufNIadK6MEJMx9ApD/oD&#10;OlTrorhX2lFEilmcO2RdNtjC5xDF9pCuTyYBB5bi6bQ4syoJ3g9WQ0ymaiLzg5KdCXlKLjvcW893&#10;SUOqXwnz5DrgnHtJTxOsQfEKIT7DmDSUCaxw7Rqn8787ZsmRM9e2VmPeBN4uqYvTtW7jvijg9N/y&#10;JsXecLq0q+WD6m8AAAD//wMAUEsDBBQABgAIAAAAIQA4/SH/1gAAAJQBAAALAAAAX3JlbHMvLnJl&#10;bHOkkMFqwzAMhu+DvYPRfXGawxijTi+j0GvpHsDYimMaW0Yy2fr2M4PBMnrbUb/Q94l/f/hMi1qR&#10;JVI2sOt6UJgd+ZiDgffL8ekFlFSbvV0oo4EbChzGx4f9GRdb25HMsYhqlCwG5lrLq9biZkxWOiqY&#10;22YiTra2kYMu1l1tQD30/bPm3wwYN0x18gb45AdQl1tp5j/sFB2T0FQ7R0nTNEV3j6o9feQzro1i&#10;OWA14Fm+Q8a1a8+Bvu/d/dMb2JY5uiPbhG/ktn4cqGU/er3pcvwCAAD//wMAUEsDBBQABgAIAAAA&#10;IQDjaPqa7wEAANIDAAAOAAAAZHJzL2Uyb0RvYy54bWysU1Fv0zAQfkfiP1h+p0k7dR1R0wk2FSEN&#10;hjT4AY7jNBaOz/jcJuXXc7a7rsAbIg/W+e783X3fXda302DYQXnUYGs+n5WcKSuh1XZX829ft29u&#10;OMMgbCsMWFXzo0J+u3n9aj26Si2gB9MqzwjEYjW6mvchuKooUPZqEDgDpywFO/CDCHT1u6L1YiT0&#10;wRSLsrwuRvCt8yAVInnvc5BvEn7XKRkeuw5VYKbm1FtIp09nE89isxbVzgvXa3lqQ/xDF4PQloqe&#10;oe5FEGzv9V9Qg5YeELowkzAU0HVaqsSB2MzLP9g89cKpxIXEQXeWCf8frPx8eHJfPAvTe5hogIkE&#10;ugeQ35G0KUaH1SknaooVxuxm/AQtTVPsA6QXU+eHSJ8IMYIhpY9nddUUmCTn6u3NzRVFJIWuyutV&#10;uYzqF6J6fuw8hg8KBhaNmnsaXgIXhwcMOfU5JdZCMLrdamPSxe+aO+PZQdCgt+nLb43rRfamYVM5&#10;zKmp9G8YxkYkCxEzl4ueJEFknfmHqZmYbmu+iN1HRRpoj6SJh7xc9DOQ0YP/ydlIi1Vz/LEXXnFm&#10;Plqa3HI1X9IiXtj+wm4ubGElwdQ8cJbNu5A3d++83vVUJY/LwjuaQ6eTRi8dnVqnxUlUT0seN/Py&#10;nrJefsXNLwAAAP//AwBQSwMEFAAGAAgAAAAhAG2EsH/iAAAACQEAAA8AAABkcnMvZG93bnJldi54&#10;bWxMj8tOwzAQRfdI/IM1SGwQdRr6gBCnqhBIUNi0RUjs3HiaRLHHke0m4e9xV7Cb0RzdOTdfjUaz&#10;Hp1vLAmYThJgSKVVDVUCPvcvt/fAfJCkpLaEAn7Qw6q4vMhlpuxAW+x3oWIxhHwmBdQhdBnnvqzR&#10;SD+xHVK8Ha0zMsTVVVw5OcRwo3maJAtuZEPxQy07fKqxbHcnI2Dz+jZtj9v3r41unz8c79ff+5tB&#10;iOurcf0ILOAY/mA460d1KKLTwZ5IeaYFLGazeUQFpA8psAgsl8kdsMN5mAMvcv6/QfELAAD//wMA&#10;UEsBAi0AFAAGAAgAAAAhALaDOJL+AAAA4QEAABMAAAAAAAAAAAAAAAAAAAAAAFtDb250ZW50X1R5&#10;cGVzXS54bWxQSwECLQAUAAYACAAAACEAOP0h/9YAAACUAQAACwAAAAAAAAAAAAAAAAAvAQAAX3Jl&#10;bHMvLnJlbHNQSwECLQAUAAYACAAAACEA42j6mu8BAADSAwAADgAAAAAAAAAAAAAAAAAuAgAAZHJz&#10;L2Uyb0RvYy54bWxQSwECLQAUAAYACAAAACEAbYSwf+IAAAAJAQAADwAAAAAAAAAAAAAAAABJBAAA&#10;ZHJzL2Rvd25yZXYueG1sUEsFBgAAAAAEAAQA8wAAAFgFAAAAAA==&#10;" stroked="f">
                     <v:fill opacity="0"/>
                     <v:path arrowok="t"/>
                     <v:textbox inset=".45pt,.45pt,.45pt,.45pt">
@@ -13832,7 +13853,7 @@
                                 <v:fill color2="black"/>
                                 <v:imagedata r:id="rId2" o:title="" croptop="-22f" cropbottom="-22f" cropleft="-25f" cropright="-25f"/>
                               </v:shape>
-                              <o:OLEObject Type="Embed" ProgID="Word.Picture.8" ShapeID="_x0000_i1026" DrawAspect="Content" ObjectID="_1751977341" r:id="rId3"/>
+                              <o:OLEObject Type="Embed" ProgID="Word.Picture.8" ShapeID="_x0000_i1026" DrawAspect="Content" ObjectID="_1751980502" r:id="rId3"/>
                             </w:object>
                           </w:r>
                         </w:p>
@@ -13878,11 +13899,7 @@
         </mc:Choice>
         <mc:Fallback>
           <w:pict>
-            <v:shapetype w14:anchorId="20DB70F0" id="_x0000_t202" coordsize="21600,21600" o:spt="202" path="m,l,21600r21600,l21600,xe">
-              <v:stroke joinstyle="miter"/>
-              <v:path gradientshapeok="t" o:connecttype="rect"/>
-            </v:shapetype>
-            <v:shape id="Text Box 17" o:spid="_x0000_s1031" type="#_x0000_t202" style="position:absolute;left:0;text-align:left;margin-left:37.35pt;margin-top:21.2pt;width:78.5pt;height:49.7pt;z-index:251663360;visibility:visible;mso-wrap-style:square;mso-width-percent:0;mso-height-percent:0;mso-wrap-distance-left:9.05pt;mso-wrap-distance-top:0;mso-wrap-distance-right:9.05pt;mso-wrap-distance-bottom:0;mso-position-horizontal:absolute;mso-position-horizontal-relative:page;mso-position-vertical:absolute;mso-position-vertical-relative:page;mso-width-percent:0;mso-height-percent:0;mso-width-relative:page;mso-height-relative:page;v-text-anchor:top" o:gfxdata="UEsDBBQABgAIAAAAIQC2gziS/gAAAOEBAAATAAAAW0NvbnRlbnRfVHlwZXNdLnhtbJSRQU7DMBBF&#10;90jcwfIWJU67QAgl6YK0S0CoHGBkTxKLZGx5TGhvj5O2G0SRWNoz/78nu9wcxkFMGNg6quQqL6RA&#10;0s5Y6ir5vt9lD1JwBDIwOMJKHpHlpr69KfdHjyxSmriSfYz+USnWPY7AufNIadK6MEJMx9ApD/oD&#10;OlTrorhX2lFEilmcO2RdNtjC5xDF9pCuTyYBB5bi6bQ4syoJ3g9WQ0ymaiLzg5KdCXlKLjvcW893&#10;SUOqXwnz5DrgnHtJTxOsQfEKIT7DmDSUCaxw7Rqn8787ZsmRM9e2VmPeBN4uqYvTtW7jvijg9N/y&#10;JsXecLq0q+WD6m8AAAD//wMAUEsDBBQABgAIAAAAIQA4/SH/1gAAAJQBAAALAAAAX3JlbHMvLnJl&#10;bHOkkMFqwzAMhu+DvYPRfXGawxijTi+j0GvpHsDYimMaW0Yy2fr2M4PBMnrbUb/Q94l/f/hMi1qR&#10;JVI2sOt6UJgd+ZiDgffL8ekFlFSbvV0oo4EbChzGx4f9GRdb25HMsYhqlCwG5lrLq9biZkxWOiqY&#10;22YiTra2kYMu1l1tQD30/bPm3wwYN0x18gb45AdQl1tp5j/sFB2T0FQ7R0nTNEV3j6o9feQzro1i&#10;OWA14Fm+Q8a1a8+Bvu/d/dMb2JY5uiPbhG/ktn4cqGU/er3pcvwCAAD//wMAUEsDBBQABgAIAAAA&#10;IQC8xqUI7AEAANIDAAAOAAAAZHJzL2Uyb0RvYy54bWysU1GP0zAMfkfiP0R5Z90ObbBq3QnuNIR0&#10;cEgHPyBL0zUijYOdrR2/HifddgPeEH2IHNv57O+zu7odOicOBsmCr+RsMpXCeA219btKfvu6efVW&#10;CorK18qBN5U8GpK365cvVn0ozQ204GqDgkE8lX2oZBtjKIuCdGs6RRMIxnOwAexU5CvuihpVz+id&#10;K26m00XRA9YBQRsi9t6PQbnO+E1jdHxsGjJRuEpybzGfmM9tOov1SpU7VKG1+tSG+ocuOmU9F71A&#10;3auoxB7tX1Cd1QgETZxo6ApoGqtN5sBsZtM/2Dy1KpjMhcWhcJGJ/h+s/nx4Cl9QxOE9DDzATILC&#10;A+jvxNoUfaDylJM0pZJS9rb/BDVPU+0j5BdDg12iz4QEw7DSx4u6ZohCs3O5XCznHNEcWryezZZZ&#10;/UKV58cBKX4w0IlkVBJ5eBlcHR4opmZUeU5JtQicrTfWuXzB3fbOoTgoHvQmf+NbF1o1es/laEzN&#10;eL9hOJ+QPCTMsVzyZAkS65F/HLaDsDVTSLuTFNlCfWRNEMbl4p+BjRbwpxQ9L1Yl6cdeoZHCffQ8&#10;ufmb2ZwX8crGK3t7ZSuvGaaSUYrRvIvj5u4D2l3LVcZxeXjHc2hs1ui5o1PrvDiZ6mnJ02Ze33PW&#10;86+4/gUAAP//AwBQSwMEFAAGAAgAAAAhABjliCjkAAAADgEAAA8AAABkcnMvZG93bnJldi54bWxM&#10;T0tLw0AQvgv+h2UEL2I3icGWNJtSfIBWL31Q8LbNTpOQfYTsNon/3vGkl4GZ75vvka8mo9mAvW+c&#10;FRDPImBoS6caWwk47F/vF8B8kFZJ7SwK+EYPq+L6KpeZcqPd4rALFSMR6zMpoA6hyzj3ZY1G+pnr&#10;0BJ2dr2Rgda+4qqXI4kbzZMoeuRGNpYcatnhU41lu7sYAZu397g9bz+OG92+fPZ8WH/t70Yhbm+m&#10;5yWN9RJYwCn8fcBvB8oPBQU7uYtVnmkB83ROTAFpkgIjPHmI6XAiYhovgBc5/1+j+AEAAP//AwBQ&#10;SwECLQAUAAYACAAAACEAtoM4kv4AAADhAQAAEwAAAAAAAAAAAAAAAAAAAAAAW0NvbnRlbnRfVHlw&#10;ZXNdLnhtbFBLAQItABQABgAIAAAAIQA4/SH/1gAAAJQBAAALAAAAAAAAAAAAAAAAAC8BAABfcmVs&#10;cy8ucmVsc1BLAQItABQABgAIAAAAIQC8xqUI7AEAANIDAAAOAAAAAAAAAAAAAAAAAC4CAABkcnMv&#10;ZTJvRG9jLnhtbFBLAQItABQABgAIAAAAIQAY5Ygo5AAAAA4BAAAPAAAAAAAAAAAAAAAAAEYEAABk&#10;cnMvZG93bnJldi54bWxQSwUGAAAAAAQABADzAAAAVwUAAAAA&#10;" stroked="f">
+            <v:shape w14:anchorId="20DB70F0" id="Text Box 17" o:spid="_x0000_s1031" type="#_x0000_t202" style="position:absolute;left:0;text-align:left;margin-left:37.35pt;margin-top:21.2pt;width:78.5pt;height:49.7pt;z-index:251663360;visibility:visible;mso-wrap-style:square;mso-width-percent:0;mso-height-percent:0;mso-wrap-distance-left:9.05pt;mso-wrap-distance-top:0;mso-wrap-distance-right:9.05pt;mso-wrap-distance-bottom:0;mso-position-horizontal:absolute;mso-position-horizontal-relative:page;mso-position-vertical:absolute;mso-position-vertical-relative:page;mso-width-percent:0;mso-height-percent:0;mso-width-relative:page;mso-height-relative:page;v-text-anchor:top" o:gfxdata="UEsDBBQABgAIAAAAIQC2gziS/gAAAOEBAAATAAAAW0NvbnRlbnRfVHlwZXNdLnhtbJSRQU7DMBBF&#10;90jcwfIWJU67QAgl6YK0S0CoHGBkTxKLZGx5TGhvj5O2G0SRWNoz/78nu9wcxkFMGNg6quQqL6RA&#10;0s5Y6ir5vt9lD1JwBDIwOMJKHpHlpr69KfdHjyxSmriSfYz+USnWPY7AufNIadK6MEJMx9ApD/oD&#10;OlTrorhX2lFEilmcO2RdNtjC5xDF9pCuTyYBB5bi6bQ4syoJ3g9WQ0ymaiLzg5KdCXlKLjvcW893&#10;SUOqXwnz5DrgnHtJTxOsQfEKIT7DmDSUCaxw7Rqn8787ZsmRM9e2VmPeBN4uqYvTtW7jvijg9N/y&#10;JsXecLq0q+WD6m8AAAD//wMAUEsDBBQABgAIAAAAIQA4/SH/1gAAAJQBAAALAAAAX3JlbHMvLnJl&#10;bHOkkMFqwzAMhu+DvYPRfXGawxijTi+j0GvpHsDYimMaW0Yy2fr2M4PBMnrbUb/Q94l/f/hMi1qR&#10;JVI2sOt6UJgd+ZiDgffL8ekFlFSbvV0oo4EbChzGx4f9GRdb25HMsYhqlCwG5lrLq9biZkxWOiqY&#10;22YiTra2kYMu1l1tQD30/bPm3wwYN0x18gb45AdQl1tp5j/sFB2T0FQ7R0nTNEV3j6o9feQzro1i&#10;OWA14Fm+Q8a1a8+Bvu/d/dMb2JY5uiPbhG/ktn4cqGU/er3pcvwCAAD//wMAUEsDBBQABgAIAAAA&#10;IQAFJTfW7gEAANIDAAAOAAAAZHJzL2Uyb0RvYy54bWysU22P0zAM/o7Ef4jynXW70war1p3gTkNI&#10;x4t08AOyNF0j0jjY2drx63HSbTfgG6IfIsd2Hvt57K7uhs6Jg0Gy4Cs5m0ylMF5Dbf2ukt++bl69&#10;kYKi8rVy4E0lj4bk3frli1UfSnMDLbjaoGAQT2UfKtnGGMqiIN2aTtEEgvEcbAA7FfmKu6JG1TN6&#10;54qb6XRR9IB1QNCGiL0PY1CuM37TGB0/Nw2ZKFwlubeYT8znNp3FeqXKHarQWn1qQ/1DF52ynote&#10;oB5UVGKP9i+ozmoEgiZONHQFNI3VJnNgNrPpH2yeWhVM5sLiULjIRP8PVn86PIUvKOLwDgYeYCZB&#10;4RH0d2Jtij5QecpJmlJJKXvbf4Sap6n2EfKLocEu0WdCgmFY6eNFXTNEodm5XC6Wc45oDi1uZ7Nl&#10;Vr9Q5flxQIrvDXQiGZVEHl4GV4dHiqkZVZ5TUi0CZ+uNdS5fcLe9dygOige9yd/41oVWjd5zORpT&#10;M95vGM4nJA8JcyyXPFmCxHrkH4ftIGxdydu0O0mRLdRH1gRhXC7+GdhoAX9K0fNiVZJ+7BUaKdwH&#10;z5Obv57NeRGvbLyyt1e28pphKhmlGM37OG7uPqDdtVxlHJeHtzyHxmaNnjs6tc6Lk6meljxt5vU9&#10;Zz3/iutfAAAA//8DAFBLAwQUAAYACAAAACEAqnudQeEAAAAJAQAADwAAAGRycy9kb3ducmV2Lnht&#10;bEyPwU7DMAyG70i8Q2QkLoilLRWbStNpQiDB4LINIXHLmqytmjhVkrXl7TEnONr/p9+fy/VsDRu1&#10;D51DAekiAaaxdqrDRsDH4fl2BSxEiUoah1rAtw6wri4vSlkoN+FOj/vYMCrBUEgBbYxDwXmoW21l&#10;WLhBI2Un562MNPqGKy8nKreGZ0lyz63skC60ctCPra77/dkK2L68pv1p9/a5Nf3Tu+fj5utwMwlx&#10;fTVvHoBFPcc/GH71SR0qcjq6M6rAjIBlviRSQJ7lwCjP7lJaHAnM0xXwquT/P6h+AAAA//8DAFBL&#10;AQItABQABgAIAAAAIQC2gziS/gAAAOEBAAATAAAAAAAAAAAAAAAAAAAAAABbQ29udGVudF9UeXBl&#10;c10ueG1sUEsBAi0AFAAGAAgAAAAhADj9If/WAAAAlAEAAAsAAAAAAAAAAAAAAAAALwEAAF9yZWxz&#10;Ly5yZWxzUEsBAi0AFAAGAAgAAAAhAAUlN9buAQAA0gMAAA4AAAAAAAAAAAAAAAAALgIAAGRycy9l&#10;Mm9Eb2MueG1sUEsBAi0AFAAGAAgAAAAhAKp7nUHhAAAACQEAAA8AAAAAAAAAAAAAAAAASAQAAGRy&#10;cy9kb3ducmV2LnhtbFBLBQYAAAAABAAEAPMAAABWBQAAAAA=&#10;" stroked="f">
               <v:fill opacity="0"/>
               <v:path arrowok="t"/>
               <v:textbox inset=".45pt,.45pt,.45pt,.45pt">
@@ -13907,12 +13924,12 @@
                       <w:rPr>
                         <w:noProof/>
                       </w:rPr>
-                      <w:object w:dxaOrig="720" w:dyaOrig="573" w14:anchorId="0DDC3622">
-                        <v:shape id="_x0000_i1025" type="#_x0000_t75" alt="" style="width:36pt;height:28.65pt;mso-width-percent:0;mso-height-percent:0;mso-width-percent:0;mso-height-percent:0" filled="t">
+                      <w:object w:dxaOrig="720" w:dyaOrig="570" w14:anchorId="0DDC3622">
+                        <v:shape id="_x0000_i1026" type="#_x0000_t75" alt="" style="width:36pt;height:28.5pt;mso-width-percent:0;mso-height-percent:0;mso-width-percent:0;mso-height-percent:0" filled="t">
                           <v:fill color2="black"/>
-                          <v:imagedata r:id="rId4" o:title="" croptop="-22f" cropbottom="-22f" cropleft="-25f" cropright="-25f"/>
+                          <v:imagedata r:id="rId2" o:title="" croptop="-22f" cropbottom="-22f" cropleft="-25f" cropright="-25f"/>
                         </v:shape>
-                        <o:OLEObject Type="Embed" ProgID="Word.Picture.8" ShapeID="_x0000_i1025" DrawAspect="Content" ObjectID="_1737612671" r:id="rId5"/>
+                        <o:OLEObject Type="Embed" ProgID="Word.Picture.8" ShapeID="_x0000_i1026" DrawAspect="Content" ObjectID="_1751980502" r:id="rId4"/>
                       </w:object>
                     </w:r>
                   </w:p>
@@ -14120,11 +14137,11 @@
         </mc:Choice>
         <mc:Fallback>
           <w:pict>
-            <v:group w14:anchorId="0664A23D" id="Group 14" o:spid="_x0000_s1032" style="position:absolute;left:0;text-align:left;margin-left:542.05pt;margin-top:15.45pt;width:21.4pt;height:14.2pt;z-index:251661312;mso-wrap-distance-left:0;mso-wrap-distance-right:0;mso-position-horizontal-relative:page;mso-position-vertical-relative:page" coordorigin="10800,432" coordsize="428,284" o:gfxdata="UEsDBBQABgAIAAAAIQC2gziS/gAAAOEBAAATAAAAW0NvbnRlbnRfVHlwZXNdLnhtbJSRQU7DMBBF&#10;90jcwfIWJU67QAgl6YK0S0CoHGBkTxKLZGx5TGhvj5O2G0SRWNoz/78nu9wcxkFMGNg6quQqL6RA&#10;0s5Y6ir5vt9lD1JwBDIwOMJKHpHlpr69KfdHjyxSmriSfYz+USnWPY7AufNIadK6MEJMx9ApD/oD&#10;OlTrorhX2lFEilmcO2RdNtjC5xDF9pCuTyYBB5bi6bQ4syoJ3g9WQ0ymaiLzg5KdCXlKLjvcW893&#10;SUOqXwnz5DrgnHtJTxOsQfEKIT7DmDSUCaxw7Rqn8787ZsmRM9e2VmPeBN4uqYvTtW7jvijg9N/y&#10;JsXecLq0q+WD6m8AAAD//wMAUEsDBBQABgAIAAAAIQA4/SH/1gAAAJQBAAALAAAAX3JlbHMvLnJl&#10;bHOkkMFqwzAMhu+DvYPRfXGawxijTi+j0GvpHsDYimMaW0Yy2fr2M4PBMnrbUb/Q94l/f/hMi1qR&#10;JVI2sOt6UJgd+ZiDgffL8ekFlFSbvV0oo4EbChzGx4f9GRdb25HMsYhqlCwG5lrLq9biZkxWOiqY&#10;22YiTra2kYMu1l1tQD30/bPm3wwYN0x18gb45AdQl1tp5j/sFB2T0FQ7R0nTNEV3j6o9feQzro1i&#10;OWA14Fm+Q8a1a8+Bvu/d/dMb2JY5uiPbhG/ktn4cqGU/er3pcvwCAAD//wMAUEsDBBQABgAIAAAA&#10;IQC8kk70sQIAAD0HAAAOAAAAZHJzL2Uyb0RvYy54bWy8lW1v0zAQx98j8R0sv2d5WNZ20dIJGJuQ&#10;BkxsfADXcR4gsY3tNhmfnvNDu3QIVSoTb6Kczznf/e5/zsXl2Hdow5RuBS9wchJjxDgVZcvrAn97&#10;uH6zwEgbwkvSCc4K/Mg0vly+fnUxyJylohFdyRSCIFzngyxwY4zMo0jThvVEnwjJODgroXpiwFR1&#10;VCoyQPS+i9I4nkWDUKVUgjKtYfXKO/HSxa8qRs2XqtLMoK7AkJtxT+WeK/uMlhckrxWRTUtDGuSI&#10;LHrScjh0F+qKGILWqv0jVN9SJbSozAkVfSSqqqXM1QDVJPGzam6UWEtXS50PtdxhArTPOB0dln7e&#10;3Ch5L++Uzx5ebwX9oYFLNMg6n/qtXfvNaDV8EiX0k6yNcIWPleptCCgJjY7v444vGw2isJjOk/kC&#10;ukDBlSzi0yzwpw00yX6VxIsY/ODOTlPfG9p8CF9nKWjJfpouMuuLSO4PdYmGxGzjQUn6CZb+N1j3&#10;DZHM9UBbGHcKtSUkeo4RJz0AeAsA3B6UnNms7PGwb0tUT3FOPHabBuoHQVok84Dk3CPZ4szSwDKd&#10;z/aAkFwqbW6Y6JF9KTDoiJdfYRhcq8jmVhvX7jIUQcrvGFV9B9LfkA4ls9lsHiKGzQB7G9N+ycV1&#10;23VueDq+twAb/Qpz0wcneSn5cj2flSgfoXQl/DjC9QEvjVC/MBpgFAvM4a7AqPvIoXnnSQY6QcYZ&#10;2dncFq2mntXUQziFQAWmRmHkjffGz/taqrZu4KTEUeDCtq5qd/n5rJzunYL+k5RsPV5KD7ax78QI&#10;/J8pCZkR1reZv4im4NTpmB2hqT05+Xl8OYmYcTW6SXM6tNNyUDT655qonWySdGavEi+bYHjZBMPL&#10;Jhh/l40X90GpuDsI7mh3LYX/if0JTG0nrae/3vI3AAAA//8DAFBLAwQUAAYACAAAACEAH30abuQA&#10;AAAQAQAADwAAAGRycy9kb3ducmV2LnhtbExPy27CMBC8V+o/WFupt2KbFAQhDkL0cUKVCpWq3ky8&#10;JBGxHcUmCX/f5dReVjva2Xlk69E2rMcu1N4pkBMBDF3hTe1KBV+Ht6cFsBC1M7rxDhVcMcA6v7/L&#10;dGr84D6x38eSkYgLqVZQxdimnIeiQqvDxLfo6HbyndWRYFdy0+mBxG3Dp0LMudW1I4dKt7itsDjv&#10;L1bB+6CHTSJf+935tL3+HGYf3zuJSj0+jC8rGpsVsIhj/PuAWwfKDzkFO/qLM4E1hMXiWRJXQSKW&#10;wG4MOZ3TdlQwWybA84z/L5L/AgAA//8DAFBLAQItABQABgAIAAAAIQC2gziS/gAAAOEBAAATAAAA&#10;AAAAAAAAAAAAAAAAAABbQ29udGVudF9UeXBlc10ueG1sUEsBAi0AFAAGAAgAAAAhADj9If/WAAAA&#10;lAEAAAsAAAAAAAAAAAAAAAAALwEAAF9yZWxzLy5yZWxzUEsBAi0AFAAGAAgAAAAhALySTvSxAgAA&#10;PQcAAA4AAAAAAAAAAAAAAAAALgIAAGRycy9lMm9Eb2MueG1sUEsBAi0AFAAGAAgAAAAhAB99Gm7k&#10;AAAAEAEAAA8AAAAAAAAAAAAAAAAACwUAAGRycy9kb3ducmV2LnhtbFBLBQYAAAAABAAEAPMAAAAc&#10;BgAAAAA=&#10;">
-              <v:roundrect id="AutoShape 15" o:spid="_x0000_s1033" style="position:absolute;left:10807;top:439;width:420;height:276;visibility:visible;mso-wrap-style:none;v-text-anchor:middle" arcsize="10923f" o:gfxdata="UEsDBBQABgAIAAAAIQDb4fbL7gAAAIUBAAATAAAAW0NvbnRlbnRfVHlwZXNdLnhtbHyQz07DMAyH&#10;70i8Q+QralM4IITa7kDhCAiNB7ASt43WOlEcyvb2pNu4IODoPz9/n1xv9vOkForiPDdwXVagiI23&#10;jocG3rdPxR0oScgWJ8/UwIEENu3lRb09BBKV0ywNjCmFe63FjDSjlD4Q50nv44wpl3HQAc0OB9I3&#10;VXWrjedEnIq03oC27qjHjympx31un0wiTQLq4bS4shrAECZnMGVTvbD9QSnOhDInjzsyuiBXWQP0&#10;r4R18jfgnHvJr4nOknrFmJ5xzhraRtHWf3Kkpfz/yGo5S+H73hkquyhdjr3R8m2lj09svwAAAP//&#10;AwBQSwMEFAAGAAgAAAAhAFr0LFu/AAAAFQEAAAsAAABfcmVscy8ucmVsc2zPwWrDMAwG4Ptg72B0&#10;X5TuUMaI01uh19I+gLGVxCy2jGSy9e1nemrHjpL4P0nD4SetZiPRyNnCruvBUPYcYp4tXC/Htw8w&#10;Wl0ObuVMFm6kcBhfX4Yzra62kC6xqGlKVgtLreUTUf1CyWnHhXKbTCzJ1VbKjMX5LzcTvvf9HuXR&#10;gPHJNKdgQU5hB+ZyK23zHztFL6w81c5zQp6m6P9TMfB3PtPWFCczVQtB9N4U2rp2HOA44NMz4y8A&#10;AAD//wMAUEsDBBQABgAIAAAAIQADYVz4yAAAAOAAAAAPAAAAZHJzL2Rvd25yZXYueG1sRI/BasJA&#10;EIbvBd9hGaGXopv2IDW6iigFJaeqiN7G7JgNZmdDdo1pn75bELwMM/z83/BN552tREuNLx0reB8m&#10;IIhzp0suFOx3X4NPED4ga6wck4If8jCf9V6mmGp3529qt6EQEcI+RQUmhDqV0ueGLPqhq4ljdnGN&#10;xRDPppC6wXuE20p+JMlIWiw5fjBY09JQft3erALfHn5HZ3PCTb077nWWnd8240yp1363msSxmIAI&#10;1IVn44FY6+gwhn+huICc/QEAAP//AwBQSwECLQAUAAYACAAAACEA2+H2y+4AAACFAQAAEwAAAAAA&#10;AAAAAAAAAAAAAAAAW0NvbnRlbnRfVHlwZXNdLnhtbFBLAQItABQABgAIAAAAIQBa9CxbvwAAABUB&#10;AAALAAAAAAAAAAAAAAAAAB8BAABfcmVscy8ucmVsc1BLAQItABQABgAIAAAAIQADYVz4yAAAAOAA&#10;AAAPAAAAAAAAAAAAAAAAAAcCAABkcnMvZG93bnJldi54bWxQSwUGAAAAAAMAAwC3AAAA/AIAAAAA&#10;" filled="f" stroked="f" strokecolor="#3465a4">
+            <v:group w14:anchorId="0664A23D" id="Group 14" o:spid="_x0000_s1032" style="position:absolute;left:0;text-align:left;margin-left:542.05pt;margin-top:15.45pt;width:21.4pt;height:14.2pt;z-index:251661312;mso-wrap-distance-left:0;mso-wrap-distance-right:0;mso-position-horizontal-relative:page;mso-position-vertical-relative:page" coordorigin="10800,432" coordsize="428,284" o:gfxdata="UEsDBBQABgAIAAAAIQC2gziS/gAAAOEBAAATAAAAW0NvbnRlbnRfVHlwZXNdLnhtbJSRQU7DMBBF&#10;90jcwfIWJU67QAgl6YK0S0CoHGBkTxKLZGx5TGhvj5O2G0SRWNoz/78nu9wcxkFMGNg6quQqL6RA&#10;0s5Y6ir5vt9lD1JwBDIwOMJKHpHlpr69KfdHjyxSmriSfYz+USnWPY7AufNIadK6MEJMx9ApD/oD&#10;OlTrorhX2lFEilmcO2RdNtjC5xDF9pCuTyYBB5bi6bQ4syoJ3g9WQ0ymaiLzg5KdCXlKLjvcW893&#10;SUOqXwnz5DrgnHtJTxOsQfEKIT7DmDSUCaxw7Rqn8787ZsmRM9e2VmPeBN4uqYvTtW7jvijg9N/y&#10;JsXecLq0q+WD6m8AAAD//wMAUEsDBBQABgAIAAAAIQA4/SH/1gAAAJQBAAALAAAAX3JlbHMvLnJl&#10;bHOkkMFqwzAMhu+DvYPRfXGawxijTi+j0GvpHsDYimMaW0Yy2fr2M4PBMnrbUb/Q94l/f/hMi1qR&#10;JVI2sOt6UJgd+ZiDgffL8ekFlFSbvV0oo4EbChzGx4f9GRdb25HMsYhqlCwG5lrLq9biZkxWOiqY&#10;22YiTra2kYMu1l1tQD30/bPm3wwYN0x18gb45AdQl1tp5j/sFB2T0FQ7R0nTNEV3j6o9feQzro1i&#10;OWA14Fm+Q8a1a8+Bvu/d/dMb2JY5uiPbhG/ktn4cqGU/er3pcvwCAAD//wMAUEsDBBQABgAIAAAA&#10;IQAdRyAasQIAAD0HAAAOAAAAZHJzL2Uyb0RvYy54bWy8lW1v0zAQx98j8R0sv2d5WNZ20dIJGJuQ&#10;BkxsfADXcR4gsY3tNhmfnvNDu3QIVSoTb6Kczznf/e5/zsXl2Hdow5RuBS9wchJjxDgVZcvrAn97&#10;uH6zwEgbwkvSCc4K/Mg0vly+fnUxyJylohFdyRSCIFzngyxwY4zMo0jThvVEnwjJODgroXpiwFR1&#10;VCoyQPS+i9I4nkWDUKVUgjKtYfXKO/HSxa8qRs2XqtLMoK7AkJtxT+WeK/uMlhckrxWRTUtDGuSI&#10;LHrScjh0F+qKGILWqv0jVN9SJbSozAkVfSSqqqXM1QDVJPGzam6UWEtXS50PtdxhArTPOB0dln7e&#10;3Ch5L++Uzx5ebwX9oYFLNMg6n/qtXfvNaDV8EiX0k6yNcIWPleptCCgJjY7v444vGw2isJjOk/kC&#10;ukDBlSzi0yzwpw00yX6VxIsY/ODOTlPfG9p8CF9nKWjJfpouMuuLSO4PdYmGxGzjQUn6CZb+N1j3&#10;DZHM9UBbGHcKtSUkeo4RJz0AeAsA3B6UnNms7PGwb0tUT3FOPHabBuoHQVok84Dk3CPZ4szSwDKd&#10;z/aAkFwqbW6Y6JF9KTDoiJdfYRhcq8jmVhvX7jIUQcrvGFV9B9LfkA4ls9lsHiKGzQB7G9N+ycV1&#10;23VueDq+twAb/Qpz0wcneSn5cj2flSgfoXQl/DjC9QEvjVC/MBpgFAvM4a7AqPvIoXnnSQY6QcYZ&#10;2dncFq2mntXUQziFQAWmRmHkjffGz/taqrZu4KTEUeDCtq5qd/n5rJzunYL+k5RsPV5KD7ax78QI&#10;/J8pCZkR1reZv4im4NTpmB2hqT05+Xl8OYmYcTW6SXOjbqfloGj0zzVRO9kk6cxeJV42wfCyCYaX&#10;TTD+Lhsv7oNScXcQ3NHuWgr/E/sTmNpOWk9/veVvAAAA//8DAFBLAwQUAAYACAAAACEAbyOuN+EA&#10;AAALAQAADwAAAGRycy9kb3ducmV2LnhtbEyPwW7CMAyG75P2DpEn7TaS0IGgNEUIbTuhSYNJE7fQ&#10;mLaiSaomtOXtZ07bzb/86ffnbD3ahvXYhdo7BXIigKErvKldqeD78P6yABaidkY33qGCGwZY548P&#10;mU6NH9wX9vtYMipxIdUKqhjblPNQVGh1mPgWHe3OvrM6UuxKbjo9ULlt+FSIObe6dnSh0i1uKywu&#10;+6tV8DHoYZPIt353OW9vx8Ps82cnUannp3GzAhZxjH8w3PVJHXJyOvmrM4E1lMXiVRKrIBFLYHdC&#10;Tuc0nRTMlgnwPOP/f8h/AQAA//8DAFBLAQItABQABgAIAAAAIQC2gziS/gAAAOEBAAATAAAAAAAA&#10;AAAAAAAAAAAAAABbQ29udGVudF9UeXBlc10ueG1sUEsBAi0AFAAGAAgAAAAhADj9If/WAAAAlAEA&#10;AAsAAAAAAAAAAAAAAAAALwEAAF9yZWxzLy5yZWxzUEsBAi0AFAAGAAgAAAAhAB1HIBqxAgAAPQcA&#10;AA4AAAAAAAAAAAAAAAAALgIAAGRycy9lMm9Eb2MueG1sUEsBAi0AFAAGAAgAAAAhAG8jrjfhAAAA&#10;CwEAAA8AAAAAAAAAAAAAAAAACwUAAGRycy9kb3ducmV2LnhtbFBLBQYAAAAABAAEAPMAAAAZBgAA&#10;AAA=&#10;">
+              <v:roundrect id="AutoShape 15" o:spid="_x0000_s1033" style="position:absolute;left:10807;top:439;width:420;height:276;visibility:visible;mso-wrap-style:none;v-text-anchor:middle" arcsize="10923f" o:gfxdata="UEsDBBQABgAIAAAAIQDb4fbL7gAAAIUBAAATAAAAW0NvbnRlbnRfVHlwZXNdLnhtbHyQz07DMAyH&#10;70i8Q+QralM4IITa7kDhCAiNB7ASt43WOlEcyvb2pNu4IODoPz9/n1xv9vOkForiPDdwXVagiI23&#10;jocG3rdPxR0oScgWJ8/UwIEENu3lRb09BBKV0ywNjCmFe63FjDSjlD4Q50nv44wpl3HQAc0OB9I3&#10;VXWrjedEnIq03oC27qjHjympx31un0wiTQLq4bS4shrAECZnMGVTvbD9QSnOhDInjzsyuiBXWQP0&#10;r4R18jfgnHvJr4nOknrFmJ5xzhraRtHWf3Kkpfz/yGo5S+H73hkquyhdjr3R8m2lj09svwAAAP//&#10;AwBQSwMEFAAGAAgAAAAhAFr0LFu/AAAAFQEAAAsAAABfcmVscy8ucmVsc2zPwWrDMAwG4Ptg72B0&#10;X5TuUMaI01uh19I+gLGVxCy2jGSy9e1nemrHjpL4P0nD4SetZiPRyNnCruvBUPYcYp4tXC/Htw8w&#10;Wl0ObuVMFm6kcBhfX4Yzra62kC6xqGlKVgtLreUTUf1CyWnHhXKbTCzJ1VbKjMX5LzcTvvf9HuXR&#10;gPHJNKdgQU5hB+ZyK23zHztFL6w81c5zQp6m6P9TMfB3PtPWFCczVQtB9N4U2rp2HOA44NMz4y8A&#10;AAD//wMAUEsDBBQABgAIAAAAIQArcXoowwAAANsAAAAPAAAAZHJzL2Rvd25yZXYueG1sRE9La8JA&#10;EL4L/odlhF6kbtqDaJqNSKFQyckHYm9jdpoNZmdDdhtTf323IHibj+852Wqwjeip87VjBS+zBARx&#10;6XTNlYLD/uN5AcIHZI2NY1LwSx5W+XiUYardlbfU70IlYgj7FBWYENpUSl8asuhnriWO3LfrLIYI&#10;u0rqDq8x3DbyNUnm0mLNscFgS++Gysvuxyrw/fE2P5sv3LT700EXxXm6WRZKPU2G9RuIQEN4iO/u&#10;Tx3nL+H/l3iAzP8AAAD//wMAUEsBAi0AFAAGAAgAAAAhANvh9svuAAAAhQEAABMAAAAAAAAAAAAA&#10;AAAAAAAAAFtDb250ZW50X1R5cGVzXS54bWxQSwECLQAUAAYACAAAACEAWvQsW78AAAAVAQAACwAA&#10;AAAAAAAAAAAAAAAfAQAAX3JlbHMvLnJlbHNQSwECLQAUAAYACAAAACEAK3F6KMMAAADbAAAADwAA&#10;AAAAAAAAAAAAAAAHAgAAZHJzL2Rvd25yZXYueG1sUEsFBgAAAAADAAMAtwAAAPcCAAAAAA==&#10;" filled="f" stroked="f" strokecolor="#3465a4">
                 <v:path arrowok="t"/>
               </v:roundrect>
-              <v:shape id="Text Box 16" o:spid="_x0000_s1034" type="#_x0000_t202" style="position:absolute;left:10800;top:432;width:420;height:276;visibility:visible;mso-wrap-style:square;v-text-anchor:middle" o:gfxdata="UEsDBBQABgAIAAAAIQDb4fbL7gAAAIUBAAATAAAAW0NvbnRlbnRfVHlwZXNdLnhtbHyQz07DMAyH&#10;70i8Q+QralM4IITa7kDhCAiNB7ASt43WOlEcyvb2pNu4IODoPz9/n1xv9vOkForiPDdwXVagiI23&#10;jocG3rdPxR0oScgWJ8/UwIEENu3lRb09BBKV0ywNjCmFe63FjDSjlD4Q50nv44wpl3HQAc0OB9I3&#10;VXWrjedEnIq03oC27qjHjympx31un0wiTQLq4bS4shrAECZnMGVTvbD9QSnOhDInjzsyuiBXWQP0&#10;r4R18jfgnHvJr4nOknrFmJ5xzhraRtHWf3Kkpfz/yGo5S+H73hkquyhdjr3R8m2lj09svwAAAP//&#10;AwBQSwMEFAAGAAgAAAAhAFr0LFu/AAAAFQEAAAsAAABfcmVscy8ucmVsc2zPwWrDMAwG4Ptg72B0&#10;X5TuUMaI01uh19I+gLGVxCy2jGSy9e1nemrHjpL4P0nD4SetZiPRyNnCruvBUPYcYp4tXC/Htw8w&#10;Wl0ObuVMFm6kcBhfX4Yzra62kC6xqGlKVgtLreUTUf1CyWnHhXKbTCzJ1VbKjMX5LzcTvvf9HuXR&#10;gPHJNKdgQU5hB+ZyK23zHztFL6w81c5zQp6m6P9TMfB3PtPWFCczVQtB9N4U2rp2HOA44NMz4y8A&#10;AAD//wMAUEsDBBQABgAIAAAAIQA/sTWJyAAAAOAAAAAPAAAAZHJzL2Rvd25yZXYueG1sRI/LasMw&#10;EEX3hf6DmEI3pZHjQglOlBDygHTXxoF2OVhTycQaGUtNnL/vLArdDFyGey5nsRpDpy40pDaygemk&#10;AEXcRNuyM3Cq988zUCkjW+wik4EbJVgt7+8WWNl45Q+6HLNTAuFUoQGfc19pnRpPAdMk9sTy+45D&#10;wCxxcNoOeBV46HRZFK86YMuy4LGnjafmfPwJBva+/pzZnXt7edoW7fpr817WZ2fM48O4nctZz0Fl&#10;GvN/4w9xsAZKURAhkQG9/AUAAP//AwBQSwECLQAUAAYACAAAACEA2+H2y+4AAACFAQAAEwAAAAAA&#10;AAAAAAAAAAAAAAAAW0NvbnRlbnRfVHlwZXNdLnhtbFBLAQItABQABgAIAAAAIQBa9CxbvwAAABUB&#10;AAALAAAAAAAAAAAAAAAAAB8BAABfcmVscy8ucmVsc1BLAQItABQABgAIAAAAIQA/sTWJyAAAAOAA&#10;AAAPAAAAAAAAAAAAAAAAAAcCAABkcnMvZG93bnJldi54bWxQSwUGAAAAAAMAAwC3AAAA/AIAAAAA&#10;" filled="f" stroked="f" strokecolor="#3465a4">
+              <v:shape id="Text Box 16" o:spid="_x0000_s1034" type="#_x0000_t202" style="position:absolute;left:10800;top:432;width:420;height:276;visibility:visible;mso-wrap-style:square;v-text-anchor:middle" o:gfxdata="UEsDBBQABgAIAAAAIQDb4fbL7gAAAIUBAAATAAAAW0NvbnRlbnRfVHlwZXNdLnhtbHyQz07DMAyH&#10;70i8Q+QralM4IITa7kDhCAiNB7ASt43WOlEcyvb2pNu4IODoPz9/n1xv9vOkForiPDdwXVagiI23&#10;jocG3rdPxR0oScgWJ8/UwIEENu3lRb09BBKV0ywNjCmFe63FjDSjlD4Q50nv44wpl3HQAc0OB9I3&#10;VXWrjedEnIq03oC27qjHjympx31un0wiTQLq4bS4shrAECZnMGVTvbD9QSnOhDInjzsyuiBXWQP0&#10;r4R18jfgnHvJr4nOknrFmJ5xzhraRtHWf3Kkpfz/yGo5S+H73hkquyhdjr3R8m2lj09svwAAAP//&#10;AwBQSwMEFAAGAAgAAAAhAFr0LFu/AAAAFQEAAAsAAABfcmVscy8ucmVsc2zPwWrDMAwG4Ptg72B0&#10;X5TuUMaI01uh19I+gLGVxCy2jGSy9e1nemrHjpL4P0nD4SetZiPRyNnCruvBUPYcYp4tXC/Htw8w&#10;Wl0ObuVMFm6kcBhfX4Yzra62kC6xqGlKVgtLreUTUf1CyWnHhXKbTCzJ1VbKjMX5LzcTvvf9HuXR&#10;gPHJNKdgQU5hB+ZyK23zHztFL6w81c5zQp6m6P9TMfB3PtPWFCczVQtB9N4U2rp2HOA44NMz4y8A&#10;AAD//wMAUEsDBBQABgAIAAAAIQAURDnnwAAAANsAAAAPAAAAZHJzL2Rvd25yZXYueG1sRE/Pa8Iw&#10;FL4P/B/CE7wMTVdhSDWK6AR326ygx0fzTIrNS2mi1v9+OQg7fny/F6veNeJOXag9K/iYZCCIK69r&#10;NgqO5W48AxEissbGMyl4UoDVcvC2wEL7B//S/RCNSCEcClRgY2wLKUNlyWGY+JY4cRffOYwJdkbq&#10;Dh8p3DUyz7JP6bDm1GCxpY2l6nq4OQU7W55m+st8T9+3Wb0+b37y8mqUGg379RxEpD7+i1/uvVaQ&#10;p/XpS/oBcvkHAAD//wMAUEsBAi0AFAAGAAgAAAAhANvh9svuAAAAhQEAABMAAAAAAAAAAAAAAAAA&#10;AAAAAFtDb250ZW50X1R5cGVzXS54bWxQSwECLQAUAAYACAAAACEAWvQsW78AAAAVAQAACwAAAAAA&#10;AAAAAAAAAAAfAQAAX3JlbHMvLnJlbHNQSwECLQAUAAYACAAAACEAFEQ558AAAADbAAAADwAAAAAA&#10;AAAAAAAAAAAHAgAAZHJzL2Rvd25yZXYueG1sUEsFBgAAAAADAAMAtwAAAPQCAAAAAA==&#10;" filled="f" stroked="f" strokecolor="#3465a4">
                 <v:stroke joinstyle="round"/>
                 <v:path arrowok="t"/>
                 <v:textbox inset=".35mm,.35mm,.35mm,.35mm">

</xml_diff>

<commit_message>
S002 : correction espaces blancs convention Type 1 et Type 2
</commit_message>
<xml_diff>
--- a/documents/Type1-template.docx
+++ b/documents/Type1-template.docx
@@ -27,6 +27,7 @@
         <w:t xml:space="preserve">{% if </w:t>
       </w:r>
       <w:proofErr w:type="spellStart"/>
+      <w:proofErr w:type="gramStart"/>
       <w:r>
         <w:rPr>
           <w:rFonts w:ascii="TimesNewRomanPS-BoldMT" w:hAnsi="TimesNewRomanPS-BoldMT" w:cs="TimesNewRomanPS-BoldMT"/>
@@ -35,6 +36,7 @@
         <w:t>convention.numero</w:t>
       </w:r>
       <w:proofErr w:type="spellEnd"/>
+      <w:proofErr w:type="gramEnd"/>
       <w:r>
         <w:rPr>
           <w:rFonts w:ascii="TimesNewRomanPSMT" w:hAnsi="TimesNewRomanPSMT" w:cs="TimesNewRomanPSMT"/>
@@ -253,14 +255,28 @@
         <w:rPr>
           <w:rFonts w:ascii="TimesNewRomanPSMT" w:hAnsi="TimesNewRomanPSMT" w:cs="TimesNewRomanPSMT"/>
         </w:rPr>
-        <w:t xml:space="preserve">Convention type conclue entre l'ETAT et {{ </w:t>
+        <w:t xml:space="preserve">Convention type conclue entre l'ETAT et </w:t>
+      </w:r>
+      <w:proofErr w:type="gramStart"/>
+      <w:r>
+        <w:rPr>
+          <w:rFonts w:ascii="TimesNewRomanPSMT" w:hAnsi="TimesNewRomanPSMT" w:cs="TimesNewRomanPSMT"/>
+        </w:rPr>
+        <w:t xml:space="preserve">{{ </w:t>
       </w:r>
       <w:proofErr w:type="spellStart"/>
       <w:r>
         <w:rPr>
           <w:rFonts w:ascii="TimesNewRomanPSMT" w:hAnsi="TimesNewRomanPSMT" w:cs="TimesNewRomanPSMT"/>
         </w:rPr>
-        <w:t>bailleur.nom|upper</w:t>
+        <w:t>bailleur.nom</w:t>
+      </w:r>
+      <w:proofErr w:type="gramEnd"/>
+      <w:r>
+        <w:rPr>
+          <w:rFonts w:ascii="TimesNewRomanPSMT" w:hAnsi="TimesNewRomanPSMT" w:cs="TimesNewRomanPSMT"/>
+        </w:rPr>
+        <w:t>|upper</w:t>
       </w:r>
       <w:proofErr w:type="spellEnd"/>
       <w:r>
@@ -397,11 +413,19 @@
           <w:rFonts w:ascii="TimesNewRomanPSMT" w:hAnsi="TimesNewRomanPSMT" w:cs="TimesNewRomanPSMT"/>
         </w:rPr>
       </w:pPr>
-      <w:r>
-        <w:rPr>
-          <w:rFonts w:ascii="TimesNewRomanPSMT" w:hAnsi="TimesNewRomanPSMT" w:cs="TimesNewRomanPSMT"/>
-        </w:rPr>
-        <w:t>d'une part,</w:t>
+      <w:proofErr w:type="gramStart"/>
+      <w:r>
+        <w:rPr>
+          <w:rFonts w:ascii="TimesNewRomanPSMT" w:hAnsi="TimesNewRomanPSMT" w:cs="TimesNewRomanPSMT"/>
+        </w:rPr>
+        <w:t>d'une</w:t>
+      </w:r>
+      <w:proofErr w:type="gramEnd"/>
+      <w:r>
+        <w:rPr>
+          <w:rFonts w:ascii="TimesNewRomanPSMT" w:hAnsi="TimesNewRomanPSMT" w:cs="TimesNewRomanPSMT"/>
+        </w:rPr>
+        <w:t xml:space="preserve"> part,</w:t>
       </w:r>
     </w:p>
     <w:p>
@@ -728,33 +752,49 @@
           <w:rFonts w:ascii="TimesNewRomanPSMT" w:hAnsi="TimesNewRomanPSMT" w:cs="TimesNewRomanPSMT"/>
         </w:rPr>
       </w:pPr>
-      <w:r>
-        <w:rPr>
-          <w:rFonts w:ascii="TimesNewRomanPSMT" w:hAnsi="TimesNewRomanPSMT" w:cs="TimesNewRomanPSMT"/>
-        </w:rPr>
-        <w:t>d'autre part,</w:t>
-      </w:r>
-    </w:p>
-    <w:p>
-      <w:pPr>
-        <w:jc w:val="both"/>
-        <w:rPr>
-          <w:rFonts w:ascii="TimesNewRomanPSMT" w:hAnsi="TimesNewRomanPSMT" w:cs="TimesNewRomanPSMT"/>
-        </w:rPr>
-      </w:pPr>
-    </w:p>
-    <w:p>
-      <w:pPr>
-        <w:jc w:val="both"/>
-        <w:rPr>
-          <w:rFonts w:ascii="TimesNewRomanPSMT" w:hAnsi="TimesNewRomanPSMT" w:cs="TimesNewRomanPSMT"/>
-        </w:rPr>
-      </w:pPr>
-      <w:r>
-        <w:rPr>
-          <w:rFonts w:ascii="TimesNewRomanPSMT" w:hAnsi="TimesNewRomanPSMT" w:cs="TimesNewRomanPSMT"/>
-        </w:rPr>
-        <w:t>sont convenus de ce qui suit :</w:t>
+      <w:proofErr w:type="gramStart"/>
+      <w:r>
+        <w:rPr>
+          <w:rFonts w:ascii="TimesNewRomanPSMT" w:hAnsi="TimesNewRomanPSMT" w:cs="TimesNewRomanPSMT"/>
+        </w:rPr>
+        <w:t>d'autre</w:t>
+      </w:r>
+      <w:proofErr w:type="gramEnd"/>
+      <w:r>
+        <w:rPr>
+          <w:rFonts w:ascii="TimesNewRomanPSMT" w:hAnsi="TimesNewRomanPSMT" w:cs="TimesNewRomanPSMT"/>
+        </w:rPr>
+        <w:t xml:space="preserve"> part,</w:t>
+      </w:r>
+    </w:p>
+    <w:p>
+      <w:pPr>
+        <w:jc w:val="both"/>
+        <w:rPr>
+          <w:rFonts w:ascii="TimesNewRomanPSMT" w:hAnsi="TimesNewRomanPSMT" w:cs="TimesNewRomanPSMT"/>
+        </w:rPr>
+      </w:pPr>
+    </w:p>
+    <w:p>
+      <w:pPr>
+        <w:jc w:val="both"/>
+        <w:rPr>
+          <w:rFonts w:ascii="TimesNewRomanPSMT" w:hAnsi="TimesNewRomanPSMT" w:cs="TimesNewRomanPSMT"/>
+        </w:rPr>
+      </w:pPr>
+      <w:proofErr w:type="gramStart"/>
+      <w:r>
+        <w:rPr>
+          <w:rFonts w:ascii="TimesNewRomanPSMT" w:hAnsi="TimesNewRomanPSMT" w:cs="TimesNewRomanPSMT"/>
+        </w:rPr>
+        <w:t>sont</w:t>
+      </w:r>
+      <w:proofErr w:type="gramEnd"/>
+      <w:r>
+        <w:rPr>
+          <w:rFonts w:ascii="TimesNewRomanPSMT" w:hAnsi="TimesNewRomanPSMT" w:cs="TimesNewRomanPSMT"/>
+        </w:rPr>
+        <w:t xml:space="preserve"> convenus de ce qui suit :</w:t>
       </w:r>
     </w:p>
     <w:p>
@@ -1116,29 +1156,48 @@
         <w:rPr>
           <w:rFonts w:ascii="TimesNewRomanPSMT" w:hAnsi="TimesNewRomanPSMT" w:cs="TimesNewRomanPSMT"/>
         </w:rPr>
-        <w:t xml:space="preserve"> }}, {{ ville }}décrit plus précisément dans le document joint à la présente convention, ayant fait l'objet d'une décision favorable prise dans les conditions prévues aux articles D. 331-3 et D. 331-6 du code de la construction et de l'habitation.</w:t>
-      </w:r>
-    </w:p>
-    <w:p>
-      <w:pPr>
-        <w:jc w:val="both"/>
-        <w:rPr>
-          <w:rFonts w:ascii="TimesNewRomanPSMT" w:hAnsi="TimesNewRomanPSMT" w:cs="TimesNewRomanPSMT"/>
-        </w:rPr>
-      </w:pPr>
-    </w:p>
-    <w:p>
-      <w:pPr>
-        <w:jc w:val="both"/>
-        <w:rPr>
-          <w:rFonts w:ascii="TimesNewRomanPSMT" w:hAnsi="TimesNewRomanPSMT" w:cs="TimesNewRomanPSMT"/>
-        </w:rPr>
-      </w:pPr>
-      <w:r>
-        <w:rPr>
-          <w:rFonts w:ascii="TimesNewRomanPSMT" w:hAnsi="TimesNewRomanPSMT" w:cs="TimesNewRomanPSMT"/>
-        </w:rPr>
-        <w:t xml:space="preserve">La présente convention est conclue à l'occasion de l'acquisition d'un ou plusieurs logements construits dans les conditions de l'alinéa ci-dessus et dont la vente est soumise à la T.V.A. dans les conditions du 3 du I de l'article 278 sexies du code général des impôts. Elle reprend les droits et obligations fixés dans la convention n°... signée le ... et publiée le ... entre ... et ... pour le programme {{ </w:t>
+        <w:t xml:space="preserve"> }}, {{ ville }}</w:t>
+      </w:r>
+      <w:r>
+        <w:rPr>
+          <w:rFonts w:ascii="TimesNewRomanPSMT" w:hAnsi="TimesNewRomanPSMT" w:cs="TimesNewRomanPSMT"/>
+        </w:rPr>
+        <w:t xml:space="preserve"> </w:t>
+      </w:r>
+      <w:r>
+        <w:rPr>
+          <w:rFonts w:ascii="TimesNewRomanPSMT" w:hAnsi="TimesNewRomanPSMT" w:cs="TimesNewRomanPSMT"/>
+        </w:rPr>
+        <w:t>décrit plus précisément dans le document joint à la présente convention, ayant fait l'objet d'une décision favorable prise dans les conditions prévues aux articles D. 331-3 et D. 331-6 du code de la construction et de l'habitation.</w:t>
+      </w:r>
+    </w:p>
+    <w:p>
+      <w:pPr>
+        <w:jc w:val="both"/>
+        <w:rPr>
+          <w:rFonts w:ascii="TimesNewRomanPSMT" w:hAnsi="TimesNewRomanPSMT" w:cs="TimesNewRomanPSMT"/>
+        </w:rPr>
+      </w:pPr>
+    </w:p>
+    <w:p>
+      <w:pPr>
+        <w:jc w:val="both"/>
+        <w:rPr>
+          <w:rFonts w:ascii="TimesNewRomanPSMT" w:hAnsi="TimesNewRomanPSMT" w:cs="TimesNewRomanPSMT"/>
+        </w:rPr>
+      </w:pPr>
+      <w:r>
+        <w:rPr>
+          <w:rFonts w:ascii="TimesNewRomanPSMT" w:hAnsi="TimesNewRomanPSMT" w:cs="TimesNewRomanPSMT"/>
+        </w:rPr>
+        <w:t xml:space="preserve">La présente convention est conclue à l'occasion de l'acquisition d'un ou plusieurs logements construits dans les conditions de l'alinéa ci-dessus et dont la vente est soumise à la T.V.A. dans les conditions du 3 du I de l'article 278 sexies du code général des impôts. Elle reprend les droits et obligations fixés dans la convention n°... signée le ... et publiée le ... entre ... et ... pour le programme </w:t>
+      </w:r>
+      <w:proofErr w:type="gramStart"/>
+      <w:r>
+        <w:rPr>
+          <w:rFonts w:ascii="TimesNewRomanPSMT" w:hAnsi="TimesNewRomanPSMT" w:cs="TimesNewRomanPSMT"/>
+        </w:rPr>
+        <w:t xml:space="preserve">{{ </w:t>
       </w:r>
       <w:proofErr w:type="spellStart"/>
       <w:r>
@@ -1148,6 +1207,7 @@
         <w:t>programme.nom</w:t>
       </w:r>
       <w:proofErr w:type="spellEnd"/>
+      <w:proofErr w:type="gramEnd"/>
       <w:r>
         <w:rPr>
           <w:rFonts w:ascii="TimesNewRomanPSMT" w:hAnsi="TimesNewRomanPSMT" w:cs="TimesNewRomanPSMT"/>
@@ -1378,14 +1438,28 @@
         <w:rPr>
           <w:rFonts w:ascii="TimesNewRomanPSMT" w:hAnsi="TimesNewRomanPSMT" w:cs="TimesNewRomanPSMT"/>
         </w:rPr>
-        <w:t xml:space="preserve">Elle expire le {{ </w:t>
+        <w:t xml:space="preserve">Elle expire le </w:t>
+      </w:r>
+      <w:proofErr w:type="gramStart"/>
+      <w:r>
+        <w:rPr>
+          <w:rFonts w:ascii="TimesNewRomanPSMT" w:hAnsi="TimesNewRomanPSMT" w:cs="TimesNewRomanPSMT"/>
+        </w:rPr>
+        <w:t xml:space="preserve">{{ </w:t>
       </w:r>
       <w:proofErr w:type="spellStart"/>
       <w:r>
         <w:rPr>
           <w:rFonts w:ascii="TimesNewRomanPSMT" w:hAnsi="TimesNewRomanPSMT" w:cs="TimesNewRomanPSMT"/>
         </w:rPr>
-        <w:t>convention.date_fin_conventionnement|d</w:t>
+        <w:t>convention</w:t>
+      </w:r>
+      <w:proofErr w:type="gramEnd"/>
+      <w:r>
+        <w:rPr>
+          <w:rFonts w:ascii="TimesNewRomanPSMT" w:hAnsi="TimesNewRomanPSMT" w:cs="TimesNewRomanPSMT"/>
+        </w:rPr>
+        <w:t>.date_fin_conventionnement|d</w:t>
       </w:r>
       <w:proofErr w:type="spellEnd"/>
       <w:r>
@@ -1829,20 +1903,29 @@
       <w:pPr>
         <w:jc w:val="center"/>
       </w:pPr>
+      <w:proofErr w:type="gramStart"/>
       <w:r>
         <w:rPr>
           <w:rFonts w:ascii="TimesNewRomanPS-BoldMT" w:hAnsi="TimesNewRomanPS-BoldMT" w:cs="TimesNewRomanPS-BoldMT"/>
           <w:b/>
         </w:rPr>
-        <w:t>aux conditions de location des logements.</w:t>
-      </w:r>
-    </w:p>
-    <w:p>
-      <w:pPr>
+        <w:t>aux</w:t>
+      </w:r>
+      <w:proofErr w:type="gramEnd"/>
+      <w:r>
         <w:rPr>
           <w:rFonts w:ascii="TimesNewRomanPS-BoldMT" w:hAnsi="TimesNewRomanPS-BoldMT" w:cs="TimesNewRomanPS-BoldMT"/>
           <w:b/>
         </w:rPr>
+        <w:t xml:space="preserve"> conditions de location des logements.</w:t>
+      </w:r>
+    </w:p>
+    <w:p>
+      <w:pPr>
+        <w:rPr>
+          <w:rFonts w:ascii="TimesNewRomanPS-BoldMT" w:hAnsi="TimesNewRomanPS-BoldMT" w:cs="TimesNewRomanPS-BoldMT"/>
+          <w:b/>
+        </w:rPr>
       </w:pPr>
     </w:p>
     <w:p>
@@ -2047,7 +2130,21 @@
         <w:rPr>
           <w:rFonts w:ascii="TimesNewRomanPSMT" w:hAnsi="TimesNewRomanPSMT" w:cs="TimesNewRomanPSMT"/>
         </w:rPr>
-        <w:t>Ils ne peuvent être loués ou occupés à quelque titre que ce soit ni par les ascendants ou les descendants, ni par ceux du conjoint, ni par le conjoint du signataire de la convention.</w:t>
+        <w:t xml:space="preserve">Ils ne peuvent être loués ou occupés à quelque titre que </w:t>
+      </w:r>
+      <w:proofErr w:type="gramStart"/>
+      <w:r>
+        <w:rPr>
+          <w:rFonts w:ascii="TimesNewRomanPSMT" w:hAnsi="TimesNewRomanPSMT" w:cs="TimesNewRomanPSMT"/>
+        </w:rPr>
+        <w:t>ce soit ni</w:t>
+      </w:r>
+      <w:proofErr w:type="gramEnd"/>
+      <w:r>
+        <w:rPr>
+          <w:rFonts w:ascii="TimesNewRomanPSMT" w:hAnsi="TimesNewRomanPSMT" w:cs="TimesNewRomanPSMT"/>
+        </w:rPr>
+        <w:t xml:space="preserve"> par les ascendants ou les descendants, ni par ceux du conjoint, ni par le conjoint du signataire de la convention.</w:t>
       </w:r>
     </w:p>
     <w:p>
@@ -2139,13 +2236,23 @@
         </w:rPr>
         <w:t xml:space="preserve">Le montant du loyer maximum mentionné à l'article D. 353-16 du code de la construction et de l'habitation est fixé à </w:t>
       </w:r>
+      <w:proofErr w:type="gramStart"/>
       <w:r>
         <w:rPr>
           <w:rFonts w:ascii="TimesNewRomanPSMT" w:hAnsi="TimesNewRomanPSMT"/>
           <w:b/>
           <w:bCs/>
         </w:rPr>
-        <w:t>{{ loyer_m2|f }} € le mètre carré par mois</w:t>
+        <w:t>{{ loyer</w:t>
+      </w:r>
+      <w:proofErr w:type="gramEnd"/>
+      <w:r>
+        <w:rPr>
+          <w:rFonts w:ascii="TimesNewRomanPSMT" w:hAnsi="TimesNewRomanPSMT"/>
+          <w:b/>
+          <w:bCs/>
+        </w:rPr>
+        <w:t>_m2|f }} € le mètre carré par mois</w:t>
       </w:r>
       <w:r>
         <w:rPr>
@@ -2683,7 +2790,21 @@
         <w:rPr>
           <w:rFonts w:ascii="TimesNewRomanPSMT" w:hAnsi="TimesNewRomanPSMT"/>
         </w:rPr>
-        <w:t>Pendant la durée de la convention, le contrat de location est reconduit tacitement pour des périodes de trois ans, dans la mesure où le locataire se conforme aux obligations de l'article 7 de la loi du 6 juillet 1989 précitée, sauf dénonciation expresse du locataire dans les conditions des treizième à vingt-deuxième alinéas du I de l'article 15 de la loi du 6 juillet 1989 précitée.</w:t>
+        <w:t xml:space="preserve">Pendant la durée de la convention, le contrat de location est reconduit tacitement pour des périodes de trois ans, dans la mesure où le locataire se conforme aux obligations de l'article 7 de la loi du 6 juillet 1989 précitée, sauf dénonciation expresse du locataire dans les conditions </w:t>
+      </w:r>
+      <w:proofErr w:type="gramStart"/>
+      <w:r>
+        <w:rPr>
+          <w:rFonts w:ascii="TimesNewRomanPSMT" w:hAnsi="TimesNewRomanPSMT"/>
+        </w:rPr>
+        <w:t>des treizième</w:t>
+      </w:r>
+      <w:proofErr w:type="gramEnd"/>
+      <w:r>
+        <w:rPr>
+          <w:rFonts w:ascii="TimesNewRomanPSMT" w:hAnsi="TimesNewRomanPSMT"/>
+        </w:rPr>
+        <w:t xml:space="preserve"> à vingt-deuxième alinéas du I de l'article 15 de la loi du 6 juillet 1989 précitée.</w:t>
       </w:r>
     </w:p>
     <w:p>
@@ -3095,7 +3216,21 @@
         <w:rPr>
           <w:rFonts w:ascii="TimesNewRomanPSMT" w:hAnsi="TimesNewRomanPSMT"/>
         </w:rPr>
-        <w:t>Les logements peuvent également être loués dans les conditions prévues aux quatrième et cinquième alinéas du I de l’article L. 442-8-1 du code de la construction et de l’habitation.</w:t>
+        <w:t xml:space="preserve">Les logements peuvent également être loués dans les conditions prévues </w:t>
+      </w:r>
+      <w:proofErr w:type="gramStart"/>
+      <w:r>
+        <w:rPr>
+          <w:rFonts w:ascii="TimesNewRomanPSMT" w:hAnsi="TimesNewRomanPSMT"/>
+        </w:rPr>
+        <w:t>aux quatrième et cinquième alinéas</w:t>
+      </w:r>
+      <w:proofErr w:type="gramEnd"/>
+      <w:r>
+        <w:rPr>
+          <w:rFonts w:ascii="TimesNewRomanPSMT" w:hAnsi="TimesNewRomanPSMT"/>
+        </w:rPr>
+        <w:t xml:space="preserve"> du I de l’article L. 442-8-1 du code de la construction et de l’habitation.</w:t>
       </w:r>
     </w:p>
     <w:p>
@@ -3249,7 +3384,21 @@
         <w:rPr>
           <w:rFonts w:ascii="TimesNewRomanPSMT" w:hAnsi="TimesNewRomanPSMT"/>
         </w:rPr>
-        <w:t xml:space="preserve">Le locataire peut donner congé à tout moment, dans les conditions des treizième à vingt-deuxième alinéas du I de l'article 15 de la loi du 6 juillet 1989 précitée. Il est redevable du loyer et des charges pendant la durée effective du délai de préavis, de jour </w:t>
+        <w:t xml:space="preserve">Le locataire peut donner congé à tout moment, dans les conditions </w:t>
+      </w:r>
+      <w:proofErr w:type="gramStart"/>
+      <w:r>
+        <w:rPr>
+          <w:rFonts w:ascii="TimesNewRomanPSMT" w:hAnsi="TimesNewRomanPSMT"/>
+        </w:rPr>
+        <w:t>des treizième</w:t>
+      </w:r>
+      <w:proofErr w:type="gramEnd"/>
+      <w:r>
+        <w:rPr>
+          <w:rFonts w:ascii="TimesNewRomanPSMT" w:hAnsi="TimesNewRomanPSMT"/>
+        </w:rPr>
+        <w:t xml:space="preserve"> à vingt-deuxième alinéas du I de l'article 15 de la loi du 6 juillet 1989 précitée. Il est redevable du loyer et des charges pendant la durée effective du délai de préavis, de jour </w:t>
       </w:r>
       <w:r>
         <w:rPr>
@@ -3527,26 +3676,32 @@
           <w:rFonts w:ascii="TimesNewRomanPSMT" w:hAnsi="TimesNewRomanPSMT"/>
         </w:rPr>
       </w:pPr>
+      <w:proofErr w:type="gramStart"/>
       <w:r>
         <w:rPr>
           <w:rFonts w:ascii="TimesNewRomanPSMT" w:hAnsi="TimesNewRomanPSMT"/>
         </w:rPr>
         <w:lastRenderedPageBreak/>
-        <w:t xml:space="preserve">une attestation concernant le montant du loyer applicable à chaque logement concerné par </w:t>
-      </w:r>
-      <w:proofErr w:type="spellStart"/>
-      <w:r>
-        <w:rPr>
-          <w:rFonts w:ascii="TimesNewRomanPSMT" w:hAnsi="TimesNewRomanPSMT"/>
-        </w:rPr>
-        <w:t>laprésente</w:t>
-      </w:r>
-      <w:proofErr w:type="spellEnd"/>
-      <w:r>
-        <w:rPr>
-          <w:rFonts w:ascii="TimesNewRomanPSMT" w:hAnsi="TimesNewRomanPSMT"/>
-        </w:rPr>
-        <w:t xml:space="preserve"> convention, à compter du 1er juillet de l'année en cours ;</w:t>
+        <w:t>une</w:t>
+      </w:r>
+      <w:proofErr w:type="gramEnd"/>
+      <w:r>
+        <w:rPr>
+          <w:rFonts w:ascii="TimesNewRomanPSMT" w:hAnsi="TimesNewRomanPSMT"/>
+        </w:rPr>
+        <w:t xml:space="preserve"> attestation concernant le montant du loyer applicable à chaque logement concerné par la</w:t>
+      </w:r>
+      <w:r>
+        <w:rPr>
+          <w:rFonts w:ascii="TimesNewRomanPSMT" w:hAnsi="TimesNewRomanPSMT"/>
+        </w:rPr>
+        <w:t xml:space="preserve"> </w:t>
+      </w:r>
+      <w:r>
+        <w:rPr>
+          <w:rFonts w:ascii="TimesNewRomanPSMT" w:hAnsi="TimesNewRomanPSMT"/>
+        </w:rPr>
+        <w:t>présente convention, à compter du 1er juillet de l'année en cours ;</w:t>
       </w:r>
     </w:p>
     <w:p>
@@ -3561,25 +3716,31 @@
           <w:rFonts w:ascii="TimesNewRomanPSMT" w:hAnsi="TimesNewRomanPSMT"/>
         </w:rPr>
       </w:pPr>
-      <w:r>
-        <w:rPr>
-          <w:rFonts w:ascii="TimesNewRomanPSMT" w:hAnsi="TimesNewRomanPSMT"/>
-        </w:rPr>
-        <w:t xml:space="preserve">un document attestant que tous les bénéficiaires sont à jour de leurs obligations vis-à-vis </w:t>
-      </w:r>
-      <w:proofErr w:type="spellStart"/>
-      <w:r>
-        <w:rPr>
-          <w:rFonts w:ascii="TimesNewRomanPSMT" w:hAnsi="TimesNewRomanPSMT"/>
-        </w:rPr>
-        <w:t>dubailleur</w:t>
-      </w:r>
-      <w:proofErr w:type="spellEnd"/>
-      <w:r>
-        <w:rPr>
-          <w:rFonts w:ascii="TimesNewRomanPSMT" w:hAnsi="TimesNewRomanPSMT"/>
-        </w:rPr>
-        <w:t xml:space="preserve"> ou, le cas échéant, la liste des bénéficiaires d'APL non à jour en certifiant que cette liste est exhaustive. Ce document mentionne également la date à laquelle l’organisme payeur a été saisi en cas d’impayé constitué selon la définition fixée par l’article R. 824-1 du code de la construction et de l’habitation.</w:t>
+      <w:proofErr w:type="gramStart"/>
+      <w:r>
+        <w:rPr>
+          <w:rFonts w:ascii="TimesNewRomanPSMT" w:hAnsi="TimesNewRomanPSMT"/>
+        </w:rPr>
+        <w:t>un</w:t>
+      </w:r>
+      <w:proofErr w:type="gramEnd"/>
+      <w:r>
+        <w:rPr>
+          <w:rFonts w:ascii="TimesNewRomanPSMT" w:hAnsi="TimesNewRomanPSMT"/>
+        </w:rPr>
+        <w:t xml:space="preserve"> document attestant que tous les bénéficiaires sont à jour de leurs obligations vis-à-vis du</w:t>
+      </w:r>
+      <w:r>
+        <w:rPr>
+          <w:rFonts w:ascii="TimesNewRomanPSMT" w:hAnsi="TimesNewRomanPSMT"/>
+        </w:rPr>
+        <w:t xml:space="preserve"> </w:t>
+      </w:r>
+      <w:r>
+        <w:rPr>
+          <w:rFonts w:ascii="TimesNewRomanPSMT" w:hAnsi="TimesNewRomanPSMT"/>
+        </w:rPr>
+        <w:t>bailleur ou, le cas échéant, la liste des bénéficiaires d'APL non à jour en certifiant que cette liste est exhaustive. Ce document mentionne également la date à laquelle l’organisme payeur a été saisi en cas d’impayé constitué selon la définition fixée par l’article R. 824-1 du code de la construction et de l’habitation.</w:t>
       </w:r>
     </w:p>
     <w:p>
@@ -4297,11 +4458,19 @@
                               </w:rPr>
                               <w:t xml:space="preserve">Fait en </w:t>
                             </w:r>
+                            <w:proofErr w:type="gramStart"/>
                             <w:r>
                               <w:rPr>
                                 <w:rFonts w:ascii="TimesNewRomanPSMT" w:hAnsi="TimesNewRomanPSMT" w:cs="TimesNewRomanPSMT"/>
                               </w:rPr>
-                              <w:t xml:space="preserve">{{ administration.nb_convention_exemplaires }} </w:t>
+                              <w:t>{{ administration</w:t>
+                            </w:r>
+                            <w:proofErr w:type="gramEnd"/>
+                            <w:r>
+                              <w:rPr>
+                                <w:rFonts w:ascii="TimesNewRomanPSMT" w:hAnsi="TimesNewRomanPSMT" w:cs="TimesNewRomanPSMT"/>
+                              </w:rPr>
+                              <w:t xml:space="preserve">.nb_convention_exemplaires }} </w:t>
                             </w:r>
                             <w:r>
                               <w:rPr>
@@ -4356,7 +4525,21 @@
                               <w:rPr>
                                 <w:rFonts w:ascii="TimesNewRomanPSMT" w:hAnsi="TimesNewRomanPSMT" w:cs="TimesNewRomanPSMT"/>
                               </w:rPr>
-                              <w:t xml:space="preserve"> {%  if </w:t>
+                              <w:t xml:space="preserve"> {</w:t>
+                            </w:r>
+                            <w:proofErr w:type="gramStart"/>
+                            <w:r>
+                              <w:rPr>
+                                <w:rFonts w:ascii="TimesNewRomanPSMT" w:hAnsi="TimesNewRomanPSMT" w:cs="TimesNewRomanPSMT"/>
+                              </w:rPr>
+                              <w:t>%  if</w:t>
+                            </w:r>
+                            <w:proofErr w:type="gramEnd"/>
+                            <w:r>
+                              <w:rPr>
+                                <w:rFonts w:ascii="TimesNewRomanPSMT" w:hAnsi="TimesNewRomanPSMT" w:cs="TimesNewRomanPSMT"/>
+                              </w:rPr>
+                              <w:t xml:space="preserve"> </w:t>
                             </w:r>
                             <w:proofErr w:type="spellStart"/>
                             <w:r>
@@ -4470,6 +4653,7 @@
                             <w:r>
                               <w:t xml:space="preserve"> </w:t>
                             </w:r>
+                            <w:proofErr w:type="gramStart"/>
                             <w:r>
                               <w:t xml:space="preserve">{{ </w:t>
                             </w:r>
@@ -4479,6 +4663,7 @@
                               </w:rPr>
                               <w:t>administration</w:t>
                             </w:r>
+                            <w:proofErr w:type="gramEnd"/>
                             <w:r>
                               <w:t>.</w:t>
                             </w:r>
@@ -4857,6 +5042,7 @@
         </w:rPr>
         <w:t xml:space="preserve">u programme </w:t>
       </w:r>
+      <w:proofErr w:type="gramStart"/>
       <w:r>
         <w:rPr>
           <w:rFonts w:ascii="TimesNewRomanPSMT" w:hAnsi="TimesNewRomanPSMT" w:cs="TimesNewRomanPSMT"/>
@@ -4871,6 +5057,7 @@
         <w:t>programme.nom</w:t>
       </w:r>
       <w:proofErr w:type="spellEnd"/>
+      <w:proofErr w:type="gramEnd"/>
       <w:r>
         <w:rPr>
           <w:rFonts w:ascii="TimesNewRomanPSMT" w:hAnsi="TimesNewRomanPSMT" w:cs="TimesNewRomanPSMT"/>
@@ -5207,14 +5394,30 @@
           <w:rFonts w:ascii="TimesNewRomanPSMT" w:hAnsi="TimesNewRomanPSMT" w:cs="TimesNewRomanPSMT"/>
           <w:lang w:val="en-US"/>
         </w:rPr>
-        <w:t xml:space="preserve"> %}</w:t>
-      </w:r>
+        <w:t xml:space="preserve"> </w:t>
+      </w:r>
+      <w:proofErr w:type="gramStart"/>
       <w:r>
         <w:rPr>
           <w:rFonts w:ascii="TimesNewRomanPSMT" w:hAnsi="TimesNewRomanPSMT" w:cs="TimesNewRomanPSMT"/>
           <w:lang w:val="en-US"/>
         </w:rPr>
-        <w:t xml:space="preserve">{% if </w:t>
+        <w:t>%}</w:t>
+      </w:r>
+      <w:r>
+        <w:rPr>
+          <w:rFonts w:ascii="TimesNewRomanPSMT" w:hAnsi="TimesNewRomanPSMT" w:cs="TimesNewRomanPSMT"/>
+          <w:lang w:val="en-US"/>
+        </w:rPr>
+        <w:t>{</w:t>
+      </w:r>
+      <w:proofErr w:type="gramEnd"/>
+      <w:r>
+        <w:rPr>
+          <w:rFonts w:ascii="TimesNewRomanPSMT" w:hAnsi="TimesNewRomanPSMT" w:cs="TimesNewRomanPSMT"/>
+          <w:lang w:val="en-US"/>
+        </w:rPr>
+        <w:t xml:space="preserve">% if </w:t>
       </w:r>
       <w:proofErr w:type="spellStart"/>
       <w:r>
@@ -5444,6 +5647,7 @@
                 <w:lang w:val="en-US"/>
               </w:rPr>
             </w:pPr>
+            <w:proofErr w:type="gramStart"/>
             <w:r>
               <w:rPr>
                 <w:sz w:val="16"/>
@@ -5459,7 +5663,16 @@
                 <w:szCs w:val="16"/>
                 <w:lang w:val="en-US"/>
               </w:rPr>
-              <w:t>rc.section</w:t>
+              <w:t>rc</w:t>
+            </w:r>
+            <w:proofErr w:type="gramEnd"/>
+            <w:r>
+              <w:rPr>
+                <w:sz w:val="16"/>
+                <w:szCs w:val="16"/>
+                <w:lang w:val="en-US"/>
+              </w:rPr>
+              <w:t>.section</w:t>
             </w:r>
             <w:proofErr w:type="spellEnd"/>
             <w:r>
@@ -5485,6 +5698,7 @@
                 <w:lang w:val="en-US"/>
               </w:rPr>
             </w:pPr>
+            <w:proofErr w:type="gramStart"/>
             <w:r>
               <w:rPr>
                 <w:sz w:val="16"/>
@@ -5510,6 +5724,7 @@
               </w:rPr>
               <w:t>rc</w:t>
             </w:r>
+            <w:proofErr w:type="gramEnd"/>
             <w:r>
               <w:rPr>
                 <w:sz w:val="16"/>
@@ -5550,6 +5765,7 @@
                 <w:lang w:val="en-US"/>
               </w:rPr>
             </w:pPr>
+            <w:proofErr w:type="gramStart"/>
             <w:r>
               <w:rPr>
                 <w:sz w:val="16"/>
@@ -5565,7 +5781,16 @@
                 <w:szCs w:val="16"/>
                 <w:lang w:val="en-US"/>
               </w:rPr>
-              <w:t>rc.lieudit</w:t>
+              <w:t>rc</w:t>
+            </w:r>
+            <w:proofErr w:type="gramEnd"/>
+            <w:r>
+              <w:rPr>
+                <w:sz w:val="16"/>
+                <w:szCs w:val="16"/>
+                <w:lang w:val="en-US"/>
+              </w:rPr>
+              <w:t>.lieudit</w:t>
             </w:r>
             <w:proofErr w:type="spellEnd"/>
             <w:r>
@@ -5592,6 +5817,7 @@
                 <w:lang w:val="en-US"/>
               </w:rPr>
             </w:pPr>
+            <w:proofErr w:type="gramStart"/>
             <w:r>
               <w:rPr>
                 <w:rFonts w:ascii="TimesNewRomanPSMT" w:hAnsi="TimesNewRomanPSMT" w:cs="TimesNewRomanPSMT"/>
@@ -5609,7 +5835,17 @@
                 <w:szCs w:val="16"/>
                 <w:lang w:val="en-US"/>
               </w:rPr>
-              <w:t>rc.surface</w:t>
+              <w:t>rc</w:t>
+            </w:r>
+            <w:proofErr w:type="gramEnd"/>
+            <w:r>
+              <w:rPr>
+                <w:rFonts w:ascii="TimesNewRomanPSMT" w:hAnsi="TimesNewRomanPSMT" w:cs="TimesNewRomanPSMT"/>
+                <w:sz w:val="16"/>
+                <w:szCs w:val="16"/>
+                <w:lang w:val="en-US"/>
+              </w:rPr>
+              <w:t>.surface</w:t>
             </w:r>
             <w:proofErr w:type="spellEnd"/>
             <w:r>
@@ -5709,57 +5945,110 @@
         <w:rPr>
           <w:rFonts w:ascii="TimesNewRomanPSMT" w:hAnsi="TimesNewRomanPSMT" w:cs="TimesNewRomanPSMT"/>
         </w:rPr>
+        <w:t xml:space="preserve"> </w:t>
+      </w:r>
+      <w:proofErr w:type="gramStart"/>
+      <w:r>
+        <w:rPr>
+          <w:rFonts w:ascii="TimesNewRomanPSMT" w:hAnsi="TimesNewRomanPSMT" w:cs="TimesNewRomanPSMT"/>
+        </w:rPr>
+        <w:t>%}</w:t>
+      </w:r>
+      <w:r>
+        <w:rPr>
+          <w:rFonts w:ascii="TimesNewRomanPSMT" w:hAnsi="TimesNewRomanPSMT" w:cs="TimesNewRomanPSMT"/>
+        </w:rPr>
+        <w:t>{</w:t>
+      </w:r>
+      <w:proofErr w:type="gramEnd"/>
+      <w:r>
+        <w:rPr>
+          <w:rFonts w:ascii="TimesNewRomanPSMT" w:hAnsi="TimesNewRomanPSMT" w:cs="TimesNewRomanPSMT"/>
+        </w:rPr>
+        <w:t xml:space="preserve">% for image in </w:t>
+      </w:r>
+      <w:proofErr w:type="spellStart"/>
+      <w:r>
+        <w:rPr>
+          <w:rFonts w:ascii="TimesNewRomanPSMT" w:hAnsi="TimesNewRomanPSMT" w:cs="TimesNewRomanPSMT"/>
+        </w:rPr>
+        <w:t>effet_relatif_images</w:t>
+      </w:r>
+      <w:proofErr w:type="spellEnd"/>
+      <w:r>
+        <w:rPr>
+          <w:rFonts w:ascii="TimesNewRomanPSMT" w:hAnsi="TimesNewRomanPSMT" w:cs="TimesNewRomanPSMT"/>
+        </w:rPr>
         <w:t xml:space="preserve"> %}</w:t>
       </w:r>
-      <w:r>
-        <w:rPr>
-          <w:rFonts w:ascii="TimesNewRomanPSMT" w:hAnsi="TimesNewRomanPSMT" w:cs="TimesNewRomanPSMT"/>
-        </w:rPr>
-        <w:t xml:space="preserve">{% for image in </w:t>
+    </w:p>
+    <w:p>
+      <w:pPr>
+        <w:jc w:val="both"/>
+        <w:rPr>
+          <w:rFonts w:ascii="TimesNewRomanPSMT" w:hAnsi="TimesNewRomanPSMT" w:cs="TimesNewRomanPSMT"/>
+        </w:rPr>
+      </w:pPr>
+      <w:r>
+        <w:rPr>
+          <w:rFonts w:ascii="TimesNewRomanPSMT" w:hAnsi="TimesNewRomanPSMT" w:cs="TimesNewRomanPSMT"/>
+        </w:rPr>
+        <w:t>{{image}}</w:t>
+      </w:r>
+    </w:p>
+    <w:p>
+      <w:pPr>
+        <w:jc w:val="both"/>
+        <w:rPr>
+          <w:rFonts w:ascii="TimesNewRomanPSMT" w:hAnsi="TimesNewRomanPSMT" w:cs="TimesNewRomanPSMT"/>
+          <w:lang w:val="en-US"/>
+        </w:rPr>
+      </w:pPr>
+      <w:r>
+        <w:rPr>
+          <w:rFonts w:ascii="TimesNewRomanPSMT" w:hAnsi="TimesNewRomanPSMT" w:cs="TimesNewRomanPSMT"/>
+          <w:lang w:val="en-US"/>
+        </w:rPr>
+        <w:t xml:space="preserve">{% </w:t>
       </w:r>
       <w:proofErr w:type="spellStart"/>
       <w:r>
         <w:rPr>
           <w:rFonts w:ascii="TimesNewRomanPSMT" w:hAnsi="TimesNewRomanPSMT" w:cs="TimesNewRomanPSMT"/>
-        </w:rPr>
-        <w:t>effet_relatif_images</w:t>
+          <w:lang w:val="en-US"/>
+        </w:rPr>
+        <w:t>endfor</w:t>
       </w:r>
       <w:proofErr w:type="spellEnd"/>
       <w:r>
         <w:rPr>
           <w:rFonts w:ascii="TimesNewRomanPSMT" w:hAnsi="TimesNewRomanPSMT" w:cs="TimesNewRomanPSMT"/>
-        </w:rPr>
-        <w:t xml:space="preserve"> %}</w:t>
-      </w:r>
-    </w:p>
-    <w:p>
-      <w:pPr>
-        <w:jc w:val="both"/>
-        <w:rPr>
-          <w:rFonts w:ascii="TimesNewRomanPSMT" w:hAnsi="TimesNewRomanPSMT" w:cs="TimesNewRomanPSMT"/>
-        </w:rPr>
-      </w:pPr>
-      <w:r>
-        <w:rPr>
-          <w:rFonts w:ascii="TimesNewRomanPSMT" w:hAnsi="TimesNewRomanPSMT" w:cs="TimesNewRomanPSMT"/>
-        </w:rPr>
-        <w:t>{{image}}</w:t>
-      </w:r>
-    </w:p>
-    <w:p>
-      <w:pPr>
-        <w:jc w:val="both"/>
-        <w:rPr>
-          <w:rFonts w:ascii="TimesNewRomanPSMT" w:hAnsi="TimesNewRomanPSMT" w:cs="TimesNewRomanPSMT"/>
           <w:lang w:val="en-US"/>
         </w:rPr>
-      </w:pPr>
+        <w:t xml:space="preserve"> </w:t>
+      </w:r>
+      <w:proofErr w:type="gramStart"/>
       <w:r>
         <w:rPr>
           <w:rFonts w:ascii="TimesNewRomanPSMT" w:hAnsi="TimesNewRomanPSMT" w:cs="TimesNewRomanPSMT"/>
           <w:lang w:val="en-US"/>
         </w:rPr>
-        <w:t xml:space="preserve">{% </w:t>
+        <w:t>%}</w:t>
+      </w:r>
+      <w:r>
+        <w:rPr>
+          <w:rFonts w:ascii="TimesNewRomanPSMT" w:hAnsi="TimesNewRomanPSMT" w:cs="TimesNewRomanPSMT"/>
+          <w:lang w:val="en-US"/>
+        </w:rPr>
+        <w:t>{</w:t>
+      </w:r>
+      <w:proofErr w:type="gramEnd"/>
+      <w:r>
+        <w:rPr>
+          <w:rFonts w:ascii="TimesNewRomanPSMT" w:hAnsi="TimesNewRomanPSMT" w:cs="TimesNewRomanPSMT"/>
+          <w:lang w:val="en-US"/>
+        </w:rPr>
+        <w:t xml:space="preserve">% if </w:t>
       </w:r>
       <w:proofErr w:type="spellStart"/>
       <w:r>
@@ -5767,7 +6056,14 @@
           <w:rFonts w:ascii="TimesNewRomanPSMT" w:hAnsi="TimesNewRomanPSMT" w:cs="TimesNewRomanPSMT"/>
           <w:lang w:val="en-US"/>
         </w:rPr>
-        <w:t>endfor</w:t>
+        <w:t>lot</w:t>
+      </w:r>
+      <w:r>
+        <w:rPr>
+          <w:rFonts w:ascii="TimesNewRomanPSMT" w:hAnsi="TimesNewRomanPSMT" w:cs="TimesNewRomanPSMT"/>
+          <w:lang w:val="en-US"/>
+        </w:rPr>
+        <w:t>.edd_volumetrique_text</w:t>
       </w:r>
       <w:proofErr w:type="spellEnd"/>
       <w:r>
@@ -5775,14 +6071,14 @@
           <w:rFonts w:ascii="TimesNewRomanPSMT" w:hAnsi="TimesNewRomanPSMT" w:cs="TimesNewRomanPSMT"/>
           <w:lang w:val="en-US"/>
         </w:rPr>
-        <w:t xml:space="preserve"> %}</w:t>
+        <w:t>()</w:t>
       </w:r>
       <w:r>
         <w:rPr>
           <w:rFonts w:ascii="TimesNewRomanPSMT" w:hAnsi="TimesNewRomanPSMT" w:cs="TimesNewRomanPSMT"/>
           <w:lang w:val="en-US"/>
         </w:rPr>
-        <w:t xml:space="preserve">{% if </w:t>
+        <w:t>|</w:t>
       </w:r>
       <w:proofErr w:type="spellStart"/>
       <w:r>
@@ -5790,6 +6086,46 @@
           <w:rFonts w:ascii="TimesNewRomanPSMT" w:hAnsi="TimesNewRomanPSMT" w:cs="TimesNewRomanPSMT"/>
           <w:lang w:val="en-US"/>
         </w:rPr>
+        <w:t>len</w:t>
+      </w:r>
+      <w:proofErr w:type="spellEnd"/>
+      <w:r>
+        <w:rPr>
+          <w:rFonts w:ascii="TimesNewRomanPSMT" w:hAnsi="TimesNewRomanPSMT" w:cs="TimesNewRomanPSMT"/>
+          <w:lang w:val="en-US"/>
+        </w:rPr>
+        <w:t xml:space="preserve"> </w:t>
+      </w:r>
+      <w:r>
+        <w:rPr>
+          <w:rFonts w:ascii="TimesNewRomanPSMT" w:hAnsi="TimesNewRomanPSMT" w:cs="TimesNewRomanPSMT"/>
+          <w:lang w:val="en-US"/>
+        </w:rPr>
+        <w:t>%}</w:t>
+      </w:r>
+    </w:p>
+    <w:p>
+      <w:pPr>
+        <w:jc w:val="both"/>
+        <w:rPr>
+          <w:rFonts w:ascii="TimesNewRomanPSMT" w:hAnsi="TimesNewRomanPSMT" w:cs="TimesNewRomanPSMT"/>
+          <w:lang w:val="en-US"/>
+        </w:rPr>
+      </w:pPr>
+      <w:proofErr w:type="gramStart"/>
+      <w:r>
+        <w:rPr>
+          <w:rFonts w:ascii="TimesNewRomanPSMT" w:hAnsi="TimesNewRomanPSMT" w:cs="TimesNewRomanPSMT"/>
+          <w:lang w:val="en-US"/>
+        </w:rPr>
+        <w:t xml:space="preserve">{{ </w:t>
+      </w:r>
+      <w:proofErr w:type="spellStart"/>
+      <w:r>
+        <w:rPr>
+          <w:rFonts w:ascii="TimesNewRomanPSMT" w:hAnsi="TimesNewRomanPSMT" w:cs="TimesNewRomanPSMT"/>
+          <w:lang w:val="en-US"/>
+        </w:rPr>
         <w:t>lot</w:t>
       </w:r>
       <w:r>
@@ -5797,76 +6133,15 @@
           <w:rFonts w:ascii="TimesNewRomanPSMT" w:hAnsi="TimesNewRomanPSMT" w:cs="TimesNewRomanPSMT"/>
           <w:lang w:val="en-US"/>
         </w:rPr>
-        <w:t>.edd_volumetrique_text</w:t>
-      </w:r>
-      <w:proofErr w:type="spellEnd"/>
+        <w:t>.edd</w:t>
+      </w:r>
+      <w:proofErr w:type="gramEnd"/>
       <w:r>
         <w:rPr>
           <w:rFonts w:ascii="TimesNewRomanPSMT" w:hAnsi="TimesNewRomanPSMT" w:cs="TimesNewRomanPSMT"/>
           <w:lang w:val="en-US"/>
         </w:rPr>
-        <w:t>()</w:t>
-      </w:r>
-      <w:r>
-        <w:rPr>
-          <w:rFonts w:ascii="TimesNewRomanPSMT" w:hAnsi="TimesNewRomanPSMT" w:cs="TimesNewRomanPSMT"/>
-          <w:lang w:val="en-US"/>
-        </w:rPr>
-        <w:t>|</w:t>
-      </w:r>
-      <w:proofErr w:type="spellStart"/>
-      <w:r>
-        <w:rPr>
-          <w:rFonts w:ascii="TimesNewRomanPSMT" w:hAnsi="TimesNewRomanPSMT" w:cs="TimesNewRomanPSMT"/>
-          <w:lang w:val="en-US"/>
-        </w:rPr>
-        <w:t>len</w:t>
-      </w:r>
-      <w:proofErr w:type="spellEnd"/>
-      <w:r>
-        <w:rPr>
-          <w:rFonts w:ascii="TimesNewRomanPSMT" w:hAnsi="TimesNewRomanPSMT" w:cs="TimesNewRomanPSMT"/>
-          <w:lang w:val="en-US"/>
-        </w:rPr>
-        <w:t xml:space="preserve"> </w:t>
-      </w:r>
-      <w:r>
-        <w:rPr>
-          <w:rFonts w:ascii="TimesNewRomanPSMT" w:hAnsi="TimesNewRomanPSMT" w:cs="TimesNewRomanPSMT"/>
-          <w:lang w:val="en-US"/>
-        </w:rPr>
-        <w:t>%}</w:t>
-      </w:r>
-    </w:p>
-    <w:p>
-      <w:pPr>
-        <w:jc w:val="both"/>
-        <w:rPr>
-          <w:rFonts w:ascii="TimesNewRomanPSMT" w:hAnsi="TimesNewRomanPSMT" w:cs="TimesNewRomanPSMT"/>
-          <w:lang w:val="en-US"/>
-        </w:rPr>
-      </w:pPr>
-      <w:r>
-        <w:rPr>
-          <w:rFonts w:ascii="TimesNewRomanPSMT" w:hAnsi="TimesNewRomanPSMT" w:cs="TimesNewRomanPSMT"/>
-          <w:lang w:val="en-US"/>
-        </w:rPr>
-        <w:t xml:space="preserve">{{ </w:t>
-      </w:r>
-      <w:proofErr w:type="spellStart"/>
-      <w:r>
-        <w:rPr>
-          <w:rFonts w:ascii="TimesNewRomanPSMT" w:hAnsi="TimesNewRomanPSMT" w:cs="TimesNewRomanPSMT"/>
-          <w:lang w:val="en-US"/>
-        </w:rPr>
-        <w:t>lot</w:t>
-      </w:r>
-      <w:r>
-        <w:rPr>
-          <w:rFonts w:ascii="TimesNewRomanPSMT" w:hAnsi="TimesNewRomanPSMT" w:cs="TimesNewRomanPSMT"/>
-          <w:lang w:val="en-US"/>
-        </w:rPr>
-        <w:t>.edd_volumetrique_text</w:t>
+        <w:t>_volumetrique_text</w:t>
       </w:r>
       <w:proofErr w:type="spellEnd"/>
       <w:r>
@@ -5892,14 +6167,30 @@
           <w:rFonts w:ascii="TimesNewRomanPSMT" w:hAnsi="TimesNewRomanPSMT" w:cs="TimesNewRomanPSMT"/>
           <w:lang w:val="en-US"/>
         </w:rPr>
-        <w:t>{% endif %}</w:t>
-      </w:r>
+        <w:t xml:space="preserve">{% endif </w:t>
+      </w:r>
+      <w:proofErr w:type="gramStart"/>
       <w:r>
         <w:rPr>
           <w:rFonts w:ascii="TimesNewRomanPSMT" w:hAnsi="TimesNewRomanPSMT" w:cs="TimesNewRomanPSMT"/>
           <w:lang w:val="en-US"/>
         </w:rPr>
-        <w:t xml:space="preserve">{% for image in </w:t>
+        <w:t>%}</w:t>
+      </w:r>
+      <w:r>
+        <w:rPr>
+          <w:rFonts w:ascii="TimesNewRomanPSMT" w:hAnsi="TimesNewRomanPSMT" w:cs="TimesNewRomanPSMT"/>
+          <w:lang w:val="en-US"/>
+        </w:rPr>
+        <w:t>{</w:t>
+      </w:r>
+      <w:proofErr w:type="gramEnd"/>
+      <w:r>
+        <w:rPr>
+          <w:rFonts w:ascii="TimesNewRomanPSMT" w:hAnsi="TimesNewRomanPSMT" w:cs="TimesNewRomanPSMT"/>
+          <w:lang w:val="en-US"/>
+        </w:rPr>
+        <w:t xml:space="preserve">% for image in </w:t>
       </w:r>
       <w:proofErr w:type="spellStart"/>
       <w:r>
@@ -5965,6 +6256,7 @@
         </w:rPr>
         <w:t xml:space="preserve"> </w:t>
       </w:r>
+      <w:proofErr w:type="gramStart"/>
       <w:r>
         <w:rPr>
           <w:rFonts w:ascii="TimesNewRomanPSMT" w:hAnsi="TimesNewRomanPSMT" w:cs="TimesNewRomanPSMT"/>
@@ -5977,7 +6269,15 @@
           <w:rFonts w:ascii="TimesNewRomanPSMT" w:hAnsi="TimesNewRomanPSMT" w:cs="TimesNewRomanPSMT"/>
           <w:lang w:val="en-US"/>
         </w:rPr>
-        <w:t xml:space="preserve">{% if </w:t>
+        <w:t>{</w:t>
+      </w:r>
+      <w:proofErr w:type="gramEnd"/>
+      <w:r>
+        <w:rPr>
+          <w:rFonts w:ascii="TimesNewRomanPSMT" w:hAnsi="TimesNewRomanPSMT" w:cs="TimesNewRomanPSMT"/>
+          <w:lang w:val="en-US"/>
+        </w:rPr>
+        <w:t xml:space="preserve">% if </w:t>
       </w:r>
       <w:proofErr w:type="spellStart"/>
       <w:r>
@@ -6004,6 +6304,7 @@
           <w:lang w:val="en-US"/>
         </w:rPr>
       </w:pPr>
+      <w:proofErr w:type="gramStart"/>
       <w:r>
         <w:rPr>
           <w:rFonts w:ascii="TimesNewRomanPSMT" w:hAnsi="TimesNewRomanPSMT" w:cs="TimesNewRomanPSMT"/>
@@ -6017,7 +6318,15 @@
           <w:rFonts w:ascii="TimesNewRomanPSMT" w:hAnsi="TimesNewRomanPSMT" w:cs="TimesNewRomanPSMT"/>
           <w:lang w:val="en-US"/>
         </w:rPr>
-        <w:t>programme.mention_publication_edd_volumetrique</w:t>
+        <w:t>programme</w:t>
+      </w:r>
+      <w:proofErr w:type="gramEnd"/>
+      <w:r>
+        <w:rPr>
+          <w:rFonts w:ascii="TimesNewRomanPSMT" w:hAnsi="TimesNewRomanPSMT" w:cs="TimesNewRomanPSMT"/>
+          <w:lang w:val="en-US"/>
+        </w:rPr>
+        <w:t>.mention_publication_edd_volumetrique</w:t>
       </w:r>
       <w:proofErr w:type="spellEnd"/>
       <w:r>
@@ -6041,14 +6350,30 @@
           <w:rFonts w:ascii="TimesNewRomanPSMT" w:hAnsi="TimesNewRomanPSMT" w:cs="TimesNewRomanPSMT"/>
           <w:lang w:val="en-US"/>
         </w:rPr>
-        <w:t>{% endif %}</w:t>
-      </w:r>
+        <w:t xml:space="preserve">{% endif </w:t>
+      </w:r>
+      <w:proofErr w:type="gramStart"/>
       <w:r>
         <w:rPr>
           <w:rFonts w:ascii="TimesNewRomanPSMT" w:hAnsi="TimesNewRomanPSMT" w:cs="TimesNewRomanPSMT"/>
           <w:lang w:val="en-US"/>
         </w:rPr>
-        <w:t xml:space="preserve">{% if </w:t>
+        <w:t>%}</w:t>
+      </w:r>
+      <w:r>
+        <w:rPr>
+          <w:rFonts w:ascii="TimesNewRomanPSMT" w:hAnsi="TimesNewRomanPSMT" w:cs="TimesNewRomanPSMT"/>
+          <w:lang w:val="en-US"/>
+        </w:rPr>
+        <w:t>{</w:t>
+      </w:r>
+      <w:proofErr w:type="gramEnd"/>
+      <w:r>
+        <w:rPr>
+          <w:rFonts w:ascii="TimesNewRomanPSMT" w:hAnsi="TimesNewRomanPSMT" w:cs="TimesNewRomanPSMT"/>
+          <w:lang w:val="en-US"/>
+        </w:rPr>
+        <w:t xml:space="preserve">% if </w:t>
       </w:r>
       <w:proofErr w:type="spellStart"/>
       <w:r>
@@ -6090,6 +6415,7 @@
           <w:rFonts w:ascii="TimesNewRomanPSMT" w:hAnsi="TimesNewRomanPSMT" w:cs="TimesNewRomanPSMT"/>
         </w:rPr>
       </w:pPr>
+      <w:proofErr w:type="gramStart"/>
       <w:r>
         <w:rPr>
           <w:rFonts w:ascii="TimesNewRomanPSMT" w:hAnsi="TimesNewRomanPSMT" w:cs="TimesNewRomanPSMT"/>
@@ -6101,7 +6427,14 @@
         <w:rPr>
           <w:rFonts w:ascii="TimesNewRomanPSMT" w:hAnsi="TimesNewRomanPSMT" w:cs="TimesNewRomanPSMT"/>
         </w:rPr>
-        <w:t>lot.edd_classique_text</w:t>
+        <w:t>lot.edd</w:t>
+      </w:r>
+      <w:proofErr w:type="gramEnd"/>
+      <w:r>
+        <w:rPr>
+          <w:rFonts w:ascii="TimesNewRomanPSMT" w:hAnsi="TimesNewRomanPSMT" w:cs="TimesNewRomanPSMT"/>
+        </w:rPr>
+        <w:t>_classique_text</w:t>
       </w:r>
       <w:proofErr w:type="spellEnd"/>
       <w:r>
@@ -6136,26 +6469,116 @@
         <w:rPr>
           <w:rFonts w:ascii="TimesNewRomanPSMT" w:hAnsi="TimesNewRomanPSMT" w:cs="TimesNewRomanPSMT"/>
         </w:rPr>
+        <w:t xml:space="preserve"> </w:t>
+      </w:r>
+      <w:proofErr w:type="gramStart"/>
+      <w:r>
+        <w:rPr>
+          <w:rFonts w:ascii="TimesNewRomanPSMT" w:hAnsi="TimesNewRomanPSMT" w:cs="TimesNewRomanPSMT"/>
+        </w:rPr>
+        <w:t>%}</w:t>
+      </w:r>
+      <w:r>
+        <w:rPr>
+          <w:rFonts w:ascii="TimesNewRomanPSMT" w:hAnsi="TimesNewRomanPSMT" w:cs="TimesNewRomanPSMT"/>
+        </w:rPr>
+        <w:t>{</w:t>
+      </w:r>
+      <w:proofErr w:type="gramEnd"/>
+      <w:r>
+        <w:rPr>
+          <w:rFonts w:ascii="TimesNewRomanPSMT" w:hAnsi="TimesNewRomanPSMT" w:cs="TimesNewRomanPSMT"/>
+        </w:rPr>
+        <w:t xml:space="preserve">% for image in </w:t>
+      </w:r>
+      <w:proofErr w:type="spellStart"/>
+      <w:r>
+        <w:rPr>
+          <w:rFonts w:ascii="TimesNewRomanPSMT" w:hAnsi="TimesNewRomanPSMT" w:cs="TimesNewRomanPSMT"/>
+        </w:rPr>
+        <w:t>edd_classique_images</w:t>
+      </w:r>
+      <w:proofErr w:type="spellEnd"/>
+      <w:r>
+        <w:rPr>
+          <w:rFonts w:ascii="TimesNewRomanPSMT" w:hAnsi="TimesNewRomanPSMT" w:cs="TimesNewRomanPSMT"/>
+        </w:rPr>
         <w:t xml:space="preserve"> %}</w:t>
       </w:r>
-      <w:r>
-        <w:rPr>
-          <w:rFonts w:ascii="TimesNewRomanPSMT" w:hAnsi="TimesNewRomanPSMT" w:cs="TimesNewRomanPSMT"/>
-        </w:rPr>
-        <w:t xml:space="preserve">{% for image in </w:t>
+    </w:p>
+    <w:p>
+      <w:pPr>
+        <w:jc w:val="both"/>
+        <w:rPr>
+          <w:rFonts w:ascii="TimesNewRomanPSMT" w:hAnsi="TimesNewRomanPSMT" w:cs="TimesNewRomanPSMT"/>
+        </w:rPr>
+      </w:pPr>
+      <w:r>
+        <w:rPr>
+          <w:rFonts w:ascii="TimesNewRomanPSMT" w:hAnsi="TimesNewRomanPSMT" w:cs="TimesNewRomanPSMT"/>
+        </w:rPr>
+        <w:t>{{image}}</w:t>
+      </w:r>
+    </w:p>
+    <w:p>
+      <w:pPr>
+        <w:jc w:val="both"/>
+        <w:rPr>
+          <w:rFonts w:ascii="TimesNewRomanPSMT" w:hAnsi="TimesNewRomanPSMT" w:cs="TimesNewRomanPSMT"/>
+        </w:rPr>
+      </w:pPr>
+      <w:r>
+        <w:rPr>
+          <w:rFonts w:ascii="TimesNewRomanPSMT" w:hAnsi="TimesNewRomanPSMT" w:cs="TimesNewRomanPSMT"/>
+        </w:rPr>
+        <w:t xml:space="preserve">{% </w:t>
       </w:r>
       <w:proofErr w:type="spellStart"/>
       <w:r>
         <w:rPr>
           <w:rFonts w:ascii="TimesNewRomanPSMT" w:hAnsi="TimesNewRomanPSMT" w:cs="TimesNewRomanPSMT"/>
         </w:rPr>
-        <w:t>edd_classique_images</w:t>
+        <w:t>endfor</w:t>
       </w:r>
       <w:proofErr w:type="spellEnd"/>
       <w:r>
         <w:rPr>
           <w:rFonts w:ascii="TimesNewRomanPSMT" w:hAnsi="TimesNewRomanPSMT" w:cs="TimesNewRomanPSMT"/>
         </w:rPr>
+        <w:t xml:space="preserve"> </w:t>
+      </w:r>
+      <w:proofErr w:type="gramStart"/>
+      <w:r>
+        <w:rPr>
+          <w:rFonts w:ascii="TimesNewRomanPSMT" w:hAnsi="TimesNewRomanPSMT" w:cs="TimesNewRomanPSMT"/>
+        </w:rPr>
+        <w:t>%}</w:t>
+      </w:r>
+      <w:r>
+        <w:rPr>
+          <w:rFonts w:ascii="TimesNewRomanPSMT" w:hAnsi="TimesNewRomanPSMT" w:cs="TimesNewRomanPSMT"/>
+        </w:rPr>
+        <w:t>{</w:t>
+      </w:r>
+      <w:proofErr w:type="gramEnd"/>
+      <w:r>
+        <w:rPr>
+          <w:rFonts w:ascii="TimesNewRomanPSMT" w:hAnsi="TimesNewRomanPSMT" w:cs="TimesNewRomanPSMT"/>
+        </w:rPr>
+        <w:t xml:space="preserve">% if </w:t>
+      </w:r>
+      <w:proofErr w:type="spellStart"/>
+      <w:r>
+        <w:rPr>
+          <w:rFonts w:ascii="TimesNewRomanPSMT" w:hAnsi="TimesNewRomanPSMT" w:cs="TimesNewRomanPSMT"/>
+        </w:rPr>
+        <w:t>programme.mention_publication_edd_classique</w:t>
+      </w:r>
+      <w:proofErr w:type="spellEnd"/>
+      <w:r>
+        <w:rPr>
+          <w:rFonts w:ascii="TimesNewRomanPSMT" w:hAnsi="TimesNewRomanPSMT" w:cs="TimesNewRomanPSMT"/>
+        </w:rPr>
         <w:t xml:space="preserve"> %}</w:t>
       </w:r>
     </w:p>
@@ -6166,11 +6589,33 @@
           <w:rFonts w:ascii="TimesNewRomanPSMT" w:hAnsi="TimesNewRomanPSMT" w:cs="TimesNewRomanPSMT"/>
         </w:rPr>
       </w:pPr>
-      <w:r>
-        <w:rPr>
-          <w:rFonts w:ascii="TimesNewRomanPSMT" w:hAnsi="TimesNewRomanPSMT" w:cs="TimesNewRomanPSMT"/>
-        </w:rPr>
-        <w:t>{{image}}</w:t>
+      <w:proofErr w:type="gramStart"/>
+      <w:r>
+        <w:rPr>
+          <w:rFonts w:ascii="TimesNewRomanPSMT" w:hAnsi="TimesNewRomanPSMT" w:cs="TimesNewRomanPSMT"/>
+        </w:rPr>
+        <w:t xml:space="preserve">{{ </w:t>
+      </w:r>
+      <w:proofErr w:type="spellStart"/>
+      <w:r>
+        <w:rPr>
+          <w:rFonts w:ascii="TimesNewRomanPSMT" w:hAnsi="TimesNewRomanPSMT" w:cs="TimesNewRomanPSMT"/>
+        </w:rPr>
+        <w:t>programme</w:t>
+      </w:r>
+      <w:proofErr w:type="gramEnd"/>
+      <w:r>
+        <w:rPr>
+          <w:rFonts w:ascii="TimesNewRomanPSMT" w:hAnsi="TimesNewRomanPSMT" w:cs="TimesNewRomanPSMT"/>
+        </w:rPr>
+        <w:t>.mention_publication_edd_classique</w:t>
+      </w:r>
+      <w:proofErr w:type="spellEnd"/>
+      <w:r>
+        <w:rPr>
+          <w:rFonts w:ascii="TimesNewRomanPSMT" w:hAnsi="TimesNewRomanPSMT" w:cs="TimesNewRomanPSMT"/>
+        </w:rPr>
+        <w:t xml:space="preserve"> }}</w:t>
       </w:r>
     </w:p>
     <w:p>
@@ -6191,96 +6636,34 @@
         <w:rPr>
           <w:rFonts w:ascii="TimesNewRomanPSMT" w:hAnsi="TimesNewRomanPSMT" w:cs="TimesNewRomanPSMT"/>
         </w:rPr>
-        <w:t>endfor</w:t>
+        <w:t>endif</w:t>
       </w:r>
       <w:proofErr w:type="spellEnd"/>
       <w:r>
         <w:rPr>
           <w:rFonts w:ascii="TimesNewRomanPSMT" w:hAnsi="TimesNewRomanPSMT" w:cs="TimesNewRomanPSMT"/>
         </w:rPr>
-        <w:t xml:space="preserve"> %}</w:t>
-      </w:r>
-      <w:r>
-        <w:rPr>
-          <w:rFonts w:ascii="TimesNewRomanPSMT" w:hAnsi="TimesNewRomanPSMT" w:cs="TimesNewRomanPSMT"/>
-        </w:rPr>
-        <w:t xml:space="preserve">{% if </w:t>
-      </w:r>
-      <w:proofErr w:type="spellStart"/>
-      <w:r>
-        <w:rPr>
-          <w:rFonts w:ascii="TimesNewRomanPSMT" w:hAnsi="TimesNewRomanPSMT" w:cs="TimesNewRomanPSMT"/>
-        </w:rPr>
-        <w:t>programme.mention_publication_edd_classique</w:t>
-      </w:r>
-      <w:proofErr w:type="spellEnd"/>
-      <w:r>
-        <w:rPr>
-          <w:rFonts w:ascii="TimesNewRomanPSMT" w:hAnsi="TimesNewRomanPSMT" w:cs="TimesNewRomanPSMT"/>
-        </w:rPr>
-        <w:t xml:space="preserve"> %}</w:t>
-      </w:r>
-    </w:p>
-    <w:p>
-      <w:pPr>
-        <w:jc w:val="both"/>
-        <w:rPr>
-          <w:rFonts w:ascii="TimesNewRomanPSMT" w:hAnsi="TimesNewRomanPSMT" w:cs="TimesNewRomanPSMT"/>
-        </w:rPr>
-      </w:pPr>
-      <w:r>
-        <w:rPr>
-          <w:rFonts w:ascii="TimesNewRomanPSMT" w:hAnsi="TimesNewRomanPSMT" w:cs="TimesNewRomanPSMT"/>
-        </w:rPr>
-        <w:t xml:space="preserve">{{ </w:t>
-      </w:r>
-      <w:proofErr w:type="spellStart"/>
-      <w:r>
-        <w:rPr>
-          <w:rFonts w:ascii="TimesNewRomanPSMT" w:hAnsi="TimesNewRomanPSMT" w:cs="TimesNewRomanPSMT"/>
-        </w:rPr>
-        <w:t>programme.mention_publication_edd_classique</w:t>
-      </w:r>
-      <w:proofErr w:type="spellEnd"/>
-      <w:r>
-        <w:rPr>
-          <w:rFonts w:ascii="TimesNewRomanPSMT" w:hAnsi="TimesNewRomanPSMT" w:cs="TimesNewRomanPSMT"/>
-        </w:rPr>
-        <w:t xml:space="preserve"> }}</w:t>
-      </w:r>
-    </w:p>
-    <w:p>
-      <w:pPr>
-        <w:jc w:val="both"/>
-        <w:rPr>
-          <w:rFonts w:ascii="TimesNewRomanPSMT" w:hAnsi="TimesNewRomanPSMT" w:cs="TimesNewRomanPSMT"/>
-        </w:rPr>
-      </w:pPr>
-      <w:r>
-        <w:rPr>
-          <w:rFonts w:ascii="TimesNewRomanPSMT" w:hAnsi="TimesNewRomanPSMT" w:cs="TimesNewRomanPSMT"/>
-        </w:rPr>
-        <w:t xml:space="preserve">{% </w:t>
-      </w:r>
-      <w:proofErr w:type="spellStart"/>
-      <w:r>
-        <w:rPr>
-          <w:rFonts w:ascii="TimesNewRomanPSMT" w:hAnsi="TimesNewRomanPSMT" w:cs="TimesNewRomanPSMT"/>
-        </w:rPr>
-        <w:t>endif</w:t>
-      </w:r>
-      <w:proofErr w:type="spellEnd"/>
-      <w:r>
-        <w:rPr>
-          <w:rFonts w:ascii="TimesNewRomanPSMT" w:hAnsi="TimesNewRomanPSMT" w:cs="TimesNewRomanPSMT"/>
-        </w:rPr>
-        <w:t xml:space="preserve"> %}</w:t>
-      </w:r>
-      <w:r>
-        <w:rPr>
-          <w:rFonts w:ascii="TimesNewRomanPSMT" w:hAnsi="TimesNewRomanPSMT" w:cs="TimesNewRomanPSMT"/>
-        </w:rPr>
-        <w:t xml:space="preserve">{% if </w:t>
+        <w:t xml:space="preserve"> </w:t>
+      </w:r>
+      <w:proofErr w:type="gramStart"/>
+      <w:r>
+        <w:rPr>
+          <w:rFonts w:ascii="TimesNewRomanPSMT" w:hAnsi="TimesNewRomanPSMT" w:cs="TimesNewRomanPSMT"/>
+        </w:rPr>
+        <w:t>%}</w:t>
+      </w:r>
+      <w:r>
+        <w:rPr>
+          <w:rFonts w:ascii="TimesNewRomanPSMT" w:hAnsi="TimesNewRomanPSMT" w:cs="TimesNewRomanPSMT"/>
+        </w:rPr>
+        <w:t>{</w:t>
+      </w:r>
+      <w:proofErr w:type="gramEnd"/>
+      <w:r>
+        <w:rPr>
+          <w:rFonts w:ascii="TimesNewRomanPSMT" w:hAnsi="TimesNewRomanPSMT" w:cs="TimesNewRomanPSMT"/>
+        </w:rPr>
+        <w:t xml:space="preserve">% if </w:t>
       </w:r>
       <w:proofErr w:type="spellStart"/>
       <w:r>
@@ -6333,6 +6716,7 @@
           <w:b/>
         </w:rPr>
       </w:pPr>
+      <w:proofErr w:type="gramStart"/>
       <w:r>
         <w:rPr>
           <w:b/>
@@ -6340,7 +6724,17 @@
           <w:szCs w:val="22"/>
           <w:lang w:eastAsia="fr-FR"/>
         </w:rPr>
-        <w:t>division simplifié afin de désigner les parties objet du conventionnement :</w:t>
+        <w:t>division</w:t>
+      </w:r>
+      <w:proofErr w:type="gramEnd"/>
+      <w:r>
+        <w:rPr>
+          <w:b/>
+          <w:sz w:val="22"/>
+          <w:szCs w:val="22"/>
+          <w:lang w:eastAsia="fr-FR"/>
+        </w:rPr>
+        <w:t xml:space="preserve"> simplifié afin de désigner les parties objet du conventionnement :</w:t>
       </w:r>
     </w:p>
     <w:p>
@@ -6504,7 +6898,23 @@
                 <w:sz w:val="16"/>
                 <w:szCs w:val="16"/>
               </w:rPr>
-              <w:t>(tel que inscrit dans les actes de vente/propriété…)</w:t>
+              <w:t>(</w:t>
+            </w:r>
+            <w:proofErr w:type="gramStart"/>
+            <w:r>
+              <w:rPr>
+                <w:sz w:val="16"/>
+                <w:szCs w:val="16"/>
+              </w:rPr>
+              <w:t>tel</w:t>
+            </w:r>
+            <w:proofErr w:type="gramEnd"/>
+            <w:r>
+              <w:rPr>
+                <w:sz w:val="16"/>
+                <w:szCs w:val="16"/>
+              </w:rPr>
+              <w:t xml:space="preserve"> que inscrit dans les actes de vente/propriété…)</w:t>
             </w:r>
           </w:p>
         </w:tc>
@@ -6636,6 +7046,7 @@
                 <w:lang w:val="en-US"/>
               </w:rPr>
             </w:pPr>
+            <w:proofErr w:type="gramStart"/>
             <w:r>
               <w:rPr>
                 <w:sz w:val="16"/>
@@ -6651,7 +7062,16 @@
                 <w:szCs w:val="16"/>
                 <w:lang w:val="en-US"/>
               </w:rPr>
-              <w:t>i.financement</w:t>
+              <w:t>i</w:t>
+            </w:r>
+            <w:proofErr w:type="gramEnd"/>
+            <w:r>
+              <w:rPr>
+                <w:sz w:val="16"/>
+                <w:szCs w:val="16"/>
+                <w:lang w:val="en-US"/>
+              </w:rPr>
+              <w:t>.financement</w:t>
             </w:r>
             <w:proofErr w:type="spellEnd"/>
             <w:r>
@@ -6677,6 +7097,7 @@
                 <w:lang w:val="en-US"/>
               </w:rPr>
             </w:pPr>
+            <w:proofErr w:type="gramStart"/>
             <w:r>
               <w:rPr>
                 <w:sz w:val="16"/>
@@ -6692,7 +7113,16 @@
                 <w:szCs w:val="16"/>
                 <w:lang w:val="en-US"/>
               </w:rPr>
-              <w:t>i.designation</w:t>
+              <w:t>i</w:t>
+            </w:r>
+            <w:proofErr w:type="gramEnd"/>
+            <w:r>
+              <w:rPr>
+                <w:sz w:val="16"/>
+                <w:szCs w:val="16"/>
+                <w:lang w:val="en-US"/>
+              </w:rPr>
+              <w:t>.designation</w:t>
             </w:r>
             <w:proofErr w:type="spellEnd"/>
             <w:r>
@@ -6719,6 +7149,7 @@
                 <w:lang w:val="en-US"/>
               </w:rPr>
             </w:pPr>
+            <w:proofErr w:type="gramStart"/>
             <w:r>
               <w:rPr>
                 <w:rFonts w:ascii="TimesNewRomanPSMT" w:hAnsi="TimesNewRomanPSMT" w:cs="TimesNewRomanPSMT"/>
@@ -6736,7 +7167,17 @@
                 <w:szCs w:val="16"/>
                 <w:lang w:val="en-US"/>
               </w:rPr>
-              <w:t>i.numero_lot</w:t>
+              <w:t>i</w:t>
+            </w:r>
+            <w:proofErr w:type="gramEnd"/>
+            <w:r>
+              <w:rPr>
+                <w:rFonts w:ascii="TimesNewRomanPSMT" w:hAnsi="TimesNewRomanPSMT" w:cs="TimesNewRomanPSMT"/>
+                <w:sz w:val="16"/>
+                <w:szCs w:val="16"/>
+                <w:lang w:val="en-US"/>
+              </w:rPr>
+              <w:t>.numero_lot</w:t>
             </w:r>
             <w:proofErr w:type="spellEnd"/>
             <w:r>
@@ -6840,7 +7281,15 @@
           <w:rFonts w:ascii="TimesNewRomanPSMT" w:hAnsi="TimesNewRomanPSMT" w:cs="TimesNewRomanPSMT"/>
           <w:b/>
         </w:rPr>
-        <w:t xml:space="preserve"> {{ </w:t>
+        <w:t xml:space="preserve"> </w:t>
+      </w:r>
+      <w:proofErr w:type="gramStart"/>
+      <w:r>
+        <w:rPr>
+          <w:rFonts w:ascii="TimesNewRomanPSMT" w:hAnsi="TimesNewRomanPSMT" w:cs="TimesNewRomanPSMT"/>
+          <w:b/>
+        </w:rPr>
+        <w:t xml:space="preserve">{{ </w:t>
       </w:r>
       <w:proofErr w:type="spellStart"/>
       <w:r>
@@ -6850,6 +7299,7 @@
         </w:rPr>
         <w:t>lot</w:t>
       </w:r>
+      <w:proofErr w:type="gramEnd"/>
       <w:r>
         <w:rPr>
           <w:rFonts w:ascii="TimesNewRomanPSMT" w:hAnsi="TimesNewRomanPSMT" w:cs="TimesNewRomanPSMT"/>
@@ -6898,103 +7348,139 @@
         <w:rPr>
           <w:rFonts w:ascii="TimesNewRomanPSMT" w:hAnsi="TimesNewRomanPSMT" w:cs="TimesNewRomanPSMT"/>
         </w:rPr>
+        <w:t xml:space="preserve"> </w:t>
+      </w:r>
+      <w:proofErr w:type="gramStart"/>
+      <w:r>
+        <w:rPr>
+          <w:rFonts w:ascii="TimesNewRomanPSMT" w:hAnsi="TimesNewRomanPSMT" w:cs="TimesNewRomanPSMT"/>
+        </w:rPr>
+        <w:t>%}</w:t>
+      </w:r>
+      <w:r>
+        <w:rPr>
+          <w:rFonts w:ascii="TimesNewRomanPSMT" w:hAnsi="TimesNewRomanPSMT" w:cs="TimesNewRomanPSMT"/>
+        </w:rPr>
+        <w:t>{</w:t>
+      </w:r>
+      <w:proofErr w:type="gramEnd"/>
+      <w:r>
+        <w:rPr>
+          <w:rFonts w:ascii="TimesNewRomanPSMT" w:hAnsi="TimesNewRomanPSMT" w:cs="TimesNewRomanPSMT"/>
+        </w:rPr>
+        <w:t xml:space="preserve">%  if </w:t>
+      </w:r>
+      <w:proofErr w:type="spellStart"/>
+      <w:r>
+        <w:rPr>
+          <w:rFonts w:ascii="TimesNewRomanPSMT" w:hAnsi="TimesNewRomanPSMT" w:cs="TimesNewRomanPSMT"/>
+        </w:rPr>
+        <w:t>programme.edd_stationnements_text</w:t>
+      </w:r>
+      <w:proofErr w:type="spellEnd"/>
+      <w:r>
+        <w:rPr>
+          <w:rFonts w:ascii="TimesNewRomanPSMT" w:hAnsi="TimesNewRomanPSMT" w:cs="TimesNewRomanPSMT"/>
+        </w:rPr>
+        <w:t>()|</w:t>
+      </w:r>
+      <w:proofErr w:type="spellStart"/>
+      <w:r>
+        <w:rPr>
+          <w:rFonts w:ascii="TimesNewRomanPSMT" w:hAnsi="TimesNewRomanPSMT" w:cs="TimesNewRomanPSMT"/>
+        </w:rPr>
+        <w:t>len</w:t>
+      </w:r>
+      <w:proofErr w:type="spellEnd"/>
+      <w:r>
+        <w:rPr>
+          <w:rFonts w:ascii="TimesNewRomanPSMT" w:hAnsi="TimesNewRomanPSMT" w:cs="TimesNewRomanPSMT"/>
+        </w:rPr>
         <w:t xml:space="preserve"> %}</w:t>
       </w:r>
-      <w:r>
-        <w:rPr>
-          <w:rFonts w:ascii="TimesNewRomanPSMT" w:hAnsi="TimesNewRomanPSMT" w:cs="TimesNewRomanPSMT"/>
-        </w:rPr>
-        <w:t xml:space="preserve">{%  if </w:t>
+    </w:p>
+    <w:p>
+      <w:pPr>
+        <w:jc w:val="both"/>
+        <w:rPr>
+          <w:rFonts w:ascii="TimesNewRomanPSMT" w:hAnsi="TimesNewRomanPSMT" w:cs="TimesNewRomanPSMT"/>
+        </w:rPr>
+      </w:pPr>
+      <w:proofErr w:type="gramStart"/>
+      <w:r>
+        <w:rPr>
+          <w:rFonts w:ascii="TimesNewRomanPSMT" w:hAnsi="TimesNewRomanPSMT" w:cs="TimesNewRomanPSMT"/>
+        </w:rPr>
+        <w:t xml:space="preserve">{{ </w:t>
       </w:r>
       <w:proofErr w:type="spellStart"/>
       <w:r>
         <w:rPr>
           <w:rFonts w:ascii="TimesNewRomanPSMT" w:hAnsi="TimesNewRomanPSMT" w:cs="TimesNewRomanPSMT"/>
         </w:rPr>
-        <w:t>programme.edd_stationnements_text</w:t>
+        <w:t>programme.edd</w:t>
+      </w:r>
+      <w:proofErr w:type="gramEnd"/>
+      <w:r>
+        <w:rPr>
+          <w:rFonts w:ascii="TimesNewRomanPSMT" w:hAnsi="TimesNewRomanPSMT" w:cs="TimesNewRomanPSMT"/>
+        </w:rPr>
+        <w:t>_stationnements_text</w:t>
       </w:r>
       <w:proofErr w:type="spellEnd"/>
       <w:r>
         <w:rPr>
           <w:rFonts w:ascii="TimesNewRomanPSMT" w:hAnsi="TimesNewRomanPSMT" w:cs="TimesNewRomanPSMT"/>
         </w:rPr>
-        <w:t>()|</w:t>
+        <w:t>()</w:t>
+      </w:r>
+      <w:r>
+        <w:rPr>
+          <w:rFonts w:ascii="TimesNewRomanPSMT" w:hAnsi="TimesNewRomanPSMT" w:cs="TimesNewRomanPSMT"/>
+        </w:rPr>
+        <w:t xml:space="preserve"> }}</w:t>
+      </w:r>
+    </w:p>
+    <w:p>
+      <w:pPr>
+        <w:jc w:val="both"/>
+        <w:rPr>
+          <w:rFonts w:ascii="TimesNewRomanPSMT" w:hAnsi="TimesNewRomanPSMT" w:cs="TimesNewRomanPSMT"/>
+        </w:rPr>
+      </w:pPr>
+      <w:r>
+        <w:rPr>
+          <w:rFonts w:ascii="TimesNewRomanPSMT" w:hAnsi="TimesNewRomanPSMT" w:cs="TimesNewRomanPSMT"/>
+        </w:rPr>
+        <w:t xml:space="preserve">{% </w:t>
       </w:r>
       <w:proofErr w:type="spellStart"/>
       <w:r>
         <w:rPr>
           <w:rFonts w:ascii="TimesNewRomanPSMT" w:hAnsi="TimesNewRomanPSMT" w:cs="TimesNewRomanPSMT"/>
         </w:rPr>
-        <w:t>len</w:t>
+        <w:t>endif</w:t>
       </w:r>
       <w:proofErr w:type="spellEnd"/>
       <w:r>
         <w:rPr>
           <w:rFonts w:ascii="TimesNewRomanPSMT" w:hAnsi="TimesNewRomanPSMT" w:cs="TimesNewRomanPSMT"/>
         </w:rPr>
-        <w:t xml:space="preserve"> %}</w:t>
-      </w:r>
-    </w:p>
-    <w:p>
-      <w:pPr>
-        <w:jc w:val="both"/>
-        <w:rPr>
-          <w:rFonts w:ascii="TimesNewRomanPSMT" w:hAnsi="TimesNewRomanPSMT" w:cs="TimesNewRomanPSMT"/>
-        </w:rPr>
-      </w:pPr>
-      <w:r>
-        <w:rPr>
-          <w:rFonts w:ascii="TimesNewRomanPSMT" w:hAnsi="TimesNewRomanPSMT" w:cs="TimesNewRomanPSMT"/>
-        </w:rPr>
-        <w:t xml:space="preserve">{{ </w:t>
-      </w:r>
-      <w:proofErr w:type="spellStart"/>
-      <w:r>
-        <w:rPr>
-          <w:rFonts w:ascii="TimesNewRomanPSMT" w:hAnsi="TimesNewRomanPSMT" w:cs="TimesNewRomanPSMT"/>
-        </w:rPr>
-        <w:t>programme.edd_stationnements_text</w:t>
-      </w:r>
-      <w:proofErr w:type="spellEnd"/>
-      <w:r>
-        <w:rPr>
-          <w:rFonts w:ascii="TimesNewRomanPSMT" w:hAnsi="TimesNewRomanPSMT" w:cs="TimesNewRomanPSMT"/>
-        </w:rPr>
-        <w:t>()</w:t>
-      </w:r>
-      <w:r>
-        <w:rPr>
-          <w:rFonts w:ascii="TimesNewRomanPSMT" w:hAnsi="TimesNewRomanPSMT" w:cs="TimesNewRomanPSMT"/>
-        </w:rPr>
-        <w:t xml:space="preserve"> }}</w:t>
-      </w:r>
-    </w:p>
-    <w:p>
-      <w:pPr>
-        <w:jc w:val="both"/>
-        <w:rPr>
-          <w:rFonts w:ascii="TimesNewRomanPSMT" w:hAnsi="TimesNewRomanPSMT" w:cs="TimesNewRomanPSMT"/>
-        </w:rPr>
-      </w:pPr>
-      <w:r>
-        <w:rPr>
-          <w:rFonts w:ascii="TimesNewRomanPSMT" w:hAnsi="TimesNewRomanPSMT" w:cs="TimesNewRomanPSMT"/>
-        </w:rPr>
-        <w:t xml:space="preserve">{% </w:t>
-      </w:r>
-      <w:proofErr w:type="spellStart"/>
-      <w:r>
-        <w:rPr>
-          <w:rFonts w:ascii="TimesNewRomanPSMT" w:hAnsi="TimesNewRomanPSMT" w:cs="TimesNewRomanPSMT"/>
-        </w:rPr>
-        <w:t>endif</w:t>
-      </w:r>
-      <w:proofErr w:type="spellEnd"/>
-      <w:r>
-        <w:rPr>
-          <w:rFonts w:ascii="TimesNewRomanPSMT" w:hAnsi="TimesNewRomanPSMT" w:cs="TimesNewRomanPSMT"/>
-        </w:rPr>
-        <w:t xml:space="preserve"> %}{% for image in </w:t>
+        <w:t xml:space="preserve"> </w:t>
+      </w:r>
+      <w:proofErr w:type="gramStart"/>
+      <w:r>
+        <w:rPr>
+          <w:rFonts w:ascii="TimesNewRomanPSMT" w:hAnsi="TimesNewRomanPSMT" w:cs="TimesNewRomanPSMT"/>
+        </w:rPr>
+        <w:t>%}{</w:t>
+      </w:r>
+      <w:proofErr w:type="gramEnd"/>
+      <w:r>
+        <w:rPr>
+          <w:rFonts w:ascii="TimesNewRomanPSMT" w:hAnsi="TimesNewRomanPSMT" w:cs="TimesNewRomanPSMT"/>
+        </w:rPr>
+        <w:t xml:space="preserve">% for image in </w:t>
       </w:r>
       <w:proofErr w:type="spellStart"/>
       <w:r>
@@ -7110,6 +7596,7 @@
       <w:bookmarkEnd w:id="24"/>
       <w:bookmarkEnd w:id="25"/>
       <w:bookmarkEnd w:id="26"/>
+      <w:proofErr w:type="gramStart"/>
       <w:r>
         <w:t xml:space="preserve">{{ </w:t>
       </w:r>
@@ -7117,6 +7604,7 @@
       <w:r>
         <w:t>lot</w:t>
       </w:r>
+      <w:proofErr w:type="gramEnd"/>
       <w:r>
         <w:t>.nb_logements</w:t>
       </w:r>
@@ -7388,6 +7876,7 @@
               <w:t xml:space="preserve">{%tr for </w:t>
             </w:r>
             <w:proofErr w:type="spellStart"/>
+            <w:proofErr w:type="gramStart"/>
             <w:r>
               <w:rPr>
                 <w:sz w:val="16"/>
@@ -7397,6 +7886,7 @@
               <w:t>k,v</w:t>
             </w:r>
             <w:proofErr w:type="spellEnd"/>
+            <w:proofErr w:type="gramEnd"/>
             <w:r>
               <w:rPr>
                 <w:sz w:val="16"/>
@@ -7543,6 +8033,7 @@
       </w:r>
       <w:bookmarkStart w:id="28" w:name="SH"/>
       <w:bookmarkEnd w:id="28"/>
+      <w:proofErr w:type="gramStart"/>
       <w:r>
         <w:rPr>
           <w:rFonts w:ascii="TimesNewRomanPSMT" w:hAnsi="TimesNewRomanPSMT" w:cs="TimesNewRomanPSMT"/>
@@ -7556,6 +8047,7 @@
         </w:rPr>
         <w:t>sh</w:t>
       </w:r>
+      <w:proofErr w:type="gramEnd"/>
       <w:r>
         <w:rPr>
           <w:rFonts w:ascii="TimesNewRomanPSMT" w:hAnsi="TimesNewRomanPSMT" w:cs="TimesNewRomanPSMT"/>
@@ -7614,6 +8106,7 @@
       </w:r>
       <w:bookmarkStart w:id="29" w:name="SA"/>
       <w:bookmarkEnd w:id="29"/>
+      <w:proofErr w:type="gramStart"/>
       <w:r>
         <w:rPr>
           <w:rFonts w:ascii="TimesNewRomanPSMT" w:hAnsi="TimesNewRomanPSMT" w:cs="TimesNewRomanPSMT"/>
@@ -7627,6 +8120,7 @@
         </w:rPr>
         <w:t>sar</w:t>
       </w:r>
+      <w:proofErr w:type="gramEnd"/>
       <w:r>
         <w:rPr>
           <w:rFonts w:ascii="TimesNewRomanPSMT" w:hAnsi="TimesNewRomanPSMT" w:cs="TimesNewRomanPSMT"/>
@@ -7700,13 +8194,23 @@
         <w:t xml:space="preserve">{% if </w:t>
       </w:r>
       <w:proofErr w:type="spellStart"/>
+      <w:proofErr w:type="gramStart"/>
       <w:r>
         <w:rPr>
           <w:rFonts w:ascii="TimesNewRomanPSMT" w:hAnsi="TimesNewRomanPSMT" w:cs="TimesNewRomanPSMT"/>
           <w:sz w:val="16"/>
           <w:szCs w:val="16"/>
         </w:rPr>
-        <w:t>lot.annexe_caves</w:t>
+        <w:t>lot.annexe</w:t>
+      </w:r>
+      <w:proofErr w:type="gramEnd"/>
+      <w:r>
+        <w:rPr>
+          <w:rFonts w:ascii="TimesNewRomanPSMT" w:hAnsi="TimesNewRomanPSMT" w:cs="TimesNewRomanPSMT"/>
+          <w:sz w:val="16"/>
+          <w:szCs w:val="16"/>
+        </w:rPr>
+        <w:t>_caves</w:t>
       </w:r>
       <w:proofErr w:type="spellEnd"/>
       <w:r>
@@ -7888,13 +8392,23 @@
         <w:t xml:space="preserve"> if </w:t>
       </w:r>
       <w:proofErr w:type="spellStart"/>
+      <w:proofErr w:type="gramStart"/>
       <w:r>
         <w:rPr>
           <w:rFonts w:ascii="TimesNewRomanPSMT" w:hAnsi="TimesNewRomanPSMT" w:cs="TimesNewRomanPSMT"/>
           <w:sz w:val="16"/>
           <w:szCs w:val="16"/>
         </w:rPr>
-        <w:t>lot.annexe_soussols</w:t>
+        <w:t>lot.annexe</w:t>
+      </w:r>
+      <w:proofErr w:type="gramEnd"/>
+      <w:r>
+        <w:rPr>
+          <w:rFonts w:ascii="TimesNewRomanPSMT" w:hAnsi="TimesNewRomanPSMT" w:cs="TimesNewRomanPSMT"/>
+          <w:sz w:val="16"/>
+          <w:szCs w:val="16"/>
+        </w:rPr>
+        <w:t>_soussols</w:t>
       </w:r>
       <w:proofErr w:type="spellEnd"/>
       <w:r>
@@ -8040,13 +8554,23 @@
         <w:t xml:space="preserve">{%- if </w:t>
       </w:r>
       <w:proofErr w:type="spellStart"/>
+      <w:proofErr w:type="gramStart"/>
       <w:r>
         <w:rPr>
           <w:rFonts w:ascii="TimesNewRomanPSMT" w:hAnsi="TimesNewRomanPSMT" w:cs="TimesNewRomanPSMT"/>
           <w:sz w:val="16"/>
           <w:szCs w:val="16"/>
         </w:rPr>
-        <w:t>lot.annexe_remises</w:t>
+        <w:t>lot.annexe</w:t>
+      </w:r>
+      <w:proofErr w:type="gramEnd"/>
+      <w:r>
+        <w:rPr>
+          <w:rFonts w:ascii="TimesNewRomanPSMT" w:hAnsi="TimesNewRomanPSMT" w:cs="TimesNewRomanPSMT"/>
+          <w:sz w:val="16"/>
+          <w:szCs w:val="16"/>
+        </w:rPr>
+        <w:t>_remises</w:t>
       </w:r>
       <w:proofErr w:type="spellEnd"/>
       <w:r>
@@ -8184,13 +8708,23 @@
         <w:t xml:space="preserve">{%- if </w:t>
       </w:r>
       <w:proofErr w:type="spellStart"/>
+      <w:proofErr w:type="gramStart"/>
       <w:r>
         <w:rPr>
           <w:rFonts w:ascii="TimesNewRomanPSMT" w:hAnsi="TimesNewRomanPSMT" w:cs="TimesNewRomanPSMT"/>
           <w:sz w:val="16"/>
           <w:szCs w:val="16"/>
         </w:rPr>
-        <w:t>lot.annexe_ateliers</w:t>
+        <w:t>lot.annexe</w:t>
+      </w:r>
+      <w:proofErr w:type="gramEnd"/>
+      <w:r>
+        <w:rPr>
+          <w:rFonts w:ascii="TimesNewRomanPSMT" w:hAnsi="TimesNewRomanPSMT" w:cs="TimesNewRomanPSMT"/>
+          <w:sz w:val="16"/>
+          <w:szCs w:val="16"/>
+        </w:rPr>
+        <w:t>_ateliers</w:t>
       </w:r>
       <w:proofErr w:type="spellEnd"/>
       <w:r>
@@ -8360,13 +8894,23 @@
         <w:t xml:space="preserve"> if </w:t>
       </w:r>
       <w:proofErr w:type="spellStart"/>
+      <w:proofErr w:type="gramStart"/>
       <w:r>
         <w:rPr>
           <w:rFonts w:ascii="TimesNewRomanPSMT" w:hAnsi="TimesNewRomanPSMT" w:cs="TimesNewRomanPSMT"/>
           <w:sz w:val="16"/>
           <w:szCs w:val="16"/>
         </w:rPr>
-        <w:t>lot.annexe_</w:t>
+        <w:t>lot.annexe</w:t>
+      </w:r>
+      <w:proofErr w:type="gramEnd"/>
+      <w:r>
+        <w:rPr>
+          <w:rFonts w:ascii="TimesNewRomanPSMT" w:hAnsi="TimesNewRomanPSMT" w:cs="TimesNewRomanPSMT"/>
+          <w:sz w:val="16"/>
+          <w:szCs w:val="16"/>
+        </w:rPr>
+        <w:t>_</w:t>
       </w:r>
       <w:r>
         <w:rPr>
@@ -8512,13 +9056,23 @@
         <w:t xml:space="preserve">{%- if </w:t>
       </w:r>
       <w:proofErr w:type="spellStart"/>
+      <w:proofErr w:type="gramStart"/>
       <w:r>
         <w:rPr>
           <w:rFonts w:ascii="TimesNewRomanPSMT" w:hAnsi="TimesNewRomanPSMT" w:cs="TimesNewRomanPSMT"/>
           <w:sz w:val="16"/>
           <w:szCs w:val="16"/>
         </w:rPr>
-        <w:t>lot.annexe_celliers</w:t>
+        <w:t>lot.annexe</w:t>
+      </w:r>
+      <w:proofErr w:type="gramEnd"/>
+      <w:r>
+        <w:rPr>
+          <w:rFonts w:ascii="TimesNewRomanPSMT" w:hAnsi="TimesNewRomanPSMT" w:cs="TimesNewRomanPSMT"/>
+          <w:sz w:val="16"/>
+          <w:szCs w:val="16"/>
+        </w:rPr>
+        <w:t>_celliers</w:t>
       </w:r>
       <w:proofErr w:type="spellEnd"/>
       <w:r>
@@ -8672,13 +9226,23 @@
         <w:t xml:space="preserve">{%- if </w:t>
       </w:r>
       <w:proofErr w:type="spellStart"/>
+      <w:proofErr w:type="gramStart"/>
       <w:r>
         <w:rPr>
           <w:rFonts w:ascii="TimesNewRomanPSMT" w:hAnsi="TimesNewRomanPSMT" w:cs="TimesNewRomanPSMT"/>
           <w:sz w:val="16"/>
           <w:szCs w:val="16"/>
         </w:rPr>
-        <w:t>lot.annexe_resserres</w:t>
+        <w:t>lot.annexe</w:t>
+      </w:r>
+      <w:proofErr w:type="gramEnd"/>
+      <w:r>
+        <w:rPr>
+          <w:rFonts w:ascii="TimesNewRomanPSMT" w:hAnsi="TimesNewRomanPSMT" w:cs="TimesNewRomanPSMT"/>
+          <w:sz w:val="16"/>
+          <w:szCs w:val="16"/>
+        </w:rPr>
+        <w:t>_resserres</w:t>
       </w:r>
       <w:proofErr w:type="spellEnd"/>
       <w:r>
@@ -8816,13 +9380,23 @@
         <w:t xml:space="preserve">{%- if </w:t>
       </w:r>
       <w:proofErr w:type="spellStart"/>
+      <w:proofErr w:type="gramStart"/>
       <w:r>
         <w:rPr>
           <w:rFonts w:ascii="TimesNewRomanPSMT" w:hAnsi="TimesNewRomanPSMT" w:cs="TimesNewRomanPSMT"/>
           <w:sz w:val="16"/>
           <w:szCs w:val="16"/>
         </w:rPr>
-        <w:t>lot.annexe_combles</w:t>
+        <w:t>lot.annexe</w:t>
+      </w:r>
+      <w:proofErr w:type="gramEnd"/>
+      <w:r>
+        <w:rPr>
+          <w:rFonts w:ascii="TimesNewRomanPSMT" w:hAnsi="TimesNewRomanPSMT" w:cs="TimesNewRomanPSMT"/>
+          <w:sz w:val="16"/>
+          <w:szCs w:val="16"/>
+        </w:rPr>
+        <w:t>_combles</w:t>
       </w:r>
       <w:proofErr w:type="spellEnd"/>
       <w:r>
@@ -8964,6 +9538,7 @@
         <w:t xml:space="preserve"> if </w:t>
       </w:r>
       <w:proofErr w:type="spellStart"/>
+      <w:proofErr w:type="gramStart"/>
       <w:r>
         <w:rPr>
           <w:rFonts w:ascii="TimesNewRomanPSMT" w:hAnsi="TimesNewRomanPSMT" w:cs="TimesNewRomanPSMT"/>
@@ -8971,7 +9546,17 @@
           <w:szCs w:val="16"/>
           <w:lang w:val="en-US"/>
         </w:rPr>
-        <w:t>lot.annexe_</w:t>
+        <w:t>lot.annexe</w:t>
+      </w:r>
+      <w:proofErr w:type="gramEnd"/>
+      <w:r>
+        <w:rPr>
+          <w:rFonts w:ascii="TimesNewRomanPSMT" w:hAnsi="TimesNewRomanPSMT" w:cs="TimesNewRomanPSMT"/>
+          <w:sz w:val="16"/>
+          <w:szCs w:val="16"/>
+          <w:lang w:val="en-US"/>
+        </w:rPr>
+        <w:t>_</w:t>
       </w:r>
       <w:r>
         <w:rPr>
@@ -9141,13 +9726,23 @@
         <w:t xml:space="preserve"> if </w:t>
       </w:r>
       <w:proofErr w:type="spellStart"/>
+      <w:proofErr w:type="gramStart"/>
       <w:r>
         <w:rPr>
           <w:rFonts w:ascii="TimesNewRomanPSMT" w:hAnsi="TimesNewRomanPSMT" w:cs="TimesNewRomanPSMT"/>
           <w:sz w:val="16"/>
           <w:szCs w:val="16"/>
         </w:rPr>
-        <w:t>lot.annexe_</w:t>
+        <w:t>lot.annexe</w:t>
+      </w:r>
+      <w:proofErr w:type="gramEnd"/>
+      <w:r>
+        <w:rPr>
+          <w:rFonts w:ascii="TimesNewRomanPSMT" w:hAnsi="TimesNewRomanPSMT" w:cs="TimesNewRomanPSMT"/>
+          <w:sz w:val="16"/>
+          <w:szCs w:val="16"/>
+        </w:rPr>
+        <w:t>_</w:t>
       </w:r>
       <w:r>
         <w:rPr>
@@ -9325,13 +9920,23 @@
         <w:t xml:space="preserve"> if </w:t>
       </w:r>
       <w:proofErr w:type="spellStart"/>
+      <w:proofErr w:type="gramStart"/>
       <w:r>
         <w:rPr>
           <w:rFonts w:ascii="TimesNewRomanPSMT" w:hAnsi="TimesNewRomanPSMT" w:cs="TimesNewRomanPSMT"/>
           <w:sz w:val="16"/>
           <w:szCs w:val="16"/>
         </w:rPr>
-        <w:t>lot.annexe_</w:t>
+        <w:t>lot.annexe</w:t>
+      </w:r>
+      <w:proofErr w:type="gramEnd"/>
+      <w:r>
+        <w:rPr>
+          <w:rFonts w:ascii="TimesNewRomanPSMT" w:hAnsi="TimesNewRomanPSMT" w:cs="TimesNewRomanPSMT"/>
+          <w:sz w:val="16"/>
+          <w:szCs w:val="16"/>
+        </w:rPr>
+        <w:t>_</w:t>
       </w:r>
       <w:r>
         <w:rPr>
@@ -9502,6 +10107,7 @@
         </w:rPr>
         <w:t xml:space="preserve">3 ter. Surface des locaux collectifs résidentiels : </w:t>
       </w:r>
+      <w:proofErr w:type="gramStart"/>
       <w:r>
         <w:rPr>
           <w:rFonts w:ascii="TimesNewRomanPSMT" w:hAnsi="TimesNewRomanPSMT" w:cs="TimesNewRomanPSMT"/>
@@ -9513,7 +10119,14 @@
         <w:rPr>
           <w:rFonts w:ascii="TimesNewRomanPSMT" w:hAnsi="TimesNewRomanPSMT" w:cs="TimesNewRomanPSMT"/>
         </w:rPr>
-        <w:t>lot.</w:t>
+        <w:t>lot</w:t>
+      </w:r>
+      <w:proofErr w:type="gramEnd"/>
+      <w:r>
+        <w:rPr>
+          <w:rFonts w:ascii="TimesNewRomanPSMT" w:hAnsi="TimesNewRomanPSMT" w:cs="TimesNewRomanPSMT"/>
+        </w:rPr>
+        <w:t>.</w:t>
       </w:r>
       <w:r>
         <w:rPr>
@@ -9561,6 +10174,7 @@
       </w:r>
       <w:bookmarkStart w:id="31" w:name="SU"/>
       <w:bookmarkEnd w:id="31"/>
+      <w:proofErr w:type="gramStart"/>
       <w:r>
         <w:rPr>
           <w:rFonts w:ascii="TimesNewRomanPSMT" w:hAnsi="TimesNewRomanPSMT" w:cs="TimesNewRomanPSMT"/>
@@ -9574,6 +10188,7 @@
         </w:rPr>
         <w:t>su</w:t>
       </w:r>
+      <w:proofErr w:type="gramEnd"/>
       <w:r>
         <w:rPr>
           <w:rFonts w:ascii="TimesNewRomanPSMT" w:hAnsi="TimesNewRomanPSMT" w:cs="TimesNewRomanPSMT"/>
@@ -9651,6 +10266,7 @@
         <w:t xml:space="preserve">{% if </w:t>
       </w:r>
       <w:proofErr w:type="spellStart"/>
+      <w:proofErr w:type="gramStart"/>
       <w:r>
         <w:rPr>
           <w:rFonts w:ascii="TimesNewRomanPSMT" w:hAnsi="TimesNewRomanPSMT" w:cs="TimesNewRomanPSMT"/>
@@ -9668,6 +10284,7 @@
         <w:t>.count</w:t>
       </w:r>
       <w:proofErr w:type="spellEnd"/>
+      <w:proofErr w:type="gramEnd"/>
       <w:r>
         <w:rPr>
           <w:rFonts w:ascii="TimesNewRomanPSMT" w:hAnsi="TimesNewRomanPSMT" w:cs="TimesNewRomanPSMT"/>
@@ -9767,6 +10384,7 @@
                 <w:szCs w:val="14"/>
               </w:rPr>
             </w:pPr>
+            <w:proofErr w:type="gramStart"/>
             <w:r>
               <w:rPr>
                 <w:rFonts w:ascii="TimesNewRomanPSMT" w:hAnsi="TimesNewRomanPSMT" w:cs="TimesNewRomanPSMT"/>
@@ -9775,6 +10393,7 @@
               </w:rPr>
               <w:t>habitable</w:t>
             </w:r>
+            <w:proofErr w:type="gramEnd"/>
           </w:p>
           <w:p>
             <w:pPr>
@@ -9791,7 +10410,25 @@
                 <w:sz w:val="14"/>
                 <w:szCs w:val="14"/>
               </w:rPr>
-              <w:t>(art. R. 111-2)</w:t>
+              <w:t>(</w:t>
+            </w:r>
+            <w:proofErr w:type="gramStart"/>
+            <w:r>
+              <w:rPr>
+                <w:rFonts w:ascii="TimesNewRomanPSMT" w:hAnsi="TimesNewRomanPSMT" w:cs="TimesNewRomanPSMT"/>
+                <w:sz w:val="14"/>
+                <w:szCs w:val="14"/>
+              </w:rPr>
+              <w:t>art.</w:t>
+            </w:r>
+            <w:proofErr w:type="gramEnd"/>
+            <w:r>
+              <w:rPr>
+                <w:rFonts w:ascii="TimesNewRomanPSMT" w:hAnsi="TimesNewRomanPSMT" w:cs="TimesNewRomanPSMT"/>
+                <w:sz w:val="14"/>
+                <w:szCs w:val="14"/>
+              </w:rPr>
+              <w:t xml:space="preserve"> R. 111-2)</w:t>
             </w:r>
           </w:p>
         </w:tc>
@@ -9826,13 +10463,23 @@
                 <w:lang w:val="en-US"/>
               </w:rPr>
             </w:pPr>
+            <w:proofErr w:type="gramStart"/>
             <w:r>
               <w:rPr>
                 <w:rFonts w:ascii="TimesNewRomanPSMT" w:hAnsi="TimesNewRomanPSMT" w:cs="TimesNewRomanPSMT"/>
                 <w:sz w:val="14"/>
                 <w:szCs w:val="14"/>
               </w:rPr>
-              <w:t>réelle des annexes</w:t>
+              <w:t>réelle</w:t>
+            </w:r>
+            <w:proofErr w:type="gramEnd"/>
+            <w:r>
+              <w:rPr>
+                <w:rFonts w:ascii="TimesNewRomanPSMT" w:hAnsi="TimesNewRomanPSMT" w:cs="TimesNewRomanPSMT"/>
+                <w:sz w:val="14"/>
+                <w:szCs w:val="14"/>
+              </w:rPr>
+              <w:t xml:space="preserve"> des annexes</w:t>
             </w:r>
           </w:p>
         </w:tc>
@@ -9872,7 +10519,25 @@
                 <w:sz w:val="14"/>
                 <w:szCs w:val="14"/>
               </w:rPr>
-              <w:t>(surface habitable augmentée de 50% de la surface des annexes)</w:t>
+              <w:t>(</w:t>
+            </w:r>
+            <w:proofErr w:type="gramStart"/>
+            <w:r>
+              <w:rPr>
+                <w:rFonts w:ascii="TimesNewRomanPSMT" w:hAnsi="TimesNewRomanPSMT" w:cs="TimesNewRomanPSMT"/>
+                <w:sz w:val="14"/>
+                <w:szCs w:val="14"/>
+              </w:rPr>
+              <w:t>surface</w:t>
+            </w:r>
+            <w:proofErr w:type="gramEnd"/>
+            <w:r>
+              <w:rPr>
+                <w:rFonts w:ascii="TimesNewRomanPSMT" w:hAnsi="TimesNewRomanPSMT" w:cs="TimesNewRomanPSMT"/>
+                <w:sz w:val="14"/>
+                <w:szCs w:val="14"/>
+              </w:rPr>
+              <w:t xml:space="preserve"> habitable augmentée de 50% de la surface des annexes)</w:t>
             </w:r>
           </w:p>
         </w:tc>
@@ -9978,13 +10643,23 @@
                 <w:szCs w:val="14"/>
               </w:rPr>
             </w:pPr>
+            <w:proofErr w:type="gramStart"/>
             <w:r>
               <w:rPr>
                 <w:rFonts w:ascii="TimesNewRomanPSMT" w:hAnsi="TimesNewRomanPSMT" w:cs="TimesNewRomanPSMT"/>
                 <w:sz w:val="14"/>
                 <w:szCs w:val="14"/>
               </w:rPr>
-              <w:t>du logement</w:t>
+              <w:t>du</w:t>
+            </w:r>
+            <w:proofErr w:type="gramEnd"/>
+            <w:r>
+              <w:rPr>
+                <w:rFonts w:ascii="TimesNewRomanPSMT" w:hAnsi="TimesNewRomanPSMT" w:cs="TimesNewRomanPSMT"/>
+                <w:sz w:val="14"/>
+                <w:szCs w:val="14"/>
+              </w:rPr>
+              <w:t xml:space="preserve"> logement</w:t>
             </w:r>
           </w:p>
           <w:p>
@@ -10001,7 +10676,25 @@
                 <w:sz w:val="14"/>
                 <w:szCs w:val="14"/>
               </w:rPr>
-              <w:t xml:space="preserve">(col 4 </w:t>
+              <w:t>(</w:t>
+            </w:r>
+            <w:proofErr w:type="gramStart"/>
+            <w:r>
+              <w:rPr>
+                <w:rFonts w:ascii="TimesNewRomanPSMT" w:hAnsi="TimesNewRomanPSMT" w:cs="TimesNewRomanPSMT"/>
+                <w:sz w:val="14"/>
+                <w:szCs w:val="14"/>
+              </w:rPr>
+              <w:t>col</w:t>
+            </w:r>
+            <w:proofErr w:type="gramEnd"/>
+            <w:r>
+              <w:rPr>
+                <w:rFonts w:ascii="TimesNewRomanPSMT" w:hAnsi="TimesNewRomanPSMT" w:cs="TimesNewRomanPSMT"/>
+                <w:sz w:val="14"/>
+                <w:szCs w:val="14"/>
+              </w:rPr>
+              <w:t xml:space="preserve"> 4 </w:t>
             </w:r>
             <w:r>
               <w:rPr>
@@ -10605,14 +11298,25 @@
               <w:t>{{</w:t>
             </w:r>
             <w:proofErr w:type="spellStart"/>
-            <w:r>
-              <w:rPr>
-                <w:rFonts w:ascii="TimesNewRomanPSMT" w:hAnsi="TimesNewRomanPSMT" w:cs="TimesNewRomanPSMT"/>
-                <w:sz w:val="16"/>
-                <w:szCs w:val="16"/>
-                <w:lang w:val="en-US"/>
-              </w:rPr>
-              <w:t>l.lpmc|f</w:t>
+            <w:proofErr w:type="gramStart"/>
+            <w:r>
+              <w:rPr>
+                <w:rFonts w:ascii="TimesNewRomanPSMT" w:hAnsi="TimesNewRomanPSMT" w:cs="TimesNewRomanPSMT"/>
+                <w:sz w:val="16"/>
+                <w:szCs w:val="16"/>
+                <w:lang w:val="en-US"/>
+              </w:rPr>
+              <w:t>l.lpmc</w:t>
+            </w:r>
+            <w:proofErr w:type="gramEnd"/>
+            <w:r>
+              <w:rPr>
+                <w:rFonts w:ascii="TimesNewRomanPSMT" w:hAnsi="TimesNewRomanPSMT" w:cs="TimesNewRomanPSMT"/>
+                <w:sz w:val="16"/>
+                <w:szCs w:val="16"/>
+                <w:lang w:val="en-US"/>
+              </w:rPr>
+              <w:t>|f</w:t>
             </w:r>
             <w:proofErr w:type="spellEnd"/>
             <w:r>
@@ -10713,14 +11417,25 @@
               <w:t>{{</w:t>
             </w:r>
             <w:proofErr w:type="spellStart"/>
-            <w:r>
-              <w:rPr>
-                <w:rFonts w:ascii="TimesNewRomanPSMT" w:hAnsi="TimesNewRomanPSMT" w:cs="TimesNewRomanPSMT"/>
-                <w:sz w:val="16"/>
-                <w:szCs w:val="16"/>
-                <w:lang w:val="en-US"/>
-              </w:rPr>
-              <w:t>l.l|f</w:t>
+            <w:proofErr w:type="gramStart"/>
+            <w:r>
+              <w:rPr>
+                <w:rFonts w:ascii="TimesNewRomanPSMT" w:hAnsi="TimesNewRomanPSMT" w:cs="TimesNewRomanPSMT"/>
+                <w:sz w:val="16"/>
+                <w:szCs w:val="16"/>
+                <w:lang w:val="en-US"/>
+              </w:rPr>
+              <w:t>l.l</w:t>
+            </w:r>
+            <w:proofErr w:type="gramEnd"/>
+            <w:r>
+              <w:rPr>
+                <w:rFonts w:ascii="TimesNewRomanPSMT" w:hAnsi="TimesNewRomanPSMT" w:cs="TimesNewRomanPSMT"/>
+                <w:sz w:val="16"/>
+                <w:szCs w:val="16"/>
+                <w:lang w:val="en-US"/>
+              </w:rPr>
+              <w:t>|f</w:t>
             </w:r>
             <w:proofErr w:type="spellEnd"/>
             <w:r>
@@ -11215,14 +11930,28 @@
         <w:rPr>
           <w:rFonts w:ascii="TimesNewRomanPSMT" w:hAnsi="TimesNewRomanPSMT" w:cs="TimesNewRomanPSMT"/>
         </w:rPr>
-        <w:t xml:space="preserve"> {{ </w:t>
+        <w:t xml:space="preserve"> </w:t>
+      </w:r>
+      <w:proofErr w:type="gramStart"/>
+      <w:r>
+        <w:rPr>
+          <w:rFonts w:ascii="TimesNewRomanPSMT" w:hAnsi="TimesNewRomanPSMT" w:cs="TimesNewRomanPSMT"/>
+        </w:rPr>
+        <w:t xml:space="preserve">{{ </w:t>
       </w:r>
       <w:proofErr w:type="spellStart"/>
       <w:r>
         <w:rPr>
           <w:rFonts w:ascii="TimesNewRomanPSMT" w:hAnsi="TimesNewRomanPSMT" w:cs="TimesNewRomanPSMT"/>
         </w:rPr>
-        <w:t>liste_des_annexes</w:t>
+        <w:t>liste</w:t>
+      </w:r>
+      <w:proofErr w:type="gramEnd"/>
+      <w:r>
+        <w:rPr>
+          <w:rFonts w:ascii="TimesNewRomanPSMT" w:hAnsi="TimesNewRomanPSMT" w:cs="TimesNewRomanPSMT"/>
+        </w:rPr>
+        <w:t>_des_annexes</w:t>
       </w:r>
       <w:proofErr w:type="spellEnd"/>
       <w:r>
@@ -11276,6 +12005,7 @@
         <w:t xml:space="preserve">{% if </w:t>
       </w:r>
       <w:proofErr w:type="spellStart"/>
+      <w:proofErr w:type="gramStart"/>
       <w:r>
         <w:rPr>
           <w:rFonts w:ascii="TimesNewRomanPSMT" w:hAnsi="TimesNewRomanPSMT" w:cs="TimesNewRomanPSMT"/>
@@ -11284,6 +12014,7 @@
         <w:t>stationnements.count</w:t>
       </w:r>
       <w:proofErr w:type="spellEnd"/>
+      <w:proofErr w:type="gramEnd"/>
       <w:r>
         <w:rPr>
           <w:rFonts w:ascii="TimesNewRomanPSMT" w:hAnsi="TimesNewRomanPSMT" w:cs="TimesNewRomanPSMT"/>
@@ -11500,6 +12231,7 @@
                 <w:sz w:val="20"/>
               </w:rPr>
             </w:pPr>
+            <w:proofErr w:type="gramStart"/>
             <w:r>
               <w:rPr>
                 <w:rFonts w:ascii="TimesNewRomanPSMT" w:hAnsi="TimesNewRomanPSMT" w:cs="TimesNewRomanPSMT"/>
@@ -11517,6 +12249,7 @@
               </w:rPr>
               <w:t>s</w:t>
             </w:r>
+            <w:proofErr w:type="gramEnd"/>
             <w:r>
               <w:rPr>
                 <w:rFonts w:ascii="TimesNewRomanPSMT" w:hAnsi="TimesNewRomanPSMT" w:cs="TimesNewRomanPSMT"/>
@@ -11616,6 +12349,7 @@
               <w:t>{{</w:t>
             </w:r>
             <w:proofErr w:type="spellStart"/>
+            <w:proofErr w:type="gramStart"/>
             <w:r>
               <w:rPr>
                 <w:rFonts w:ascii="TimesNewRomanPSMT" w:hAnsi="TimesNewRomanPSMT" w:cs="TimesNewRomanPSMT"/>
@@ -11625,6 +12359,7 @@
               <w:t>s.l</w:t>
             </w:r>
             <w:proofErr w:type="spellEnd"/>
+            <w:proofErr w:type="gramEnd"/>
             <w:r>
               <w:rPr>
                 <w:rFonts w:ascii="TimesNewRomanPSMT" w:hAnsi="TimesNewRomanPSMT" w:cs="TimesNewRomanPSMT"/>
@@ -11752,6 +12487,7 @@
         <w:t xml:space="preserve">{% if </w:t>
       </w:r>
       <w:proofErr w:type="spellStart"/>
+      <w:proofErr w:type="gramStart"/>
       <w:r>
         <w:rPr>
           <w:rFonts w:ascii="TimesNewRomanPSMT" w:hAnsi="TimesNewRomanPSMT" w:cs="TimesNewRomanPSMT"/>
@@ -11769,6 +12505,7 @@
         <w:t>.count</w:t>
       </w:r>
       <w:proofErr w:type="spellEnd"/>
+      <w:proofErr w:type="gramEnd"/>
       <w:r>
         <w:rPr>
           <w:rFonts w:ascii="TimesNewRomanPSMT" w:hAnsi="TimesNewRomanPSMT" w:cs="TimesNewRomanPSMT"/>
@@ -12226,6 +12963,7 @@
               <w:t>{{</w:t>
             </w:r>
             <w:proofErr w:type="spellStart"/>
+            <w:proofErr w:type="gramStart"/>
             <w:r>
               <w:rPr>
                 <w:rFonts w:ascii="TimesNewRomanPSMT" w:hAnsi="TimesNewRomanPSMT" w:cs="TimesNewRomanPSMT"/>
@@ -12236,6 +12974,7 @@
               <w:t>a.lgt.d</w:t>
             </w:r>
             <w:proofErr w:type="spellEnd"/>
+            <w:proofErr w:type="gramEnd"/>
             <w:r>
               <w:rPr>
                 <w:rFonts w:ascii="TimesNewRomanPSMT" w:hAnsi="TimesNewRomanPSMT" w:cs="TimesNewRomanPSMT"/>
@@ -12323,6 +13062,7 @@
               <w:t>{{</w:t>
             </w:r>
             <w:proofErr w:type="spellStart"/>
+            <w:proofErr w:type="gramStart"/>
             <w:r>
               <w:rPr>
                 <w:rFonts w:ascii="TimesNewRomanPSMT" w:hAnsi="TimesNewRomanPSMT" w:cs="TimesNewRomanPSMT"/>
@@ -12332,6 +13072,7 @@
               </w:rPr>
               <w:t>a.shsr</w:t>
             </w:r>
+            <w:proofErr w:type="gramEnd"/>
             <w:r>
               <w:rPr>
                 <w:rFonts w:ascii="TimesNewRomanPSMT" w:hAnsi="TimesNewRomanPSMT" w:cs="TimesNewRomanPSMT"/>
@@ -12377,6 +13118,7 @@
               <w:t>{{</w:t>
             </w:r>
             <w:proofErr w:type="spellStart"/>
+            <w:proofErr w:type="gramStart"/>
             <w:r>
               <w:rPr>
                 <w:rFonts w:ascii="TimesNewRomanPSMT" w:hAnsi="TimesNewRomanPSMT" w:cs="TimesNewRomanPSMT"/>
@@ -12386,6 +13128,7 @@
               </w:rPr>
               <w:t>a.lpmc</w:t>
             </w:r>
+            <w:proofErr w:type="gramEnd"/>
             <w:r>
               <w:rPr>
                 <w:rFonts w:ascii="TimesNewRomanPSMT" w:hAnsi="TimesNewRomanPSMT" w:cs="TimesNewRomanPSMT"/>
@@ -12440,6 +13183,7 @@
               <w:t>{{</w:t>
             </w:r>
             <w:proofErr w:type="spellStart"/>
+            <w:proofErr w:type="gramStart"/>
             <w:r>
               <w:rPr>
                 <w:rFonts w:ascii="TimesNewRomanPSMT" w:hAnsi="TimesNewRomanPSMT" w:cs="TimesNewRomanPSMT"/>
@@ -12449,6 +13193,7 @@
               </w:rPr>
               <w:t>a.l</w:t>
             </w:r>
+            <w:proofErr w:type="gramEnd"/>
             <w:r>
               <w:rPr>
                 <w:rFonts w:ascii="TimesNewRomanPSMT" w:hAnsi="TimesNewRomanPSMT" w:cs="TimesNewRomanPSMT"/>
@@ -12619,7 +13364,14 @@
           <w:rFonts w:ascii="TimesNewRomanPSMT" w:hAnsi="TimesNewRomanPSMT" w:cs="TimesNewRomanPSMT"/>
         </w:rPr>
         <w:lastRenderedPageBreak/>
-        <w:t xml:space="preserve">Locaux commerciaux (nombre) :  </w:t>
+        <w:t xml:space="preserve">Locaux commerciaux (nombre) </w:t>
+      </w:r>
+      <w:proofErr w:type="gramStart"/>
+      <w:r>
+        <w:rPr>
+          <w:rFonts w:ascii="TimesNewRomanPSMT" w:hAnsi="TimesNewRomanPSMT" w:cs="TimesNewRomanPSMT"/>
+        </w:rPr>
+        <w:t xml:space="preserve">:  </w:t>
       </w:r>
       <w:bookmarkStart w:id="36" w:name="Commerce"/>
       <w:bookmarkEnd w:id="36"/>
@@ -12627,7 +13379,14 @@
         <w:rPr>
           <w:rFonts w:ascii="TimesNewRomanPSMT" w:hAnsi="TimesNewRomanPSMT" w:cs="TimesNewRomanPSMT"/>
         </w:rPr>
-        <w:t xml:space="preserve">{{ </w:t>
+        <w:t>{</w:t>
+      </w:r>
+      <w:proofErr w:type="gramEnd"/>
+      <w:r>
+        <w:rPr>
+          <w:rFonts w:ascii="TimesNewRomanPSMT" w:hAnsi="TimesNewRomanPSMT" w:cs="TimesNewRomanPSMT"/>
+        </w:rPr>
+        <w:t xml:space="preserve">{ </w:t>
       </w:r>
       <w:proofErr w:type="spellStart"/>
       <w:r>
@@ -12676,6 +13435,7 @@
       </w:r>
       <w:bookmarkStart w:id="37" w:name="Bureau"/>
       <w:bookmarkEnd w:id="37"/>
+      <w:proofErr w:type="gramStart"/>
       <w:r>
         <w:rPr>
           <w:rFonts w:ascii="TimesNewRomanPSMT" w:hAnsi="TimesNewRomanPSMT" w:cs="TimesNewRomanPSMT"/>
@@ -12687,7 +13447,14 @@
         <w:rPr>
           <w:rFonts w:ascii="TimesNewRomanPSMT" w:hAnsi="TimesNewRomanPSMT" w:cs="TimesNewRomanPSMT"/>
         </w:rPr>
-        <w:t>programme.nb_bureaux</w:t>
+        <w:t>programme</w:t>
+      </w:r>
+      <w:proofErr w:type="gramEnd"/>
+      <w:r>
+        <w:rPr>
+          <w:rFonts w:ascii="TimesNewRomanPSMT" w:hAnsi="TimesNewRomanPSMT" w:cs="TimesNewRomanPSMT"/>
+        </w:rPr>
+        <w:t>.nb_bureaux</w:t>
       </w:r>
       <w:proofErr w:type="spellEnd"/>
       <w:r>
@@ -12738,6 +13505,7 @@
       </w:r>
       <w:bookmarkStart w:id="38" w:name="Autre"/>
       <w:bookmarkEnd w:id="38"/>
+      <w:proofErr w:type="gramStart"/>
       <w:r>
         <w:rPr>
           <w:rFonts w:ascii="TimesNewRomanPSMT" w:hAnsi="TimesNewRomanPSMT" w:cs="TimesNewRomanPSMT"/>
@@ -12749,7 +13517,14 @@
         <w:rPr>
           <w:rFonts w:ascii="TimesNewRomanPSMT" w:hAnsi="TimesNewRomanPSMT" w:cs="TimesNewRomanPSMT"/>
         </w:rPr>
-        <w:t>programme.autre</w:t>
+        <w:t>programme</w:t>
+      </w:r>
+      <w:proofErr w:type="gramEnd"/>
+      <w:r>
+        <w:rPr>
+          <w:rFonts w:ascii="TimesNewRomanPSMT" w:hAnsi="TimesNewRomanPSMT" w:cs="TimesNewRomanPSMT"/>
+        </w:rPr>
+        <w:t>.autre</w:t>
       </w:r>
       <w:r>
         <w:rPr>
@@ -12840,6 +13615,7 @@
       </w:r>
       <w:bookmarkStart w:id="39" w:name="Vendeur"/>
       <w:bookmarkEnd w:id="39"/>
+      <w:proofErr w:type="gramStart"/>
       <w:r>
         <w:rPr>
           <w:rFonts w:ascii="TimesNewRomanPSMT" w:hAnsi="TimesNewRomanPSMT" w:cs="TimesNewRomanPSMT"/>
@@ -12851,7 +13627,14 @@
         <w:rPr>
           <w:rFonts w:ascii="TimesNewRomanPSMT" w:hAnsi="TimesNewRomanPSMT" w:cs="TimesNewRomanPSMT"/>
         </w:rPr>
-        <w:t>programme.vendeur_text</w:t>
+        <w:t>programme</w:t>
+      </w:r>
+      <w:proofErr w:type="gramEnd"/>
+      <w:r>
+        <w:rPr>
+          <w:rFonts w:ascii="TimesNewRomanPSMT" w:hAnsi="TimesNewRomanPSMT" w:cs="TimesNewRomanPSMT"/>
+        </w:rPr>
+        <w:t>.vendeur_text</w:t>
       </w:r>
       <w:proofErr w:type="spellEnd"/>
       <w:r>
@@ -12966,6 +13749,7 @@
       </w:r>
       <w:bookmarkStart w:id="40" w:name="Acquereur"/>
       <w:bookmarkEnd w:id="40"/>
+      <w:proofErr w:type="gramStart"/>
       <w:r>
         <w:rPr>
           <w:rFonts w:ascii="TimesNewRomanPSMT" w:hAnsi="TimesNewRomanPSMT" w:cs="TimesNewRomanPSMT"/>
@@ -12977,7 +13761,14 @@
         <w:rPr>
           <w:rFonts w:ascii="TimesNewRomanPSMT" w:hAnsi="TimesNewRomanPSMT" w:cs="TimesNewRomanPSMT"/>
         </w:rPr>
-        <w:t>programme.acquereu</w:t>
+        <w:t>programme</w:t>
+      </w:r>
+      <w:proofErr w:type="gramEnd"/>
+      <w:r>
+        <w:rPr>
+          <w:rFonts w:ascii="TimesNewRomanPSMT" w:hAnsi="TimesNewRomanPSMT" w:cs="TimesNewRomanPSMT"/>
+        </w:rPr>
+        <w:t>.acquereu</w:t>
       </w:r>
       <w:r>
         <w:rPr>
@@ -13098,6 +13889,7 @@
       </w:r>
       <w:bookmarkStart w:id="41" w:name="ActeNotaire"/>
       <w:bookmarkEnd w:id="41"/>
+      <w:proofErr w:type="gramStart"/>
       <w:r>
         <w:rPr>
           <w:rFonts w:ascii="TimesNewRomanPSMT" w:hAnsi="TimesNewRomanPSMT" w:cs="TimesNewRomanPSMT"/>
@@ -13109,7 +13901,14 @@
         <w:rPr>
           <w:rFonts w:ascii="TimesNewRomanPSMT" w:hAnsi="TimesNewRomanPSMT" w:cs="TimesNewRomanPSMT"/>
         </w:rPr>
-        <w:t>programme.date_</w:t>
+        <w:t>programme</w:t>
+      </w:r>
+      <w:proofErr w:type="gramEnd"/>
+      <w:r>
+        <w:rPr>
+          <w:rFonts w:ascii="TimesNewRomanPSMT" w:hAnsi="TimesNewRomanPSMT" w:cs="TimesNewRomanPSMT"/>
+        </w:rPr>
+        <w:t>.date_</w:t>
       </w:r>
       <w:r>
         <w:rPr>
@@ -13144,6 +13943,7 @@
         </w:rPr>
       </w:pPr>
       <w:proofErr w:type="spellStart"/>
+      <w:proofErr w:type="gramStart"/>
       <w:r>
         <w:rPr>
           <w:lang w:val="en-US"/>
@@ -13155,7 +13955,14 @@
         <w:rPr>
           <w:lang w:val="en-US"/>
         </w:rPr>
-        <w:t xml:space="preserve"> : </w:t>
+        <w:t> :</w:t>
+      </w:r>
+      <w:proofErr w:type="gramEnd"/>
+      <w:r>
+        <w:rPr>
+          <w:lang w:val="en-US"/>
+        </w:rPr>
+        <w:t xml:space="preserve"> </w:t>
       </w:r>
       <w:bookmarkStart w:id="42" w:name="Notaire"/>
       <w:bookmarkEnd w:id="42"/>
@@ -13302,6 +14109,7 @@
       </w:r>
       <w:bookmarkStart w:id="43" w:name="Refpublic"/>
       <w:bookmarkEnd w:id="43"/>
+      <w:proofErr w:type="gramStart"/>
       <w:r>
         <w:rPr>
           <w:rFonts w:ascii="TimesNewRomanPSMT" w:hAnsi="TimesNewRomanPSMT" w:cs="TimesNewRomanPSMT"/>
@@ -13313,7 +14121,14 @@
         <w:rPr>
           <w:rFonts w:ascii="TimesNewRomanPSMT" w:hAnsi="TimesNewRomanPSMT" w:cs="TimesNewRomanPSMT"/>
         </w:rPr>
-        <w:t>programme.reference_publication_acte</w:t>
+        <w:t>programme</w:t>
+      </w:r>
+      <w:proofErr w:type="gramEnd"/>
+      <w:r>
+        <w:rPr>
+          <w:rFonts w:ascii="TimesNewRomanPSMT" w:hAnsi="TimesNewRomanPSMT" w:cs="TimesNewRomanPSMT"/>
+        </w:rPr>
+        <w:t>.reference_publication_acte</w:t>
       </w:r>
       <w:r>
         <w:rPr>
@@ -13471,6 +14286,7 @@
       </w:r>
       <w:bookmarkStart w:id="44" w:name="PC"/>
       <w:bookmarkEnd w:id="44"/>
+      <w:proofErr w:type="gramStart"/>
       <w:r>
         <w:rPr>
           <w:rFonts w:ascii="TimesNewRomanPSMT" w:hAnsi="TimesNewRomanPSMT" w:cs="TimesNewRomanPSMT"/>
@@ -13482,7 +14298,14 @@
         <w:rPr>
           <w:rFonts w:ascii="TimesNewRomanPSMT" w:hAnsi="TimesNewRomanPSMT" w:cs="TimesNewRomanPSMT"/>
         </w:rPr>
-        <w:t>programme.permis_construire</w:t>
+        <w:t>programme</w:t>
+      </w:r>
+      <w:proofErr w:type="gramEnd"/>
+      <w:r>
+        <w:rPr>
+          <w:rFonts w:ascii="TimesNewRomanPSMT" w:hAnsi="TimesNewRomanPSMT" w:cs="TimesNewRomanPSMT"/>
+        </w:rPr>
+        <w:t>.permis_construire</w:t>
       </w:r>
       <w:proofErr w:type="spellEnd"/>
       <w:r>
@@ -13522,6 +14345,7 @@
         </w:rPr>
         <w:t xml:space="preserve">5.2. Date prévisible ou effective d'achèvement des travaux de construction ou d'amélioration : </w:t>
       </w:r>
+      <w:proofErr w:type="gramStart"/>
       <w:r>
         <w:rPr>
           <w:rFonts w:ascii="TimesNewRomanPSMT" w:hAnsi="TimesNewRomanPSMT" w:cs="TimesNewRomanPSMT"/>
@@ -13533,7 +14357,14 @@
         <w:rPr>
           <w:rFonts w:ascii="TimesNewRomanPSMT" w:hAnsi="TimesNewRomanPSMT" w:cs="TimesNewRomanPSMT"/>
         </w:rPr>
-        <w:t>programme.date_achevement_</w:t>
+        <w:t>programme</w:t>
+      </w:r>
+      <w:proofErr w:type="gramEnd"/>
+      <w:r>
+        <w:rPr>
+          <w:rFonts w:ascii="TimesNewRomanPSMT" w:hAnsi="TimesNewRomanPSMT" w:cs="TimesNewRomanPSMT"/>
+        </w:rPr>
+        <w:t>.date_achevement_</w:t>
       </w:r>
       <w:r>
         <w:rPr>
@@ -13575,6 +14406,7 @@
       </w:r>
       <w:bookmarkStart w:id="45" w:name="Achat"/>
       <w:bookmarkEnd w:id="45"/>
+      <w:proofErr w:type="gramStart"/>
       <w:r>
         <w:rPr>
           <w:rFonts w:ascii="TimesNewRomanPSMT" w:hAnsi="TimesNewRomanPSMT" w:cs="TimesNewRomanPSMT"/>
@@ -13586,7 +14418,14 @@
         <w:rPr>
           <w:rFonts w:ascii="TimesNewRomanPSMT" w:hAnsi="TimesNewRomanPSMT" w:cs="TimesNewRomanPSMT"/>
         </w:rPr>
-        <w:t>programme.</w:t>
+        <w:t>programme</w:t>
+      </w:r>
+      <w:proofErr w:type="gramEnd"/>
+      <w:r>
+        <w:rPr>
+          <w:rFonts w:ascii="TimesNewRomanPSMT" w:hAnsi="TimesNewRomanPSMT" w:cs="TimesNewRomanPSMT"/>
+        </w:rPr>
+        <w:t>.</w:t>
       </w:r>
       <w:r>
         <w:rPr>
@@ -13668,9 +14507,17 @@
         <w:rPr>
           <w:rFonts w:ascii="TimesNewRomanPSMT" w:hAnsi="TimesNewRomanPSMT" w:cs="TimesNewRomanPSMT"/>
         </w:rPr>
-        <w:t>prets_cdc.count</w:t>
+        <w:t>prets_</w:t>
+      </w:r>
+      <w:proofErr w:type="gramStart"/>
+      <w:r>
+        <w:rPr>
+          <w:rFonts w:ascii="TimesNewRomanPSMT" w:hAnsi="TimesNewRomanPSMT" w:cs="TimesNewRomanPSMT"/>
+        </w:rPr>
+        <w:t>cdc.count</w:t>
       </w:r>
       <w:proofErr w:type="spellEnd"/>
+      <w:proofErr w:type="gramEnd"/>
       <w:r>
         <w:rPr>
           <w:rFonts w:ascii="TimesNewRomanPSMT" w:hAnsi="TimesNewRomanPSMT" w:cs="TimesNewRomanPSMT"/>
@@ -13732,7 +14579,14 @@
         <w:rPr>
           <w:rFonts w:ascii="TimesNewRomanPSMT" w:hAnsi="TimesNewRomanPSMT" w:cs="TimesNewRomanPSMT"/>
         </w:rPr>
-        <w:t xml:space="preserve">Numéro : {{ </w:t>
+        <w:t xml:space="preserve">Numéro : </w:t>
+      </w:r>
+      <w:proofErr w:type="gramStart"/>
+      <w:r>
+        <w:rPr>
+          <w:rFonts w:ascii="TimesNewRomanPSMT" w:hAnsi="TimesNewRomanPSMT" w:cs="TimesNewRomanPSMT"/>
+        </w:rPr>
+        <w:t xml:space="preserve">{{ </w:t>
       </w:r>
       <w:proofErr w:type="spellStart"/>
       <w:r>
@@ -13742,6 +14596,7 @@
         <w:t>p.n</w:t>
       </w:r>
       <w:proofErr w:type="spellEnd"/>
+      <w:proofErr w:type="gramEnd"/>
       <w:r>
         <w:rPr>
           <w:rFonts w:ascii="TimesNewRomanPSMT" w:hAnsi="TimesNewRomanPSMT" w:cs="TimesNewRomanPSMT"/>
@@ -13765,14 +14620,28 @@
         <w:rPr>
           <w:rFonts w:ascii="TimesNewRomanPSMT" w:hAnsi="TimesNewRomanPSMT" w:cs="TimesNewRomanPSMT"/>
         </w:rPr>
-        <w:t xml:space="preserve">Date d’octroi : {{ </w:t>
+        <w:t xml:space="preserve">Date d’octroi : </w:t>
+      </w:r>
+      <w:proofErr w:type="gramStart"/>
+      <w:r>
+        <w:rPr>
+          <w:rFonts w:ascii="TimesNewRomanPSMT" w:hAnsi="TimesNewRomanPSMT" w:cs="TimesNewRomanPSMT"/>
+        </w:rPr>
+        <w:t xml:space="preserve">{{ </w:t>
       </w:r>
       <w:proofErr w:type="spellStart"/>
       <w:r>
         <w:rPr>
           <w:rFonts w:ascii="TimesNewRomanPSMT" w:hAnsi="TimesNewRomanPSMT" w:cs="TimesNewRomanPSMT"/>
         </w:rPr>
-        <w:t>p.do|sd</w:t>
+        <w:t>p</w:t>
+      </w:r>
+      <w:proofErr w:type="gramEnd"/>
+      <w:r>
+        <w:rPr>
+          <w:rFonts w:ascii="TimesNewRomanPSMT" w:hAnsi="TimesNewRomanPSMT" w:cs="TimesNewRomanPSMT"/>
+        </w:rPr>
+        <w:t>.do|sd</w:t>
       </w:r>
       <w:proofErr w:type="spellEnd"/>
       <w:r>
@@ -13794,11 +14663,19 @@
           <w:rFonts w:ascii="TimesNewRomanPSMT" w:hAnsi="TimesNewRomanPSMT" w:cs="TimesNewRomanPSMT"/>
         </w:rPr>
       </w:pPr>
-      <w:r>
-        <w:rPr>
-          <w:rFonts w:ascii="TimesNewRomanPSMT" w:hAnsi="TimesNewRomanPSMT" w:cs="TimesNewRomanPSMT"/>
-        </w:rPr>
-        <w:t xml:space="preserve">Durée: {{ </w:t>
+      <w:proofErr w:type="gramStart"/>
+      <w:r>
+        <w:rPr>
+          <w:rFonts w:ascii="TimesNewRomanPSMT" w:hAnsi="TimesNewRomanPSMT" w:cs="TimesNewRomanPSMT"/>
+        </w:rPr>
+        <w:t>Durée:</w:t>
+      </w:r>
+      <w:proofErr w:type="gramEnd"/>
+      <w:r>
+        <w:rPr>
+          <w:rFonts w:ascii="TimesNewRomanPSMT" w:hAnsi="TimesNewRomanPSMT" w:cs="TimesNewRomanPSMT"/>
+        </w:rPr>
+        <w:t xml:space="preserve"> {{ </w:t>
       </w:r>
       <w:proofErr w:type="spellStart"/>
       <w:r>
@@ -13863,14 +14740,28 @@
         <w:rPr>
           <w:rFonts w:ascii="TimesNewRomanPSMT" w:hAnsi="TimesNewRomanPSMT" w:cs="TimesNewRomanPSMT"/>
         </w:rPr>
-        <w:t xml:space="preserve">Montant : {{ </w:t>
+        <w:t xml:space="preserve">Montant : </w:t>
+      </w:r>
+      <w:proofErr w:type="gramStart"/>
+      <w:r>
+        <w:rPr>
+          <w:rFonts w:ascii="TimesNewRomanPSMT" w:hAnsi="TimesNewRomanPSMT" w:cs="TimesNewRomanPSMT"/>
+        </w:rPr>
+        <w:t xml:space="preserve">{{ </w:t>
       </w:r>
       <w:proofErr w:type="spellStart"/>
       <w:r>
         <w:rPr>
           <w:rFonts w:ascii="TimesNewRomanPSMT" w:hAnsi="TimesNewRomanPSMT" w:cs="TimesNewRomanPSMT"/>
         </w:rPr>
-        <w:t>p.m|f</w:t>
+        <w:t>p</w:t>
+      </w:r>
+      <w:proofErr w:type="gramEnd"/>
+      <w:r>
+        <w:rPr>
+          <w:rFonts w:ascii="TimesNewRomanPSMT" w:hAnsi="TimesNewRomanPSMT" w:cs="TimesNewRomanPSMT"/>
+        </w:rPr>
+        <w:t>.m|f</w:t>
       </w:r>
       <w:proofErr w:type="spellEnd"/>
       <w:r>
@@ -13902,14 +14793,28 @@
         <w:rPr>
           <w:rFonts w:ascii="TimesNewRomanPSMT" w:hAnsi="TimesNewRomanPSMT" w:cs="TimesNewRomanPSMT"/>
         </w:rPr>
-        <w:t xml:space="preserve">Prêteur : {{ </w:t>
+        <w:t xml:space="preserve">Prêteur : </w:t>
+      </w:r>
+      <w:proofErr w:type="gramStart"/>
+      <w:r>
+        <w:rPr>
+          <w:rFonts w:ascii="TimesNewRomanPSMT" w:hAnsi="TimesNewRomanPSMT" w:cs="TimesNewRomanPSMT"/>
+        </w:rPr>
+        <w:t xml:space="preserve">{{ </w:t>
       </w:r>
       <w:proofErr w:type="spellStart"/>
       <w:r>
         <w:rPr>
           <w:rFonts w:ascii="TimesNewRomanPSMT" w:hAnsi="TimesNewRomanPSMT" w:cs="TimesNewRomanPSMT"/>
         </w:rPr>
-        <w:t>p.p_full</w:t>
+        <w:t>p.p</w:t>
+      </w:r>
+      <w:proofErr w:type="gramEnd"/>
+      <w:r>
+        <w:rPr>
+          <w:rFonts w:ascii="TimesNewRomanPSMT" w:hAnsi="TimesNewRomanPSMT" w:cs="TimesNewRomanPSMT"/>
+        </w:rPr>
+        <w:t>_full</w:t>
       </w:r>
       <w:proofErr w:type="spellEnd"/>
       <w:r>
@@ -13948,10 +14853,22 @@
           <w:rFonts w:ascii="TimesNewRomanPSMT" w:hAnsi="TimesNewRomanPSMT" w:cs="TimesNewRomanPSMT"/>
           <w:lang w:val="en-US"/>
         </w:rPr>
-        <w:t xml:space="preserve"> %}</w:t>
-      </w:r>
-      <w:r>
-        <w:t xml:space="preserve">{% </w:t>
+        <w:t xml:space="preserve"> </w:t>
+      </w:r>
+      <w:proofErr w:type="gramStart"/>
+      <w:r>
+        <w:rPr>
+          <w:rFonts w:ascii="TimesNewRomanPSMT" w:hAnsi="TimesNewRomanPSMT" w:cs="TimesNewRomanPSMT"/>
+          <w:lang w:val="en-US"/>
+        </w:rPr>
+        <w:t>%}</w:t>
+      </w:r>
+      <w:r>
+        <w:t>{</w:t>
+      </w:r>
+      <w:proofErr w:type="gramEnd"/>
+      <w:r>
+        <w:t xml:space="preserve">% </w:t>
       </w:r>
       <w:proofErr w:type="spellStart"/>
       <w:r>
@@ -13979,9 +14896,17 @@
         <w:rPr>
           <w:rFonts w:ascii="TimesNewRomanPSMT" w:hAnsi="TimesNewRomanPSMT" w:cs="TimesNewRomanPSMT"/>
         </w:rPr>
-        <w:t>autres_prets.count</w:t>
+        <w:t>autres_</w:t>
+      </w:r>
+      <w:proofErr w:type="gramStart"/>
+      <w:r>
+        <w:rPr>
+          <w:rFonts w:ascii="TimesNewRomanPSMT" w:hAnsi="TimesNewRomanPSMT" w:cs="TimesNewRomanPSMT"/>
+        </w:rPr>
+        <w:t>prets.count</w:t>
       </w:r>
       <w:proofErr w:type="spellEnd"/>
+      <w:proofErr w:type="gramEnd"/>
       <w:r>
         <w:rPr>
           <w:rFonts w:ascii="TimesNewRomanPSMT" w:hAnsi="TimesNewRomanPSMT" w:cs="TimesNewRomanPSMT"/>
@@ -14051,14 +14976,30 @@
           <w:rFonts w:ascii="TimesNewRomanPSMT" w:hAnsi="TimesNewRomanPSMT" w:cs="TimesNewRomanPSMT"/>
           <w:lang w:val="en-US"/>
         </w:rPr>
-        <w:t xml:space="preserve"> %}</w:t>
-      </w:r>
+        <w:t xml:space="preserve"> </w:t>
+      </w:r>
+      <w:proofErr w:type="gramStart"/>
       <w:r>
         <w:rPr>
           <w:rFonts w:ascii="TimesNewRomanPSMT" w:hAnsi="TimesNewRomanPSMT" w:cs="TimesNewRomanPSMT"/>
           <w:lang w:val="en-US"/>
         </w:rPr>
-        <w:t xml:space="preserve">{% if </w:t>
+        <w:t>%}</w:t>
+      </w:r>
+      <w:r>
+        <w:rPr>
+          <w:rFonts w:ascii="TimesNewRomanPSMT" w:hAnsi="TimesNewRomanPSMT" w:cs="TimesNewRomanPSMT"/>
+          <w:lang w:val="en-US"/>
+        </w:rPr>
+        <w:t>{</w:t>
+      </w:r>
+      <w:proofErr w:type="gramEnd"/>
+      <w:r>
+        <w:rPr>
+          <w:rFonts w:ascii="TimesNewRomanPSMT" w:hAnsi="TimesNewRomanPSMT" w:cs="TimesNewRomanPSMT"/>
+          <w:lang w:val="en-US"/>
+        </w:rPr>
+        <w:t xml:space="preserve">% if </w:t>
       </w:r>
       <w:proofErr w:type="spellStart"/>
       <w:r>
@@ -14091,6 +15032,7 @@
         </w:rPr>
       </w:pPr>
       <w:proofErr w:type="spellStart"/>
+      <w:proofErr w:type="gramStart"/>
       <w:r>
         <w:rPr>
           <w:rFonts w:ascii="TimesNewRomanPSMT" w:hAnsi="TimesNewRomanPSMT" w:cs="TimesNewRomanPSMT"/>
@@ -14104,7 +15046,15 @@
           <w:rFonts w:ascii="TimesNewRomanPSMT" w:hAnsi="TimesNewRomanPSMT" w:cs="TimesNewRomanPSMT"/>
           <w:lang w:val="en-US"/>
         </w:rPr>
-        <w:t xml:space="preserve"> : {{ </w:t>
+        <w:t> :</w:t>
+      </w:r>
+      <w:proofErr w:type="gramEnd"/>
+      <w:r>
+        <w:rPr>
+          <w:rFonts w:ascii="TimesNewRomanPSMT" w:hAnsi="TimesNewRomanPSMT" w:cs="TimesNewRomanPSMT"/>
+          <w:lang w:val="en-US"/>
+        </w:rPr>
+        <w:t xml:space="preserve"> {{ </w:t>
       </w:r>
       <w:proofErr w:type="spellStart"/>
       <w:r>
@@ -14171,6 +15121,7 @@
         <w:t xml:space="preserve">Date </w:t>
       </w:r>
       <w:proofErr w:type="spellStart"/>
+      <w:proofErr w:type="gramStart"/>
       <w:r>
         <w:rPr>
           <w:rFonts w:ascii="TimesNewRomanPSMT" w:hAnsi="TimesNewRomanPSMT" w:cs="TimesNewRomanPSMT"/>
@@ -14184,7 +15135,15 @@
           <w:rFonts w:ascii="TimesNewRomanPSMT" w:hAnsi="TimesNewRomanPSMT" w:cs="TimesNewRomanPSMT"/>
           <w:lang w:val="en-US"/>
         </w:rPr>
-        <w:t xml:space="preserve"> : {{ </w:t>
+        <w:t> :</w:t>
+      </w:r>
+      <w:proofErr w:type="gramEnd"/>
+      <w:r>
+        <w:rPr>
+          <w:rFonts w:ascii="TimesNewRomanPSMT" w:hAnsi="TimesNewRomanPSMT" w:cs="TimesNewRomanPSMT"/>
+          <w:lang w:val="en-US"/>
+        </w:rPr>
+        <w:t xml:space="preserve"> {{ </w:t>
       </w:r>
       <w:proofErr w:type="spellStart"/>
       <w:r>
@@ -14252,12 +15211,21 @@
           <w:lang w:val="en-US"/>
         </w:rPr>
       </w:pPr>
+      <w:proofErr w:type="gramStart"/>
       <w:r>
         <w:rPr>
           <w:rFonts w:ascii="TimesNewRomanPSMT" w:hAnsi="TimesNewRomanPSMT" w:cs="TimesNewRomanPSMT"/>
           <w:lang w:val="en-US"/>
         </w:rPr>
-        <w:t xml:space="preserve">Durée : {{ </w:t>
+        <w:t>Durée :</w:t>
+      </w:r>
+      <w:proofErr w:type="gramEnd"/>
+      <w:r>
+        <w:rPr>
+          <w:rFonts w:ascii="TimesNewRomanPSMT" w:hAnsi="TimesNewRomanPSMT" w:cs="TimesNewRomanPSMT"/>
+          <w:lang w:val="en-US"/>
+        </w:rPr>
+        <w:t xml:space="preserve"> {{ </w:t>
       </w:r>
       <w:proofErr w:type="spellStart"/>
       <w:r>
@@ -14356,6 +15324,7 @@
         </w:rPr>
       </w:pPr>
       <w:proofErr w:type="spellStart"/>
+      <w:proofErr w:type="gramStart"/>
       <w:r>
         <w:rPr>
           <w:rFonts w:ascii="TimesNewRomanPSMT" w:hAnsi="TimesNewRomanPSMT" w:cs="TimesNewRomanPSMT"/>
@@ -14369,7 +15338,15 @@
           <w:rFonts w:ascii="TimesNewRomanPSMT" w:hAnsi="TimesNewRomanPSMT" w:cs="TimesNewRomanPSMT"/>
           <w:lang w:val="en-US"/>
         </w:rPr>
-        <w:t xml:space="preserve"> : {{ </w:t>
+        <w:t xml:space="preserve"> :</w:t>
+      </w:r>
+      <w:proofErr w:type="gramEnd"/>
+      <w:r>
+        <w:rPr>
+          <w:rFonts w:ascii="TimesNewRomanPSMT" w:hAnsi="TimesNewRomanPSMT" w:cs="TimesNewRomanPSMT"/>
+          <w:lang w:val="en-US"/>
+        </w:rPr>
+        <w:t xml:space="preserve"> {{ </w:t>
       </w:r>
       <w:proofErr w:type="spellStart"/>
       <w:r>
@@ -14454,14 +15431,28 @@
         <w:rPr>
           <w:rFonts w:ascii="TimesNewRomanPSMT" w:hAnsi="TimesNewRomanPSMT" w:cs="TimesNewRomanPSMT"/>
         </w:rPr>
-        <w:t xml:space="preserve">Prêteur : {{ </w:t>
+        <w:t xml:space="preserve">Prêteur : </w:t>
+      </w:r>
+      <w:proofErr w:type="gramStart"/>
+      <w:r>
+        <w:rPr>
+          <w:rFonts w:ascii="TimesNewRomanPSMT" w:hAnsi="TimesNewRomanPSMT" w:cs="TimesNewRomanPSMT"/>
+        </w:rPr>
+        <w:t xml:space="preserve">{{ </w:t>
       </w:r>
       <w:proofErr w:type="spellStart"/>
       <w:r>
         <w:rPr>
           <w:rFonts w:ascii="TimesNewRomanPSMT" w:hAnsi="TimesNewRomanPSMT" w:cs="TimesNewRomanPSMT"/>
         </w:rPr>
-        <w:t>p.preteur_display</w:t>
+        <w:t>p</w:t>
+      </w:r>
+      <w:proofErr w:type="gramEnd"/>
+      <w:r>
+        <w:rPr>
+          <w:rFonts w:ascii="TimesNewRomanPSMT" w:hAnsi="TimesNewRomanPSMT" w:cs="TimesNewRomanPSMT"/>
+        </w:rPr>
+        <w:t>.preteur_display</w:t>
       </w:r>
       <w:proofErr w:type="spellEnd"/>
       <w:r>
@@ -14507,10 +15498,21 @@
         <w:rPr>
           <w:rFonts w:ascii="TimesNewRomanPSMT" w:hAnsi="TimesNewRomanPSMT" w:cs="TimesNewRomanPSMT"/>
         </w:rPr>
-        <w:t xml:space="preserve"> %}</w:t>
-      </w:r>
-      <w:r>
-        <w:t xml:space="preserve">{% </w:t>
+        <w:t xml:space="preserve"> </w:t>
+      </w:r>
+      <w:proofErr w:type="gramStart"/>
+      <w:r>
+        <w:rPr>
+          <w:rFonts w:ascii="TimesNewRomanPSMT" w:hAnsi="TimesNewRomanPSMT" w:cs="TimesNewRomanPSMT"/>
+        </w:rPr>
+        <w:t>%}</w:t>
+      </w:r>
+      <w:r>
+        <w:t>{</w:t>
+      </w:r>
+      <w:proofErr w:type="gramEnd"/>
+      <w:r>
+        <w:t xml:space="preserve">% </w:t>
       </w:r>
       <w:proofErr w:type="spellStart"/>
       <w:r>
@@ -14537,83 +15539,105 @@
         <w:t xml:space="preserve">{% if </w:t>
       </w:r>
       <w:proofErr w:type="spellStart"/>
+      <w:proofErr w:type="gramStart"/>
+      <w:r>
+        <w:rPr>
+          <w:rFonts w:ascii="TimesNewRomanPSMT" w:hAnsi="TimesNewRomanPSMT" w:cs="TimesNewRomanPSMT"/>
+        </w:rPr>
+        <w:t>convention.fond</w:t>
+      </w:r>
+      <w:proofErr w:type="gramEnd"/>
+      <w:r>
+        <w:rPr>
+          <w:rFonts w:ascii="TimesNewRomanPSMT" w:hAnsi="TimesNewRomanPSMT" w:cs="TimesNewRomanPSMT"/>
+        </w:rPr>
+        <w:t>_propre</w:t>
+      </w:r>
+      <w:proofErr w:type="spellEnd"/>
+      <w:r>
+        <w:rPr>
+          <w:rFonts w:ascii="TimesNewRomanPSMT" w:hAnsi="TimesNewRomanPSMT" w:cs="TimesNewRomanPSMT"/>
+        </w:rPr>
+        <w:t xml:space="preserve"> %}Fond propre : {{ </w:t>
+      </w:r>
+      <w:proofErr w:type="spellStart"/>
       <w:r>
         <w:rPr>
           <w:rFonts w:ascii="TimesNewRomanPSMT" w:hAnsi="TimesNewRomanPSMT" w:cs="TimesNewRomanPSMT"/>
         </w:rPr>
         <w:t>convention.fond_propre</w:t>
       </w:r>
+      <w:r>
+        <w:rPr>
+          <w:rFonts w:ascii="TimesNewRomanPSMT" w:hAnsi="TimesNewRomanPSMT" w:cs="TimesNewRomanPSMT"/>
+        </w:rPr>
+        <w:t>|f</w:t>
+      </w:r>
       <w:proofErr w:type="spellEnd"/>
       <w:r>
         <w:rPr>
           <w:rFonts w:ascii="TimesNewRomanPSMT" w:hAnsi="TimesNewRomanPSMT" w:cs="TimesNewRomanPSMT"/>
         </w:rPr>
-        <w:t xml:space="preserve"> %}Fond propre : {{ </w:t>
+        <w:t xml:space="preserve"> }}</w:t>
+      </w:r>
+      <w:r>
+        <w:rPr>
+          <w:rFonts w:ascii="TimesNewRomanPSMT" w:hAnsi="TimesNewRomanPSMT" w:cs="TimesNewRomanPSMT"/>
+        </w:rPr>
+        <w:t xml:space="preserve"> €</w:t>
+      </w:r>
+    </w:p>
+    <w:p>
+      <w:pPr>
+        <w:jc w:val="both"/>
+        <w:rPr>
+          <w:rFonts w:ascii="TimesNewRomanPSMT" w:hAnsi="TimesNewRomanPSMT" w:cs="TimesNewRomanPSMT"/>
+        </w:rPr>
+      </w:pPr>
+    </w:p>
+    <w:p>
+      <w:pPr>
+        <w:jc w:val="both"/>
+      </w:pPr>
+      <w:r>
+        <w:rPr>
+          <w:rFonts w:ascii="TimesNewRomanPSMT" w:hAnsi="TimesNewRomanPSMT" w:cs="TimesNewRomanPSMT"/>
+        </w:rPr>
+        <w:t xml:space="preserve">{% </w:t>
       </w:r>
       <w:proofErr w:type="spellStart"/>
       <w:r>
         <w:rPr>
           <w:rFonts w:ascii="TimesNewRomanPSMT" w:hAnsi="TimesNewRomanPSMT" w:cs="TimesNewRomanPSMT"/>
         </w:rPr>
-        <w:t>convention.fond_propre</w:t>
-      </w:r>
-      <w:r>
-        <w:rPr>
-          <w:rFonts w:ascii="TimesNewRomanPSMT" w:hAnsi="TimesNewRomanPSMT" w:cs="TimesNewRomanPSMT"/>
-        </w:rPr>
-        <w:t>|f</w:t>
+        <w:t>endif</w:t>
       </w:r>
       <w:proofErr w:type="spellEnd"/>
       <w:r>
         <w:rPr>
           <w:rFonts w:ascii="TimesNewRomanPSMT" w:hAnsi="TimesNewRomanPSMT" w:cs="TimesNewRomanPSMT"/>
         </w:rPr>
-        <w:t xml:space="preserve"> }}</w:t>
-      </w:r>
-      <w:r>
-        <w:rPr>
-          <w:rFonts w:ascii="TimesNewRomanPSMT" w:hAnsi="TimesNewRomanPSMT" w:cs="TimesNewRomanPSMT"/>
-        </w:rPr>
-        <w:t xml:space="preserve"> €</w:t>
-      </w:r>
-    </w:p>
-    <w:p>
-      <w:pPr>
-        <w:jc w:val="both"/>
-        <w:rPr>
-          <w:rFonts w:ascii="TimesNewRomanPSMT" w:hAnsi="TimesNewRomanPSMT" w:cs="TimesNewRomanPSMT"/>
-        </w:rPr>
-      </w:pPr>
-    </w:p>
-    <w:p>
-      <w:pPr>
-        <w:jc w:val="both"/>
-      </w:pPr>
-      <w:r>
-        <w:rPr>
-          <w:rFonts w:ascii="TimesNewRomanPSMT" w:hAnsi="TimesNewRomanPSMT" w:cs="TimesNewRomanPSMT"/>
-        </w:rPr>
-        <w:t xml:space="preserve">{% </w:t>
-      </w:r>
-      <w:proofErr w:type="spellStart"/>
-      <w:r>
-        <w:rPr>
-          <w:rFonts w:ascii="TimesNewRomanPSMT" w:hAnsi="TimesNewRomanPSMT" w:cs="TimesNewRomanPSMT"/>
-        </w:rPr>
-        <w:t>endif</w:t>
-      </w:r>
-      <w:proofErr w:type="spellEnd"/>
-      <w:r>
-        <w:rPr>
-          <w:rFonts w:ascii="TimesNewRomanPSMT" w:hAnsi="TimesNewRomanPSMT" w:cs="TimesNewRomanPSMT"/>
-        </w:rPr>
-        <w:t xml:space="preserve"> %}</w:t>
-      </w:r>
-      <w:r>
-        <w:rPr>
-          <w:rFonts w:ascii="TimesNewRomanPSMT" w:hAnsi="TimesNewRomanPSMT" w:cs="TimesNewRomanPSMT"/>
-        </w:rPr>
-        <w:t xml:space="preserve">Date d'achèvement de la construction ou certificat de conformité : </w:t>
+        <w:t xml:space="preserve"> </w:t>
+      </w:r>
+      <w:proofErr w:type="gramStart"/>
+      <w:r>
+        <w:rPr>
+          <w:rFonts w:ascii="TimesNewRomanPSMT" w:hAnsi="TimesNewRomanPSMT" w:cs="TimesNewRomanPSMT"/>
+        </w:rPr>
+        <w:t>%}</w:t>
+      </w:r>
+      <w:r>
+        <w:rPr>
+          <w:rFonts w:ascii="TimesNewRomanPSMT" w:hAnsi="TimesNewRomanPSMT" w:cs="TimesNewRomanPSMT"/>
+        </w:rPr>
+        <w:t>Date</w:t>
+      </w:r>
+      <w:proofErr w:type="gramEnd"/>
+      <w:r>
+        <w:rPr>
+          <w:rFonts w:ascii="TimesNewRomanPSMT" w:hAnsi="TimesNewRomanPSMT" w:cs="TimesNewRomanPSMT"/>
+        </w:rPr>
+        <w:t xml:space="preserve"> d'achèvement de la construction ou certificat de conformité : </w:t>
       </w:r>
       <w:bookmarkStart w:id="48" w:name="Construc"/>
       <w:bookmarkEnd w:id="48"/>
@@ -14709,11 +15733,19 @@
                               </w:rPr>
                               <w:t xml:space="preserve">Fait en </w:t>
                             </w:r>
+                            <w:proofErr w:type="gramStart"/>
                             <w:r>
                               <w:rPr>
                                 <w:rFonts w:ascii="TimesNewRomanPSMT" w:hAnsi="TimesNewRomanPSMT" w:cs="TimesNewRomanPSMT"/>
                               </w:rPr>
-                              <w:t xml:space="preserve">{{ administration.nb_convention_exemplaires }} </w:t>
+                              <w:t>{{ administration</w:t>
+                            </w:r>
+                            <w:proofErr w:type="gramEnd"/>
+                            <w:r>
+                              <w:rPr>
+                                <w:rFonts w:ascii="TimesNewRomanPSMT" w:hAnsi="TimesNewRomanPSMT" w:cs="TimesNewRomanPSMT"/>
+                              </w:rPr>
+                              <w:t xml:space="preserve">.nb_convention_exemplaires }} </w:t>
                             </w:r>
                             <w:r>
                               <w:rPr>
@@ -14756,7 +15788,21 @@
                               <w:rPr>
                                 <w:rFonts w:ascii="TimesNewRomanPSMT" w:hAnsi="TimesNewRomanPSMT" w:cs="TimesNewRomanPSMT"/>
                               </w:rPr>
-                              <w:t xml:space="preserve"> {%  if </w:t>
+                              <w:t xml:space="preserve"> {</w:t>
+                            </w:r>
+                            <w:proofErr w:type="gramStart"/>
+                            <w:r>
+                              <w:rPr>
+                                <w:rFonts w:ascii="TimesNewRomanPSMT" w:hAnsi="TimesNewRomanPSMT" w:cs="TimesNewRomanPSMT"/>
+                              </w:rPr>
+                              <w:t>%  if</w:t>
+                            </w:r>
+                            <w:proofErr w:type="gramEnd"/>
+                            <w:r>
+                              <w:rPr>
+                                <w:rFonts w:ascii="TimesNewRomanPSMT" w:hAnsi="TimesNewRomanPSMT" w:cs="TimesNewRomanPSMT"/>
+                              </w:rPr>
+                              <w:t xml:space="preserve"> </w:t>
                             </w:r>
                             <w:proofErr w:type="spellStart"/>
                             <w:r>
@@ -14873,6 +15919,7 @@
                               </w:rPr>
                               <w:t xml:space="preserve"> </w:t>
                             </w:r>
+                            <w:proofErr w:type="gramStart"/>
                             <w:r>
                               <w:t xml:space="preserve">{{ </w:t>
                             </w:r>
@@ -14882,6 +15929,7 @@
                               </w:rPr>
                               <w:t>administration</w:t>
                             </w:r>
+                            <w:proofErr w:type="gramEnd"/>
                             <w:r>
                               <w:t>.</w:t>
                             </w:r>
@@ -15195,6 +16243,7 @@
         <w:t xml:space="preserve">) Nom de la personne physique ou morale identifiée conformément aux dispositions, selon le </w:t>
       </w:r>
       <w:proofErr w:type="spellStart"/>
+      <w:proofErr w:type="gramStart"/>
       <w:r>
         <w:rPr>
           <w:rFonts w:ascii="TimesNewRomanPSMT" w:hAnsi="TimesNewRomanPSMT" w:cs="TimesNewRomanPSMT"/>
@@ -15204,6 +16253,7 @@
         <w:t>cas,des</w:t>
       </w:r>
       <w:proofErr w:type="spellEnd"/>
+      <w:proofErr w:type="gramEnd"/>
       <w:r>
         <w:rPr>
           <w:rFonts w:ascii="TimesNewRomanPSMT" w:hAnsi="TimesNewRomanPSMT" w:cs="TimesNewRomanPSMT"/>
@@ -15347,7 +16397,23 @@
           <w:szCs w:val="22"/>
         </w:rPr>
         <w:lastRenderedPageBreak/>
-        <w:t xml:space="preserve">Le Préfet, ou lorsqu'un établissement public de coopération intercommunale ou un département a signé une convention mentionnée aux articles L.301-5-1 et L.301-5-2, le président de l'établissement public de coopération intercommunale ou du conseil </w:t>
+        <w:t xml:space="preserve">Le </w:t>
+      </w:r>
+      <w:proofErr w:type="gramStart"/>
+      <w:r>
+        <w:rPr>
+          <w:rFonts w:ascii="TimesNewRomanPSMT" w:hAnsi="TimesNewRomanPSMT" w:cs="TimesNewRomanPSMT"/>
+          <w:szCs w:val="22"/>
+        </w:rPr>
+        <w:t>Préfet</w:t>
+      </w:r>
+      <w:proofErr w:type="gramEnd"/>
+      <w:r>
+        <w:rPr>
+          <w:rFonts w:ascii="TimesNewRomanPSMT" w:hAnsi="TimesNewRomanPSMT" w:cs="TimesNewRomanPSMT"/>
+          <w:szCs w:val="22"/>
+        </w:rPr>
+        <w:t xml:space="preserve">, ou lorsqu'un établissement public de coopération intercommunale ou un département a signé une convention mentionnée aux articles L.301-5-1 et L.301-5-2, le président de l'établissement public de coopération intercommunale ou du conseil </w:t>
       </w:r>
       <w:r>
         <w:rPr>
@@ -15501,6 +16567,7 @@
       </w:r>
       <w:bookmarkStart w:id="49" w:name="Siret2"/>
       <w:bookmarkEnd w:id="49"/>
+      <w:proofErr w:type="gramStart"/>
       <w:r>
         <w:rPr>
           <w:rFonts w:ascii="TimesNewRomanPSMT" w:hAnsi="TimesNewRomanPSMT" w:cs="TimesNewRomanPSMT"/>
@@ -15518,7 +16585,17 @@
           <w:szCs w:val="22"/>
           <w:lang w:eastAsia="fr-FR"/>
         </w:rPr>
-        <w:t>bailleur.siret</w:t>
+        <w:t>bailleur</w:t>
+      </w:r>
+      <w:proofErr w:type="gramEnd"/>
+      <w:r>
+        <w:rPr>
+          <w:rFonts w:ascii="TimesNewRomanPSMT" w:hAnsi="TimesNewRomanPSMT" w:cs="TimesNewRomanPSMT"/>
+          <w:color w:val="000000"/>
+          <w:szCs w:val="22"/>
+          <w:lang w:eastAsia="fr-FR"/>
+        </w:rPr>
+        <w:t>.siret</w:t>
       </w:r>
       <w:proofErr w:type="spellEnd"/>
       <w:r>
@@ -15609,6 +16686,7 @@
         </w:rPr>
         <w:t xml:space="preserve">A </w:t>
       </w:r>
+      <w:proofErr w:type="gramStart"/>
       <w:r>
         <w:rPr>
           <w:rFonts w:ascii="TimesNewRomanPSMT" w:hAnsi="TimesNewRomanPSMT" w:cs="TimesNewRomanPSMT"/>
@@ -15632,7 +16710,14 @@
         <w:rPr>
           <w:rFonts w:ascii="TimesNewRomanPSMT" w:hAnsi="TimesNewRomanPSMT" w:cs="TimesNewRomanPSMT"/>
         </w:rPr>
-        <w:t>get_</w:t>
+        <w:t>get</w:t>
+      </w:r>
+      <w:proofErr w:type="gramEnd"/>
+      <w:r>
+        <w:rPr>
+          <w:rFonts w:ascii="TimesNewRomanPSMT" w:hAnsi="TimesNewRomanPSMT" w:cs="TimesNewRomanPSMT"/>
+        </w:rPr>
+        <w:t>_</w:t>
       </w:r>
       <w:r>
         <w:rPr>
@@ -15702,6 +16787,7 @@
         </w:rPr>
         <w:t xml:space="preserve"> </w:t>
       </w:r>
+      <w:proofErr w:type="gramStart"/>
       <w:r>
         <w:t xml:space="preserve">{{ </w:t>
       </w:r>
@@ -15712,6 +16798,7 @@
         </w:rPr>
         <w:t>administration</w:t>
       </w:r>
+      <w:proofErr w:type="gramEnd"/>
       <w:r>
         <w:t>.</w:t>
       </w:r>
@@ -16774,7 +17861,15 @@
             <w:pStyle w:val="Form9"/>
           </w:pPr>
           <w:r>
-            <w:t>(pour l'établissement d'expéditions, copies, extraits d'actes ou décisions judiciaires à publier)</w:t>
+            <w:t>(</w:t>
+          </w:r>
+          <w:proofErr w:type="gramStart"/>
+          <w:r>
+            <w:t>pour</w:t>
+          </w:r>
+          <w:proofErr w:type="gramEnd"/>
+          <w:r>
+            <w:t xml:space="preserve"> l'établissement d'expéditions, copies, extraits d'actes ou décisions judiciaires à publier)</w:t>
           </w:r>
         </w:p>
         <w:p/>
@@ -16956,9 +18051,11 @@
             </w:rPr>
             <w:t xml:space="preserve"> </w:t>
           </w:r>
+          <w:proofErr w:type="gramStart"/>
           <w:r>
             <w:t>TAXES:</w:t>
           </w:r>
+          <w:proofErr w:type="gramEnd"/>
         </w:p>
         <w:p>
           <w:pPr>
@@ -16977,9 +18074,11 @@
           <w:pPr>
             <w:pStyle w:val="Form10J"/>
           </w:pPr>
+          <w:proofErr w:type="gramStart"/>
           <w:r>
             <w:t>CSI:</w:t>
           </w:r>
+          <w:proofErr w:type="gramEnd"/>
         </w:p>
         <w:p>
           <w:pPr>
@@ -17159,7 +18258,7 @@
                             <w:rPr>
                               <w:noProof/>
                             </w:rPr>
-                            <w:object w:dxaOrig="720" w:dyaOrig="587" w14:anchorId="0DDC3622">
+                            <w:object w:dxaOrig="720" w:dyaOrig="585" w14:anchorId="0DDC3622">
                               <v:shapetype id="_x0000_t75" coordsize="21600,21600" o:spt="75" o:preferrelative="t" path="m@4@5l@4@11@9@11@9@5xe" filled="f" stroked="f">
                                 <v:stroke joinstyle="miter"/>
                                 <v:formulas>
@@ -17183,7 +18282,7 @@
                                 <v:fill color2="black"/>
                                 <v:imagedata r:id="rId2" o:title="" croptop="-22f" cropbottom="-22f" cropleft="-25f" cropright="-25f"/>
                               </v:shape>
-                              <o:OLEObject Type="Embed" ProgID="Word.Picture.8" ShapeID="_x0000_i1026" DrawAspect="Content" ObjectID="_1768737158" r:id="rId3"/>
+                              <o:OLEObject Type="Embed" ProgID="Word.Picture.8" ShapeID="_x0000_i1026" DrawAspect="Content" ObjectID="_1769412130" r:id="rId3"/>
                             </w:object>
                           </w:r>
                         </w:p>

</xml_diff>

<commit_message>
Fix templates pour signataire personalisé
</commit_message>
<xml_diff>
--- a/documents/Type1-template.docx
+++ b/documents/Type1-template.docx
@@ -457,12 +457,21 @@
         <w:rPr>
           <w:rFonts w:cs="TimesNewRomanPSMT"/>
         </w:rPr>
-        <w:t>{% if not convention.</w:t>
-      </w:r>
-      <w:r>
-        <w:t xml:space="preserve"> </w:t>
-      </w:r>
-      <w:proofErr w:type="spellStart"/>
+        <w:t xml:space="preserve">et </w:t>
+      </w:r>
+      <w:r>
+        <w:rPr>
+          <w:rFonts w:cs="TimesNewRomanPSMT"/>
+        </w:rPr>
+        <w:t xml:space="preserve">{% if not </w:t>
+      </w:r>
+      <w:proofErr w:type="spellStart"/>
+      <w:r>
+        <w:rPr>
+          <w:rFonts w:cs="TimesNewRomanPSMT"/>
+        </w:rPr>
+        <w:t>convention.</w:t>
+      </w:r>
       <w:r>
         <w:rPr>
           <w:rFonts w:cs="TimesNewRomanPSMT"/>
@@ -474,13 +483,7 @@
         <w:rPr>
           <w:rFonts w:cs="TimesNewRomanPSMT"/>
         </w:rPr>
-        <w:t xml:space="preserve"> %}</w:t>
-      </w:r>
-      <w:r>
-        <w:rPr>
-          <w:rFonts w:cs="TimesNewRomanPSMT"/>
-        </w:rPr>
-        <w:t xml:space="preserve">et {{ </w:t>
+        <w:t xml:space="preserve"> %}{{ </w:t>
       </w:r>
       <w:proofErr w:type="spellStart"/>
       <w:r>
@@ -761,13 +764,7 @@
         <w:rPr>
           <w:rFonts w:cs="TimesNewRomanPSMT"/>
         </w:rPr>
-        <w:t xml:space="preserve"> }} dénommé (e) ci-après, le bailleur,</w:t>
-      </w:r>
-      <w:r>
-        <w:rPr>
-          <w:rFonts w:cs="TimesNewRomanPSMT"/>
-        </w:rPr>
-        <w:t xml:space="preserve">{% </w:t>
+        <w:t xml:space="preserve"> }} dénommé (e) ci-après, le bailleur,{% </w:t>
       </w:r>
       <w:proofErr w:type="spellStart"/>
       <w:r>
@@ -2774,11 +2771,11 @@
         <w:jc w:val="both"/>
       </w:pPr>
       <w:r>
-        <w:t xml:space="preserve">Les logements peuvent également être loués dans les conditions prévues </w:t>
+        <w:t xml:space="preserve">Les logements peuvent également être loués dans les conditions prévues aux quatrième et </w:t>
       </w:r>
       <w:proofErr w:type="gramStart"/>
       <w:r>
-        <w:t>aux quatrième et cinquième alinéas</w:t>
+        <w:t>cinquième alinéas</w:t>
       </w:r>
       <w:proofErr w:type="gramEnd"/>
       <w:r>
@@ -13207,7 +13204,7 @@
         <v:shape id="_x0000_s1028" alt="" style="position:absolute;left:0;text-align:left;margin-left:0;margin-top:0;width:50pt;height:50pt;z-index:251659264;visibility:hidden;mso-wrap-edited:f;mso-width-percent:0;mso-height-percent:0;mso-width-percent:0;mso-height-percent:0" coordsize="21600,21600" o:spt="100" adj="10800,,0" path="m,l21600,em,21600r21600,e">
           <v:stroke joinstyle="miter"/>
           <v:formulas/>
-          <v:path o:connecttype="custom" o:connectlocs="0,0;635000,0;0,635000;635000,635000" o:connectangles="0,0,0,0"/>
+          <v:path o:connecttype="custom" o:connectlocs="0,0;548799456,0;0,548799456;548799456,548799456" o:connectangles="0,0,0,0"/>
           <o:lock v:ext="edit" selection="t"/>
         </v:shape>
       </w:pict>
@@ -13218,7 +13215,7 @@
           <v:fill color2="#5a5a5a"/>
           <v:stroke joinstyle="round"/>
           <v:formulas/>
-          <v:path textpathok="t" o:connecttype="custom" o:connectlocs="0,0;7103745,0;0,406400;7103745,406400" o:connectangles="0,0,0,0"/>
+          <v:path textpathok="t" o:connecttype="custom" o:connectlocs="0,0;2147483646,0;0,143864490;2147483646,143864490" o:connectangles="0,0,0,0"/>
           <v:textpath on="t" style="font-family:&quot;Times New Roman&quot;;font-size:1pt" fitshape="t" trim="t" string="{{ convention.display_not_validated_status() }}"/>
           <w10:wrap anchorx="margin" anchory="margin"/>
         </v:shape>
@@ -13425,7 +13422,7 @@
           <v:fill color2="#5a5a5a"/>
           <v:stroke joinstyle="round"/>
           <v:formulas/>
-          <v:path textpathok="t" o:connecttype="custom" o:connectlocs="0,0;7103745,0;0,406400;7103745,406400" o:connectangles="0,0,0,0"/>
+          <v:path textpathok="t" o:connecttype="custom" o:connectlocs="0,0;2147483646,0;0,143864490;2147483646,143864490" o:connectangles="0,0,0,0"/>
           <v:textpath on="t" style="font-family:&quot;Times New Roman&quot;;font-size:1pt" fitshape="t" trim="t" string="{{ convention.display_not_validated_status() }}"/>
           <w10:wrap anchorx="margin" anchory="margin"/>
         </v:shape>
@@ -14234,7 +14231,7 @@
           <v:fill color2="#5a5a5a"/>
           <v:stroke joinstyle="round"/>
           <v:formulas/>
-          <v:path textpathok="t" o:connecttype="custom" o:connectlocs="0,0;7103745,0;0,406400;7103745,406400" o:connectangles="0,0,0,0"/>
+          <v:path textpathok="t" o:connecttype="custom" o:connectlocs="0,0;2147483646,0;0,143864490;2147483646,143864490" o:connectangles="0,0,0,0"/>
           <v:textpath on="t" style="font-family:&quot;Times New Roman&quot;;font-size:1pt" fitshape="t" trim="t" string="{{ convention.display_not_validated_status() }}"/>
           <w10:wrap anchorx="margin" anchory="margin"/>
         </v:shape>
@@ -15888,6 +15885,7 @@
   <w:style w:type="character" w:default="1" w:styleId="Policepardfaut">
     <w:name w:val="Default Paragraph Font"/>
     <w:uiPriority w:val="1"/>
+    <w:semiHidden/>
     <w:unhideWhenUsed/>
   </w:style>
   <w:style w:type="table" w:default="1" w:styleId="TableauNormal">

</xml_diff>

<commit_message>
Fix templates pour signataire personalisé (#1661)
</commit_message>
<xml_diff>
--- a/documents/Type1-template.docx
+++ b/documents/Type1-template.docx
@@ -457,12 +457,21 @@
         <w:rPr>
           <w:rFonts w:cs="TimesNewRomanPSMT"/>
         </w:rPr>
-        <w:t>{% if not convention.</w:t>
-      </w:r>
-      <w:r>
-        <w:t xml:space="preserve"> </w:t>
-      </w:r>
-      <w:proofErr w:type="spellStart"/>
+        <w:t xml:space="preserve">et </w:t>
+      </w:r>
+      <w:r>
+        <w:rPr>
+          <w:rFonts w:cs="TimesNewRomanPSMT"/>
+        </w:rPr>
+        <w:t xml:space="preserve">{% if not </w:t>
+      </w:r>
+      <w:proofErr w:type="spellStart"/>
+      <w:r>
+        <w:rPr>
+          <w:rFonts w:cs="TimesNewRomanPSMT"/>
+        </w:rPr>
+        <w:t>convention.</w:t>
+      </w:r>
       <w:r>
         <w:rPr>
           <w:rFonts w:cs="TimesNewRomanPSMT"/>
@@ -474,13 +483,7 @@
         <w:rPr>
           <w:rFonts w:cs="TimesNewRomanPSMT"/>
         </w:rPr>
-        <w:t xml:space="preserve"> %}</w:t>
-      </w:r>
-      <w:r>
-        <w:rPr>
-          <w:rFonts w:cs="TimesNewRomanPSMT"/>
-        </w:rPr>
-        <w:t xml:space="preserve">et {{ </w:t>
+        <w:t xml:space="preserve"> %}{{ </w:t>
       </w:r>
       <w:proofErr w:type="spellStart"/>
       <w:r>
@@ -761,13 +764,7 @@
         <w:rPr>
           <w:rFonts w:cs="TimesNewRomanPSMT"/>
         </w:rPr>
-        <w:t xml:space="preserve"> }} dénommé (e) ci-après, le bailleur,</w:t>
-      </w:r>
-      <w:r>
-        <w:rPr>
-          <w:rFonts w:cs="TimesNewRomanPSMT"/>
-        </w:rPr>
-        <w:t xml:space="preserve">{% </w:t>
+        <w:t xml:space="preserve"> }} dénommé (e) ci-après, le bailleur,{% </w:t>
       </w:r>
       <w:proofErr w:type="spellStart"/>
       <w:r>
@@ -2774,11 +2771,11 @@
         <w:jc w:val="both"/>
       </w:pPr>
       <w:r>
-        <w:t xml:space="preserve">Les logements peuvent également être loués dans les conditions prévues </w:t>
+        <w:t xml:space="preserve">Les logements peuvent également être loués dans les conditions prévues aux quatrième et </w:t>
       </w:r>
       <w:proofErr w:type="gramStart"/>
       <w:r>
-        <w:t>aux quatrième et cinquième alinéas</w:t>
+        <w:t>cinquième alinéas</w:t>
       </w:r>
       <w:proofErr w:type="gramEnd"/>
       <w:r>
@@ -13207,7 +13204,7 @@
         <v:shape id="_x0000_s1028" alt="" style="position:absolute;left:0;text-align:left;margin-left:0;margin-top:0;width:50pt;height:50pt;z-index:251659264;visibility:hidden;mso-wrap-edited:f;mso-width-percent:0;mso-height-percent:0;mso-width-percent:0;mso-height-percent:0" coordsize="21600,21600" o:spt="100" adj="10800,,0" path="m,l21600,em,21600r21600,e">
           <v:stroke joinstyle="miter"/>
           <v:formulas/>
-          <v:path o:connecttype="custom" o:connectlocs="0,0;635000,0;0,635000;635000,635000" o:connectangles="0,0,0,0"/>
+          <v:path o:connecttype="custom" o:connectlocs="0,0;548799456,0;0,548799456;548799456,548799456" o:connectangles="0,0,0,0"/>
           <o:lock v:ext="edit" selection="t"/>
         </v:shape>
       </w:pict>
@@ -13218,7 +13215,7 @@
           <v:fill color2="#5a5a5a"/>
           <v:stroke joinstyle="round"/>
           <v:formulas/>
-          <v:path textpathok="t" o:connecttype="custom" o:connectlocs="0,0;7103745,0;0,406400;7103745,406400" o:connectangles="0,0,0,0"/>
+          <v:path textpathok="t" o:connecttype="custom" o:connectlocs="0,0;2147483646,0;0,143864490;2147483646,143864490" o:connectangles="0,0,0,0"/>
           <v:textpath on="t" style="font-family:&quot;Times New Roman&quot;;font-size:1pt" fitshape="t" trim="t" string="{{ convention.display_not_validated_status() }}"/>
           <w10:wrap anchorx="margin" anchory="margin"/>
         </v:shape>
@@ -13425,7 +13422,7 @@
           <v:fill color2="#5a5a5a"/>
           <v:stroke joinstyle="round"/>
           <v:formulas/>
-          <v:path textpathok="t" o:connecttype="custom" o:connectlocs="0,0;7103745,0;0,406400;7103745,406400" o:connectangles="0,0,0,0"/>
+          <v:path textpathok="t" o:connecttype="custom" o:connectlocs="0,0;2147483646,0;0,143864490;2147483646,143864490" o:connectangles="0,0,0,0"/>
           <v:textpath on="t" style="font-family:&quot;Times New Roman&quot;;font-size:1pt" fitshape="t" trim="t" string="{{ convention.display_not_validated_status() }}"/>
           <w10:wrap anchorx="margin" anchory="margin"/>
         </v:shape>
@@ -14234,7 +14231,7 @@
           <v:fill color2="#5a5a5a"/>
           <v:stroke joinstyle="round"/>
           <v:formulas/>
-          <v:path textpathok="t" o:connecttype="custom" o:connectlocs="0,0;7103745,0;0,406400;7103745,406400" o:connectangles="0,0,0,0"/>
+          <v:path textpathok="t" o:connecttype="custom" o:connectlocs="0,0;2147483646,0;0,143864490;2147483646,143864490" o:connectangles="0,0,0,0"/>
           <v:textpath on="t" style="font-family:&quot;Times New Roman&quot;;font-size:1pt" fitshape="t" trim="t" string="{{ convention.display_not_validated_status() }}"/>
           <w10:wrap anchorx="margin" anchory="margin"/>
         </v:shape>
@@ -15888,6 +15885,7 @@
   <w:style w:type="character" w:default="1" w:styleId="Policepardfaut">
     <w:name w:val="Default Paragraph Font"/>
     <w:uiPriority w:val="1"/>
+    <w:semiHidden/>
     <w:unhideWhenUsed/>
   </w:style>
   <w:style w:type="table" w:default="1" w:styleId="TableauNormal">

</xml_diff>